<commit_message>
Interactive main menu complete, more tutorials and bug fixes, plans for future
</commit_message>
<xml_diff>
--- a/non_game/[To Do] Rolling in the Sheepe.docx
+++ b/non_game/[To Do] Rolling in the Sheepe.docx
@@ -13,7 +13,15 @@
         <w:t>o</w:t>
       </w:r>
       <w:r>
-        <w:t xml:space="preserve"> Do (Sheepe)</w:t>
+        <w:t xml:space="preserve"> Do (</w:t>
+      </w:r>
+      <w:proofErr w:type="spellStart"/>
+      <w:r>
+        <w:t>Sheepe</w:t>
+      </w:r>
+      <w:proofErr w:type="spellEnd"/>
+      <w:r>
+        <w:t>)</w:t>
       </w:r>
     </w:p>
     <w:p>
@@ -36,61 +44,106 @@
           <w:bCs/>
           <w:lang w:val="en-US"/>
         </w:rPr>
-        <w:t>Painter Holes Lock =&gt;</w:t>
-      </w:r>
-      <w:r>
-        <w:rPr>
-          <w:lang w:val="en-US"/>
-        </w:rPr>
-        <w:t xml:space="preserve"> functionality</w:t>
-      </w:r>
-    </w:p>
-    <w:p>
-      <w:pPr>
-        <w:rPr>
-          <w:lang w:val="en-US"/>
-        </w:rPr>
-      </w:pPr>
-    </w:p>
-    <w:p>
-      <w:pPr>
-        <w:pStyle w:val="Heading2"/>
-      </w:pPr>
-      <w:r>
-        <w:t>Teaching</w:t>
-      </w:r>
-    </w:p>
-    <w:p>
-      <w:pPr>
-        <w:rPr>
-          <w:lang w:val="en-US"/>
-        </w:rPr>
-      </w:pPr>
-      <w:r>
-        <w:rPr>
-          <w:lang w:val="en-US"/>
-        </w:rPr>
-        <w:t xml:space="preserve">Make the menu </w:t>
-      </w:r>
+        <w:t>Terrain:</w:t>
+      </w:r>
+      <w:r>
+        <w:rPr>
+          <w:lang w:val="en-US"/>
+        </w:rPr>
+        <w:t xml:space="preserve"> magnet?</w:t>
+      </w:r>
+    </w:p>
+    <w:p>
+      <w:pPr>
+        <w:rPr>
+          <w:lang w:val="en-US"/>
+        </w:rPr>
+      </w:pPr>
       <w:r>
         <w:rPr>
           <w:b/>
           <w:bCs/>
           <w:lang w:val="en-US"/>
         </w:rPr>
-        <w:t>interactive</w:t>
-      </w:r>
-      <w:r>
-        <w:rPr>
-          <w:lang w:val="en-US"/>
-        </w:rPr>
-        <w:t xml:space="preserve"> =&gt; everyone is a ball rolling around</w:t>
-      </w:r>
-      <w:r>
-        <w:rPr>
-          <w:lang w:val="en-US"/>
-        </w:rPr>
-        <w:t xml:space="preserve">, two rooms to choose from, once everyone inside one of them it starts that. (Some instructions above and below, plus buttons for </w:t>
+        <w:t>Terrain:</w:t>
+      </w:r>
+      <w:r>
+        <w:rPr>
+          <w:lang w:val="en-US"/>
+        </w:rPr>
+        <w:t xml:space="preserve"> each time you enter, an old body of yours is removed (if it exists).</w:t>
+      </w:r>
+      <w:r>
+        <w:rPr>
+          <w:lang w:val="en-US"/>
+        </w:rPr>
+        <w:t xml:space="preserve"> (Alternatively: for every X seconds you stay here. Might be harder to explain and track, though …)</w:t>
+      </w:r>
+      <w:r>
+        <w:rPr>
+          <w:lang w:val="en-US"/>
+        </w:rPr>
+        <w:t xml:space="preserve"> </w:t>
+      </w:r>
+    </w:p>
+    <w:p>
+      <w:pPr>
+        <w:rPr>
+          <w:lang w:val="en-US"/>
+        </w:rPr>
+      </w:pPr>
+    </w:p>
+    <w:p>
+      <w:pPr>
+        <w:pStyle w:val="Heading2"/>
+      </w:pPr>
+      <w:r>
+        <w:t>Teaching</w:t>
+      </w:r>
+    </w:p>
+    <w:p>
+      <w:pPr>
+        <w:rPr>
+          <w:lang w:val="en-US"/>
+        </w:rPr>
+      </w:pPr>
+      <w:r>
+        <w:rPr>
+          <w:lang w:val="en-US"/>
+        </w:rPr>
+        <w:t xml:space="preserve">Make the </w:t>
+      </w:r>
+      <w:r>
+        <w:rPr>
+          <w:b/>
+          <w:bCs/>
+          <w:lang w:val="en-US"/>
+        </w:rPr>
+        <w:t>tutorial</w:t>
+      </w:r>
+      <w:r>
+        <w:rPr>
+          <w:lang w:val="en-US"/>
+        </w:rPr>
+        <w:t xml:space="preserve"> course</w:t>
+      </w:r>
+      <w:r>
+        <w:rPr>
+          <w:lang w:val="en-US"/>
+        </w:rPr>
+        <w:t xml:space="preserve"> =&gt; plan tutorials once in a while (fixed order and distance between them), only activate a rule</w:t>
+      </w:r>
+      <w:r>
+        <w:rPr>
+          <w:lang w:val="en-US"/>
+        </w:rPr>
+        <w:t xml:space="preserve"> (such as the wolf)</w:t>
+      </w:r>
+      <w:r>
+        <w:rPr>
+          <w:lang w:val="en-US"/>
+        </w:rPr>
+        <w:t xml:space="preserve"> once the </w:t>
       </w:r>
       <w:r>
         <w:rPr>
@@ -98,115 +151,19 @@
           <w:iCs/>
           <w:lang w:val="en-US"/>
         </w:rPr>
-        <w:t>settings</w:t>
-      </w:r>
-      <w:r>
-        <w:rPr>
-          <w:lang w:val="en-US"/>
-        </w:rPr>
-        <w:t xml:space="preserve"> or </w:t>
-      </w:r>
-      <w:r>
-        <w:rPr>
-          <w:i/>
-          <w:iCs/>
-          <w:lang w:val="en-US"/>
-        </w:rPr>
-        <w:t>quitting</w:t>
-      </w:r>
-      <w:r>
-        <w:rPr>
-          <w:lang w:val="en-US"/>
-        </w:rPr>
-        <w:t xml:space="preserve"> or something.)</w:t>
-      </w:r>
-    </w:p>
-    <w:p>
-      <w:pPr>
-        <w:rPr>
-          <w:lang w:val="en-US"/>
-        </w:rPr>
-      </w:pPr>
-    </w:p>
-    <w:p>
-      <w:pPr>
-        <w:rPr>
-          <w:lang w:val="en-US"/>
-        </w:rPr>
-      </w:pPr>
-      <w:r>
-        <w:rPr>
-          <w:lang w:val="en-US"/>
-        </w:rPr>
-        <w:t xml:space="preserve">Make the </w:t>
-      </w:r>
-      <w:r>
-        <w:rPr>
-          <w:b/>
-          <w:bCs/>
-          <w:lang w:val="en-US"/>
-        </w:rPr>
-        <w:t>tutorial</w:t>
-      </w:r>
-      <w:r>
-        <w:rPr>
-          <w:lang w:val="en-US"/>
-        </w:rPr>
-        <w:t xml:space="preserve"> course. (Which </w:t>
-      </w:r>
-      <w:proofErr w:type="gramStart"/>
-      <w:r>
-        <w:rPr>
-          <w:lang w:val="en-US"/>
-        </w:rPr>
-        <w:t>are</w:t>
-      </w:r>
-      <w:proofErr w:type="gramEnd"/>
-      <w:r>
-        <w:rPr>
-          <w:lang w:val="en-US"/>
-        </w:rPr>
-        <w:t xml:space="preserve"> partially player-focused, and partially global images??)</w:t>
-      </w:r>
-    </w:p>
-    <w:p>
-      <w:pPr>
-        <w:rPr>
-          <w:lang w:val="en-US"/>
-        </w:rPr>
-      </w:pPr>
-    </w:p>
-    <w:p>
-      <w:pPr>
-        <w:rPr>
-          <w:lang w:val="en-US"/>
-        </w:rPr>
-      </w:pPr>
-      <w:r>
-        <w:rPr>
-          <w:lang w:val="en-US"/>
-        </w:rPr>
-        <w:t xml:space="preserve">Find some way to </w:t>
-      </w:r>
-      <w:r>
-        <w:rPr>
-          <w:i/>
-          <w:iCs/>
-          <w:lang w:val="en-US"/>
-        </w:rPr>
-        <w:t>also</w:t>
-      </w:r>
-      <w:r>
-        <w:rPr>
-          <w:lang w:val="en-US"/>
-        </w:rPr>
-        <w:t xml:space="preserve"> teach the teleporter (in time) before it appears.</w:t>
-      </w:r>
-      <w:r>
-        <w:rPr>
-          <w:lang w:val="en-US"/>
-        </w:rPr>
-        <w:t xml:space="preserve"> (Or just teach it in the background of the teleporter itself? The explanation is quite short …)</w:t>
+        <w:t>last</w:t>
+      </w:r>
+      <w:r>
+        <w:rPr>
+          <w:lang w:val="en-US"/>
+        </w:rPr>
+        <w:t xml:space="preserve"> player has passed it</w:t>
+      </w:r>
+      <w:r>
+        <w:rPr>
+          <w:lang w:val="en-US"/>
+        </w:rPr>
+        <w:t>. (Mechanics and stuff are just activated always.)</w:t>
       </w:r>
     </w:p>
     <w:p>
@@ -369,6 +326,90 @@
       </w:pPr>
       <w:r>
         <w:rPr>
+          <w:b/>
+          <w:bCs/>
+          <w:lang w:val="en-US"/>
+        </w:rPr>
+        <w:t>GREAT IMPROVEMENT:</w:t>
+      </w:r>
+      <w:r>
+        <w:rPr>
+          <w:lang w:val="en-US"/>
+        </w:rPr>
+        <w:t xml:space="preserve"> When inside a lock, you are also prevented from </w:t>
+      </w:r>
+      <w:r>
+        <w:rPr>
+          <w:i/>
+          <w:iCs/>
+          <w:lang w:val="en-US"/>
+        </w:rPr>
+        <w:t>moving out of it</w:t>
+      </w:r>
+      <w:r>
+        <w:rPr>
+          <w:lang w:val="en-US"/>
+        </w:rPr>
+        <w:t>. (An invisible gate is present that forbids going back.)</w:t>
+      </w:r>
+    </w:p>
+    <w:p>
+      <w:pPr>
+        <w:ind w:left="708"/>
+        <w:rPr>
+          <w:lang w:val="en-US"/>
+        </w:rPr>
+      </w:pPr>
+      <w:r>
+        <w:rPr>
+          <w:lang w:val="en-US"/>
+        </w:rPr>
+        <w:t xml:space="preserve">Why? </w:t>
+      </w:r>
+      <w:proofErr w:type="gramStart"/>
+      <w:r>
+        <w:rPr>
+          <w:lang w:val="en-US"/>
+        </w:rPr>
+        <w:t>So</w:t>
+      </w:r>
+      <w:proofErr w:type="gramEnd"/>
+      <w:r>
+        <w:rPr>
+          <w:lang w:val="en-US"/>
+        </w:rPr>
+        <w:t xml:space="preserve"> it’s less annoying. </w:t>
+      </w:r>
+      <w:proofErr w:type="gramStart"/>
+      <w:r>
+        <w:rPr>
+          <w:lang w:val="en-US"/>
+        </w:rPr>
+        <w:t>So</w:t>
+      </w:r>
+      <w:proofErr w:type="gramEnd"/>
+      <w:r>
+        <w:rPr>
+          <w:lang w:val="en-US"/>
+        </w:rPr>
+        <w:t xml:space="preserve"> you have a “safe place” and can take time to get back your older bodies.</w:t>
+      </w:r>
+    </w:p>
+    <w:p>
+      <w:pPr>
+        <w:rPr>
+          <w:lang w:val="en-US"/>
+        </w:rPr>
+      </w:pPr>
+    </w:p>
+    <w:p>
+      <w:pPr>
+        <w:rPr>
+          <w:lang w:val="en-US"/>
+        </w:rPr>
+      </w:pPr>
+      <w:r>
+        <w:rPr>
           <w:lang w:val="en-US"/>
         </w:rPr>
         <w:t>Making coins useful:</w:t>
@@ -408,52 +449,6 @@
     </w:p>
     <w:p>
       <w:pPr>
-        <w:pStyle w:val="ListParagraph"/>
-        <w:numPr>
-          <w:ilvl w:val="0"/>
-          <w:numId w:val="38"/>
-        </w:numPr>
-        <w:rPr>
-          <w:lang w:val="en-US"/>
-        </w:rPr>
-      </w:pPr>
-      <w:r>
-        <w:rPr>
-          <w:lang w:val="en-US"/>
-        </w:rPr>
-        <w:t xml:space="preserve">Ensure at least one </w:t>
-      </w:r>
-      <w:r>
-        <w:rPr>
-          <w:i/>
-          <w:iCs/>
-          <w:lang w:val="en-US"/>
-        </w:rPr>
-        <w:t>terrain</w:t>
-      </w:r>
-      <w:r>
-        <w:rPr>
-          <w:lang w:val="en-US"/>
-        </w:rPr>
-        <w:t xml:space="preserve"> or </w:t>
-      </w:r>
-      <w:r>
-        <w:rPr>
-          <w:i/>
-          <w:iCs/>
-          <w:lang w:val="en-US"/>
-        </w:rPr>
-        <w:t>lock</w:t>
-      </w:r>
-      <w:r>
-        <w:rPr>
-          <w:lang w:val="en-US"/>
-        </w:rPr>
-        <w:t xml:space="preserve"> is included that does something with coins.</w:t>
-      </w:r>
-    </w:p>
-    <w:p>
-      <w:pPr>
         <w:rPr>
           <w:lang w:val="en-US"/>
         </w:rPr>
@@ -487,35 +482,21 @@
         <w:rPr>
           <w:lang w:val="en-US"/>
         </w:rPr>
-        <w:t xml:space="preserve">Any body of yours </w:t>
-      </w:r>
-      <w:r>
-        <w:rPr>
-          <w:i/>
-          <w:iCs/>
-          <w:lang w:val="en-US"/>
-        </w:rPr>
-        <w:t>that does not finish</w:t>
-      </w:r>
-      <w:r>
-        <w:rPr>
-          <w:lang w:val="en-US"/>
-        </w:rPr>
-        <w:t xml:space="preserve"> results in a time penalty. (The game ends once every player has </w:t>
-      </w:r>
-      <w:r>
-        <w:rPr>
-          <w:i/>
-          <w:iCs/>
-          <w:lang w:val="en-US"/>
-        </w:rPr>
-        <w:t>one</w:t>
-      </w:r>
-      <w:r>
-        <w:rPr>
-          <w:lang w:val="en-US"/>
-        </w:rPr>
-        <w:t xml:space="preserve"> body over the finish line.)</w:t>
+        <w:t>More “</w:t>
+      </w:r>
+      <w:proofErr w:type="spellStart"/>
+      <w:r>
+        <w:rPr>
+          <w:lang w:val="en-US"/>
+        </w:rPr>
+        <w:t>glue_related</w:t>
+      </w:r>
+      <w:proofErr w:type="spellEnd"/>
+      <w:r>
+        <w:rPr>
+          <w:lang w:val="en-US"/>
+        </w:rPr>
+        <w:t>” things, most likely items</w:t>
       </w:r>
     </w:p>
     <w:p>
@@ -552,350 +533,17 @@
     </w:p>
     <w:p>
       <w:pPr>
-        <w:pStyle w:val="ListParagraph"/>
-        <w:numPr>
-          <w:ilvl w:val="0"/>
-          <w:numId w:val="39"/>
-        </w:numPr>
-        <w:rPr>
-          <w:lang w:val="en-US"/>
-        </w:rPr>
-      </w:pPr>
-      <w:r>
-        <w:rPr>
-          <w:lang w:val="en-US"/>
-        </w:rPr>
-        <w:t>Add many ways to get back together again</w:t>
-      </w:r>
-    </w:p>
-    <w:p>
-      <w:pPr>
-        <w:pStyle w:val="ListParagraph"/>
-        <w:numPr>
-          <w:ilvl w:val="0"/>
-          <w:numId w:val="39"/>
-        </w:numPr>
-        <w:rPr>
-          <w:lang w:val="en-US"/>
-        </w:rPr>
-      </w:pPr>
-      <w:r>
-        <w:rPr>
-          <w:lang w:val="en-US"/>
-        </w:rPr>
+        <w:rPr>
+          <w:lang w:val="en-US"/>
+        </w:rPr>
+      </w:pPr>
+    </w:p>
+    <w:p>
+      <w:pPr>
+        <w:pStyle w:val="Heading2"/>
+      </w:pPr>
+      <w:r>
         <w:lastRenderedPageBreak/>
-        <w:t xml:space="preserve">Ensure at least one </w:t>
-      </w:r>
-      <w:r>
-        <w:rPr>
-          <w:i/>
-          <w:iCs/>
-          <w:lang w:val="en-US"/>
-        </w:rPr>
-        <w:t>terrain/lock/item</w:t>
-      </w:r>
-      <w:r>
-        <w:rPr>
-          <w:lang w:val="en-US"/>
-        </w:rPr>
-        <w:t xml:space="preserve"> helps you retrieve or use your old bodies.</w:t>
-      </w:r>
-    </w:p>
-    <w:p>
-      <w:pPr>
-        <w:rPr>
-          <w:lang w:val="en-US"/>
-        </w:rPr>
-      </w:pPr>
-    </w:p>
-    <w:p>
-      <w:pPr>
-        <w:rPr>
-          <w:lang w:val="en-US"/>
-        </w:rPr>
-      </w:pPr>
-    </w:p>
-    <w:p>
-      <w:pPr>
-        <w:pStyle w:val="Heading2"/>
-      </w:pPr>
-      <w:r>
-        <w:t>Coding improvements</w:t>
-      </w:r>
-    </w:p>
-    <w:p>
-      <w:pPr>
-        <w:pStyle w:val="ListParagraph"/>
-        <w:numPr>
-          <w:ilvl w:val="0"/>
-          <w:numId w:val="8"/>
-        </w:numPr>
-        <w:rPr>
-          <w:lang w:val="en-US"/>
-        </w:rPr>
-      </w:pPr>
-      <w:r>
-        <w:rPr>
-          <w:lang w:val="en-US"/>
-        </w:rPr>
-        <w:t>The system for saving gates/edges is a bit sketchy.</w:t>
-      </w:r>
-    </w:p>
-    <w:p>
-      <w:pPr>
-        <w:pStyle w:val="ListParagraph"/>
-        <w:numPr>
-          <w:ilvl w:val="1"/>
-          <w:numId w:val="8"/>
-        </w:numPr>
-        <w:rPr>
-          <w:lang w:val="en-US"/>
-        </w:rPr>
-      </w:pPr>
-      <w:r>
-        <w:rPr>
-          <w:lang w:val="en-US"/>
-        </w:rPr>
-        <w:t xml:space="preserve">Now I </w:t>
-      </w:r>
-      <w:r>
-        <w:rPr>
-          <w:i/>
-          <w:iCs/>
-          <w:lang w:val="en-US"/>
-        </w:rPr>
-        <w:t>only</w:t>
-      </w:r>
-      <w:r>
-        <w:rPr>
-          <w:lang w:val="en-US"/>
-        </w:rPr>
-        <w:t xml:space="preserve"> add a “my_room” and “general_parameter” on edges created via a lock.</w:t>
-      </w:r>
-    </w:p>
-    <w:p>
-      <w:pPr>
-        <w:pStyle w:val="ListParagraph"/>
-        <w:numPr>
-          <w:ilvl w:val="1"/>
-          <w:numId w:val="8"/>
-        </w:numPr>
-        <w:rPr>
-          <w:lang w:val="en-US"/>
-        </w:rPr>
-      </w:pPr>
-      <w:r>
-        <w:rPr>
-          <w:lang w:val="en-US"/>
-        </w:rPr>
-        <w:t>(Additionally, gates are saved and assumed to belong to one room only, but that’s fine, as gates are always apart and one-way anyway.)</w:t>
-      </w:r>
-    </w:p>
-    <w:p>
-      <w:pPr>
-        <w:pStyle w:val="ListParagraph"/>
-        <w:numPr>
-          <w:ilvl w:val="1"/>
-          <w:numId w:val="8"/>
-        </w:numPr>
-        <w:rPr>
-          <w:lang w:val="en-US"/>
-        </w:rPr>
-      </w:pPr>
-      <w:r>
-        <w:rPr>
-          <w:lang w:val="en-US"/>
-        </w:rPr>
-        <w:t xml:space="preserve">Can I generalize this code? Would require passing some more stuff through the function, maybe as </w:t>
-      </w:r>
-      <w:r>
-        <w:rPr>
-          <w:i/>
-          <w:iCs/>
-          <w:lang w:val="en-US"/>
-        </w:rPr>
-        <w:t>params</w:t>
-      </w:r>
-      <w:r>
-        <w:rPr>
-          <w:lang w:val="en-US"/>
-        </w:rPr>
-        <w:t xml:space="preserve"> object?</w:t>
-      </w:r>
-    </w:p>
-    <w:p>
-      <w:pPr>
-        <w:rPr>
-          <w:lang w:val="en-US"/>
-        </w:rPr>
-      </w:pPr>
-    </w:p>
-    <w:p>
-      <w:pPr>
-        <w:pStyle w:val="Heading2"/>
-      </w:pPr>
-      <w:r>
-        <w:t>Performance things</w:t>
-      </w:r>
-    </w:p>
-    <w:p>
-      <w:pPr>
-        <w:pStyle w:val="ListParagraph"/>
-        <w:numPr>
-          <w:ilvl w:val="0"/>
-          <w:numId w:val="8"/>
-        </w:numPr>
-        <w:rPr>
-          <w:lang w:val="en-US"/>
-        </w:rPr>
-      </w:pPr>
-      <w:r>
-        <w:rPr>
-          <w:lang w:val="en-US"/>
-        </w:rPr>
-        <w:t xml:space="preserve">Only do “update_bitmask” once, when </w:t>
-      </w:r>
-      <w:r>
-        <w:rPr>
-          <w:i/>
-          <w:iCs/>
-          <w:lang w:val="en-US"/>
-        </w:rPr>
-        <w:t>everything</w:t>
-      </w:r>
-      <w:r>
-        <w:rPr>
-          <w:lang w:val="en-US"/>
-        </w:rPr>
-        <w:t xml:space="preserve"> is done.</w:t>
-      </w:r>
-    </w:p>
-    <w:p>
-      <w:pPr>
-        <w:pStyle w:val="ListParagraph"/>
-        <w:numPr>
-          <w:ilvl w:val="0"/>
-          <w:numId w:val="8"/>
-        </w:numPr>
-        <w:rPr>
-          <w:lang w:val="en-US"/>
-        </w:rPr>
-      </w:pPr>
-      <w:r>
-        <w:rPr>
-          <w:lang w:val="en-US"/>
-        </w:rPr>
-        <w:t xml:space="preserve">Remove </w:t>
-      </w:r>
-      <w:r>
-        <w:rPr>
-          <w:i/>
-          <w:iCs/>
-          <w:lang w:val="en-US"/>
-        </w:rPr>
-        <w:t>modules</w:t>
-      </w:r>
-      <w:r>
-        <w:rPr>
-          <w:lang w:val="en-US"/>
-        </w:rPr>
-        <w:t xml:space="preserve"> from player bodies that don’t need them. (For example, </w:t>
-      </w:r>
-      <w:r>
-        <w:rPr>
-          <w:i/>
-          <w:iCs/>
-          <w:lang w:val="en-US"/>
-        </w:rPr>
-        <w:t>tutorial</w:t>
-      </w:r>
-      <w:r>
-        <w:rPr>
-          <w:lang w:val="en-US"/>
-        </w:rPr>
-        <w:t xml:space="preserve"> module only works on first body of player.)</w:t>
-      </w:r>
-    </w:p>
-    <w:p>
-      <w:pPr>
-        <w:pStyle w:val="ListParagraph"/>
-        <w:numPr>
-          <w:ilvl w:val="0"/>
-          <w:numId w:val="8"/>
-        </w:numPr>
-        <w:rPr>
-          <w:lang w:val="en-US"/>
-        </w:rPr>
-      </w:pPr>
-      <w:r>
-        <w:rPr>
-          <w:lang w:val="en-US"/>
-        </w:rPr>
-        <w:t>We’re looping through full rectangles awfully many times. Instead:</w:t>
-      </w:r>
-    </w:p>
-    <w:p>
-      <w:pPr>
-        <w:pStyle w:val="ListParagraph"/>
-        <w:numPr>
-          <w:ilvl w:val="1"/>
-          <w:numId w:val="8"/>
-        </w:numPr>
-        <w:rPr>
-          <w:lang w:val="en-US"/>
-        </w:rPr>
-      </w:pPr>
-      <w:r>
-        <w:rPr>
-          <w:lang w:val="en-US"/>
-        </w:rPr>
-        <w:t>Combine these loops to calculate multiple things at once.</w:t>
-      </w:r>
-    </w:p>
-    <w:p>
-      <w:pPr>
-        <w:pStyle w:val="ListParagraph"/>
-        <w:numPr>
-          <w:ilvl w:val="1"/>
-          <w:numId w:val="8"/>
-        </w:numPr>
-        <w:rPr>
-          <w:lang w:val="en-US"/>
-        </w:rPr>
-      </w:pPr>
-      <w:r>
-        <w:rPr>
-          <w:lang w:val="en-US"/>
-        </w:rPr>
-        <w:t xml:space="preserve">Or save all positions </w:t>
-      </w:r>
-      <w:r>
-        <w:rPr>
-          <w:i/>
-          <w:iCs/>
-          <w:lang w:val="en-US"/>
-        </w:rPr>
-        <w:t>in a list</w:t>
-      </w:r>
-      <w:r>
-        <w:rPr>
-          <w:lang w:val="en-US"/>
-        </w:rPr>
-        <w:t xml:space="preserve"> and just iterate that list. (Instead of positions, we might also save a reference to the cell itself. Is even faster access.)</w:t>
-      </w:r>
-    </w:p>
-    <w:p>
-      <w:pPr>
-        <w:rPr>
-          <w:lang w:val="en-US"/>
-        </w:rPr>
-      </w:pPr>
-    </w:p>
-    <w:p>
-      <w:pPr>
-        <w:pStyle w:val="Heading2"/>
-      </w:pPr>
-      <w:r>
         <w:t>Coins</w:t>
       </w:r>
     </w:p>
@@ -1237,6 +885,347 @@
         <w:rPr>
           <w:lang w:val="en-US"/>
         </w:rPr>
+        <w:t xml:space="preserve"> When continuing from backtracked room, lock doesn’t open the right connections (or any connections at all) to previous room</w:t>
+      </w:r>
+    </w:p>
+    <w:p>
+      <w:pPr>
+        <w:rPr>
+          <w:lang w:val="en-US"/>
+        </w:rPr>
+      </w:pPr>
+    </w:p>
+    <w:p>
+      <w:pPr>
+        <w:rPr>
+          <w:lang w:val="en-US"/>
+        </w:rPr>
+      </w:pPr>
+      <w:r>
+        <w:rPr>
+          <w:b/>
+          <w:bCs/>
+          <w:lang w:val="en-US"/>
+        </w:rPr>
+        <w:t>BUG:</w:t>
+      </w:r>
+      <w:r>
+        <w:rPr>
+          <w:lang w:val="en-US"/>
+        </w:rPr>
+        <w:t xml:space="preserve"> You’re not teleported forward if you’re standstill inside a </w:t>
+      </w:r>
+      <w:r>
+        <w:rPr>
+          <w:i/>
+          <w:iCs/>
+          <w:lang w:val="en-US"/>
+        </w:rPr>
+        <w:t>lock</w:t>
+      </w:r>
+      <w:r>
+        <w:rPr>
+          <w:lang w:val="en-US"/>
+        </w:rPr>
+        <w:t>. (I probably only check for terrain, not if the lock itself still exists. Fix that!)</w:t>
+      </w:r>
+    </w:p>
+    <w:p>
+      <w:pPr>
+        <w:rPr>
+          <w:b/>
+          <w:bCs/>
+          <w:lang w:val="en-US"/>
+        </w:rPr>
+      </w:pPr>
+    </w:p>
+    <w:p>
+      <w:pPr>
+        <w:rPr>
+          <w:lang w:val="en-US"/>
+        </w:rPr>
+      </w:pPr>
+      <w:r>
+        <w:rPr>
+          <w:b/>
+          <w:bCs/>
+          <w:lang w:val="en-US"/>
+        </w:rPr>
+        <w:t>BUG:</w:t>
+      </w:r>
+      <w:r>
+        <w:rPr>
+          <w:lang w:val="en-US"/>
+        </w:rPr>
+        <w:t xml:space="preserve"> The “holes” painter sometimes narrowly overlaps tiles inside. We can’t erase those (as they are solid), locking the game completely! (I already added code to “fix” this … but because of the rounding and stuff, it’s not perfect.)</w:t>
+      </w:r>
+    </w:p>
+    <w:p>
+      <w:pPr>
+        <w:rPr>
+          <w:lang w:val="en-US"/>
+        </w:rPr>
+      </w:pPr>
+    </w:p>
+    <w:p>
+      <w:pPr>
+        <w:rPr>
+          <w:lang w:val="en-US"/>
+        </w:rPr>
+      </w:pPr>
+      <w:r>
+        <w:rPr>
+          <w:b/>
+          <w:bCs/>
+          <w:lang w:val="en-US"/>
+        </w:rPr>
+        <w:t xml:space="preserve">BUG: </w:t>
+      </w:r>
+      <w:r>
+        <w:rPr>
+          <w:lang w:val="en-US"/>
+        </w:rPr>
+        <w:t xml:space="preserve">I </w:t>
+      </w:r>
+      <w:r>
+        <w:rPr>
+          <w:i/>
+          <w:iCs/>
+          <w:lang w:val="en-US"/>
+        </w:rPr>
+        <w:t>might</w:t>
+      </w:r>
+      <w:r>
+        <w:rPr>
+          <w:lang w:val="en-US"/>
+        </w:rPr>
+        <w:t xml:space="preserve"> have broken gates. (Such as the “</w:t>
+      </w:r>
+      <w:proofErr w:type="spellStart"/>
+      <w:r>
+        <w:rPr>
+          <w:lang w:val="en-US"/>
+        </w:rPr>
+        <w:t>sacrifice_coin_gate</w:t>
+      </w:r>
+      <w:proofErr w:type="spellEnd"/>
+      <w:r>
+        <w:rPr>
+          <w:lang w:val="en-US"/>
+        </w:rPr>
+        <w:t>”, not sure though.</w:t>
+      </w:r>
+      <w:r>
+        <w:rPr>
+          <w:lang w:val="en-US"/>
+        </w:rPr>
+        <w:t xml:space="preserve"> </w:t>
+      </w:r>
+      <w:proofErr w:type="gramStart"/>
+      <w:r>
+        <w:rPr>
+          <w:lang w:val="en-US"/>
+        </w:rPr>
+        <w:t>Also</w:t>
+      </w:r>
+      <w:proofErr w:type="gramEnd"/>
+      <w:r>
+        <w:rPr>
+          <w:lang w:val="en-US"/>
+        </w:rPr>
+        <w:t xml:space="preserve"> not sure if I added the automatic coin spawning to those gates to ensure you’re not stuck forever.</w:t>
+      </w:r>
+      <w:r>
+        <w:rPr>
+          <w:lang w:val="en-US"/>
+        </w:rPr>
+        <w:t>)</w:t>
+      </w:r>
+    </w:p>
+    <w:p>
+      <w:pPr>
+        <w:ind w:left="708"/>
+        <w:rPr>
+          <w:lang w:val="en-US"/>
+        </w:rPr>
+      </w:pPr>
+      <w:proofErr w:type="spellStart"/>
+      <w:r>
+        <w:rPr>
+          <w:lang w:val="en-US"/>
+        </w:rPr>
+        <w:t>General_parameter</w:t>
+      </w:r>
+      <w:proofErr w:type="spellEnd"/>
+      <w:r>
+        <w:rPr>
+          <w:lang w:val="en-US"/>
+        </w:rPr>
+        <w:t xml:space="preserve"> is, somehow, not passed to gates (or overridden later).</w:t>
+      </w:r>
+    </w:p>
+    <w:p>
+      <w:pPr>
+        <w:ind w:left="708"/>
+        <w:rPr>
+          <w:lang w:val="en-US"/>
+        </w:rPr>
+      </w:pPr>
+    </w:p>
+    <w:p>
+      <w:pPr>
+        <w:ind w:left="708"/>
+        <w:rPr>
+          <w:lang w:val="en-US"/>
+        </w:rPr>
+      </w:pPr>
+      <w:r>
+        <w:rPr>
+          <w:lang w:val="en-US"/>
+        </w:rPr>
+        <w:t>“</w:t>
+      </w:r>
+      <w:proofErr w:type="spellStart"/>
+      <w:r>
+        <w:rPr>
+          <w:lang w:val="en-US"/>
+        </w:rPr>
+        <w:t>Recalculate_gates</w:t>
+      </w:r>
+      <w:proofErr w:type="spellEnd"/>
+      <w:r>
+        <w:rPr>
+          <w:lang w:val="en-US"/>
+        </w:rPr>
+        <w:t>” =&gt; we don’t remove the old gates! We just add/set new ones if necessary. Fix that.</w:t>
+      </w:r>
+    </w:p>
+    <w:p>
+      <w:pPr>
+        <w:rPr>
+          <w:lang w:val="en-US"/>
+        </w:rPr>
+      </w:pPr>
+    </w:p>
+    <w:p>
+      <w:pPr>
+        <w:rPr>
+          <w:lang w:val="en-US"/>
+        </w:rPr>
+      </w:pPr>
+      <w:r>
+        <w:rPr>
+          <w:b/>
+          <w:bCs/>
+          <w:lang w:val="en-US"/>
+        </w:rPr>
+        <w:t>BUG:</w:t>
+      </w:r>
+      <w:r>
+        <w:rPr>
+          <w:lang w:val="en-US"/>
+        </w:rPr>
+        <w:t xml:space="preserve"> Don’t add inside tiles into a “tutorial” room? Or decrease probability and make the tutorial slightly opaque?</w:t>
+      </w:r>
+    </w:p>
+    <w:p>
+      <w:pPr>
+        <w:rPr>
+          <w:lang w:val="en-US"/>
+        </w:rPr>
+      </w:pPr>
+    </w:p>
+    <w:p>
+      <w:pPr>
+        <w:rPr>
+          <w:lang w:val="en-US"/>
+        </w:rPr>
+      </w:pPr>
+      <w:r>
+        <w:rPr>
+          <w:b/>
+          <w:bCs/>
+          <w:lang w:val="en-US"/>
+        </w:rPr>
+        <w:t>ISSUE:</w:t>
+      </w:r>
+      <w:r>
+        <w:rPr>
+          <w:lang w:val="en-US"/>
+        </w:rPr>
+        <w:t xml:space="preserve"> It’s annoying if the wolf teleports forward (because of standstill or something) … and immediately slices people. Feels like, when the wolf is teleported, it should be removed using the current system. (So that it takes a few seconds before it switches to someone else.)</w:t>
+      </w:r>
+    </w:p>
+    <w:p>
+      <w:pPr>
+        <w:rPr>
+          <w:lang w:val="en-US"/>
+        </w:rPr>
+      </w:pPr>
+    </w:p>
+    <w:p>
+      <w:pPr>
+        <w:rPr>
+          <w:lang w:val="en-US"/>
+        </w:rPr>
+      </w:pPr>
+      <w:r>
+        <w:rPr>
+          <w:b/>
+          <w:bCs/>
+          <w:lang w:val="en-US"/>
+        </w:rPr>
+        <w:lastRenderedPageBreak/>
+        <w:t>BUG:</w:t>
+      </w:r>
+      <w:r>
+        <w:rPr>
+          <w:lang w:val="en-US"/>
+        </w:rPr>
+        <w:t xml:space="preserve"> It still sometimes adds two locks right after each other. (Probably has to do with something being “</w:t>
+      </w:r>
+      <w:proofErr w:type="spellStart"/>
+      <w:r>
+        <w:rPr>
+          <w:lang w:val="en-US"/>
+        </w:rPr>
+        <w:t>lock_planned</w:t>
+      </w:r>
+      <w:proofErr w:type="spellEnd"/>
+      <w:r>
+        <w:rPr>
+          <w:lang w:val="en-US"/>
+        </w:rPr>
+        <w:t>” but the lock isn’t there yet.</w:t>
+      </w:r>
+    </w:p>
+    <w:p>
+      <w:pPr>
+        <w:rPr>
+          <w:b/>
+          <w:bCs/>
+          <w:lang w:val="en-US"/>
+        </w:rPr>
+      </w:pPr>
+    </w:p>
+    <w:p>
+      <w:pPr>
+        <w:rPr>
+          <w:lang w:val="en-US"/>
+        </w:rPr>
+      </w:pPr>
+      <w:r>
+        <w:rPr>
+          <w:b/>
+          <w:bCs/>
+          <w:lang w:val="en-US"/>
+        </w:rPr>
+        <w:t>BUG:</w:t>
+      </w:r>
+      <w:r>
+        <w:rPr>
+          <w:lang w:val="en-US"/>
+        </w:rPr>
         <w:t xml:space="preserve"> Sometimes it counts collecting a coin as collecting </w:t>
       </w:r>
       <w:r>
@@ -1284,7 +1273,6 @@
           <w:iCs/>
           <w:lang w:val="en-US"/>
         </w:rPr>
-        <w:lastRenderedPageBreak/>
         <w:t>BUG:</w:t>
       </w:r>
       <w:r>
@@ -1337,8 +1325,23 @@
         <w:rPr>
           <w:lang w:val="en-US"/>
         </w:rPr>
-        <w:t xml:space="preserve"> When glueing objects back together, it sometimes crashes? Because the </w:t>
-      </w:r>
+        <w:t xml:space="preserve"> When </w:t>
+      </w:r>
+      <w:proofErr w:type="spellStart"/>
+      <w:r>
+        <w:rPr>
+          <w:lang w:val="en-US"/>
+        </w:rPr>
+        <w:t>glueing</w:t>
+      </w:r>
+      <w:proofErr w:type="spellEnd"/>
+      <w:r>
+        <w:rPr>
+          <w:lang w:val="en-US"/>
+        </w:rPr>
+        <w:t xml:space="preserve"> objects back together, it sometimes crashes? Because the </w:t>
+      </w:r>
+      <w:proofErr w:type="spellStart"/>
       <w:proofErr w:type="gramStart"/>
       <w:r>
         <w:rPr>
@@ -1351,7 +1354,14 @@
         <w:rPr>
           <w:lang w:val="en-US"/>
         </w:rPr>
-        <w:t>_inside array has a few null entries. (Which would be caused by a body being killed but NOT removing itself from that array first.)</w:t>
+        <w:t>_inside</w:t>
+      </w:r>
+      <w:proofErr w:type="spellEnd"/>
+      <w:r>
+        <w:rPr>
+          <w:lang w:val="en-US"/>
+        </w:rPr>
+        <w:t xml:space="preserve"> array has a few null entries. (Which would be caused by a body being killed but NOT removing itself from that array first.)</w:t>
       </w:r>
       <w:r>
         <w:rPr>
@@ -1576,13 +1586,21 @@
         <w:rPr>
           <w:lang w:val="en-US"/>
         </w:rPr>
-        <w:t>Whenever I do something to a jump normal</w:t>
-      </w:r>
-      <w:r>
-        <w:rPr>
-          <w:lang w:val="en-US"/>
-        </w:rPr>
-        <w:t>, show a tiny line for that. (Similar to debug, but prettier.)</w:t>
+        <w:t xml:space="preserve">Add “probabilities” to the different elements, allowing me to make more useful/fun ones appear </w:t>
+      </w:r>
+      <w:r>
+        <w:rPr>
+          <w:i/>
+          <w:iCs/>
+          <w:lang w:val="en-US"/>
+        </w:rPr>
+        <w:t>more often</w:t>
+      </w:r>
+      <w:r>
+        <w:rPr>
+          <w:lang w:val="en-US"/>
+        </w:rPr>
+        <w:t>. (Stuff like the “bomb” is very weird and special, so it should be unlikely to appear.)</w:t>
       </w:r>
     </w:p>
     <w:p>
@@ -1600,7 +1618,7 @@
         <w:rPr>
           <w:lang w:val="en-US"/>
         </w:rPr>
-        <w:t xml:space="preserve">Add “bouncy” tween to the </w:t>
+        <w:t xml:space="preserve">Forbid placing the finish until </w:t>
       </w:r>
       <w:r>
         <w:rPr>
@@ -1608,13 +1626,19 @@
           <w:iCs/>
           <w:lang w:val="en-US"/>
         </w:rPr>
-        <w:t>shaper</w:t>
-      </w:r>
-      <w:r>
-        <w:rPr>
-          <w:lang w:val="en-US"/>
-        </w:rPr>
-        <w:t xml:space="preserve"> node when jumping or hitting stuff.</w:t>
+        <w:t>all things we want to teach</w:t>
+      </w:r>
+      <w:r>
+        <w:rPr>
+          <w:lang w:val="en-US"/>
+        </w:rPr>
+        <w:t xml:space="preserve"> have been taught</w:t>
+      </w:r>
+      <w:r>
+        <w:rPr>
+          <w:lang w:val="en-US"/>
+        </w:rPr>
+        <w:t>?</w:t>
       </w:r>
     </w:p>
     <w:p>
@@ -1632,35 +1656,13 @@
         <w:rPr>
           <w:lang w:val="en-US"/>
         </w:rPr>
-        <w:t xml:space="preserve">Give an indication when someone is holding </w:t>
-      </w:r>
-      <w:r>
-        <w:rPr>
-          <w:i/>
-          <w:iCs/>
-          <w:lang w:val="en-US"/>
-        </w:rPr>
-        <w:t>both buttons</w:t>
-      </w:r>
-      <w:r>
-        <w:rPr>
-          <w:lang w:val="en-US"/>
-        </w:rPr>
-        <w:t xml:space="preserve"> =&gt; perhaps show a different color or overlay when </w:t>
-      </w:r>
-      <w:r>
-        <w:rPr>
-          <w:i/>
-          <w:iCs/>
-          <w:lang w:val="en-US"/>
-        </w:rPr>
-        <w:t>floating</w:t>
-      </w:r>
-      <w:r>
-        <w:rPr>
-          <w:lang w:val="en-US"/>
-        </w:rPr>
-        <w:t>. (Add wings at the side?)</w:t>
+        <w:t>Whenever I do something to a jump normal</w:t>
+      </w:r>
+      <w:r>
+        <w:rPr>
+          <w:lang w:val="en-US"/>
+        </w:rPr>
+        <w:t>, show a tiny line for that. (Similar to debug, but prettier.)</w:t>
       </w:r>
     </w:p>
     <w:p>
@@ -1678,7 +1680,123 @@
         <w:rPr>
           <w:lang w:val="en-US"/>
         </w:rPr>
-        <w:t>Give feedback</w:t>
+        <w:t xml:space="preserve">Instead of slicing always creating </w:t>
+      </w:r>
+      <w:r>
+        <w:rPr>
+          <w:i/>
+          <w:iCs/>
+          <w:lang w:val="en-US"/>
+        </w:rPr>
+        <w:t>triangles</w:t>
+      </w:r>
+      <w:r>
+        <w:rPr>
+          <w:lang w:val="en-US"/>
+        </w:rPr>
+        <w:t xml:space="preserve">, just create two copies of </w:t>
+      </w:r>
+      <w:r>
+        <w:rPr>
+          <w:i/>
+          <w:iCs/>
+          <w:lang w:val="en-US"/>
+        </w:rPr>
+        <w:t>the old shape</w:t>
+      </w:r>
+      <w:r>
+        <w:rPr>
+          <w:lang w:val="en-US"/>
+        </w:rPr>
+        <w:t>. (Or the old shape – 1.)</w:t>
+      </w:r>
+    </w:p>
+    <w:p>
+      <w:pPr>
+        <w:pStyle w:val="ListParagraph"/>
+        <w:numPr>
+          <w:ilvl w:val="0"/>
+          <w:numId w:val="18"/>
+        </w:numPr>
+        <w:rPr>
+          <w:lang w:val="en-US"/>
+        </w:rPr>
+      </w:pPr>
+      <w:r>
+        <w:rPr>
+          <w:lang w:val="en-US"/>
+        </w:rPr>
+        <w:t>“Coin lock” =&gt; perhaps too many coins, that appear too quickly</w:t>
+      </w:r>
+    </w:p>
+    <w:p>
+      <w:pPr>
+        <w:pStyle w:val="ListParagraph"/>
+        <w:numPr>
+          <w:ilvl w:val="0"/>
+          <w:numId w:val="18"/>
+        </w:numPr>
+        <w:rPr>
+          <w:lang w:val="en-US"/>
+        </w:rPr>
+      </w:pPr>
+      <w:r>
+        <w:rPr>
+          <w:lang w:val="en-US"/>
+        </w:rPr>
+        <w:t xml:space="preserve">Remove </w:t>
+      </w:r>
+      <w:r>
+        <w:rPr>
+          <w:i/>
+          <w:iCs/>
+          <w:lang w:val="en-US"/>
+        </w:rPr>
+        <w:t>modules</w:t>
+      </w:r>
+      <w:r>
+        <w:rPr>
+          <w:lang w:val="en-US"/>
+        </w:rPr>
+        <w:t xml:space="preserve"> from player bodies that don’t need them.</w:t>
+      </w:r>
+    </w:p>
+    <w:p>
+      <w:pPr>
+        <w:pStyle w:val="ListParagraph"/>
+        <w:numPr>
+          <w:ilvl w:val="0"/>
+          <w:numId w:val="18"/>
+        </w:numPr>
+        <w:rPr>
+          <w:lang w:val="en-US"/>
+        </w:rPr>
+      </w:pPr>
+      <w:r>
+        <w:rPr>
+          <w:lang w:val="en-US"/>
+        </w:rPr>
+        <w:t xml:space="preserve">On finish, you transform back into your </w:t>
+      </w:r>
+      <w:r>
+        <w:rPr>
+          <w:i/>
+          <w:iCs/>
+          <w:lang w:val="en-US"/>
+        </w:rPr>
+        <w:t>original shape</w:t>
+      </w:r>
+      <w:r>
+        <w:rPr>
+          <w:lang w:val="en-US"/>
+        </w:rPr>
+        <w:t>. (Helps remember who you are when you see the final standings +</w:t>
+      </w:r>
+      <w:r>
+        <w:rPr>
+          <w:lang w:val="en-US"/>
+        </w:rPr>
+        <w:t xml:space="preserve"> nice wrap-up.)</w:t>
       </w:r>
     </w:p>
     <w:p>
@@ -1696,7 +1814,103 @@
         <w:rPr>
           <w:lang w:val="en-US"/>
         </w:rPr>
-        <w:t>Especially when getting a time penalty or getting/paying coins.</w:t>
+        <w:t>Use the “soft lock” mechanism from locks here as well, so you never leave the finish again.</w:t>
+      </w:r>
+    </w:p>
+    <w:p>
+      <w:pPr>
+        <w:pStyle w:val="ListParagraph"/>
+        <w:numPr>
+          <w:ilvl w:val="0"/>
+          <w:numId w:val="18"/>
+        </w:numPr>
+        <w:rPr>
+          <w:lang w:val="en-US"/>
+        </w:rPr>
+      </w:pPr>
+      <w:r>
+        <w:rPr>
+          <w:lang w:val="en-US"/>
+        </w:rPr>
+        <w:t xml:space="preserve">Add “bouncy” tween to the </w:t>
+      </w:r>
+      <w:r>
+        <w:rPr>
+          <w:i/>
+          <w:iCs/>
+          <w:lang w:val="en-US"/>
+        </w:rPr>
+        <w:t>shaper</w:t>
+      </w:r>
+      <w:r>
+        <w:rPr>
+          <w:lang w:val="en-US"/>
+        </w:rPr>
+        <w:t xml:space="preserve"> node when jumping or hitting stuff.</w:t>
+      </w:r>
+    </w:p>
+    <w:p>
+      <w:pPr>
+        <w:pStyle w:val="ListParagraph"/>
+        <w:numPr>
+          <w:ilvl w:val="0"/>
+          <w:numId w:val="18"/>
+        </w:numPr>
+        <w:rPr>
+          <w:lang w:val="en-US"/>
+        </w:rPr>
+      </w:pPr>
+      <w:r>
+        <w:rPr>
+          <w:lang w:val="en-US"/>
+        </w:rPr>
+        <w:t xml:space="preserve">Give an indication when someone is holding </w:t>
+      </w:r>
+      <w:r>
+        <w:rPr>
+          <w:i/>
+          <w:iCs/>
+          <w:lang w:val="en-US"/>
+        </w:rPr>
+        <w:t>both buttons</w:t>
+      </w:r>
+      <w:r>
+        <w:rPr>
+          <w:lang w:val="en-US"/>
+        </w:rPr>
+        <w:t xml:space="preserve"> =&gt; perhaps show a different color or overlay when </w:t>
+      </w:r>
+      <w:r>
+        <w:rPr>
+          <w:i/>
+          <w:iCs/>
+          <w:lang w:val="en-US"/>
+        </w:rPr>
+        <w:t>floating</w:t>
+      </w:r>
+      <w:r>
+        <w:rPr>
+          <w:lang w:val="en-US"/>
+        </w:rPr>
+        <w:t>. (Add wings at the side?)</w:t>
+      </w:r>
+    </w:p>
+    <w:p>
+      <w:pPr>
+        <w:pStyle w:val="ListParagraph"/>
+        <w:numPr>
+          <w:ilvl w:val="0"/>
+          <w:numId w:val="18"/>
+        </w:numPr>
+        <w:rPr>
+          <w:lang w:val="en-US"/>
+        </w:rPr>
+      </w:pPr>
+      <w:r>
+        <w:rPr>
+          <w:lang w:val="en-US"/>
+        </w:rPr>
+        <w:t>Give feedback</w:t>
       </w:r>
     </w:p>
     <w:p>
@@ -1714,6 +1928,24 @@
         <w:rPr>
           <w:lang w:val="en-US"/>
         </w:rPr>
+        <w:t>Especially when getting a time penalty or getting/paying coins.</w:t>
+      </w:r>
+    </w:p>
+    <w:p>
+      <w:pPr>
+        <w:pStyle w:val="ListParagraph"/>
+        <w:numPr>
+          <w:ilvl w:val="1"/>
+          <w:numId w:val="18"/>
+        </w:numPr>
+        <w:rPr>
+          <w:lang w:val="en-US"/>
+        </w:rPr>
+      </w:pPr>
+      <w:r>
+        <w:rPr>
+          <w:lang w:val="en-US"/>
+        </w:rPr>
         <w:t xml:space="preserve">But also enable option to give </w:t>
       </w:r>
       <w:r>
@@ -1823,7 +2055,21 @@
         <w:rPr>
           <w:lang w:val="en-US"/>
         </w:rPr>
-        <w:t xml:space="preserve">BUG: Buttons can be placed outside the actual room =&gt; make “tiles_inside” tighter to the inside on locks </w:t>
+        <w:t>BUG: Buttons can be placed outside the actual room =&gt; make “</w:t>
+      </w:r>
+      <w:proofErr w:type="spellStart"/>
+      <w:r>
+        <w:rPr>
+          <w:lang w:val="en-US"/>
+        </w:rPr>
+        <w:t>tiles_inside</w:t>
+      </w:r>
+      <w:proofErr w:type="spellEnd"/>
+      <w:r>
+        <w:rPr>
+          <w:lang w:val="en-US"/>
+        </w:rPr>
+        <w:t xml:space="preserve">” tighter to the inside on locks </w:t>
       </w:r>
       <w:proofErr w:type="gramStart"/>
       <w:r>
@@ -1837,7 +2083,21 @@
         <w:rPr>
           <w:lang w:val="en-US"/>
         </w:rPr>
-        <w:t xml:space="preserve"> only use the shrunk rect) </w:t>
+        <w:t xml:space="preserve"> only use the shrunk </w:t>
+      </w:r>
+      <w:proofErr w:type="spellStart"/>
+      <w:r>
+        <w:rPr>
+          <w:lang w:val="en-US"/>
+        </w:rPr>
+        <w:t>rect</w:t>
+      </w:r>
+      <w:proofErr w:type="spellEnd"/>
+      <w:r>
+        <w:rPr>
+          <w:lang w:val="en-US"/>
+        </w:rPr>
+        <w:t xml:space="preserve">) </w:t>
       </w:r>
       <w:r>
         <w:rPr>
@@ -1938,7 +2198,21 @@
         <w:rPr>
           <w:lang w:val="en-US"/>
         </w:rPr>
-        <w:t xml:space="preserve">Solution #0: Make ceilings frictionless =&gt; can’t do it, as they’re part of the tilemap, which has </w:t>
+        <w:t xml:space="preserve">Solution #0: Make ceilings frictionless =&gt; can’t do it, as they’re part of the </w:t>
+      </w:r>
+      <w:proofErr w:type="spellStart"/>
+      <w:r>
+        <w:rPr>
+          <w:lang w:val="en-US"/>
+        </w:rPr>
+        <w:t>tilemap</w:t>
+      </w:r>
+      <w:proofErr w:type="spellEnd"/>
+      <w:r>
+        <w:rPr>
+          <w:lang w:val="en-US"/>
+        </w:rPr>
+        <w:t xml:space="preserve">, which has </w:t>
       </w:r>
       <w:r>
         <w:rPr>
@@ -2590,7 +2864,21 @@
         <w:rPr>
           <w:lang w:val="en-US"/>
         </w:rPr>
-        <w:t>The old idea with “placing precreated rooms”</w:t>
+        <w:t xml:space="preserve">The old idea with “placing </w:t>
+      </w:r>
+      <w:proofErr w:type="spellStart"/>
+      <w:r>
+        <w:rPr>
+          <w:lang w:val="en-US"/>
+        </w:rPr>
+        <w:t>precreated</w:t>
+      </w:r>
+      <w:proofErr w:type="spellEnd"/>
+      <w:r>
+        <w:rPr>
+          <w:lang w:val="en-US"/>
+        </w:rPr>
+        <w:t xml:space="preserve"> rooms”</w:t>
       </w:r>
     </w:p>
     <w:p>

</xml_diff>

<commit_message>
Final terrains, lock fixes, tutorial course (although not polished/complete yet)
</commit_message>
<xml_diff>
--- a/non_game/[To Do] Rolling in the Sheepe.docx
+++ b/non_game/[To Do] Rolling in the Sheepe.docx
@@ -29,156 +29,7 @@
         <w:pStyle w:val="Heading2"/>
       </w:pPr>
       <w:r>
-        <w:t>Leftovers</w:t>
-      </w:r>
-    </w:p>
-    <w:p>
-      <w:pPr>
-        <w:rPr>
-          <w:lang w:val="en-US"/>
-        </w:rPr>
-      </w:pPr>
-      <w:r>
-        <w:rPr>
-          <w:b/>
-          <w:bCs/>
-          <w:lang w:val="en-US"/>
-        </w:rPr>
-        <w:t>Terrain:</w:t>
-      </w:r>
-      <w:r>
-        <w:rPr>
-          <w:lang w:val="en-US"/>
-        </w:rPr>
-        <w:t xml:space="preserve"> magnet?</w:t>
-      </w:r>
-    </w:p>
-    <w:p>
-      <w:pPr>
-        <w:rPr>
-          <w:lang w:val="en-US"/>
-        </w:rPr>
-      </w:pPr>
-      <w:r>
-        <w:rPr>
-          <w:b/>
-          <w:bCs/>
-          <w:lang w:val="en-US"/>
-        </w:rPr>
-        <w:t>Terrain:</w:t>
-      </w:r>
-      <w:r>
-        <w:rPr>
-          <w:lang w:val="en-US"/>
-        </w:rPr>
-        <w:t xml:space="preserve"> each time you enter, an old body of yours is removed (if it exists).</w:t>
-      </w:r>
-      <w:r>
-        <w:rPr>
-          <w:lang w:val="en-US"/>
-        </w:rPr>
-        <w:t xml:space="preserve"> (Alternatively: for every X seconds you stay here. Might be harder to explain and track, though …)</w:t>
-      </w:r>
-      <w:r>
-        <w:rPr>
-          <w:lang w:val="en-US"/>
-        </w:rPr>
-        <w:t xml:space="preserve"> </w:t>
-      </w:r>
-    </w:p>
-    <w:p>
-      <w:pPr>
-        <w:rPr>
-          <w:lang w:val="en-US"/>
-        </w:rPr>
-      </w:pPr>
-    </w:p>
-    <w:p>
-      <w:pPr>
-        <w:pStyle w:val="Heading2"/>
-      </w:pPr>
-      <w:r>
-        <w:t>Teaching</w:t>
-      </w:r>
-    </w:p>
-    <w:p>
-      <w:pPr>
-        <w:rPr>
-          <w:lang w:val="en-US"/>
-        </w:rPr>
-      </w:pPr>
-      <w:r>
-        <w:rPr>
-          <w:lang w:val="en-US"/>
-        </w:rPr>
-        <w:t xml:space="preserve">Make the </w:t>
-      </w:r>
-      <w:r>
-        <w:rPr>
-          <w:b/>
-          <w:bCs/>
-          <w:lang w:val="en-US"/>
-        </w:rPr>
-        <w:t>tutorial</w:t>
-      </w:r>
-      <w:r>
-        <w:rPr>
-          <w:lang w:val="en-US"/>
-        </w:rPr>
-        <w:t xml:space="preserve"> course</w:t>
-      </w:r>
-      <w:r>
-        <w:rPr>
-          <w:lang w:val="en-US"/>
-        </w:rPr>
-        <w:t xml:space="preserve"> =&gt; plan tutorials once in a while (fixed order and distance between them), only activate a rule</w:t>
-      </w:r>
-      <w:r>
-        <w:rPr>
-          <w:lang w:val="en-US"/>
-        </w:rPr>
-        <w:t xml:space="preserve"> (such as the wolf)</w:t>
-      </w:r>
-      <w:r>
-        <w:rPr>
-          <w:lang w:val="en-US"/>
-        </w:rPr>
-        <w:t xml:space="preserve"> once the </w:t>
-      </w:r>
-      <w:r>
-        <w:rPr>
-          <w:i/>
-          <w:iCs/>
-          <w:lang w:val="en-US"/>
-        </w:rPr>
-        <w:t>last</w:t>
-      </w:r>
-      <w:r>
-        <w:rPr>
-          <w:lang w:val="en-US"/>
-        </w:rPr>
-        <w:t xml:space="preserve"> player has passed it</w:t>
-      </w:r>
-      <w:r>
-        <w:rPr>
-          <w:lang w:val="en-US"/>
-        </w:rPr>
-        <w:t>. (Mechanics and stuff are just activated always.)</w:t>
-      </w:r>
-    </w:p>
-    <w:p>
-      <w:pPr>
-        <w:rPr>
-          <w:lang w:val="en-US"/>
-        </w:rPr>
-      </w:pPr>
-    </w:p>
-    <w:p>
-      <w:pPr>
-        <w:pStyle w:val="Heading2"/>
-      </w:pPr>
-      <w:r>
-        <w:t>Locks</w:t>
+        <w:t>Content</w:t>
       </w:r>
     </w:p>
     <w:p>
@@ -198,7 +49,35 @@
           <w:bCs/>
           <w:lang w:val="en-US"/>
         </w:rPr>
+        <w:t xml:space="preserve">Lock: </w:t>
+      </w:r>
+      <w:r>
+        <w:rPr>
+          <w:b/>
+          <w:bCs/>
+          <w:lang w:val="en-US"/>
+        </w:rPr>
         <w:t>Shop (with modification?)</w:t>
+      </w:r>
+    </w:p>
+    <w:p>
+      <w:pPr>
+        <w:pStyle w:val="ListParagraph"/>
+        <w:numPr>
+          <w:ilvl w:val="0"/>
+          <w:numId w:val="33"/>
+        </w:numPr>
+        <w:rPr>
+          <w:lang w:val="en-US"/>
+        </w:rPr>
+      </w:pPr>
+      <w:r>
+        <w:rPr>
+          <w:b/>
+          <w:bCs/>
+          <w:lang w:val="en-US"/>
+        </w:rPr>
+        <w:t>Items: all of them</w:t>
       </w:r>
     </w:p>
     <w:p>
@@ -315,104 +194,20 @@
         <w:pStyle w:val="Heading2"/>
       </w:pPr>
       <w:r>
-        <w:t>Gameplay Improvements</w:t>
-      </w:r>
-    </w:p>
-    <w:p>
-      <w:pPr>
-        <w:rPr>
-          <w:lang w:val="en-US"/>
-        </w:rPr>
-      </w:pPr>
-      <w:r>
-        <w:rPr>
-          <w:b/>
-          <w:bCs/>
-          <w:lang w:val="en-US"/>
-        </w:rPr>
-        <w:t>GREAT IMPROVEMENT:</w:t>
-      </w:r>
-      <w:r>
-        <w:rPr>
-          <w:lang w:val="en-US"/>
-        </w:rPr>
-        <w:t xml:space="preserve"> When inside a lock, you are also prevented from </w:t>
-      </w:r>
-      <w:r>
-        <w:rPr>
-          <w:i/>
-          <w:iCs/>
-          <w:lang w:val="en-US"/>
-        </w:rPr>
-        <w:t>moving out of it</w:t>
-      </w:r>
-      <w:r>
-        <w:rPr>
-          <w:lang w:val="en-US"/>
-        </w:rPr>
-        <w:t>. (An invisible gate is present that forbids going back.)</w:t>
-      </w:r>
-    </w:p>
-    <w:p>
-      <w:pPr>
-        <w:ind w:left="708"/>
-        <w:rPr>
-          <w:lang w:val="en-US"/>
-        </w:rPr>
-      </w:pPr>
-      <w:r>
-        <w:rPr>
-          <w:lang w:val="en-US"/>
-        </w:rPr>
-        <w:t xml:space="preserve">Why? </w:t>
-      </w:r>
-      <w:proofErr w:type="gramStart"/>
-      <w:r>
-        <w:rPr>
-          <w:lang w:val="en-US"/>
-        </w:rPr>
-        <w:t>So</w:t>
-      </w:r>
-      <w:proofErr w:type="gramEnd"/>
-      <w:r>
-        <w:rPr>
-          <w:lang w:val="en-US"/>
-        </w:rPr>
-        <w:t xml:space="preserve"> it’s less annoying. </w:t>
-      </w:r>
-      <w:proofErr w:type="gramStart"/>
-      <w:r>
-        <w:rPr>
-          <w:lang w:val="en-US"/>
-        </w:rPr>
-        <w:t>So</w:t>
-      </w:r>
-      <w:proofErr w:type="gramEnd"/>
-      <w:r>
-        <w:rPr>
-          <w:lang w:val="en-US"/>
-        </w:rPr>
-        <w:t xml:space="preserve"> you have a “safe place” and can take time to get back your older bodies.</w:t>
-      </w:r>
-    </w:p>
-    <w:p>
-      <w:pPr>
-        <w:rPr>
-          <w:lang w:val="en-US"/>
-        </w:rPr>
-      </w:pPr>
-    </w:p>
-    <w:p>
-      <w:pPr>
-        <w:rPr>
-          <w:lang w:val="en-US"/>
-        </w:rPr>
-      </w:pPr>
-      <w:r>
-        <w:rPr>
-          <w:lang w:val="en-US"/>
-        </w:rPr>
-        <w:t>Making coins useful:</w:t>
+        <w:t>Coins</w:t>
+      </w:r>
+    </w:p>
+    <w:p>
+      <w:pPr>
+        <w:rPr>
+          <w:lang w:val="en-US"/>
+        </w:rPr>
+      </w:pPr>
+      <w:r>
+        <w:rPr>
+          <w:lang w:val="en-US"/>
+        </w:rPr>
+        <w:t>Bigger question: what exactly are coins good for? (It feels a bit tacked on at this point.)</w:t>
       </w:r>
     </w:p>
     <w:p>
@@ -420,7 +215,7 @@
         <w:pStyle w:val="ListParagraph"/>
         <w:numPr>
           <w:ilvl w:val="0"/>
-          <w:numId w:val="38"/>
+          <w:numId w:val="27"/>
         </w:numPr>
         <w:rPr>
           <w:lang w:val="en-US"/>
@@ -430,7 +225,25 @@
         <w:rPr>
           <w:lang w:val="en-US"/>
         </w:rPr>
-        <w:t xml:space="preserve">If you have coins, the wolf does not </w:t>
+        <w:t>Coins protect you from the wolf. (They just take a coin, instead of biting you.)</w:t>
+      </w:r>
+    </w:p>
+    <w:p>
+      <w:pPr>
+        <w:pStyle w:val="ListParagraph"/>
+        <w:numPr>
+          <w:ilvl w:val="0"/>
+          <w:numId w:val="27"/>
+        </w:numPr>
+        <w:rPr>
+          <w:lang w:val="en-US"/>
+        </w:rPr>
+      </w:pPr>
+      <w:r>
+        <w:rPr>
+          <w:lang w:val="en-US"/>
+        </w:rPr>
+        <w:t xml:space="preserve">Some locks require them </w:t>
       </w:r>
       <w:r>
         <w:rPr>
@@ -438,33 +251,897 @@
           <w:iCs/>
           <w:lang w:val="en-US"/>
         </w:rPr>
-        <w:t>split</w:t>
-      </w:r>
-      <w:r>
-        <w:rPr>
-          <w:lang w:val="en-US"/>
-        </w:rPr>
-        <w:t xml:space="preserve"> you, but rather takes a coin from you. (Both makes the wolf more interesting to play actively, and gives anyone a use for coins.)</w:t>
-      </w:r>
-    </w:p>
-    <w:p>
-      <w:pPr>
-        <w:rPr>
-          <w:lang w:val="en-US"/>
-        </w:rPr>
-      </w:pPr>
-    </w:p>
-    <w:p>
-      <w:pPr>
-        <w:rPr>
-          <w:lang w:val="en-US"/>
-        </w:rPr>
-      </w:pPr>
-      <w:r>
-        <w:rPr>
-          <w:lang w:val="en-US"/>
-        </w:rPr>
-        <w:t>Making body splitting useful:</w:t>
+        <w:t>or</w:t>
+      </w:r>
+      <w:r>
+        <w:rPr>
+          <w:lang w:val="en-US"/>
+        </w:rPr>
+        <w:t xml:space="preserve"> make your life easier with coins.</w:t>
+      </w:r>
+    </w:p>
+    <w:p>
+      <w:pPr>
+        <w:pStyle w:val="ListParagraph"/>
+        <w:numPr>
+          <w:ilvl w:val="0"/>
+          <w:numId w:val="27"/>
+        </w:numPr>
+        <w:rPr>
+          <w:lang w:val="en-US"/>
+        </w:rPr>
+      </w:pPr>
+      <w:r>
+        <w:rPr>
+          <w:lang w:val="en-US"/>
+        </w:rPr>
+        <w:t>Some terrains use them.</w:t>
+      </w:r>
+    </w:p>
+    <w:p>
+      <w:pPr>
+        <w:pStyle w:val="ListParagraph"/>
+        <w:numPr>
+          <w:ilvl w:val="0"/>
+          <w:numId w:val="27"/>
+        </w:numPr>
+        <w:rPr>
+          <w:lang w:val="en-US"/>
+        </w:rPr>
+      </w:pPr>
+      <w:r>
+        <w:rPr>
+          <w:lang w:val="en-US"/>
+        </w:rPr>
+        <w:t>Some elements should also require payment? (Make sure it doesn’t become overly complicated!)</w:t>
+      </w:r>
+    </w:p>
+    <w:p>
+      <w:pPr>
+        <w:rPr>
+          <w:lang w:val="en-US"/>
+        </w:rPr>
+      </w:pPr>
+    </w:p>
+    <w:p>
+      <w:pPr>
+        <w:rPr>
+          <w:lang w:val="en-US"/>
+        </w:rPr>
+      </w:pPr>
+      <w:r>
+        <w:rPr>
+          <w:b/>
+          <w:bCs/>
+          <w:lang w:val="en-US"/>
+        </w:rPr>
+        <w:t>TO DO</w:t>
+      </w:r>
+      <w:r>
+        <w:rPr>
+          <w:lang w:val="en-US"/>
+        </w:rPr>
+        <w:t xml:space="preserve"> =&gt; </w:t>
+      </w:r>
+      <w:r>
+        <w:rPr>
+          <w:lang w:val="en-US"/>
+        </w:rPr>
+        <w:t xml:space="preserve">Mark certain items as “coin” =&gt; show coin interface when </w:t>
+      </w:r>
+      <w:r>
+        <w:rPr>
+          <w:i/>
+          <w:iCs/>
+          <w:lang w:val="en-US"/>
+        </w:rPr>
+        <w:t>near</w:t>
+      </w:r>
+      <w:r>
+        <w:rPr>
+          <w:lang w:val="en-US"/>
+        </w:rPr>
+        <w:t xml:space="preserve"> them</w:t>
+      </w:r>
+    </w:p>
+    <w:p>
+      <w:pPr>
+        <w:pStyle w:val="ListParagraph"/>
+        <w:numPr>
+          <w:ilvl w:val="0"/>
+          <w:numId w:val="30"/>
+        </w:numPr>
+        <w:rPr>
+          <w:lang w:val="en-US"/>
+        </w:rPr>
+      </w:pPr>
+      <w:r>
+        <w:rPr>
+          <w:lang w:val="en-US"/>
+        </w:rPr>
+        <w:t>Use the physics for this? Or just do a loop through the 3x3 area around us in the grid?</w:t>
+      </w:r>
+    </w:p>
+    <w:p>
+      <w:pPr>
+        <w:rPr>
+          <w:lang w:val="en-US"/>
+        </w:rPr>
+      </w:pPr>
+    </w:p>
+    <w:p>
+      <w:pPr>
+        <w:pStyle w:val="Heading2"/>
+      </w:pPr>
+      <w:r>
+        <w:t>Big Question</w:t>
+      </w:r>
+    </w:p>
+    <w:p>
+      <w:pPr>
+        <w:rPr>
+          <w:lang w:val="en-US"/>
+        </w:rPr>
+      </w:pPr>
+      <w:r>
+        <w:rPr>
+          <w:lang w:val="en-US"/>
+        </w:rPr>
+        <w:t xml:space="preserve">What’s the point in </w:t>
+      </w:r>
+      <w:r>
+        <w:rPr>
+          <w:i/>
+          <w:iCs/>
+          <w:lang w:val="en-US"/>
+        </w:rPr>
+        <w:t>slicing bodies</w:t>
+      </w:r>
+      <w:r>
+        <w:rPr>
+          <w:lang w:val="en-US"/>
+        </w:rPr>
+        <w:t>? If only the first one needs to finish?</w:t>
+      </w:r>
+    </w:p>
+    <w:p>
+      <w:pPr>
+        <w:pStyle w:val="ListParagraph"/>
+        <w:numPr>
+          <w:ilvl w:val="0"/>
+          <w:numId w:val="31"/>
+        </w:numPr>
+        <w:rPr>
+          <w:lang w:val="en-US"/>
+        </w:rPr>
+      </w:pPr>
+      <w:r>
+        <w:rPr>
+          <w:lang w:val="en-US"/>
+        </w:rPr>
+        <w:t>Make you smaller =&gt; which might or might not be good.</w:t>
+      </w:r>
+    </w:p>
+    <w:p>
+      <w:pPr>
+        <w:pStyle w:val="ListParagraph"/>
+        <w:numPr>
+          <w:ilvl w:val="0"/>
+          <w:numId w:val="31"/>
+        </w:numPr>
+        <w:rPr>
+          <w:lang w:val="en-US"/>
+        </w:rPr>
+      </w:pPr>
+      <w:r>
+        <w:rPr>
+          <w:lang w:val="en-US"/>
+        </w:rPr>
+        <w:t>Individual bodies have fewer coins =&gt; which means fewer possibilities.</w:t>
+      </w:r>
+    </w:p>
+    <w:p>
+      <w:pPr>
+        <w:pStyle w:val="ListParagraph"/>
+        <w:numPr>
+          <w:ilvl w:val="0"/>
+          <w:numId w:val="31"/>
+        </w:numPr>
+        <w:rPr>
+          <w:lang w:val="en-US"/>
+        </w:rPr>
+      </w:pPr>
+      <w:r>
+        <w:rPr>
+          <w:b/>
+          <w:bCs/>
+          <w:lang w:val="en-US"/>
+        </w:rPr>
+        <w:t xml:space="preserve">The more bodies of yours that finish, the more </w:t>
+      </w:r>
+      <w:r>
+        <w:rPr>
+          <w:b/>
+          <w:bCs/>
+          <w:i/>
+          <w:iCs/>
+          <w:lang w:val="en-US"/>
+        </w:rPr>
+        <w:t>time bonus</w:t>
+      </w:r>
+      <w:r>
+        <w:rPr>
+          <w:b/>
+          <w:bCs/>
+          <w:lang w:val="en-US"/>
+        </w:rPr>
+        <w:t xml:space="preserve"> you get?</w:t>
+      </w:r>
+    </w:p>
+    <w:p>
+      <w:pPr>
+        <w:pStyle w:val="ListParagraph"/>
+        <w:numPr>
+          <w:ilvl w:val="0"/>
+          <w:numId w:val="31"/>
+        </w:numPr>
+        <w:rPr>
+          <w:lang w:val="en-US"/>
+        </w:rPr>
+      </w:pPr>
+      <w:r>
+        <w:rPr>
+          <w:lang w:val="en-US"/>
+        </w:rPr>
+        <w:t>S</w:t>
+      </w:r>
+      <w:r>
+        <w:rPr>
+          <w:lang w:val="en-US"/>
+        </w:rPr>
+        <w:t>tray bodies might activate something you don’t want. Or be an easy target for a wolf?</w:t>
+      </w:r>
+    </w:p>
+    <w:p>
+      <w:pPr>
+        <w:rPr>
+          <w:lang w:val="en-US"/>
+        </w:rPr>
+      </w:pPr>
+    </w:p>
+    <w:p>
+      <w:pPr>
+        <w:pStyle w:val="Heading2"/>
+      </w:pPr>
+      <w:r>
+        <w:t>Bugs</w:t>
+      </w:r>
+    </w:p>
+    <w:p>
+      <w:pPr>
+        <w:rPr>
+          <w:lang w:val="en-US"/>
+        </w:rPr>
+      </w:pPr>
+      <w:r>
+        <w:rPr>
+          <w:b/>
+          <w:bCs/>
+          <w:lang w:val="en-US"/>
+        </w:rPr>
+        <w:t>BUG:</w:t>
+      </w:r>
+      <w:r>
+        <w:rPr>
+          <w:lang w:val="en-US"/>
+        </w:rPr>
+        <w:t xml:space="preserve"> When continuing from backtracked room, lock doesn’t open the right connections (or any connections at all) to previous room</w:t>
+      </w:r>
+    </w:p>
+    <w:p>
+      <w:pPr>
+        <w:rPr>
+          <w:lang w:val="en-US"/>
+        </w:rPr>
+      </w:pPr>
+    </w:p>
+    <w:p>
+      <w:pPr>
+        <w:rPr>
+          <w:lang w:val="en-US"/>
+        </w:rPr>
+      </w:pPr>
+      <w:r>
+        <w:rPr>
+          <w:b/>
+          <w:bCs/>
+          <w:lang w:val="en-US"/>
+        </w:rPr>
+        <w:t>BUG:</w:t>
+      </w:r>
+      <w:r>
+        <w:rPr>
+          <w:lang w:val="en-US"/>
+        </w:rPr>
+        <w:t xml:space="preserve"> When wolf slices you … sometimes only </w:t>
+      </w:r>
+      <w:r>
+        <w:rPr>
+          <w:i/>
+          <w:iCs/>
+          <w:lang w:val="en-US"/>
+        </w:rPr>
+        <w:t>one</w:t>
+      </w:r>
+      <w:r>
+        <w:rPr>
+          <w:lang w:val="en-US"/>
+        </w:rPr>
+        <w:t xml:space="preserve"> body remains? Instead of the expected two?</w:t>
+      </w:r>
+    </w:p>
+    <w:p>
+      <w:pPr>
+        <w:rPr>
+          <w:lang w:val="en-US"/>
+        </w:rPr>
+      </w:pPr>
+    </w:p>
+    <w:p>
+      <w:pPr>
+        <w:rPr>
+          <w:lang w:val="en-US"/>
+        </w:rPr>
+      </w:pPr>
+      <w:r>
+        <w:rPr>
+          <w:b/>
+          <w:bCs/>
+          <w:lang w:val="en-US"/>
+        </w:rPr>
+        <w:lastRenderedPageBreak/>
+        <w:t>BUG:</w:t>
+      </w:r>
+      <w:r>
+        <w:rPr>
+          <w:lang w:val="en-US"/>
+        </w:rPr>
+        <w:t xml:space="preserve"> You’re not teleported forward if you’re standstill inside a </w:t>
+      </w:r>
+      <w:r>
+        <w:rPr>
+          <w:i/>
+          <w:iCs/>
+          <w:lang w:val="en-US"/>
+        </w:rPr>
+        <w:t>lock</w:t>
+      </w:r>
+      <w:r>
+        <w:rPr>
+          <w:lang w:val="en-US"/>
+        </w:rPr>
+        <w:t>. (I probably only check for terrain, not if the lock itself still exists. Fix that!)</w:t>
+      </w:r>
+    </w:p>
+    <w:p>
+      <w:pPr>
+        <w:rPr>
+          <w:b/>
+          <w:bCs/>
+          <w:lang w:val="en-US"/>
+        </w:rPr>
+      </w:pPr>
+    </w:p>
+    <w:p>
+      <w:pPr>
+        <w:rPr>
+          <w:lang w:val="en-US"/>
+        </w:rPr>
+      </w:pPr>
+      <w:r>
+        <w:rPr>
+          <w:b/>
+          <w:bCs/>
+          <w:lang w:val="en-US"/>
+        </w:rPr>
+        <w:t>BUG:</w:t>
+      </w:r>
+      <w:r>
+        <w:rPr>
+          <w:lang w:val="en-US"/>
+        </w:rPr>
+        <w:t xml:space="preserve"> The “holes” painter sometimes narrowly overlaps tiles inside. We can’t erase those (as they are solid), locking the game completely! (I already added code to “fix” this … but because of the rounding and stuff, it’s not perfect.)</w:t>
+      </w:r>
+    </w:p>
+    <w:p>
+      <w:pPr>
+        <w:rPr>
+          <w:lang w:val="en-US"/>
+        </w:rPr>
+      </w:pPr>
+    </w:p>
+    <w:p>
+      <w:pPr>
+        <w:rPr>
+          <w:lang w:val="en-US"/>
+        </w:rPr>
+      </w:pPr>
+      <w:r>
+        <w:rPr>
+          <w:b/>
+          <w:bCs/>
+          <w:lang w:val="en-US"/>
+        </w:rPr>
+        <w:t xml:space="preserve">BUG: </w:t>
+      </w:r>
+      <w:r>
+        <w:rPr>
+          <w:lang w:val="en-US"/>
+        </w:rPr>
+        <w:t xml:space="preserve">I </w:t>
+      </w:r>
+      <w:r>
+        <w:rPr>
+          <w:i/>
+          <w:iCs/>
+          <w:lang w:val="en-US"/>
+        </w:rPr>
+        <w:t>might</w:t>
+      </w:r>
+      <w:r>
+        <w:rPr>
+          <w:lang w:val="en-US"/>
+        </w:rPr>
+        <w:t xml:space="preserve"> have broken gates. (Such as the “</w:t>
+      </w:r>
+      <w:proofErr w:type="spellStart"/>
+      <w:r>
+        <w:rPr>
+          <w:lang w:val="en-US"/>
+        </w:rPr>
+        <w:t>sacrifice_coin_gate</w:t>
+      </w:r>
+      <w:proofErr w:type="spellEnd"/>
+      <w:r>
+        <w:rPr>
+          <w:lang w:val="en-US"/>
+        </w:rPr>
+        <w:t>”, not sure though.</w:t>
+      </w:r>
+      <w:r>
+        <w:rPr>
+          <w:lang w:val="en-US"/>
+        </w:rPr>
+        <w:t xml:space="preserve"> Also not sure if I added the automatic coin spawning to those gates to ensure you’re not stuck forever.</w:t>
+      </w:r>
+      <w:r>
+        <w:rPr>
+          <w:lang w:val="en-US"/>
+        </w:rPr>
+        <w:t>)</w:t>
+      </w:r>
+    </w:p>
+    <w:p>
+      <w:pPr>
+        <w:ind w:left="708"/>
+        <w:rPr>
+          <w:lang w:val="en-US"/>
+        </w:rPr>
+      </w:pPr>
+      <w:proofErr w:type="spellStart"/>
+      <w:r>
+        <w:rPr>
+          <w:lang w:val="en-US"/>
+        </w:rPr>
+        <w:t>General_parameter</w:t>
+      </w:r>
+      <w:proofErr w:type="spellEnd"/>
+      <w:r>
+        <w:rPr>
+          <w:lang w:val="en-US"/>
+        </w:rPr>
+        <w:t xml:space="preserve"> is, somehow, not passed to gates (or overridden later).</w:t>
+      </w:r>
+    </w:p>
+    <w:p>
+      <w:pPr>
+        <w:ind w:left="708"/>
+        <w:rPr>
+          <w:lang w:val="en-US"/>
+        </w:rPr>
+      </w:pPr>
+    </w:p>
+    <w:p>
+      <w:pPr>
+        <w:ind w:left="708"/>
+        <w:rPr>
+          <w:lang w:val="en-US"/>
+        </w:rPr>
+      </w:pPr>
+      <w:r>
+        <w:rPr>
+          <w:lang w:val="en-US"/>
+        </w:rPr>
+        <w:t>“</w:t>
+      </w:r>
+      <w:proofErr w:type="spellStart"/>
+      <w:r>
+        <w:rPr>
+          <w:lang w:val="en-US"/>
+        </w:rPr>
+        <w:t>Recalculate_gates</w:t>
+      </w:r>
+      <w:proofErr w:type="spellEnd"/>
+      <w:r>
+        <w:rPr>
+          <w:lang w:val="en-US"/>
+        </w:rPr>
+        <w:t>” =&gt; we don’t remove the old gates! We just add/set new ones if necessary. Fix that.</w:t>
+      </w:r>
+    </w:p>
+    <w:p>
+      <w:pPr>
+        <w:rPr>
+          <w:lang w:val="en-US"/>
+        </w:rPr>
+      </w:pPr>
+    </w:p>
+    <w:p>
+      <w:pPr>
+        <w:rPr>
+          <w:lang w:val="en-US"/>
+        </w:rPr>
+      </w:pPr>
+      <w:r>
+        <w:rPr>
+          <w:b/>
+          <w:bCs/>
+          <w:lang w:val="en-US"/>
+        </w:rPr>
+        <w:t>BUG:</w:t>
+      </w:r>
+      <w:r>
+        <w:rPr>
+          <w:lang w:val="en-US"/>
+        </w:rPr>
+        <w:t xml:space="preserve"> Don’t add inside tiles into a “tutorial” room? Or decrease probability and make the tutorial slightly opaque?</w:t>
+      </w:r>
+    </w:p>
+    <w:p>
+      <w:pPr>
+        <w:rPr>
+          <w:lang w:val="en-US"/>
+        </w:rPr>
+      </w:pPr>
+    </w:p>
+    <w:p>
+      <w:pPr>
+        <w:rPr>
+          <w:lang w:val="en-US"/>
+        </w:rPr>
+      </w:pPr>
+      <w:r>
+        <w:rPr>
+          <w:b/>
+          <w:bCs/>
+          <w:lang w:val="en-US"/>
+        </w:rPr>
+        <w:t>ISSUE:</w:t>
+      </w:r>
+      <w:r>
+        <w:rPr>
+          <w:lang w:val="en-US"/>
+        </w:rPr>
+        <w:t xml:space="preserve"> It’s annoying if the wolf teleports forward (because of standstill or something) … and immediately slices people. Feels like, when the wolf is teleported, it should be removed using the current system. (So that it takes a few seconds before it switches to someone else.)</w:t>
+      </w:r>
+    </w:p>
+    <w:p>
+      <w:pPr>
+        <w:rPr>
+          <w:lang w:val="en-US"/>
+        </w:rPr>
+      </w:pPr>
+    </w:p>
+    <w:p>
+      <w:pPr>
+        <w:rPr>
+          <w:lang w:val="en-US"/>
+        </w:rPr>
+      </w:pPr>
+      <w:r>
+        <w:rPr>
+          <w:b/>
+          <w:bCs/>
+          <w:lang w:val="en-US"/>
+        </w:rPr>
+        <w:t>BUG:</w:t>
+      </w:r>
+      <w:r>
+        <w:rPr>
+          <w:lang w:val="en-US"/>
+        </w:rPr>
+        <w:t xml:space="preserve"> It still sometimes adds two locks right after each other. (Probably has to do with something being “</w:t>
+      </w:r>
+      <w:proofErr w:type="spellStart"/>
+      <w:r>
+        <w:rPr>
+          <w:lang w:val="en-US"/>
+        </w:rPr>
+        <w:t>lock_planned</w:t>
+      </w:r>
+      <w:proofErr w:type="spellEnd"/>
+      <w:r>
+        <w:rPr>
+          <w:lang w:val="en-US"/>
+        </w:rPr>
+        <w:t>” but the lock isn’t there yet.</w:t>
+      </w:r>
+    </w:p>
+    <w:p>
+      <w:pPr>
+        <w:rPr>
+          <w:b/>
+          <w:bCs/>
+          <w:lang w:val="en-US"/>
+        </w:rPr>
+      </w:pPr>
+    </w:p>
+    <w:p>
+      <w:pPr>
+        <w:rPr>
+          <w:lang w:val="en-US"/>
+        </w:rPr>
+      </w:pPr>
+      <w:r>
+        <w:rPr>
+          <w:b/>
+          <w:bCs/>
+          <w:lang w:val="en-US"/>
+        </w:rPr>
+        <w:t>BUG:</w:t>
+      </w:r>
+      <w:r>
+        <w:rPr>
+          <w:lang w:val="en-US"/>
+        </w:rPr>
+        <w:t xml:space="preserve"> Sometimes it counts collecting a coin as collecting </w:t>
+      </w:r>
+      <w:r>
+        <w:rPr>
+          <w:i/>
+          <w:iCs/>
+          <w:lang w:val="en-US"/>
+        </w:rPr>
+        <w:t>two coins</w:t>
+      </w:r>
+      <w:r>
+        <w:rPr>
+          <w:lang w:val="en-US"/>
+        </w:rPr>
+        <w:t>.</w:t>
+      </w:r>
+      <w:r>
+        <w:rPr>
+          <w:lang w:val="en-US"/>
+        </w:rPr>
+        <w:t xml:space="preserve"> (Sometimes even three???)</w:t>
+      </w:r>
+    </w:p>
+    <w:p>
+      <w:pPr>
+        <w:rPr>
+          <w:iCs/>
+          <w:lang w:val="en-US"/>
+        </w:rPr>
+      </w:pPr>
+    </w:p>
+    <w:p>
+      <w:pPr>
+        <w:rPr>
+          <w:b/>
+          <w:bCs/>
+          <w:iCs/>
+          <w:lang w:val="en-US"/>
+        </w:rPr>
+      </w:pPr>
+      <w:r>
+        <w:rPr>
+          <w:b/>
+          <w:bCs/>
+          <w:iCs/>
+          <w:lang w:val="en-US"/>
+        </w:rPr>
+        <w:t>BUG:</w:t>
+      </w:r>
+      <w:r>
+        <w:rPr>
+          <w:iCs/>
+          <w:lang w:val="en-US"/>
+        </w:rPr>
+        <w:t xml:space="preserve"> Sometimes item (spikes) not removed after hitting it? (Probably has something to do with being unable to find the item in that location, there was something wrong with that, wasn’t there?)</w:t>
+      </w:r>
+      <w:r>
+        <w:rPr>
+          <w:iCs/>
+          <w:lang w:val="en-US"/>
+        </w:rPr>
+        <w:t xml:space="preserve"> =&gt; </w:t>
+      </w:r>
+      <w:r>
+        <w:rPr>
+          <w:b/>
+          <w:bCs/>
+          <w:iCs/>
+          <w:lang w:val="en-US"/>
+        </w:rPr>
+        <w:t>might be fixed</w:t>
+      </w:r>
+    </w:p>
+    <w:p>
+      <w:pPr>
+        <w:rPr>
+          <w:iCs/>
+          <w:lang w:val="en-US"/>
+        </w:rPr>
+      </w:pPr>
+    </w:p>
+    <w:p>
+      <w:pPr>
+        <w:rPr>
+          <w:lang w:val="en-US"/>
+        </w:rPr>
+      </w:pPr>
+      <w:r>
+        <w:rPr>
+          <w:b/>
+          <w:bCs/>
+          <w:lang w:val="en-US"/>
+        </w:rPr>
+        <w:t>BUG (?):</w:t>
+      </w:r>
+      <w:r>
+        <w:rPr>
+          <w:lang w:val="en-US"/>
+        </w:rPr>
+        <w:t xml:space="preserve"> When </w:t>
+      </w:r>
+      <w:proofErr w:type="spellStart"/>
+      <w:r>
+        <w:rPr>
+          <w:lang w:val="en-US"/>
+        </w:rPr>
+        <w:t>glueing</w:t>
+      </w:r>
+      <w:proofErr w:type="spellEnd"/>
+      <w:r>
+        <w:rPr>
+          <w:lang w:val="en-US"/>
+        </w:rPr>
+        <w:t xml:space="preserve"> objects back together, it sometimes crashes? Because the </w:t>
+      </w:r>
+      <w:proofErr w:type="spellStart"/>
+      <w:r>
+        <w:rPr>
+          <w:lang w:val="en-US"/>
+        </w:rPr>
+        <w:t>room.players_inside</w:t>
+      </w:r>
+      <w:proofErr w:type="spellEnd"/>
+      <w:r>
+        <w:rPr>
+          <w:lang w:val="en-US"/>
+        </w:rPr>
+        <w:t xml:space="preserve"> array has a few null entries. (Which would be caused by a body being killed but NOT removing itself from that array first.)</w:t>
+      </w:r>
+      <w:r>
+        <w:rPr>
+          <w:lang w:val="en-US"/>
+        </w:rPr>
+        <w:t xml:space="preserve"> =&gt; </w:t>
+      </w:r>
+      <w:r>
+        <w:rPr>
+          <w:b/>
+          <w:bCs/>
+          <w:lang w:val="en-US"/>
+        </w:rPr>
+        <w:t>might be</w:t>
+      </w:r>
+      <w:r>
+        <w:rPr>
+          <w:b/>
+          <w:bCs/>
+          <w:lang w:val="en-US"/>
+        </w:rPr>
+        <w:t xml:space="preserve"> fixed</w:t>
+      </w:r>
+    </w:p>
+    <w:p>
+      <w:pPr>
+        <w:rPr>
+          <w:b/>
+          <w:bCs/>
+          <w:lang w:val="en-US"/>
+        </w:rPr>
+      </w:pPr>
+    </w:p>
+    <w:p>
+      <w:pPr>
+        <w:pStyle w:val="Heading2"/>
+      </w:pPr>
+      <w:r>
+        <w:t>Map Improvements</w:t>
+      </w:r>
+    </w:p>
+    <w:p>
+      <w:pPr>
+        <w:rPr>
+          <w:lang w:val="en-US"/>
+        </w:rPr>
+      </w:pPr>
+      <w:r>
+        <w:rPr>
+          <w:b/>
+          <w:bCs/>
+          <w:lang w:val="en-US"/>
+        </w:rPr>
+        <w:t xml:space="preserve">FILL ROOM Algorithm: </w:t>
+      </w:r>
+      <w:r>
+        <w:rPr>
+          <w:lang w:val="en-US"/>
+        </w:rPr>
+        <w:t xml:space="preserve">Add a variation where we’re allowed to place tiles </w:t>
+      </w:r>
+      <w:r>
+        <w:rPr>
+          <w:i/>
+          <w:iCs/>
+          <w:lang w:val="en-US"/>
+        </w:rPr>
+        <w:t>against the walls</w:t>
+      </w:r>
+      <w:r>
+        <w:rPr>
+          <w:lang w:val="en-US"/>
+        </w:rPr>
+        <w:t xml:space="preserve">, but </w:t>
+      </w:r>
+      <w:r>
+        <w:rPr>
+          <w:i/>
+          <w:iCs/>
+          <w:lang w:val="en-US"/>
+        </w:rPr>
+        <w:t>not in the center</w:t>
+      </w:r>
+      <w:r>
+        <w:rPr>
+          <w:lang w:val="en-US"/>
+        </w:rPr>
+        <w:t>. (By default, we only place away from walls, in the center.)</w:t>
+      </w:r>
+    </w:p>
+    <w:p>
+      <w:pPr>
+        <w:rPr>
+          <w:lang w:val="en-US"/>
+        </w:rPr>
+      </w:pPr>
+    </w:p>
+    <w:p>
+      <w:pPr>
+        <w:rPr>
+          <w:lang w:val="en-US"/>
+        </w:rPr>
+      </w:pPr>
+      <w:r>
+        <w:rPr>
+          <w:b/>
+          <w:bCs/>
+          <w:lang w:val="en-US"/>
+        </w:rPr>
+        <w:t>Tutorial generation:</w:t>
       </w:r>
     </w:p>
     <w:p>
@@ -482,21 +1159,7 @@
         <w:rPr>
           <w:lang w:val="en-US"/>
         </w:rPr>
-        <w:t>More “</w:t>
-      </w:r>
-      <w:proofErr w:type="spellStart"/>
-      <w:r>
-        <w:rPr>
-          <w:lang w:val="en-US"/>
-        </w:rPr>
-        <w:t>glue_related</w:t>
-      </w:r>
-      <w:proofErr w:type="spellEnd"/>
-      <w:r>
-        <w:rPr>
-          <w:lang w:val="en-US"/>
-        </w:rPr>
-        <w:t>” things, most likely items</w:t>
+        <w:t>Add final tutorials + more control over first few rooms</w:t>
       </w:r>
     </w:p>
     <w:p>
@@ -514,7 +1177,7 @@
         <w:rPr>
           <w:lang w:val="en-US"/>
         </w:rPr>
-        <w:t xml:space="preserve">Older bodies of yours can still activate stuff, so they can still be useful (or very annoying) if you keep track of this. (For this to work, we need one other rule: </w:t>
+        <w:t xml:space="preserve">Randomly remove slopes at the </w:t>
       </w:r>
       <w:r>
         <w:rPr>
@@ -522,934 +1185,13 @@
           <w:iCs/>
           <w:lang w:val="en-US"/>
         </w:rPr>
-        <w:t>when one of your bodies does something or gets something, this is copied to ALL your bodies</w:t>
-      </w:r>
-      <w:r>
-        <w:rPr>
-          <w:lang w:val="en-US"/>
-        </w:rPr>
-        <w:t>.)</w:t>
-      </w:r>
-    </w:p>
-    <w:p>
-      <w:pPr>
-        <w:rPr>
-          <w:lang w:val="en-US"/>
-        </w:rPr>
-      </w:pPr>
-    </w:p>
-    <w:p>
-      <w:pPr>
-        <w:pStyle w:val="Heading2"/>
-      </w:pPr>
-      <w:r>
-        <w:lastRenderedPageBreak/>
-        <w:t>Coins</w:t>
-      </w:r>
-    </w:p>
-    <w:p>
-      <w:pPr>
-        <w:rPr>
-          <w:lang w:val="en-US"/>
-        </w:rPr>
-      </w:pPr>
-      <w:r>
-        <w:rPr>
-          <w:lang w:val="en-US"/>
-        </w:rPr>
-        <w:t>Bigger question: what exactly are coins good for? (It feels a bit tacked on at this point.)</w:t>
-      </w:r>
-    </w:p>
-    <w:p>
-      <w:pPr>
-        <w:pStyle w:val="ListParagraph"/>
-        <w:numPr>
-          <w:ilvl w:val="0"/>
-          <w:numId w:val="27"/>
-        </w:numPr>
-        <w:rPr>
-          <w:lang w:val="en-US"/>
-        </w:rPr>
-      </w:pPr>
-      <w:r>
-        <w:rPr>
-          <w:lang w:val="en-US"/>
-        </w:rPr>
-        <w:t>Coins protect you from the wolf. (They just take a coin, instead of biting you.)</w:t>
-      </w:r>
-    </w:p>
-    <w:p>
-      <w:pPr>
-        <w:pStyle w:val="ListParagraph"/>
-        <w:numPr>
-          <w:ilvl w:val="0"/>
-          <w:numId w:val="27"/>
-        </w:numPr>
-        <w:rPr>
-          <w:lang w:val="en-US"/>
-        </w:rPr>
-      </w:pPr>
-      <w:r>
-        <w:rPr>
-          <w:lang w:val="en-US"/>
-        </w:rPr>
-        <w:t xml:space="preserve">Some locks require them </w:t>
-      </w:r>
-      <w:r>
-        <w:rPr>
-          <w:i/>
-          <w:iCs/>
-          <w:lang w:val="en-US"/>
-        </w:rPr>
-        <w:t>or</w:t>
-      </w:r>
-      <w:r>
-        <w:rPr>
-          <w:lang w:val="en-US"/>
-        </w:rPr>
-        <w:t xml:space="preserve"> make your life easier with coins.</w:t>
-      </w:r>
-    </w:p>
-    <w:p>
-      <w:pPr>
-        <w:pStyle w:val="ListParagraph"/>
-        <w:numPr>
-          <w:ilvl w:val="0"/>
-          <w:numId w:val="27"/>
-        </w:numPr>
-        <w:rPr>
-          <w:lang w:val="en-US"/>
-        </w:rPr>
-      </w:pPr>
-      <w:r>
-        <w:rPr>
-          <w:lang w:val="en-US"/>
-        </w:rPr>
-        <w:t>Some terrains use them.</w:t>
-      </w:r>
-    </w:p>
-    <w:p>
-      <w:pPr>
-        <w:pStyle w:val="ListParagraph"/>
-        <w:numPr>
-          <w:ilvl w:val="0"/>
-          <w:numId w:val="27"/>
-        </w:numPr>
-        <w:rPr>
-          <w:lang w:val="en-US"/>
-        </w:rPr>
-      </w:pPr>
-      <w:r>
-        <w:rPr>
-          <w:lang w:val="en-US"/>
-        </w:rPr>
-        <w:t>Some elements should also require payment? (Make sure it doesn’t become overly complicated!)</w:t>
-      </w:r>
-    </w:p>
-    <w:p>
-      <w:pPr>
-        <w:rPr>
-          <w:lang w:val="en-US"/>
-        </w:rPr>
-      </w:pPr>
-    </w:p>
-    <w:p>
-      <w:pPr>
-        <w:rPr>
-          <w:lang w:val="en-US"/>
-        </w:rPr>
-      </w:pPr>
-      <w:r>
-        <w:rPr>
-          <w:b/>
-          <w:bCs/>
-          <w:lang w:val="en-US"/>
-        </w:rPr>
-        <w:t>TO DO</w:t>
-      </w:r>
-      <w:r>
-        <w:rPr>
-          <w:lang w:val="en-US"/>
-        </w:rPr>
-        <w:t xml:space="preserve"> =&gt; </w:t>
-      </w:r>
-      <w:r>
-        <w:rPr>
-          <w:lang w:val="en-US"/>
-        </w:rPr>
-        <w:t xml:space="preserve">Mark certain items as “coin” =&gt; show coin interface when </w:t>
-      </w:r>
-      <w:r>
-        <w:rPr>
-          <w:i/>
-          <w:iCs/>
-          <w:lang w:val="en-US"/>
-        </w:rPr>
-        <w:t>near</w:t>
-      </w:r>
-      <w:r>
-        <w:rPr>
-          <w:lang w:val="en-US"/>
-        </w:rPr>
-        <w:t xml:space="preserve"> them</w:t>
-      </w:r>
-    </w:p>
-    <w:p>
-      <w:pPr>
-        <w:pStyle w:val="ListParagraph"/>
-        <w:numPr>
-          <w:ilvl w:val="0"/>
-          <w:numId w:val="30"/>
-        </w:numPr>
-        <w:rPr>
-          <w:lang w:val="en-US"/>
-        </w:rPr>
-      </w:pPr>
-      <w:r>
-        <w:rPr>
-          <w:lang w:val="en-US"/>
-        </w:rPr>
-        <w:t>Use the physics for this? Or just do a loop through the 3x3 area around us in the grid?</w:t>
-      </w:r>
-    </w:p>
-    <w:p>
-      <w:pPr>
-        <w:rPr>
-          <w:lang w:val="en-US"/>
-        </w:rPr>
-      </w:pPr>
-    </w:p>
-    <w:p>
-      <w:pPr>
-        <w:pStyle w:val="Heading2"/>
-      </w:pPr>
-      <w:r>
-        <w:t>Big Question</w:t>
-      </w:r>
-    </w:p>
-    <w:p>
-      <w:pPr>
-        <w:rPr>
-          <w:lang w:val="en-US"/>
-        </w:rPr>
-      </w:pPr>
-      <w:r>
-        <w:rPr>
-          <w:lang w:val="en-US"/>
-        </w:rPr>
-        <w:t xml:space="preserve">What’s the point in </w:t>
-      </w:r>
-      <w:r>
-        <w:rPr>
-          <w:i/>
-          <w:iCs/>
-          <w:lang w:val="en-US"/>
-        </w:rPr>
-        <w:t>slicing bodies</w:t>
-      </w:r>
-      <w:r>
-        <w:rPr>
-          <w:lang w:val="en-US"/>
-        </w:rPr>
-        <w:t>? If only the first one needs to finish?</w:t>
-      </w:r>
-    </w:p>
-    <w:p>
-      <w:pPr>
-        <w:pStyle w:val="ListParagraph"/>
-        <w:numPr>
-          <w:ilvl w:val="0"/>
-          <w:numId w:val="31"/>
-        </w:numPr>
-        <w:rPr>
-          <w:lang w:val="en-US"/>
-        </w:rPr>
-      </w:pPr>
-      <w:r>
-        <w:rPr>
-          <w:lang w:val="en-US"/>
-        </w:rPr>
-        <w:t>Make you smaller =&gt; which might or might not be good.</w:t>
-      </w:r>
-    </w:p>
-    <w:p>
-      <w:pPr>
-        <w:pStyle w:val="ListParagraph"/>
-        <w:numPr>
-          <w:ilvl w:val="0"/>
-          <w:numId w:val="31"/>
-        </w:numPr>
-        <w:rPr>
-          <w:lang w:val="en-US"/>
-        </w:rPr>
-      </w:pPr>
-      <w:r>
-        <w:rPr>
-          <w:lang w:val="en-US"/>
-        </w:rPr>
-        <w:t>Individual bodies have fewer coins =&gt; which means fewer possibilities.</w:t>
-      </w:r>
-    </w:p>
-    <w:p>
-      <w:pPr>
-        <w:pStyle w:val="ListParagraph"/>
-        <w:numPr>
-          <w:ilvl w:val="0"/>
-          <w:numId w:val="31"/>
-        </w:numPr>
-        <w:rPr>
-          <w:lang w:val="en-US"/>
-        </w:rPr>
-      </w:pPr>
-      <w:r>
-        <w:rPr>
-          <w:b/>
-          <w:bCs/>
-          <w:lang w:val="en-US"/>
-        </w:rPr>
-        <w:t xml:space="preserve">The more bodies of yours that finish, the more </w:t>
-      </w:r>
-      <w:r>
-        <w:rPr>
-          <w:b/>
-          <w:bCs/>
-          <w:i/>
-          <w:iCs/>
-          <w:lang w:val="en-US"/>
-        </w:rPr>
-        <w:t>time bonus</w:t>
-      </w:r>
-      <w:r>
-        <w:rPr>
-          <w:b/>
-          <w:bCs/>
-          <w:lang w:val="en-US"/>
-        </w:rPr>
-        <w:t xml:space="preserve"> you get?</w:t>
-      </w:r>
-    </w:p>
-    <w:p>
-      <w:pPr>
-        <w:pStyle w:val="ListParagraph"/>
-        <w:numPr>
-          <w:ilvl w:val="0"/>
-          <w:numId w:val="31"/>
-        </w:numPr>
-        <w:rPr>
-          <w:lang w:val="en-US"/>
-        </w:rPr>
-      </w:pPr>
-      <w:r>
-        <w:rPr>
-          <w:lang w:val="en-US"/>
-        </w:rPr>
-        <w:t>S</w:t>
-      </w:r>
-      <w:r>
-        <w:rPr>
-          <w:lang w:val="en-US"/>
-        </w:rPr>
-        <w:t>tray bodies might activate something you don’t want. Or be an easy target for a wolf?</w:t>
-      </w:r>
-    </w:p>
-    <w:p>
-      <w:pPr>
-        <w:rPr>
-          <w:lang w:val="en-US"/>
-        </w:rPr>
-      </w:pPr>
-    </w:p>
-    <w:p>
-      <w:pPr>
-        <w:pStyle w:val="Heading2"/>
-      </w:pPr>
-      <w:r>
-        <w:t>Bugs</w:t>
-      </w:r>
-    </w:p>
-    <w:p>
-      <w:pPr>
-        <w:rPr>
-          <w:lang w:val="en-US"/>
-        </w:rPr>
-      </w:pPr>
-      <w:r>
-        <w:rPr>
-          <w:b/>
-          <w:bCs/>
-          <w:lang w:val="en-US"/>
-        </w:rPr>
-        <w:t>BUG:</w:t>
-      </w:r>
-      <w:r>
-        <w:rPr>
-          <w:lang w:val="en-US"/>
-        </w:rPr>
-        <w:t xml:space="preserve"> When continuing from backtracked room, lock doesn’t open the right connections (or any connections at all) to previous room</w:t>
-      </w:r>
-    </w:p>
-    <w:p>
-      <w:pPr>
-        <w:rPr>
-          <w:lang w:val="en-US"/>
-        </w:rPr>
-      </w:pPr>
-    </w:p>
-    <w:p>
-      <w:pPr>
-        <w:rPr>
-          <w:lang w:val="en-US"/>
-        </w:rPr>
-      </w:pPr>
-      <w:r>
-        <w:rPr>
-          <w:b/>
-          <w:bCs/>
-          <w:lang w:val="en-US"/>
-        </w:rPr>
-        <w:t>BUG:</w:t>
-      </w:r>
-      <w:r>
-        <w:rPr>
-          <w:lang w:val="en-US"/>
-        </w:rPr>
-        <w:t xml:space="preserve"> You’re not teleported forward if you’re standstill inside a </w:t>
-      </w:r>
-      <w:r>
-        <w:rPr>
-          <w:i/>
-          <w:iCs/>
-          <w:lang w:val="en-US"/>
-        </w:rPr>
-        <w:t>lock</w:t>
-      </w:r>
-      <w:r>
-        <w:rPr>
-          <w:lang w:val="en-US"/>
-        </w:rPr>
-        <w:t>. (I probably only check for terrain, not if the lock itself still exists. Fix that!)</w:t>
-      </w:r>
-    </w:p>
-    <w:p>
-      <w:pPr>
-        <w:rPr>
-          <w:b/>
-          <w:bCs/>
-          <w:lang w:val="en-US"/>
-        </w:rPr>
-      </w:pPr>
-    </w:p>
-    <w:p>
-      <w:pPr>
-        <w:rPr>
-          <w:lang w:val="en-US"/>
-        </w:rPr>
-      </w:pPr>
-      <w:r>
-        <w:rPr>
-          <w:b/>
-          <w:bCs/>
-          <w:lang w:val="en-US"/>
-        </w:rPr>
-        <w:t>BUG:</w:t>
-      </w:r>
-      <w:r>
-        <w:rPr>
-          <w:lang w:val="en-US"/>
-        </w:rPr>
-        <w:t xml:space="preserve"> The “holes” painter sometimes narrowly overlaps tiles inside. We can’t erase those (as they are solid), locking the game completely! (I already added code to “fix” this … but because of the rounding and stuff, it’s not perfect.)</w:t>
-      </w:r>
-    </w:p>
-    <w:p>
-      <w:pPr>
-        <w:rPr>
-          <w:lang w:val="en-US"/>
-        </w:rPr>
-      </w:pPr>
-    </w:p>
-    <w:p>
-      <w:pPr>
-        <w:rPr>
-          <w:lang w:val="en-US"/>
-        </w:rPr>
-      </w:pPr>
-      <w:r>
-        <w:rPr>
-          <w:b/>
-          <w:bCs/>
-          <w:lang w:val="en-US"/>
-        </w:rPr>
-        <w:t xml:space="preserve">BUG: </w:t>
-      </w:r>
-      <w:r>
-        <w:rPr>
-          <w:lang w:val="en-US"/>
-        </w:rPr>
-        <w:t xml:space="preserve">I </w:t>
-      </w:r>
-      <w:r>
-        <w:rPr>
-          <w:i/>
-          <w:iCs/>
-          <w:lang w:val="en-US"/>
-        </w:rPr>
-        <w:t>might</w:t>
-      </w:r>
-      <w:r>
-        <w:rPr>
-          <w:lang w:val="en-US"/>
-        </w:rPr>
-        <w:t xml:space="preserve"> have broken gates. (Such as the “</w:t>
-      </w:r>
-      <w:proofErr w:type="spellStart"/>
-      <w:r>
-        <w:rPr>
-          <w:lang w:val="en-US"/>
-        </w:rPr>
-        <w:t>sacrifice_coin_gate</w:t>
-      </w:r>
-      <w:proofErr w:type="spellEnd"/>
-      <w:r>
-        <w:rPr>
-          <w:lang w:val="en-US"/>
-        </w:rPr>
-        <w:t>”, not sure though.</w:t>
-      </w:r>
-      <w:r>
-        <w:rPr>
-          <w:lang w:val="en-US"/>
-        </w:rPr>
-        <w:t xml:space="preserve"> </w:t>
-      </w:r>
-      <w:proofErr w:type="gramStart"/>
-      <w:r>
-        <w:rPr>
-          <w:lang w:val="en-US"/>
-        </w:rPr>
-        <w:t>Also</w:t>
-      </w:r>
-      <w:proofErr w:type="gramEnd"/>
-      <w:r>
-        <w:rPr>
-          <w:lang w:val="en-US"/>
-        </w:rPr>
-        <w:t xml:space="preserve"> not sure if I added the automatic coin spawning to those gates to ensure you’re not stuck forever.</w:t>
-      </w:r>
-      <w:r>
-        <w:rPr>
-          <w:lang w:val="en-US"/>
-        </w:rPr>
-        <w:t>)</w:t>
-      </w:r>
-    </w:p>
-    <w:p>
-      <w:pPr>
-        <w:ind w:left="708"/>
-        <w:rPr>
-          <w:lang w:val="en-US"/>
-        </w:rPr>
-      </w:pPr>
-      <w:proofErr w:type="spellStart"/>
-      <w:r>
-        <w:rPr>
-          <w:lang w:val="en-US"/>
-        </w:rPr>
-        <w:t>General_parameter</w:t>
-      </w:r>
-      <w:proofErr w:type="spellEnd"/>
-      <w:r>
-        <w:rPr>
-          <w:lang w:val="en-US"/>
-        </w:rPr>
-        <w:t xml:space="preserve"> is, somehow, not passed to gates (or overridden later).</w:t>
-      </w:r>
-    </w:p>
-    <w:p>
-      <w:pPr>
-        <w:ind w:left="708"/>
-        <w:rPr>
-          <w:lang w:val="en-US"/>
-        </w:rPr>
-      </w:pPr>
-    </w:p>
-    <w:p>
-      <w:pPr>
-        <w:ind w:left="708"/>
-        <w:rPr>
-          <w:lang w:val="en-US"/>
-        </w:rPr>
-      </w:pPr>
-      <w:r>
-        <w:rPr>
-          <w:lang w:val="en-US"/>
-        </w:rPr>
-        <w:t>“</w:t>
-      </w:r>
-      <w:proofErr w:type="spellStart"/>
-      <w:r>
-        <w:rPr>
-          <w:lang w:val="en-US"/>
-        </w:rPr>
-        <w:t>Recalculate_gates</w:t>
-      </w:r>
-      <w:proofErr w:type="spellEnd"/>
-      <w:r>
-        <w:rPr>
-          <w:lang w:val="en-US"/>
-        </w:rPr>
-        <w:t>” =&gt; we don’t remove the old gates! We just add/set new ones if necessary. Fix that.</w:t>
-      </w:r>
-    </w:p>
-    <w:p>
-      <w:pPr>
-        <w:rPr>
-          <w:lang w:val="en-US"/>
-        </w:rPr>
-      </w:pPr>
-    </w:p>
-    <w:p>
-      <w:pPr>
-        <w:rPr>
-          <w:lang w:val="en-US"/>
-        </w:rPr>
-      </w:pPr>
-      <w:r>
-        <w:rPr>
-          <w:b/>
-          <w:bCs/>
-          <w:lang w:val="en-US"/>
-        </w:rPr>
-        <w:t>BUG:</w:t>
-      </w:r>
-      <w:r>
-        <w:rPr>
-          <w:lang w:val="en-US"/>
-        </w:rPr>
-        <w:t xml:space="preserve"> Don’t add inside tiles into a “tutorial” room? Or decrease probability and make the tutorial slightly opaque?</w:t>
-      </w:r>
-    </w:p>
-    <w:p>
-      <w:pPr>
-        <w:rPr>
-          <w:lang w:val="en-US"/>
-        </w:rPr>
-      </w:pPr>
-    </w:p>
-    <w:p>
-      <w:pPr>
-        <w:rPr>
-          <w:lang w:val="en-US"/>
-        </w:rPr>
-      </w:pPr>
-      <w:r>
-        <w:rPr>
-          <w:b/>
-          <w:bCs/>
-          <w:lang w:val="en-US"/>
-        </w:rPr>
-        <w:t>ISSUE:</w:t>
-      </w:r>
-      <w:r>
-        <w:rPr>
-          <w:lang w:val="en-US"/>
-        </w:rPr>
-        <w:t xml:space="preserve"> It’s annoying if the wolf teleports forward (because of standstill or something) … and immediately slices people. Feels like, when the wolf is teleported, it should be removed using the current system. (So that it takes a few seconds before it switches to someone else.)</w:t>
-      </w:r>
-    </w:p>
-    <w:p>
-      <w:pPr>
-        <w:rPr>
-          <w:lang w:val="en-US"/>
-        </w:rPr>
-      </w:pPr>
-    </w:p>
-    <w:p>
-      <w:pPr>
-        <w:rPr>
-          <w:lang w:val="en-US"/>
-        </w:rPr>
-      </w:pPr>
-      <w:r>
-        <w:rPr>
-          <w:b/>
-          <w:bCs/>
-          <w:lang w:val="en-US"/>
-        </w:rPr>
-        <w:lastRenderedPageBreak/>
-        <w:t>BUG:</w:t>
-      </w:r>
-      <w:r>
-        <w:rPr>
-          <w:lang w:val="en-US"/>
-        </w:rPr>
-        <w:t xml:space="preserve"> It still sometimes adds two locks right after each other. (Probably has to do with something being “</w:t>
-      </w:r>
-      <w:proofErr w:type="spellStart"/>
-      <w:r>
-        <w:rPr>
-          <w:lang w:val="en-US"/>
-        </w:rPr>
-        <w:t>lock_planned</w:t>
-      </w:r>
-      <w:proofErr w:type="spellEnd"/>
-      <w:r>
-        <w:rPr>
-          <w:lang w:val="en-US"/>
-        </w:rPr>
-        <w:t>” but the lock isn’t there yet.</w:t>
-      </w:r>
-    </w:p>
-    <w:p>
-      <w:pPr>
-        <w:rPr>
-          <w:b/>
-          <w:bCs/>
-          <w:lang w:val="en-US"/>
-        </w:rPr>
-      </w:pPr>
-    </w:p>
-    <w:p>
-      <w:pPr>
-        <w:rPr>
-          <w:lang w:val="en-US"/>
-        </w:rPr>
-      </w:pPr>
-      <w:r>
-        <w:rPr>
-          <w:b/>
-          <w:bCs/>
-          <w:lang w:val="en-US"/>
-        </w:rPr>
-        <w:t>BUG:</w:t>
-      </w:r>
-      <w:r>
-        <w:rPr>
-          <w:lang w:val="en-US"/>
-        </w:rPr>
-        <w:t xml:space="preserve"> Sometimes it counts collecting a coin as collecting </w:t>
-      </w:r>
-      <w:r>
-        <w:rPr>
-          <w:i/>
-          <w:iCs/>
-          <w:lang w:val="en-US"/>
-        </w:rPr>
-        <w:t>two coins</w:t>
-      </w:r>
-      <w:r>
-        <w:rPr>
-          <w:lang w:val="en-US"/>
-        </w:rPr>
-        <w:t>.</w:t>
-      </w:r>
-      <w:r>
-        <w:rPr>
-          <w:lang w:val="en-US"/>
-        </w:rPr>
-        <w:t xml:space="preserve"> (Sometimes even three???)</w:t>
-      </w:r>
-    </w:p>
-    <w:p>
-      <w:pPr>
-        <w:rPr>
-          <w:iCs/>
-          <w:lang w:val="en-US"/>
-        </w:rPr>
-      </w:pPr>
-    </w:p>
-    <w:p>
-      <w:pPr>
-        <w:rPr>
-          <w:b/>
-          <w:bCs/>
-          <w:iCs/>
-          <w:lang w:val="en-US"/>
-        </w:rPr>
-      </w:pPr>
-      <w:r>
-        <w:rPr>
-          <w:b/>
-          <w:bCs/>
-          <w:iCs/>
-          <w:lang w:val="en-US"/>
-        </w:rPr>
-        <w:t>BUG:</w:t>
-      </w:r>
-      <w:r>
-        <w:rPr>
-          <w:iCs/>
-          <w:lang w:val="en-US"/>
-        </w:rPr>
-        <w:t xml:space="preserve"> Sometimes item (spikes) not removed after hitting it? (Probably has something to do with being unable to find the item in that location, there was something wrong with that, wasn’t there?)</w:t>
-      </w:r>
-      <w:r>
-        <w:rPr>
-          <w:iCs/>
-          <w:lang w:val="en-US"/>
-        </w:rPr>
-        <w:t xml:space="preserve"> =&gt; </w:t>
-      </w:r>
-      <w:r>
-        <w:rPr>
-          <w:b/>
-          <w:bCs/>
-          <w:iCs/>
-          <w:lang w:val="en-US"/>
-        </w:rPr>
-        <w:t>might be fixed</w:t>
-      </w:r>
-    </w:p>
-    <w:p>
-      <w:pPr>
-        <w:rPr>
-          <w:iCs/>
-          <w:lang w:val="en-US"/>
-        </w:rPr>
-      </w:pPr>
-    </w:p>
-    <w:p>
-      <w:pPr>
-        <w:rPr>
-          <w:lang w:val="en-US"/>
-        </w:rPr>
-      </w:pPr>
-      <w:r>
-        <w:rPr>
-          <w:b/>
-          <w:bCs/>
-          <w:lang w:val="en-US"/>
-        </w:rPr>
-        <w:t>BUG (?):</w:t>
-      </w:r>
-      <w:r>
-        <w:rPr>
-          <w:lang w:val="en-US"/>
-        </w:rPr>
-        <w:t xml:space="preserve"> When </w:t>
-      </w:r>
-      <w:proofErr w:type="spellStart"/>
-      <w:r>
-        <w:rPr>
-          <w:lang w:val="en-US"/>
-        </w:rPr>
-        <w:t>glueing</w:t>
-      </w:r>
-      <w:proofErr w:type="spellEnd"/>
-      <w:r>
-        <w:rPr>
-          <w:lang w:val="en-US"/>
-        </w:rPr>
-        <w:t xml:space="preserve"> objects back together, it sometimes crashes? Because the </w:t>
-      </w:r>
-      <w:proofErr w:type="spellStart"/>
-      <w:proofErr w:type="gramStart"/>
-      <w:r>
-        <w:rPr>
-          <w:lang w:val="en-US"/>
-        </w:rPr>
-        <w:t>room.players</w:t>
-      </w:r>
-      <w:proofErr w:type="gramEnd"/>
-      <w:r>
-        <w:rPr>
-          <w:lang w:val="en-US"/>
-        </w:rPr>
-        <w:t>_inside</w:t>
-      </w:r>
-      <w:proofErr w:type="spellEnd"/>
-      <w:r>
-        <w:rPr>
-          <w:lang w:val="en-US"/>
-        </w:rPr>
-        <w:t xml:space="preserve"> array has a few null entries. (Which would be caused by a body being killed but NOT removing itself from that array first.)</w:t>
-      </w:r>
-      <w:r>
-        <w:rPr>
-          <w:lang w:val="en-US"/>
-        </w:rPr>
-        <w:t xml:space="preserve"> =&gt; </w:t>
-      </w:r>
-      <w:r>
-        <w:rPr>
-          <w:b/>
-          <w:bCs/>
-          <w:lang w:val="en-US"/>
-        </w:rPr>
-        <w:t>might be</w:t>
-      </w:r>
-      <w:r>
-        <w:rPr>
-          <w:b/>
-          <w:bCs/>
-          <w:lang w:val="en-US"/>
-        </w:rPr>
-        <w:t xml:space="preserve"> fixed</w:t>
-      </w:r>
-    </w:p>
-    <w:p>
-      <w:pPr>
-        <w:rPr>
-          <w:b/>
-          <w:bCs/>
-          <w:lang w:val="en-US"/>
-        </w:rPr>
-      </w:pPr>
-    </w:p>
-    <w:p>
-      <w:pPr>
-        <w:pStyle w:val="Heading2"/>
-      </w:pPr>
-      <w:r>
-        <w:t>Map Improvements</w:t>
-      </w:r>
-    </w:p>
-    <w:p>
-      <w:pPr>
-        <w:rPr>
-          <w:lang w:val="en-US"/>
-        </w:rPr>
-      </w:pPr>
-      <w:r>
-        <w:rPr>
-          <w:b/>
-          <w:bCs/>
-          <w:lang w:val="en-US"/>
-        </w:rPr>
-        <w:t xml:space="preserve">FILL ROOM Algorithm: </w:t>
-      </w:r>
-      <w:r>
-        <w:rPr>
-          <w:lang w:val="en-US"/>
-        </w:rPr>
-        <w:t xml:space="preserve">Add a variation where we’re allowed to place tiles </w:t>
-      </w:r>
-      <w:r>
-        <w:rPr>
-          <w:i/>
-          <w:iCs/>
-          <w:lang w:val="en-US"/>
-        </w:rPr>
-        <w:t>against the walls</w:t>
-      </w:r>
-      <w:r>
-        <w:rPr>
-          <w:lang w:val="en-US"/>
-        </w:rPr>
-        <w:t xml:space="preserve">, but </w:t>
-      </w:r>
-      <w:r>
-        <w:rPr>
-          <w:i/>
-          <w:iCs/>
-          <w:lang w:val="en-US"/>
-        </w:rPr>
-        <w:t>not in the center</w:t>
-      </w:r>
-      <w:r>
-        <w:rPr>
-          <w:lang w:val="en-US"/>
-        </w:rPr>
-        <w:t>. (By default, we only place away from walls, in the center.)</w:t>
+        <w:t>top</w:t>
+      </w:r>
+      <w:r>
+        <w:rPr>
+          <w:lang w:val="en-US"/>
+        </w:rPr>
+        <w:t xml:space="preserve"> to allow for bigger and cleaner openings</w:t>
       </w:r>
     </w:p>
     <w:p>
@@ -1482,6 +1224,7 @@
         <w:rPr>
           <w:lang w:val="en-US"/>
         </w:rPr>
+        <w:lastRenderedPageBreak/>
         <w:t xml:space="preserve">Play with generation parameters =&gt; I feel big rooms should be </w:t>
       </w:r>
       <w:r>
@@ -1542,21 +1285,7 @@
         <w:rPr>
           <w:lang w:val="en-US"/>
         </w:rPr>
-        <w:t xml:space="preserve">“Preferred” displacement would be something that does NOT create a bump in the line. </w:t>
-      </w:r>
-      <w:proofErr w:type="gramStart"/>
-      <w:r>
-        <w:rPr>
-          <w:lang w:val="en-US"/>
-        </w:rPr>
-        <w:t>So</w:t>
-      </w:r>
-      <w:proofErr w:type="gramEnd"/>
-      <w:r>
-        <w:rPr>
-          <w:lang w:val="en-US"/>
-        </w:rPr>
-        <w:t xml:space="preserve"> either it stays flat at the ceiling, or it stays flat</w:t>
+        <w:t>“Preferred” displacement would be something that does NOT create a bump in the line. So either it stays flat at the ceiling, or it stays flat</w:t>
       </w:r>
       <w:r>
         <w:rPr>
@@ -1724,9 +1453,23 @@
       </w:pPr>
       <w:r>
         <w:rPr>
-          <w:lang w:val="en-US"/>
-        </w:rPr>
-        <w:t>“Coin lock” =&gt; perhaps too many coins, that appear too quickly</w:t>
+          <w:b/>
+          <w:bCs/>
+          <w:lang w:val="en-US"/>
+        </w:rPr>
+        <w:t>Extra rule:</w:t>
+      </w:r>
+      <w:r>
+        <w:rPr>
+          <w:lang w:val="en-US"/>
+        </w:rPr>
+        <w:t xml:space="preserve"> </w:t>
+      </w:r>
+      <w:r>
+        <w:rPr>
+          <w:lang w:val="en-US"/>
+        </w:rPr>
+        <w:t>When one of your bodies does something or gets something, this is copied to ALL your bodies.</w:t>
       </w:r>
     </w:p>
     <w:p>
@@ -1744,21 +1487,7 @@
         <w:rPr>
           <w:lang w:val="en-US"/>
         </w:rPr>
-        <w:t xml:space="preserve">Remove </w:t>
-      </w:r>
-      <w:r>
-        <w:rPr>
-          <w:i/>
-          <w:iCs/>
-          <w:lang w:val="en-US"/>
-        </w:rPr>
-        <w:t>modules</w:t>
-      </w:r>
-      <w:r>
-        <w:rPr>
-          <w:lang w:val="en-US"/>
-        </w:rPr>
-        <w:t xml:space="preserve"> from player bodies that don’t need them.</w:t>
+        <w:t>“Coin lock” =&gt; perhaps too many coins, that appear too quickly</w:t>
       </w:r>
     </w:p>
     <w:p>
@@ -1776,6 +1505,38 @@
         <w:rPr>
           <w:lang w:val="en-US"/>
         </w:rPr>
+        <w:t xml:space="preserve">Remove </w:t>
+      </w:r>
+      <w:r>
+        <w:rPr>
+          <w:i/>
+          <w:iCs/>
+          <w:lang w:val="en-US"/>
+        </w:rPr>
+        <w:t>modules</w:t>
+      </w:r>
+      <w:r>
+        <w:rPr>
+          <w:lang w:val="en-US"/>
+        </w:rPr>
+        <w:t xml:space="preserve"> from player bodies that don’t need them.</w:t>
+      </w:r>
+    </w:p>
+    <w:p>
+      <w:pPr>
+        <w:pStyle w:val="ListParagraph"/>
+        <w:numPr>
+          <w:ilvl w:val="0"/>
+          <w:numId w:val="18"/>
+        </w:numPr>
+        <w:rPr>
+          <w:lang w:val="en-US"/>
+        </w:rPr>
+      </w:pPr>
+      <w:r>
+        <w:rPr>
+          <w:lang w:val="en-US"/>
+        </w:rPr>
         <w:t xml:space="preserve">On finish, you transform back into your </w:t>
       </w:r>
       <w:r>
@@ -2069,21 +1830,7 @@
         <w:rPr>
           <w:lang w:val="en-US"/>
         </w:rPr>
-        <w:t xml:space="preserve">” tighter to the inside on locks </w:t>
-      </w:r>
-      <w:proofErr w:type="gramStart"/>
-      <w:r>
-        <w:rPr>
-          <w:lang w:val="en-US"/>
-        </w:rPr>
-        <w:t>( =</w:t>
-      </w:r>
-      <w:proofErr w:type="gramEnd"/>
-      <w:r>
-        <w:rPr>
-          <w:lang w:val="en-US"/>
-        </w:rPr>
-        <w:t xml:space="preserve"> only use the shrunk </w:t>
+        <w:t xml:space="preserve">” tighter to the inside on locks ( = only use the shrunk </w:t>
       </w:r>
       <w:proofErr w:type="spellStart"/>
       <w:r>
@@ -2322,21 +2069,7 @@
         <w:rPr>
           <w:lang w:val="en-US"/>
         </w:rPr>
-        <w:t>. (</w:t>
-      </w:r>
-      <w:proofErr w:type="gramStart"/>
-      <w:r>
-        <w:rPr>
-          <w:lang w:val="en-US"/>
-        </w:rPr>
-        <w:t>So</w:t>
-      </w:r>
-      <w:proofErr w:type="gramEnd"/>
-      <w:r>
-        <w:rPr>
-          <w:lang w:val="en-US"/>
-        </w:rPr>
-        <w:t xml:space="preserve"> when you hold both, your Y-velocity becomes 0. But your X-velocity continues.)</w:t>
+        <w:t>. (So when you hold both, your Y-velocity becomes 0. But your X-velocity continues.)</w:t>
       </w:r>
     </w:p>
     <w:p>
@@ -5700,7 +5433,7 @@
   <w:abstractNum w:abstractNumId="22" w15:restartNumberingAfterBreak="0">
     <w:nsid w:val="3E9D5AC6"/>
     <w:multiLevelType w:val="hybridMultilevel"/>
-    <w:tmpl w:val="54326930"/>
+    <w:tmpl w:val="EE5865E4"/>
     <w:lvl w:ilvl="0" w:tplc="04090001">
       <w:start w:val="1"/>
       <w:numFmt w:val="bullet"/>

</xml_diff>

<commit_message>
Adds many more items, actually tests them and fixes issues, also alters many other rules and issues
</commit_message>
<xml_diff>
--- a/non_game/[To Do] Rolling in the Sheepe.docx
+++ b/non_game/[To Do] Rolling in the Sheepe.docx
@@ -7,13 +7,216 @@
         <w:pStyle w:val="Heading1"/>
       </w:pPr>
       <w:r>
+        <w:t>Planning</w:t>
+      </w:r>
+    </w:p>
+    <w:p>
+      <w:pPr>
+        <w:rPr>
+          <w:lang w:val="en-US"/>
+        </w:rPr>
+      </w:pPr>
+      <w:r>
+        <w:rPr>
+          <w:b/>
+          <w:bCs/>
+          <w:lang w:val="en-US"/>
+        </w:rPr>
+        <w:t xml:space="preserve">03 January = </w:t>
+      </w:r>
+      <w:r>
+        <w:rPr>
+          <w:lang w:val="en-US"/>
+        </w:rPr>
+        <w:t>Last items/tutorials, b</w:t>
+      </w:r>
+      <w:r>
+        <w:rPr>
+          <w:lang w:val="en-US"/>
+        </w:rPr>
+        <w:t>ase content done</w:t>
+      </w:r>
+      <w:r>
+        <w:rPr>
+          <w:lang w:val="en-US"/>
+        </w:rPr>
+        <w:t>, settings/performance optimizations</w:t>
+      </w:r>
+    </w:p>
+    <w:p>
+      <w:pPr>
+        <w:rPr>
+          <w:lang w:val="en-US"/>
+        </w:rPr>
+      </w:pPr>
+      <w:r>
+        <w:rPr>
+          <w:b/>
+          <w:bCs/>
+          <w:lang w:val="en-US"/>
+        </w:rPr>
+        <w:t>04 January</w:t>
+      </w:r>
+      <w:r>
+        <w:rPr>
+          <w:lang w:val="en-US"/>
+        </w:rPr>
+        <w:t xml:space="preserve"> = feedback, particles, sound effects, </w:t>
+      </w:r>
+      <w:r>
+        <w:rPr>
+          <w:lang w:val="en-US"/>
+        </w:rPr>
+        <w:t xml:space="preserve">animations, </w:t>
+      </w:r>
+      <w:r>
+        <w:rPr>
+          <w:lang w:val="en-US"/>
+        </w:rPr>
+        <w:t>etc.</w:t>
+      </w:r>
+      <w:r>
+        <w:rPr>
+          <w:lang w:val="en-US"/>
+        </w:rPr>
+        <w:t xml:space="preserve"> + </w:t>
+      </w:r>
+      <w:r>
+        <w:rPr>
+          <w:b/>
+          <w:bCs/>
+          <w:lang w:val="en-US"/>
+        </w:rPr>
+        <w:t>SOLO MODE</w:t>
+      </w:r>
+    </w:p>
+    <w:p>
+      <w:pPr>
+        <w:rPr>
+          <w:lang w:val="en-US"/>
+        </w:rPr>
+      </w:pPr>
+      <w:r>
+        <w:rPr>
+          <w:b/>
+          <w:bCs/>
+          <w:lang w:val="en-US"/>
+        </w:rPr>
+        <w:t xml:space="preserve">05 January </w:t>
+      </w:r>
+      <w:r>
+        <w:rPr>
+          <w:lang w:val="en-US"/>
+        </w:rPr>
+        <w:t xml:space="preserve">= fix crucial bugs, answer essential questions, really finish and make playable </w:t>
+      </w:r>
+    </w:p>
+    <w:p>
+      <w:pPr>
+        <w:rPr>
+          <w:lang w:val="en-US"/>
+        </w:rPr>
+      </w:pPr>
+      <w:r>
+        <w:rPr>
+          <w:b/>
+          <w:bCs/>
+          <w:lang w:val="en-US"/>
+        </w:rPr>
+        <w:t>06 January</w:t>
+      </w:r>
+      <w:r>
+        <w:rPr>
+          <w:lang w:val="en-US"/>
+        </w:rPr>
+        <w:t xml:space="preserve"> = record BG music + singing for trailer =&gt; make sure all pages, content, etc. are ready</w:t>
+      </w:r>
+    </w:p>
+    <w:p>
+      <w:pPr>
+        <w:rPr>
+          <w:lang w:val="en-US"/>
+        </w:rPr>
+      </w:pPr>
+      <w:r>
+        <w:rPr>
+          <w:b/>
+          <w:bCs/>
+          <w:lang w:val="en-US"/>
+        </w:rPr>
+        <w:t xml:space="preserve">07 January = </w:t>
+      </w:r>
+      <w:r>
+        <w:rPr>
+          <w:lang w:val="en-US"/>
+        </w:rPr>
+        <w:t xml:space="preserve">extra day for extra content, </w:t>
+      </w:r>
+      <w:r>
+        <w:rPr>
+          <w:lang w:val="en-US"/>
+        </w:rPr>
+        <w:t xml:space="preserve">more route variation, </w:t>
+      </w:r>
+      <w:r>
+        <w:rPr>
+          <w:lang w:val="en-US"/>
+        </w:rPr>
+        <w:t>fixes, etcetera</w:t>
+      </w:r>
+    </w:p>
+    <w:p>
+      <w:pPr>
+        <w:rPr>
+          <w:b/>
+          <w:bCs/>
+          <w:lang w:val="en-US"/>
+        </w:rPr>
+      </w:pPr>
+      <w:r>
+        <w:rPr>
+          <w:b/>
+          <w:bCs/>
+          <w:lang w:val="en-US"/>
+        </w:rPr>
+        <w:t>?? =&gt;</w:t>
+      </w:r>
+      <w:r>
+        <w:rPr>
+          <w:lang w:val="en-US"/>
+        </w:rPr>
+        <w:t xml:space="preserve"> playtest, cut to trailer/GIFs/screenshots, completely finish</w:t>
+      </w:r>
+      <w:r>
+        <w:rPr>
+          <w:b/>
+          <w:bCs/>
+          <w:lang w:val="en-US"/>
+        </w:rPr>
+        <w:t xml:space="preserve"> </w:t>
+      </w:r>
+      <w:r>
+        <w:rPr>
+          <w:b/>
+          <w:bCs/>
+          <w:lang w:val="en-US"/>
+        </w:rPr>
+        <w:br w:type="page"/>
+      </w:r>
+    </w:p>
+    <w:p>
+      <w:pPr>
+        <w:pStyle w:val="Heading1"/>
+      </w:pPr>
+      <w:r>
+        <w:lastRenderedPageBreak/>
         <w:t>T</w:t>
       </w:r>
       <w:r>
         <w:t>o</w:t>
       </w:r>
       <w:r>
-        <w:t xml:space="preserve"> Do (Sheepe)</w:t>
+        <w:t xml:space="preserve"> Do</w:t>
       </w:r>
     </w:p>
     <w:p>
@@ -21,7 +224,7 @@
         <w:pStyle w:val="Heading2"/>
       </w:pPr>
       <w:r>
-        <w:t>Menu</w:t>
+        <w:t>Items</w:t>
       </w:r>
     </w:p>
     <w:p>
@@ -29,7 +232,7 @@
         <w:pStyle w:val="ListParagraph"/>
         <w:numPr>
           <w:ilvl w:val="0"/>
-          <w:numId w:val="40"/>
+          <w:numId w:val="42"/>
         </w:numPr>
         <w:rPr>
           <w:lang w:val="en-US"/>
@@ -39,7 +242,7 @@
         <w:rPr>
           <w:lang w:val="en-US"/>
         </w:rPr>
-        <w:t>Second tutorial image (“roll left”) is wrong??</w:t>
+        <w:t>Create basics: Ice / Spiderman / Joiner / Coin</w:t>
       </w:r>
     </w:p>
     <w:p>
@@ -47,7 +250,7 @@
         <w:pStyle w:val="ListParagraph"/>
         <w:numPr>
           <w:ilvl w:val="0"/>
-          <w:numId w:val="40"/>
+          <w:numId w:val="42"/>
         </w:numPr>
         <w:rPr>
           <w:lang w:val="en-US"/>
@@ -57,7 +260,31 @@
         <w:rPr>
           <w:lang w:val="en-US"/>
         </w:rPr>
-        <w:t xml:space="preserve">How to prevent players accidentally rolling and starting the level? </w:t>
+        <w:t>Create Fast Forward / Backward. (Make functionality general, as we might also need it for shop stuff.)</w:t>
+      </w:r>
+    </w:p>
+    <w:p>
+      <w:pPr>
+        <w:pStyle w:val="ListParagraph"/>
+        <w:numPr>
+          <w:ilvl w:val="0"/>
+          <w:numId w:val="42"/>
+        </w:numPr>
+        <w:rPr>
+          <w:lang w:val="en-US"/>
+        </w:rPr>
+      </w:pPr>
+      <w:r>
+        <w:rPr>
+          <w:lang w:val="en-US"/>
+        </w:rPr>
+        <w:t>Create other inner gates. (Like the laser/cannon.)</w:t>
+      </w:r>
+      <w:r>
+        <w:rPr>
+          <w:lang w:val="en-US"/>
+        </w:rPr>
+        <w:t xml:space="preserve"> </w:t>
       </w:r>
     </w:p>
     <w:p>
@@ -65,7 +292,7 @@
         <w:pStyle w:val="ListParagraph"/>
         <w:numPr>
           <w:ilvl w:val="1"/>
-          <w:numId w:val="40"/>
+          <w:numId w:val="42"/>
         </w:numPr>
         <w:rPr>
           <w:lang w:val="en-US"/>
@@ -75,7 +302,33 @@
         <w:rPr>
           <w:lang w:val="en-US"/>
         </w:rPr>
-        <w:t xml:space="preserve">IDEA: Add </w:t>
+        <w:t xml:space="preserve">Think of more fun stuff that plays with </w:t>
+      </w:r>
+      <w:r>
+        <w:rPr>
+          <w:b/>
+          <w:bCs/>
+          <w:lang w:val="en-US"/>
+        </w:rPr>
+        <w:t>blocking players doing really well + physics variation</w:t>
+      </w:r>
+    </w:p>
+    <w:p>
+      <w:pPr>
+        <w:pStyle w:val="ListParagraph"/>
+        <w:numPr>
+          <w:ilvl w:val="0"/>
+          <w:numId w:val="42"/>
+        </w:numPr>
+        <w:rPr>
+          <w:lang w:val="en-US"/>
+        </w:rPr>
+      </w:pPr>
+      <w:r>
+        <w:rPr>
+          <w:lang w:val="en-US"/>
+        </w:rPr>
+        <w:t xml:space="preserve">Create </w:t>
       </w:r>
       <w:r>
         <w:rPr>
@@ -83,13 +336,61 @@
           <w:iCs/>
           <w:lang w:val="en-US"/>
         </w:rPr>
-        <w:t>locks</w:t>
-      </w:r>
-      <w:r>
-        <w:rPr>
-          <w:lang w:val="en-US"/>
-        </w:rPr>
-        <w:t xml:space="preserve"> in front of both areas. Once someone has logged in, these </w:t>
+        <w:t xml:space="preserve">tutorials </w:t>
+      </w:r>
+      <w:r>
+        <w:rPr>
+          <w:lang w:val="en-US"/>
+        </w:rPr>
+        <w:t>for all of these things. (Drawing + link in GDict.)</w:t>
+      </w:r>
+    </w:p>
+    <w:p>
+      <w:pPr>
+        <w:rPr>
+          <w:lang w:val="en-US"/>
+        </w:rPr>
+      </w:pPr>
+    </w:p>
+    <w:p>
+      <w:pPr>
+        <w:pStyle w:val="Heading2"/>
+      </w:pPr>
+      <w:r>
+        <w:t>Performance</w:t>
+      </w:r>
+    </w:p>
+    <w:p>
+      <w:pPr>
+        <w:rPr>
+          <w:lang w:val="en-US"/>
+        </w:rPr>
+      </w:pPr>
+      <w:r>
+        <w:rPr>
+          <w:lang w:val="en-US"/>
+        </w:rPr>
+        <w:t>Now I access modules at runtime, in each script separately, with get_node.</w:t>
+      </w:r>
+    </w:p>
+    <w:p>
+      <w:pPr>
+        <w:rPr>
+          <w:lang w:val="en-US"/>
+        </w:rPr>
+      </w:pPr>
+    </w:p>
+    <w:p>
+      <w:pPr>
+        <w:rPr>
+          <w:lang w:val="en-US"/>
+        </w:rPr>
+      </w:pPr>
+      <w:r>
+        <w:rPr>
+          <w:lang w:val="en-US"/>
+        </w:rPr>
+        <w:t xml:space="preserve">Instead, use get_node() in the </w:t>
       </w:r>
       <w:r>
         <w:rPr>
@@ -97,43 +398,33 @@
           <w:iCs/>
           <w:lang w:val="en-US"/>
         </w:rPr>
-        <w:t>very slowly</w:t>
-      </w:r>
-      <w:r>
-        <w:rPr>
-          <w:lang w:val="en-US"/>
-        </w:rPr>
-        <w:t xml:space="preserve"> go </w:t>
-      </w:r>
-      <w:r>
-        <w:rPr>
-          <w:lang w:val="en-US"/>
-        </w:rPr>
-        <w:t>up</w:t>
-      </w:r>
-      <w:r>
-        <w:rPr>
-          <w:lang w:val="en-US"/>
-        </w:rPr>
-        <w:t>. Both introduces what they look like (and what they do), and ensures some time for all players to log in.</w:t>
-      </w:r>
-    </w:p>
-    <w:p>
-      <w:pPr>
-        <w:pStyle w:val="ListParagraph"/>
-        <w:numPr>
-          <w:ilvl w:val="1"/>
-          <w:numId w:val="40"/>
-        </w:numPr>
-        <w:rPr>
-          <w:lang w:val="en-US"/>
-        </w:rPr>
-      </w:pPr>
-      <w:r>
-        <w:rPr>
-          <w:lang w:val="en-US"/>
-        </w:rPr>
-        <w:t xml:space="preserve">BETTER IDEA: Make this the </w:t>
+        <w:t>main script</w:t>
+      </w:r>
+      <w:r>
+        <w:rPr>
+          <w:lang w:val="en-US"/>
+        </w:rPr>
+        <w:t>. Then use body.&lt;module name&gt; to access it.</w:t>
+      </w:r>
+    </w:p>
+    <w:p>
+      <w:pPr>
+        <w:rPr>
+          <w:lang w:val="en-US"/>
+        </w:rPr>
+      </w:pPr>
+    </w:p>
+    <w:p>
+      <w:pPr>
+        <w:rPr>
+          <w:lang w:val="en-US"/>
+        </w:rPr>
+      </w:pPr>
+      <w:r>
+        <w:rPr>
+          <w:lang w:val="en-US"/>
+        </w:rPr>
+        <w:t xml:space="preserve">Would prevent </w:t>
       </w:r>
       <w:r>
         <w:rPr>
@@ -141,31 +432,13 @@
           <w:iCs/>
           <w:lang w:val="en-US"/>
         </w:rPr>
-        <w:t>coin lock</w:t>
-      </w:r>
-      <w:r>
-        <w:rPr>
-          <w:lang w:val="en-US"/>
-        </w:rPr>
-        <w:t>. Already spawn coins in the main menu, which players can grab. Once they’ve grabbed enough, both locks open.</w:t>
-      </w:r>
-    </w:p>
-    <w:p>
-      <w:pPr>
-        <w:pStyle w:val="ListParagraph"/>
-        <w:numPr>
-          <w:ilvl w:val="2"/>
-          <w:numId w:val="40"/>
-        </w:numPr>
-        <w:rPr>
-          <w:lang w:val="en-US"/>
-        </w:rPr>
-      </w:pPr>
-      <w:r>
-        <w:rPr>
-          <w:lang w:val="en-US"/>
-        </w:rPr>
-        <w:t>But won’t this be annoying on repeat playthroughs? Or if you get back to the menu?</w:t>
+        <w:t>many</w:t>
+      </w:r>
+      <w:r>
+        <w:rPr>
+          <w:lang w:val="en-US"/>
+        </w:rPr>
+        <w:t xml:space="preserve"> expensive tree calls.</w:t>
       </w:r>
     </w:p>
     <w:p>
@@ -213,26 +486,6 @@
     </w:p>
     <w:p>
       <w:pPr>
-        <w:pStyle w:val="ListParagraph"/>
-        <w:numPr>
-          <w:ilvl w:val="0"/>
-          <w:numId w:val="33"/>
-        </w:numPr>
-        <w:rPr>
-          <w:lang w:val="en-US"/>
-        </w:rPr>
-      </w:pPr>
-      <w:r>
-        <w:rPr>
-          <w:b/>
-          <w:bCs/>
-          <w:lang w:val="en-US"/>
-        </w:rPr>
-        <w:t>Items: all of them</w:t>
-      </w:r>
-    </w:p>
-    <w:p>
-      <w:pPr>
         <w:rPr>
           <w:lang w:val="en-US"/>
         </w:rPr>
@@ -525,6 +778,7 @@
         <w:pStyle w:val="Heading2"/>
       </w:pPr>
       <w:r>
+        <w:lastRenderedPageBreak/>
         <w:t>Big Question</w:t>
       </w:r>
     </w:p>
@@ -588,7 +842,6 @@
         <w:rPr>
           <w:lang w:val="en-US"/>
         </w:rPr>
-        <w:lastRenderedPageBreak/>
         <w:t>Individual bodies have fewer coins =&gt; which means fewer possibilities.</w:t>
       </w:r>
     </w:p>
@@ -763,6 +1016,68 @@
           <w:bCs/>
           <w:lang w:val="en-US"/>
         </w:rPr>
+        <w:t>ESSENTIAL BUG</w:t>
+      </w:r>
+      <w:r>
+        <w:rPr>
+          <w:lang w:val="en-US"/>
+        </w:rPr>
+        <w:t>: When backtracking, it allows overlap with older rooms? Which messes up everything BIG TIME.</w:t>
+      </w:r>
+    </w:p>
+    <w:p>
+      <w:pPr>
+        <w:rPr>
+          <w:lang w:val="en-US"/>
+        </w:rPr>
+      </w:pPr>
+    </w:p>
+    <w:p>
+      <w:pPr>
+        <w:rPr>
+          <w:lang w:val="en-US"/>
+        </w:rPr>
+      </w:pPr>
+      <w:r>
+        <w:rPr>
+          <w:b/>
+          <w:bCs/>
+          <w:lang w:val="en-US"/>
+        </w:rPr>
+        <w:t>BUG:</w:t>
+      </w:r>
+      <w:r>
+        <w:rPr>
+          <w:lang w:val="en-US"/>
+        </w:rPr>
+        <w:t xml:space="preserve"> Elements on “weird” tiles (such as the one open on 3 sides) are oriented in the wrong way</w:t>
+      </w:r>
+      <w:r>
+        <w:rPr>
+          <w:lang w:val="en-US"/>
+        </w:rPr>
+        <w:t>.</w:t>
+      </w:r>
+    </w:p>
+    <w:p>
+      <w:pPr>
+        <w:rPr>
+          <w:lang w:val="en-US"/>
+        </w:rPr>
+      </w:pPr>
+    </w:p>
+    <w:p>
+      <w:pPr>
+        <w:rPr>
+          <w:lang w:val="en-US"/>
+        </w:rPr>
+      </w:pPr>
+      <w:r>
+        <w:rPr>
+          <w:b/>
+          <w:bCs/>
+          <w:lang w:val="en-US"/>
+        </w:rPr>
         <w:t>BUG:</w:t>
       </w:r>
       <w:r>
@@ -789,29 +1104,165 @@
     <w:p>
       <w:pPr>
         <w:rPr>
-          <w:lang w:val="en-US"/>
-        </w:rPr>
-      </w:pPr>
-    </w:p>
-    <w:p>
-      <w:pPr>
-        <w:rPr>
-          <w:lang w:val="en-US"/>
-        </w:rPr>
-      </w:pPr>
-      <w:r>
-        <w:rPr>
           <w:b/>
           <w:bCs/>
           <w:lang w:val="en-US"/>
         </w:rPr>
+      </w:pPr>
+    </w:p>
+    <w:p>
+      <w:pPr>
+        <w:rPr>
+          <w:lang w:val="en-US"/>
+        </w:rPr>
+      </w:pPr>
+      <w:r>
+        <w:rPr>
+          <w:b/>
+          <w:bCs/>
+          <w:lang w:val="en-US"/>
+        </w:rPr>
         <w:t>BUG:</w:t>
       </w:r>
       <w:r>
         <w:rPr>
           <w:lang w:val="en-US"/>
         </w:rPr>
-        <w:t xml:space="preserve"> You’re not teleported forward if you’re standstill inside a </w:t>
+        <w:t xml:space="preserve"> The “holes” painter sometimes narrowly overlaps tiles inside. We can’t erase those (as they are solid), locking the game completely! (I already added code to “fix” this … but because of the rounding and stuff, it’s not perfect.)</w:t>
+      </w:r>
+    </w:p>
+    <w:p>
+      <w:pPr>
+        <w:rPr>
+          <w:lang w:val="en-US"/>
+        </w:rPr>
+      </w:pPr>
+    </w:p>
+    <w:p>
+      <w:pPr>
+        <w:rPr>
+          <w:lang w:val="en-US"/>
+        </w:rPr>
+      </w:pPr>
+      <w:r>
+        <w:rPr>
+          <w:b/>
+          <w:bCs/>
+          <w:lang w:val="en-US"/>
+        </w:rPr>
+        <w:t xml:space="preserve">GATE </w:t>
+      </w:r>
+      <w:r>
+        <w:rPr>
+          <w:b/>
+          <w:bCs/>
+          <w:lang w:val="en-US"/>
+        </w:rPr>
+        <w:t>BUG</w:t>
+      </w:r>
+      <w:r>
+        <w:rPr>
+          <w:b/>
+          <w:bCs/>
+          <w:lang w:val="en-US"/>
+        </w:rPr>
+        <w:t>S:</w:t>
+      </w:r>
+      <w:r>
+        <w:rPr>
+          <w:b/>
+          <w:bCs/>
+          <w:lang w:val="en-US"/>
+        </w:rPr>
+        <w:t xml:space="preserve"> </w:t>
+      </w:r>
+      <w:r>
+        <w:rPr>
+          <w:lang w:val="en-US"/>
+        </w:rPr>
+        <w:t>“Recalculate_gates” =&gt; we don’t remove the old gates! We just add/set new ones if necessary. Fix that.</w:t>
+      </w:r>
+    </w:p>
+    <w:p>
+      <w:pPr>
+        <w:rPr>
+          <w:lang w:val="en-US"/>
+        </w:rPr>
+      </w:pPr>
+    </w:p>
+    <w:p>
+      <w:pPr>
+        <w:rPr>
+          <w:lang w:val="en-US"/>
+        </w:rPr>
+      </w:pPr>
+      <w:r>
+        <w:rPr>
+          <w:lang w:val="en-US"/>
+        </w:rPr>
+        <w:t>Such as the “sacrifice_coin_gate”, not sure though.</w:t>
+      </w:r>
+      <w:r>
+        <w:rPr>
+          <w:lang w:val="en-US"/>
+        </w:rPr>
+        <w:t xml:space="preserve"> </w:t>
+      </w:r>
+    </w:p>
+    <w:p>
+      <w:pPr>
+        <w:rPr>
+          <w:lang w:val="en-US"/>
+        </w:rPr>
+      </w:pPr>
+    </w:p>
+    <w:p>
+      <w:pPr>
+        <w:rPr>
+          <w:lang w:val="en-US"/>
+        </w:rPr>
+      </w:pPr>
+      <w:r>
+        <w:rPr>
+          <w:lang w:val="en-US"/>
+        </w:rPr>
+        <w:t>Also not sure if I added the automatic coin spawning to those gates to ensure you’re not stuck forever.</w:t>
+      </w:r>
+      <w:r>
+        <w:rPr>
+          <w:lang w:val="en-US"/>
+        </w:rPr>
+        <w:t>)</w:t>
+      </w:r>
+    </w:p>
+    <w:p>
+      <w:pPr>
+        <w:rPr>
+          <w:b/>
+          <w:bCs/>
+          <w:lang w:val="en-US"/>
+        </w:rPr>
+      </w:pPr>
+    </w:p>
+    <w:p>
+      <w:pPr>
+        <w:rPr>
+          <w:lang w:val="en-US"/>
+        </w:rPr>
+      </w:pPr>
+      <w:r>
+        <w:rPr>
+          <w:b/>
+          <w:bCs/>
+          <w:lang w:val="en-US"/>
+        </w:rPr>
+        <w:t>BUG:</w:t>
+      </w:r>
+      <w:r>
+        <w:rPr>
+          <w:lang w:val="en-US"/>
+        </w:rPr>
+        <w:t xml:space="preserve"> Sometimes it counts collecting a coin as collecting </w:t>
       </w:r>
       <w:r>
         <w:rPr>
@@ -819,14 +1270,28 @@
           <w:iCs/>
           <w:lang w:val="en-US"/>
         </w:rPr>
-        <w:t>lock</w:t>
-      </w:r>
-      <w:r>
-        <w:rPr>
-          <w:lang w:val="en-US"/>
-        </w:rPr>
-        <w:t>. (I probably only check for terrain, not if the lock itself still exists. Fix that!)</w:t>
-      </w:r>
+        <w:t>two coins</w:t>
+      </w:r>
+      <w:r>
+        <w:rPr>
+          <w:lang w:val="en-US"/>
+        </w:rPr>
+        <w:t>.</w:t>
+      </w:r>
+      <w:r>
+        <w:rPr>
+          <w:lang w:val="en-US"/>
+        </w:rPr>
+        <w:t xml:space="preserve"> (Sometimes even three???)</w:t>
+      </w:r>
+    </w:p>
+    <w:p>
+      <w:pPr>
+        <w:rPr>
+          <w:iCs/>
+          <w:lang w:val="en-US"/>
+        </w:rPr>
+      </w:pPr>
     </w:p>
     <w:p>
       <w:pPr>
@@ -836,349 +1301,58 @@
           <w:lang w:val="en-US"/>
         </w:rPr>
       </w:pPr>
-    </w:p>
-    <w:p>
-      <w:pPr>
-        <w:rPr>
-          <w:lang w:val="en-US"/>
-        </w:rPr>
-      </w:pPr>
       <w:r>
         <w:rPr>
           <w:b/>
           <w:bCs/>
           <w:lang w:val="en-US"/>
         </w:rPr>
-        <w:t>BUG:</w:t>
-      </w:r>
-      <w:r>
-        <w:rPr>
-          <w:lang w:val="en-US"/>
-        </w:rPr>
-        <w:t xml:space="preserve"> The “holes” painter sometimes narrowly overlaps tiles inside. We can’t erase those (as they are solid), locking the game completely! (I already added code to “fix” this … but because of the rounding and stuff, it’s not perfect.)</w:t>
-      </w:r>
-    </w:p>
-    <w:p>
-      <w:pPr>
-        <w:rPr>
-          <w:lang w:val="en-US"/>
-        </w:rPr>
-      </w:pPr>
-    </w:p>
-    <w:p>
-      <w:pPr>
-        <w:rPr>
-          <w:lang w:val="en-US"/>
-        </w:rPr>
-      </w:pPr>
+        <w:t>BUG</w:t>
+      </w:r>
       <w:r>
         <w:rPr>
           <w:b/>
           <w:bCs/>
           <w:lang w:val="en-US"/>
         </w:rPr>
-        <w:t xml:space="preserve">BUG: </w:t>
-      </w:r>
-      <w:r>
-        <w:rPr>
-          <w:lang w:val="en-US"/>
-        </w:rPr>
-        <w:t xml:space="preserve">I </w:t>
-      </w:r>
-      <w:r>
-        <w:rPr>
-          <w:i/>
-          <w:iCs/>
-          <w:lang w:val="en-US"/>
-        </w:rPr>
-        <w:t>might</w:t>
-      </w:r>
-      <w:r>
-        <w:rPr>
-          <w:lang w:val="en-US"/>
-        </w:rPr>
-        <w:t xml:space="preserve"> have broken gates. (Such as the “sacrifice_coin_gate”, not sure though.</w:t>
-      </w:r>
-      <w:r>
-        <w:rPr>
-          <w:lang w:val="en-US"/>
-        </w:rPr>
-        <w:t xml:space="preserve"> Also not sure if I added the automatic coin spawning to those gates to ensure you’re not stuck forever.</w:t>
-      </w:r>
-      <w:r>
-        <w:rPr>
-          <w:lang w:val="en-US"/>
-        </w:rPr>
-        <w:t>)</w:t>
-      </w:r>
-    </w:p>
-    <w:p>
-      <w:pPr>
-        <w:ind w:left="708"/>
-        <w:rPr>
-          <w:lang w:val="en-US"/>
-        </w:rPr>
-      </w:pPr>
-      <w:r>
-        <w:rPr>
-          <w:lang w:val="en-US"/>
-        </w:rPr>
-        <w:t>General_parameter is, somehow, not passed to gates (or overridden later).</w:t>
-      </w:r>
-    </w:p>
-    <w:p>
-      <w:pPr>
-        <w:ind w:left="708"/>
-        <w:rPr>
-          <w:lang w:val="en-US"/>
-        </w:rPr>
-      </w:pPr>
-    </w:p>
-    <w:p>
-      <w:pPr>
-        <w:ind w:left="708"/>
-        <w:rPr>
-          <w:lang w:val="en-US"/>
-        </w:rPr>
-      </w:pPr>
-      <w:r>
-        <w:rPr>
-          <w:lang w:val="en-US"/>
-        </w:rPr>
-        <w:t>“Recalculate_gates” =&gt; we don’t remove the old gates! We just add/set new ones if necessary. Fix that.</w:t>
-      </w:r>
-    </w:p>
-    <w:p>
-      <w:pPr>
-        <w:rPr>
-          <w:lang w:val="en-US"/>
-        </w:rPr>
-      </w:pPr>
-    </w:p>
-    <w:p>
-      <w:pPr>
-        <w:rPr>
-          <w:lang w:val="en-US"/>
-        </w:rPr>
-      </w:pPr>
+        <w:t xml:space="preserve"> (?)</w:t>
+      </w:r>
       <w:r>
         <w:rPr>
           <w:b/>
           <w:bCs/>
           <w:lang w:val="en-US"/>
         </w:rPr>
-        <w:t>BUG:</w:t>
-      </w:r>
-      <w:r>
-        <w:rPr>
-          <w:lang w:val="en-US"/>
-        </w:rPr>
-        <w:t xml:space="preserve"> Don’t add inside tiles into a “tutorial” room? Or decrease probability and make the tutorial slightly opaque?</w:t>
-      </w:r>
-    </w:p>
-    <w:p>
-      <w:pPr>
-        <w:rPr>
-          <w:lang w:val="en-US"/>
-        </w:rPr>
-      </w:pPr>
-    </w:p>
-    <w:p>
-      <w:pPr>
-        <w:rPr>
-          <w:lang w:val="en-US"/>
-        </w:rPr>
-      </w:pPr>
-      <w:r>
+        <w:t xml:space="preserve">: </w:t>
+      </w:r>
+      <w:r>
+        <w:rPr>
+          <w:lang w:val="en-US"/>
+        </w:rPr>
+        <w:t>When glueing bodies back together, their scale is all wrong?</w:t>
+      </w:r>
+    </w:p>
+    <w:p>
+      <w:pPr>
         <w:rPr>
           <w:b/>
           <w:bCs/>
           <w:lang w:val="en-US"/>
         </w:rPr>
-        <w:t>ISSUE:</w:t>
-      </w:r>
-      <w:r>
-        <w:rPr>
-          <w:lang w:val="en-US"/>
-        </w:rPr>
-        <w:t xml:space="preserve"> It’s annoying if the wolf teleports forward (because of standstill or something) … and immediately slices people. Feels like, when the wolf is teleported, it should be removed using the current system. (So that it takes a few seconds before it switches to someone else.)</w:t>
-      </w:r>
-    </w:p>
-    <w:p>
-      <w:pPr>
+      </w:pPr>
+    </w:p>
+    <w:p>
+      <w:pPr>
+        <w:rPr>
+          <w:lang w:val="en-US"/>
+        </w:rPr>
+      </w:pPr>
+      <w:r>
         <w:rPr>
           <w:b/>
           <w:bCs/>
           <w:lang w:val="en-US"/>
         </w:rPr>
-      </w:pPr>
-    </w:p>
-    <w:p>
-      <w:pPr>
-        <w:rPr>
-          <w:lang w:val="en-US"/>
-        </w:rPr>
-      </w:pPr>
-      <w:r>
-        <w:rPr>
-          <w:b/>
-          <w:bCs/>
-          <w:lang w:val="en-US"/>
-        </w:rPr>
-        <w:t>BUG:</w:t>
-      </w:r>
-      <w:r>
-        <w:rPr>
-          <w:lang w:val="en-US"/>
-        </w:rPr>
-        <w:t xml:space="preserve"> Sometimes it counts collecting a coin as collecting </w:t>
-      </w:r>
-      <w:r>
-        <w:rPr>
-          <w:i/>
-          <w:iCs/>
-          <w:lang w:val="en-US"/>
-        </w:rPr>
-        <w:t>two coins</w:t>
-      </w:r>
-      <w:r>
-        <w:rPr>
-          <w:lang w:val="en-US"/>
-        </w:rPr>
-        <w:t>.</w:t>
-      </w:r>
-      <w:r>
-        <w:rPr>
-          <w:lang w:val="en-US"/>
-        </w:rPr>
-        <w:t xml:space="preserve"> (Sometimes even three???)</w:t>
-      </w:r>
-    </w:p>
-    <w:p>
-      <w:pPr>
-        <w:rPr>
-          <w:iCs/>
-          <w:lang w:val="en-US"/>
-        </w:rPr>
-      </w:pPr>
-    </w:p>
-    <w:p>
-      <w:pPr>
-        <w:rPr>
-          <w:b/>
-          <w:bCs/>
-          <w:iCs/>
-          <w:lang w:val="en-US"/>
-        </w:rPr>
-      </w:pPr>
-      <w:r>
-        <w:rPr>
-          <w:b/>
-          <w:bCs/>
-          <w:iCs/>
-          <w:lang w:val="en-US"/>
-        </w:rPr>
-        <w:t>BUG:</w:t>
-      </w:r>
-      <w:r>
-        <w:rPr>
-          <w:iCs/>
-          <w:lang w:val="en-US"/>
-        </w:rPr>
-        <w:t xml:space="preserve"> Sometimes item (spikes) not removed after hitting it? (Probably has something to do with being unable to find the item in that location, there was something wrong with that, wasn’t there?)</w:t>
-      </w:r>
-      <w:r>
-        <w:rPr>
-          <w:iCs/>
-          <w:lang w:val="en-US"/>
-        </w:rPr>
-        <w:t xml:space="preserve"> =&gt; </w:t>
-      </w:r>
-      <w:r>
-        <w:rPr>
-          <w:b/>
-          <w:bCs/>
-          <w:iCs/>
-          <w:lang w:val="en-US"/>
-        </w:rPr>
-        <w:t>might be fixed</w:t>
-      </w:r>
-    </w:p>
-    <w:p>
-      <w:pPr>
-        <w:rPr>
-          <w:iCs/>
-          <w:lang w:val="en-US"/>
-        </w:rPr>
-      </w:pPr>
-    </w:p>
-    <w:p>
-      <w:pPr>
-        <w:rPr>
-          <w:b/>
-          <w:bCs/>
-          <w:lang w:val="en-US"/>
-        </w:rPr>
-      </w:pPr>
-      <w:r>
-        <w:rPr>
-          <w:b/>
-          <w:bCs/>
-          <w:lang w:val="en-US"/>
-        </w:rPr>
-        <w:t>BUG (?):</w:t>
-      </w:r>
-      <w:r>
-        <w:rPr>
-          <w:lang w:val="en-US"/>
-        </w:rPr>
-        <w:t xml:space="preserve"> When glueing objects back together, it sometimes crashes? Because the room.players_inside array has a few null entries. (Which would be caused by a body being killed but NOT removing itself from that array first.)</w:t>
-      </w:r>
-      <w:r>
-        <w:rPr>
-          <w:lang w:val="en-US"/>
-        </w:rPr>
-        <w:t xml:space="preserve"> =&gt; </w:t>
-      </w:r>
-      <w:r>
-        <w:rPr>
-          <w:b/>
-          <w:bCs/>
-          <w:lang w:val="en-US"/>
-        </w:rPr>
-        <w:t>might be</w:t>
-      </w:r>
-      <w:r>
-        <w:rPr>
-          <w:b/>
-          <w:bCs/>
-          <w:lang w:val="en-US"/>
-        </w:rPr>
-        <w:t xml:space="preserve"> fixed</w:t>
-      </w:r>
-    </w:p>
-    <w:p>
-      <w:pPr>
-        <w:rPr>
-          <w:b/>
-          <w:bCs/>
-          <w:lang w:val="en-US"/>
-        </w:rPr>
-      </w:pPr>
-    </w:p>
-    <w:p>
-      <w:pPr>
-        <w:rPr>
-          <w:lang w:val="en-US"/>
-        </w:rPr>
-      </w:pPr>
-      <w:r>
-        <w:rPr>
-          <w:b/>
-          <w:bCs/>
-          <w:lang w:val="en-US"/>
-        </w:rPr>
-        <w:lastRenderedPageBreak/>
         <w:t>PERFORMANCE:</w:t>
       </w:r>
       <w:r>
@@ -1398,6 +1572,64 @@
     </w:p>
     <w:p>
       <w:pPr>
+        <w:ind w:left="708"/>
+        <w:rPr>
+          <w:lang w:val="en-US"/>
+        </w:rPr>
+      </w:pPr>
+      <w:r>
+        <w:rPr>
+          <w:b/>
+          <w:bCs/>
+          <w:lang w:val="en-US"/>
+        </w:rPr>
+        <w:t>Problem?</w:t>
+      </w:r>
+      <w:r>
+        <w:rPr>
+          <w:lang w:val="en-US"/>
+        </w:rPr>
+        <w:t xml:space="preserve"> Should find a way to ensure that connections to other rooms stay open. </w:t>
+      </w:r>
+    </w:p>
+    <w:p>
+      <w:pPr>
+        <w:ind w:left="708"/>
+        <w:rPr>
+          <w:lang w:val="en-US"/>
+        </w:rPr>
+      </w:pPr>
+    </w:p>
+    <w:p>
+      <w:pPr>
+        <w:ind w:left="708"/>
+        <w:rPr>
+          <w:lang w:val="en-US"/>
+        </w:rPr>
+      </w:pPr>
+      <w:r>
+        <w:rPr>
+          <w:lang w:val="en-US"/>
+        </w:rPr>
+        <w:t>(Before placing, check if this tile connects to a different room. If so, don’t allow it.)</w:t>
+      </w:r>
+    </w:p>
+    <w:p>
+      <w:pPr>
+        <w:ind w:left="708"/>
+        <w:rPr>
+          <w:lang w:val="en-US"/>
+        </w:rPr>
+      </w:pPr>
+      <w:r>
+        <w:rPr>
+          <w:lang w:val="en-US"/>
+        </w:rPr>
+        <w:t>(When placing a new room, also recheck the tiles on the previous room?)</w:t>
+      </w:r>
+    </w:p>
+    <w:p>
+      <w:pPr>
         <w:rPr>
           <w:lang w:val="en-US"/>
         </w:rPr>
@@ -1588,21 +1820,13 @@
         <w:rPr>
           <w:lang w:val="en-US"/>
         </w:rPr>
-        <w:t xml:space="preserve">Add “probabilities” to the different elements, allowing me to make more useful/fun ones appear </w:t>
-      </w:r>
-      <w:r>
-        <w:rPr>
-          <w:i/>
-          <w:iCs/>
-          <w:lang w:val="en-US"/>
-        </w:rPr>
-        <w:t>more often</w:t>
-      </w:r>
-      <w:r>
-        <w:rPr>
-          <w:lang w:val="en-US"/>
-        </w:rPr>
-        <w:t>. (Stuff like the “bomb” is very weird and special, so it should be unlikely to appear.)</w:t>
+        <w:t>Whenever I do something to a jump normal</w:t>
+      </w:r>
+      <w:r>
+        <w:rPr>
+          <w:lang w:val="en-US"/>
+        </w:rPr>
+        <w:t>, show a tiny line for that. (Similar to debug, but prettier.)</w:t>
       </w:r>
     </w:p>
     <w:p>
@@ -1618,29 +1842,23 @@
       </w:pPr>
       <w:r>
         <w:rPr>
-          <w:lang w:val="en-US"/>
-        </w:rPr>
-        <w:t xml:space="preserve">Forbid placing the finish until </w:t>
-      </w:r>
-      <w:r>
-        <w:rPr>
-          <w:i/>
-          <w:iCs/>
-          <w:lang w:val="en-US"/>
-        </w:rPr>
-        <w:t>all things we want to teach</w:t>
-      </w:r>
-      <w:r>
-        <w:rPr>
-          <w:lang w:val="en-US"/>
-        </w:rPr>
-        <w:t xml:space="preserve"> have been taught</w:t>
-      </w:r>
-      <w:r>
-        <w:rPr>
-          <w:lang w:val="en-US"/>
-        </w:rPr>
-        <w:t>?</w:t>
+          <w:b/>
+          <w:bCs/>
+          <w:lang w:val="en-US"/>
+        </w:rPr>
+        <w:t>Extra rule:</w:t>
+      </w:r>
+      <w:r>
+        <w:rPr>
+          <w:lang w:val="en-US"/>
+        </w:rPr>
+        <w:t xml:space="preserve"> </w:t>
+      </w:r>
+      <w:r>
+        <w:rPr>
+          <w:lang w:val="en-US"/>
+        </w:rPr>
+        <w:t>When one of your bodies does something or gets something, this is copied to ALL your bodies.</w:t>
       </w:r>
     </w:p>
     <w:p>
@@ -1658,13 +1876,7 @@
         <w:rPr>
           <w:lang w:val="en-US"/>
         </w:rPr>
-        <w:t>Whenever I do something to a jump normal</w:t>
-      </w:r>
-      <w:r>
-        <w:rPr>
-          <w:lang w:val="en-US"/>
-        </w:rPr>
-        <w:t>, show a tiny line for that. (Similar to debug, but prettier.)</w:t>
+        <w:t>“Coin lock” =&gt; perhaps too many coins, that appear too quickly</w:t>
       </w:r>
     </w:p>
     <w:p>
@@ -1682,7 +1894,7 @@
         <w:rPr>
           <w:lang w:val="en-US"/>
         </w:rPr>
-        <w:t xml:space="preserve">Instead of slicing always creating </w:t>
+        <w:t xml:space="preserve">Add “bouncy” tween to the </w:t>
       </w:r>
       <w:r>
         <w:rPr>
@@ -1690,27 +1902,13 @@
           <w:iCs/>
           <w:lang w:val="en-US"/>
         </w:rPr>
-        <w:t>triangles</w:t>
-      </w:r>
-      <w:r>
-        <w:rPr>
-          <w:lang w:val="en-US"/>
-        </w:rPr>
-        <w:t xml:space="preserve">, just create two copies of </w:t>
-      </w:r>
-      <w:r>
-        <w:rPr>
-          <w:i/>
-          <w:iCs/>
-          <w:lang w:val="en-US"/>
-        </w:rPr>
-        <w:t>the old shape</w:t>
-      </w:r>
-      <w:r>
-        <w:rPr>
-          <w:lang w:val="en-US"/>
-        </w:rPr>
-        <w:t>. (Or the old shape – 1.)</w:t>
+        <w:t>shaper</w:t>
+      </w:r>
+      <w:r>
+        <w:rPr>
+          <w:lang w:val="en-US"/>
+        </w:rPr>
+        <w:t xml:space="preserve"> node when jumping or hitting stuff.</w:t>
       </w:r>
     </w:p>
     <w:p>
@@ -1726,23 +1924,37 @@
       </w:pPr>
       <w:r>
         <w:rPr>
-          <w:b/>
-          <w:bCs/>
-          <w:lang w:val="en-US"/>
-        </w:rPr>
-        <w:t>Extra rule:</w:t>
-      </w:r>
-      <w:r>
-        <w:rPr>
-          <w:lang w:val="en-US"/>
-        </w:rPr>
-        <w:t xml:space="preserve"> </w:t>
-      </w:r>
-      <w:r>
-        <w:rPr>
-          <w:lang w:val="en-US"/>
-        </w:rPr>
-        <w:t>When one of your bodies does something or gets something, this is copied to ALL your bodies.</w:t>
+          <w:lang w:val="en-US"/>
+        </w:rPr>
+        <w:t xml:space="preserve">Give an indication when someone is holding </w:t>
+      </w:r>
+      <w:r>
+        <w:rPr>
+          <w:i/>
+          <w:iCs/>
+          <w:lang w:val="en-US"/>
+        </w:rPr>
+        <w:t>both buttons</w:t>
+      </w:r>
+      <w:r>
+        <w:rPr>
+          <w:lang w:val="en-US"/>
+        </w:rPr>
+        <w:t xml:space="preserve"> =&gt; perhaps show a different color or overlay when </w:t>
+      </w:r>
+      <w:r>
+        <w:rPr>
+          <w:i/>
+          <w:iCs/>
+          <w:lang w:val="en-US"/>
+        </w:rPr>
+        <w:t>floating</w:t>
+      </w:r>
+      <w:r>
+        <w:rPr>
+          <w:lang w:val="en-US"/>
+        </w:rPr>
+        <w:t>. (Add wings at the side?)</w:t>
       </w:r>
     </w:p>
     <w:p>
@@ -1760,7 +1972,71 @@
         <w:rPr>
           <w:lang w:val="en-US"/>
         </w:rPr>
-        <w:t>“Coin lock” =&gt; perhaps too many coins, that appear too quickly</w:t>
+        <w:t>Give feedback</w:t>
+      </w:r>
+    </w:p>
+    <w:p>
+      <w:pPr>
+        <w:pStyle w:val="ListParagraph"/>
+        <w:numPr>
+          <w:ilvl w:val="1"/>
+          <w:numId w:val="18"/>
+        </w:numPr>
+        <w:rPr>
+          <w:lang w:val="en-US"/>
+        </w:rPr>
+      </w:pPr>
+      <w:r>
+        <w:rPr>
+          <w:lang w:val="en-US"/>
+        </w:rPr>
+        <w:t>Especially when getting a time penalty or getting/paying coins.</w:t>
+      </w:r>
+    </w:p>
+    <w:p>
+      <w:pPr>
+        <w:pStyle w:val="ListParagraph"/>
+        <w:numPr>
+          <w:ilvl w:val="1"/>
+          <w:numId w:val="18"/>
+        </w:numPr>
+        <w:rPr>
+          <w:lang w:val="en-US"/>
+        </w:rPr>
+      </w:pPr>
+      <w:r>
+        <w:rPr>
+          <w:lang w:val="en-US"/>
+        </w:rPr>
+        <w:t xml:space="preserve">But also enable option to give </w:t>
+      </w:r>
+      <w:r>
+        <w:rPr>
+          <w:i/>
+          <w:iCs/>
+          <w:lang w:val="en-US"/>
+        </w:rPr>
+        <w:t>textual feedback</w:t>
+      </w:r>
+      <w:r>
+        <w:rPr>
+          <w:lang w:val="en-US"/>
+        </w:rPr>
+        <w:t xml:space="preserve"> when someone first enters a terrain, which gives a hint </w:t>
+      </w:r>
+      <w:r>
+        <w:rPr>
+          <w:i/>
+          <w:iCs/>
+          <w:lang w:val="en-US"/>
+        </w:rPr>
+        <w:t>how</w:t>
+      </w:r>
+      <w:r>
+        <w:rPr>
+          <w:lang w:val="en-US"/>
+        </w:rPr>
+        <w:t xml:space="preserve"> this terrain works.</w:t>
       </w:r>
     </w:p>
     <w:p>
@@ -1778,21 +2054,37 @@
         <w:rPr>
           <w:lang w:val="en-US"/>
         </w:rPr>
-        <w:t xml:space="preserve">Remove </w:t>
-      </w:r>
-      <w:r>
-        <w:rPr>
-          <w:i/>
-          <w:iCs/>
-          <w:lang w:val="en-US"/>
-        </w:rPr>
-        <w:t>modules</w:t>
-      </w:r>
-      <w:r>
-        <w:rPr>
-          <w:lang w:val="en-US"/>
-        </w:rPr>
-        <w:t xml:space="preserve"> from player bodies that don’t need them.</w:t>
+        <w:t xml:space="preserve">Add different control scheme for controllers: joystick to roll left/right, </w:t>
+      </w:r>
+      <w:r>
+        <w:rPr>
+          <w:lang w:val="en-US"/>
+        </w:rPr>
+        <w:t xml:space="preserve">any button </w:t>
+      </w:r>
+      <w:r>
+        <w:rPr>
+          <w:lang w:val="en-US"/>
+        </w:rPr>
+        <w:t>to jump/float.</w:t>
+      </w:r>
+    </w:p>
+    <w:p>
+      <w:pPr>
+        <w:pStyle w:val="ListParagraph"/>
+        <w:numPr>
+          <w:ilvl w:val="1"/>
+          <w:numId w:val="18"/>
+        </w:numPr>
+        <w:rPr>
+          <w:lang w:val="en-US"/>
+        </w:rPr>
+      </w:pPr>
+      <w:r>
+        <w:rPr>
+          <w:lang w:val="en-US"/>
+        </w:rPr>
+        <w:t>(Make this default? Or can players configure it themselves?)</w:t>
       </w:r>
     </w:p>
     <w:p>
@@ -1808,47 +2100,35 @@
       </w:pPr>
       <w:r>
         <w:rPr>
-          <w:lang w:val="en-US"/>
-        </w:rPr>
-        <w:t xml:space="preserve">On finish, you transform back into your </w:t>
-      </w:r>
-      <w:r>
-        <w:rPr>
+          <w:b/>
+          <w:bCs/>
+          <w:lang w:val="en-US"/>
+        </w:rPr>
+        <w:t xml:space="preserve">Currently, tiles are only placed on the </w:t>
+      </w:r>
+      <w:r>
+        <w:rPr>
+          <w:b/>
+          <w:bCs/>
           <w:i/>
           <w:iCs/>
           <w:lang w:val="en-US"/>
         </w:rPr>
-        <w:t>original shape</w:t>
-      </w:r>
-      <w:r>
-        <w:rPr>
-          <w:lang w:val="en-US"/>
-        </w:rPr>
-        <w:t>. (Helps remember who you are when you see the final standings +</w:t>
-      </w:r>
-      <w:r>
-        <w:rPr>
-          <w:lang w:val="en-US"/>
-        </w:rPr>
-        <w:t xml:space="preserve"> nice wrap-up.)</w:t>
-      </w:r>
-    </w:p>
-    <w:p>
-      <w:pPr>
-        <w:pStyle w:val="ListParagraph"/>
-        <w:numPr>
-          <w:ilvl w:val="1"/>
-          <w:numId w:val="18"/>
-        </w:numPr>
-        <w:rPr>
-          <w:lang w:val="en-US"/>
-        </w:rPr>
-      </w:pPr>
-      <w:r>
-        <w:rPr>
-          <w:lang w:val="en-US"/>
-        </w:rPr>
-        <w:t>Use the “soft lock” mechanism from locks here as well, so you never leave the finish again.</w:t>
+        <w:t>inner</w:t>
+      </w:r>
+      <w:r>
+        <w:rPr>
+          <w:b/>
+          <w:bCs/>
+          <w:lang w:val="en-US"/>
+        </w:rPr>
+        <w:t xml:space="preserve"> rectangle of a room.</w:t>
+      </w:r>
+      <w:r>
+        <w:rPr>
+          <w:lang w:val="en-US"/>
+        </w:rPr>
+        <w:t xml:space="preserve"> This is only needed for (button) locks, as otherwise it’s not bad if items are off a bit. So remove the restriction on any other room?</w:t>
       </w:r>
     </w:p>
     <w:p>
@@ -1866,7 +2146,13 @@
         <w:rPr>
           <w:lang w:val="en-US"/>
         </w:rPr>
-        <w:t xml:space="preserve">Add “bouncy” tween to the </w:t>
+        <w:t>When you are a</w:t>
+      </w:r>
+      <w:r>
+        <w:rPr>
+          <w:lang w:val="en-US"/>
+        </w:rPr>
+        <w:t xml:space="preserve"> non-standard shape, make the timers (for rounding/malforming) a bit </w:t>
       </w:r>
       <w:r>
         <w:rPr>
@@ -1874,21 +2160,137 @@
           <w:iCs/>
           <w:lang w:val="en-US"/>
         </w:rPr>
-        <w:t>shaper</w:t>
-      </w:r>
-      <w:r>
-        <w:rPr>
-          <w:lang w:val="en-US"/>
-        </w:rPr>
-        <w:t xml:space="preserve"> node when jumping or hitting stuff.</w:t>
-      </w:r>
+        <w:t>longer</w:t>
+      </w:r>
+      <w:r>
+        <w:rPr>
+          <w:lang w:val="en-US"/>
+        </w:rPr>
+        <w:t>, so you stay in that form for a while</w:t>
+      </w:r>
+      <w:r>
+        <w:rPr>
+          <w:lang w:val="en-US"/>
+        </w:rPr>
+        <w:t>.</w:t>
+      </w:r>
+    </w:p>
+    <w:p>
+      <w:pPr>
+        <w:rPr>
+          <w:lang w:val="en-US"/>
+        </w:rPr>
+      </w:pPr>
+    </w:p>
+    <w:p>
+      <w:pPr>
+        <w:spacing w:after="160" w:line="259" w:lineRule="auto"/>
+        <w:rPr>
+          <w:lang w:val="en-US"/>
+        </w:rPr>
+      </w:pPr>
+      <w:r>
+        <w:rPr>
+          <w:lang w:val="en-US"/>
+        </w:rPr>
+        <w:br w:type="page"/>
+      </w:r>
+    </w:p>
+    <w:p>
+      <w:pPr>
+        <w:pStyle w:val="Heading1"/>
+      </w:pPr>
+      <w:r>
+        <w:lastRenderedPageBreak/>
+        <w:t>Trailer</w:t>
+      </w:r>
+    </w:p>
+    <w:p>
+      <w:pPr>
+        <w:rPr>
+          <w:lang w:val="en-US"/>
+        </w:rPr>
+      </w:pPr>
+      <w:r>
+        <w:rPr>
+          <w:lang w:val="en-US"/>
+        </w:rPr>
+        <w:t xml:space="preserve">Parody of “Rolling in the Deep” (by </w:t>
+      </w:r>
+      <w:r>
+        <w:rPr>
+          <w:lang w:val="en-US"/>
+        </w:rPr>
+        <w:t>A</w:t>
+      </w:r>
+      <w:r>
+        <w:rPr>
+          <w:lang w:val="en-US"/>
+        </w:rPr>
+        <w:t>dele)</w:t>
+      </w:r>
+      <w:r>
+        <w:rPr>
+          <w:lang w:val="en-US"/>
+        </w:rPr>
+        <w:t>.</w:t>
+      </w:r>
+    </w:p>
+    <w:p>
+      <w:pPr>
+        <w:rPr>
+          <w:lang w:val="en-US"/>
+        </w:rPr>
+      </w:pPr>
+    </w:p>
+    <w:p>
+      <w:pPr>
+        <w:pStyle w:val="Heading2"/>
+      </w:pPr>
+      <w:r>
+        <w:t>Footage</w:t>
+      </w:r>
+    </w:p>
+    <w:p>
+      <w:pPr>
+        <w:rPr>
+          <w:lang w:val="en-US"/>
+        </w:rPr>
+      </w:pPr>
+      <w:r>
+        <w:rPr>
+          <w:b/>
+          <w:bCs/>
+          <w:lang w:val="en-US"/>
+        </w:rPr>
+        <w:t>Record footage from playtest.</w:t>
+      </w:r>
+      <w:r>
+        <w:rPr>
+          <w:lang w:val="en-US"/>
+        </w:rPr>
+        <w:t xml:space="preserve"> Accompany background with footage that complements </w:t>
+      </w:r>
+      <w:r>
+        <w:rPr>
+          <w:lang w:val="en-US"/>
+        </w:rPr>
+        <w:t>what’s being sung.</w:t>
+      </w:r>
+    </w:p>
+    <w:p>
+      <w:pPr>
+        <w:rPr>
+          <w:lang w:val="en-US"/>
+        </w:rPr>
+      </w:pPr>
     </w:p>
     <w:p>
       <w:pPr>
         <w:pStyle w:val="ListParagraph"/>
         <w:numPr>
           <w:ilvl w:val="0"/>
-          <w:numId w:val="18"/>
+          <w:numId w:val="43"/>
         </w:numPr>
         <w:rPr>
           <w:lang w:val="en-US"/>
@@ -1898,35 +2300,7 @@
         <w:rPr>
           <w:lang w:val="en-US"/>
         </w:rPr>
-        <w:t xml:space="preserve">Give an indication when someone is holding </w:t>
-      </w:r>
-      <w:r>
-        <w:rPr>
-          <w:i/>
-          <w:iCs/>
-          <w:lang w:val="en-US"/>
-        </w:rPr>
-        <w:t>both buttons</w:t>
-      </w:r>
-      <w:r>
-        <w:rPr>
-          <w:lang w:val="en-US"/>
-        </w:rPr>
-        <w:t xml:space="preserve"> =&gt; perhaps show a different color or overlay when </w:t>
-      </w:r>
-      <w:r>
-        <w:rPr>
-          <w:i/>
-          <w:iCs/>
-          <w:lang w:val="en-US"/>
-        </w:rPr>
-        <w:t>floating</w:t>
-      </w:r>
-      <w:r>
-        <w:rPr>
-          <w:lang w:val="en-US"/>
-        </w:rPr>
-        <w:t>. (Add wings at the side?)</w:t>
+        <w:t>Under 90 seconds</w:t>
       </w:r>
     </w:p>
     <w:p>
@@ -1934,7 +2308,7 @@
         <w:pStyle w:val="ListParagraph"/>
         <w:numPr>
           <w:ilvl w:val="0"/>
-          <w:numId w:val="18"/>
+          <w:numId w:val="43"/>
         </w:numPr>
         <w:rPr>
           <w:lang w:val="en-US"/>
@@ -1944,7 +2318,13 @@
         <w:rPr>
           <w:lang w:val="en-US"/>
         </w:rPr>
-        <w:t>Give feedback</w:t>
+        <w:t>Start with one attention-grabbing, supercool intro</w:t>
+      </w:r>
+      <w:r>
+        <w:rPr>
+          <w:lang w:val="en-US"/>
+        </w:rPr>
+        <w:t>. (During intro of song, with just the drum. Or maybe even before the song starts.)</w:t>
       </w:r>
     </w:p>
     <w:p>
@@ -1952,7 +2332,7 @@
         <w:pStyle w:val="ListParagraph"/>
         <w:numPr>
           <w:ilvl w:val="1"/>
-          <w:numId w:val="18"/>
+          <w:numId w:val="43"/>
         </w:numPr>
         <w:rPr>
           <w:lang w:val="en-US"/>
@@ -1962,53 +2342,7 @@
         <w:rPr>
           <w:lang w:val="en-US"/>
         </w:rPr>
-        <w:t>Especially when getting a time penalty or getting/paying coins.</w:t>
-      </w:r>
-    </w:p>
-    <w:p>
-      <w:pPr>
-        <w:pStyle w:val="ListParagraph"/>
-        <w:numPr>
-          <w:ilvl w:val="1"/>
-          <w:numId w:val="18"/>
-        </w:numPr>
-        <w:rPr>
-          <w:lang w:val="en-US"/>
-        </w:rPr>
-      </w:pPr>
-      <w:r>
-        <w:rPr>
-          <w:lang w:val="en-US"/>
-        </w:rPr>
-        <w:t xml:space="preserve">But also enable option to give </w:t>
-      </w:r>
-      <w:r>
-        <w:rPr>
-          <w:i/>
-          <w:iCs/>
-          <w:lang w:val="en-US"/>
-        </w:rPr>
-        <w:t>textual feedback</w:t>
-      </w:r>
-      <w:r>
-        <w:rPr>
-          <w:lang w:val="en-US"/>
-        </w:rPr>
-        <w:t xml:space="preserve"> when someone first enters a terrain, which gives a hint </w:t>
-      </w:r>
-      <w:r>
-        <w:rPr>
-          <w:i/>
-          <w:iCs/>
-          <w:lang w:val="en-US"/>
-        </w:rPr>
-        <w:t>how</w:t>
-      </w:r>
-      <w:r>
-        <w:rPr>
-          <w:lang w:val="en-US"/>
-        </w:rPr>
-        <w:t xml:space="preserve"> this terrain works.</w:t>
+        <w:t>Start with your best joke, end with your strongest material.</w:t>
       </w:r>
     </w:p>
     <w:p>
@@ -2016,7 +2350,7 @@
         <w:pStyle w:val="ListParagraph"/>
         <w:numPr>
           <w:ilvl w:val="0"/>
-          <w:numId w:val="18"/>
+          <w:numId w:val="43"/>
         </w:numPr>
         <w:rPr>
           <w:lang w:val="en-US"/>
@@ -2026,53 +2360,13 @@
         <w:rPr>
           <w:lang w:val="en-US"/>
         </w:rPr>
-        <w:lastRenderedPageBreak/>
-        <w:t xml:space="preserve">Add different control scheme for controllers: joystick to roll left/right, </w:t>
-      </w:r>
-      <w:r>
-        <w:rPr>
-          <w:lang w:val="en-US"/>
-        </w:rPr>
-        <w:t xml:space="preserve">any button </w:t>
-      </w:r>
-      <w:r>
-        <w:rPr>
-          <w:lang w:val="en-US"/>
-        </w:rPr>
-        <w:t>to jump/float.</w:t>
-      </w:r>
-    </w:p>
-    <w:p>
-      <w:pPr>
-        <w:pStyle w:val="ListParagraph"/>
-        <w:numPr>
-          <w:ilvl w:val="1"/>
-          <w:numId w:val="18"/>
-        </w:numPr>
-        <w:rPr>
-          <w:lang w:val="en-US"/>
-        </w:rPr>
-      </w:pPr>
-      <w:r>
-        <w:rPr>
-          <w:lang w:val="en-US"/>
-        </w:rPr>
-        <w:t>(Make this default? Or can players configure it themselves?)</w:t>
-      </w:r>
-    </w:p>
-    <w:p>
-      <w:pPr>
-        <w:rPr>
-          <w:lang w:val="en-US"/>
-        </w:rPr>
-      </w:pPr>
-    </w:p>
-    <w:p>
-      <w:pPr>
-        <w:pStyle w:val="Heading2"/>
-      </w:pPr>
-      <w:r>
-        <w:t>Optional &amp; Questions</w:t>
+        <w:t>Then go slower, and build it up again, until the final climax</w:t>
+      </w:r>
+      <w:r>
+        <w:rPr>
+          <w:lang w:val="en-US"/>
+        </w:rPr>
+        <w:t>.</w:t>
       </w:r>
     </w:p>
     <w:p>
@@ -2080,7 +2374,7 @@
         <w:pStyle w:val="ListParagraph"/>
         <w:numPr>
           <w:ilvl w:val="0"/>
-          <w:numId w:val="18"/>
+          <w:numId w:val="43"/>
         </w:numPr>
         <w:rPr>
           <w:lang w:val="en-US"/>
@@ -2090,29 +2384,35 @@
         <w:rPr>
           <w:lang w:val="en-US"/>
         </w:rPr>
-        <w:t xml:space="preserve">BUG: Buttons can be placed outside the actual room =&gt; make “tiles_inside” tighter to the inside on locks ( = only use the shrunk rect) </w:t>
-      </w:r>
+        <w:t>Use (animated) text and titles that fit the game.</w:t>
+      </w:r>
+    </w:p>
+    <w:p>
+      <w:pPr>
+        <w:pStyle w:val="ListParagraph"/>
+        <w:numPr>
+          <w:ilvl w:val="0"/>
+          <w:numId w:val="43"/>
+        </w:numPr>
+        <w:rPr>
+          <w:lang w:val="en-US"/>
+        </w:rPr>
+      </w:pPr>
       <w:r>
         <w:rPr>
           <w:b/>
           <w:bCs/>
           <w:lang w:val="en-US"/>
         </w:rPr>
-        <w:t xml:space="preserve">IMPLEMENTED </w:t>
-      </w:r>
-      <w:r>
-        <w:rPr>
-          <w:lang w:val="en-US"/>
-        </w:rPr>
-        <w:t>=&gt; does this work and is this a good idea?</w:t>
+        <w:t>Make sure they can easily be cut into cool GIFs =&gt; spread those as much as possible.</w:t>
       </w:r>
     </w:p>
     <w:p>
       <w:pPr>
         <w:pStyle w:val="ListParagraph"/>
         <w:numPr>
-          <w:ilvl w:val="1"/>
-          <w:numId w:val="18"/>
+          <w:ilvl w:val="0"/>
+          <w:numId w:val="43"/>
         </w:numPr>
         <w:rPr>
           <w:lang w:val="en-US"/>
@@ -2124,39 +2424,117 @@
           <w:bCs/>
           <w:lang w:val="en-US"/>
         </w:rPr>
-        <w:t>IMPROVEMENT:</w:t>
-      </w:r>
-      <w:r>
-        <w:rPr>
-          <w:lang w:val="en-US"/>
-        </w:rPr>
-        <w:t xml:space="preserve"> Only use this tightened rectangle on locks that </w:t>
-      </w:r>
-      <w:r>
-        <w:rPr>
+        <w:t xml:space="preserve">Record footage </w:t>
+      </w:r>
+      <w:r>
+        <w:rPr>
+          <w:b/>
+          <w:bCs/>
           <w:i/>
           <w:iCs/>
           <w:lang w:val="en-US"/>
         </w:rPr>
-        <w:t>need it</w:t>
-      </w:r>
-      <w:r>
-        <w:rPr>
-          <w:lang w:val="en-US"/>
-        </w:rPr>
-        <w:t xml:space="preserve">. Add this parameter in the data, which will most likely only </w:t>
-      </w:r>
-      <w:r>
-        <w:rPr>
-          <w:lang w:val="en-US"/>
-        </w:rPr>
-        <w:t>be true for</w:t>
-      </w:r>
-      <w:r>
-        <w:rPr>
-          <w:lang w:val="en-US"/>
-        </w:rPr>
-        <w:t xml:space="preserve"> </w:t>
+        <w:t>without</w:t>
+      </w:r>
+      <w:r>
+        <w:rPr>
+          <w:b/>
+          <w:bCs/>
+          <w:lang w:val="en-US"/>
+        </w:rPr>
+        <w:t xml:space="preserve"> BG, so sound FX come in the trailer.</w:t>
+      </w:r>
+    </w:p>
+    <w:p>
+      <w:pPr>
+        <w:pStyle w:val="ListParagraph"/>
+        <w:numPr>
+          <w:ilvl w:val="0"/>
+          <w:numId w:val="43"/>
+        </w:numPr>
+        <w:rPr>
+          <w:lang w:val="en-US"/>
+        </w:rPr>
+      </w:pPr>
+      <w:r>
+        <w:rPr>
+          <w:lang w:val="en-US"/>
+        </w:rPr>
+        <w:t>Make first 2 lines of YouTube description the best =&gt; those will appear in search results</w:t>
+      </w:r>
+    </w:p>
+    <w:p>
+      <w:pPr>
+        <w:rPr>
+          <w:lang w:val="en-US"/>
+        </w:rPr>
+      </w:pPr>
+    </w:p>
+    <w:p>
+      <w:pPr>
+        <w:rPr>
+          <w:lang w:val="en-US"/>
+        </w:rPr>
+      </w:pPr>
+      <w:r>
+        <w:rPr>
+          <w:lang w:val="en-US"/>
+        </w:rPr>
+        <w:t>Game trailer templates</w:t>
+      </w:r>
+    </w:p>
+    <w:p>
+      <w:pPr>
+        <w:pStyle w:val="ListParagraph"/>
+        <w:numPr>
+          <w:ilvl w:val="0"/>
+          <w:numId w:val="44"/>
+        </w:numPr>
+        <w:rPr>
+          <w:b/>
+          <w:bCs/>
+          <w:lang w:val="en-US"/>
+        </w:rPr>
+      </w:pPr>
+      <w:r>
+        <w:rPr>
+          <w:b/>
+          <w:bCs/>
+          <w:lang w:val="en-US"/>
+        </w:rPr>
+        <w:t>Tell, Show, Repeat</w:t>
+      </w:r>
+      <w:r>
+        <w:rPr>
+          <w:b/>
+          <w:bCs/>
+          <w:lang w:val="en-US"/>
+        </w:rPr>
+        <w:t>:</w:t>
+      </w:r>
+      <w:r>
+        <w:rPr>
+          <w:lang w:val="en-US"/>
+        </w:rPr>
+        <w:t xml:space="preserve"> use title cards/narration to tell a thing … then show the thing. Rep</w:t>
+      </w:r>
+      <w:r>
+        <w:rPr>
+          <w:lang w:val="en-US"/>
+        </w:rPr>
+        <w:t>e</w:t>
+      </w:r>
+      <w:r>
+        <w:rPr>
+          <w:lang w:val="en-US"/>
+        </w:rPr>
+        <w:t>at.</w:t>
+      </w:r>
+      <w:r>
+        <w:rPr>
+          <w:lang w:val="en-US"/>
+        </w:rPr>
+        <w:t xml:space="preserve"> It’s best to call out what you </w:t>
       </w:r>
       <w:r>
         <w:rPr>
@@ -2164,22 +2542,857 @@
           <w:iCs/>
           <w:lang w:val="en-US"/>
         </w:rPr>
-        <w:t>button locks</w:t>
-      </w:r>
-      <w:r>
-        <w:rPr>
-          <w:lang w:val="en-US"/>
-        </w:rPr>
-        <w:t>.</w:t>
-      </w:r>
-    </w:p>
-    <w:p>
-      <w:pPr>
-        <w:spacing w:after="160" w:line="259" w:lineRule="auto"/>
-        <w:rPr>
-          <w:rFonts w:ascii="HAMMOCK Black" w:eastAsiaTheme="majorEastAsia" w:hAnsi="HAMMOCK Black" w:cstheme="majorBidi"/>
-          <w:sz w:val="96"/>
-          <w:szCs w:val="96"/>
+        <w:t xml:space="preserve">do </w:t>
+      </w:r>
+      <w:r>
+        <w:rPr>
+          <w:lang w:val="en-US"/>
+        </w:rPr>
+        <w:t>i</w:t>
+      </w:r>
+      <w:r>
+        <w:rPr>
+          <w:lang w:val="en-US"/>
+        </w:rPr>
+        <w:t xml:space="preserve">n the game or what your </w:t>
+      </w:r>
+      <w:r>
+        <w:rPr>
+          <w:i/>
+          <w:iCs/>
+          <w:lang w:val="en-US"/>
+        </w:rPr>
+        <w:t>goals</w:t>
+      </w:r>
+      <w:r>
+        <w:rPr>
+          <w:lang w:val="en-US"/>
+        </w:rPr>
+        <w:t xml:space="preserve"> are. (Don’t call out </w:t>
+      </w:r>
+      <w:r>
+        <w:rPr>
+          <w:i/>
+          <w:iCs/>
+          <w:lang w:val="en-US"/>
+        </w:rPr>
+        <w:t>raw features</w:t>
+      </w:r>
+      <w:r>
+        <w:rPr>
+          <w:lang w:val="en-US"/>
+        </w:rPr>
+        <w:t>.)</w:t>
+      </w:r>
+    </w:p>
+    <w:p>
+      <w:pPr>
+        <w:pStyle w:val="ListParagraph"/>
+        <w:numPr>
+          <w:ilvl w:val="0"/>
+          <w:numId w:val="44"/>
+        </w:numPr>
+        <w:rPr>
+          <w:b/>
+          <w:bCs/>
+          <w:lang w:val="en-US"/>
+        </w:rPr>
+      </w:pPr>
+      <w:r>
+        <w:rPr>
+          <w:b/>
+          <w:bCs/>
+          <w:lang w:val="en-US"/>
+        </w:rPr>
+        <w:t>Music Video Montage:</w:t>
+      </w:r>
+      <w:r>
+        <w:rPr>
+          <w:lang w:val="en-US"/>
+        </w:rPr>
+        <w:t xml:space="preserve"> Take fun gameplay and cut it to the beat of the music.</w:t>
+      </w:r>
+      <w:r>
+        <w:rPr>
+          <w:lang w:val="en-US"/>
+        </w:rPr>
+        <w:t xml:space="preserve"> Best used for games which are </w:t>
+      </w:r>
+      <w:r>
+        <w:rPr>
+          <w:i/>
+          <w:iCs/>
+          <w:lang w:val="en-US"/>
+        </w:rPr>
+        <w:t>very simple to understand from just watching</w:t>
+      </w:r>
+      <w:r>
+        <w:rPr>
+          <w:lang w:val="en-US"/>
+        </w:rPr>
+        <w:t xml:space="preserve">. Can also sequence gameplay so the </w:t>
+      </w:r>
+      <w:r>
+        <w:rPr>
+          <w:i/>
+          <w:iCs/>
+          <w:lang w:val="en-US"/>
+        </w:rPr>
+        <w:t>simplest shots</w:t>
+      </w:r>
+      <w:r>
+        <w:rPr>
+          <w:lang w:val="en-US"/>
+        </w:rPr>
+        <w:t xml:space="preserve"> are at the beginning and you slowly build.</w:t>
+      </w:r>
+    </w:p>
+    <w:p>
+      <w:pPr>
+        <w:pStyle w:val="ListParagraph"/>
+        <w:numPr>
+          <w:ilvl w:val="0"/>
+          <w:numId w:val="44"/>
+        </w:numPr>
+        <w:rPr>
+          <w:b/>
+          <w:bCs/>
+          <w:lang w:val="en-US"/>
+        </w:rPr>
+      </w:pPr>
+      <w:r>
+        <w:rPr>
+          <w:b/>
+          <w:bCs/>
+          <w:lang w:val="en-US"/>
+        </w:rPr>
+        <w:t>Chronological Order:</w:t>
+      </w:r>
+      <w:r>
+        <w:rPr>
+          <w:lang w:val="en-US"/>
+        </w:rPr>
+        <w:t xml:space="preserve"> record footage of gameplay, then simply keep them in that order but cut them in some exciting way.</w:t>
+      </w:r>
+      <w:r>
+        <w:rPr>
+          <w:lang w:val="en-US"/>
+        </w:rPr>
+        <w:t xml:space="preserve"> Many games are structured like that: introduce ideas, then explore some twists on the idea, then test player’s ability to understand them.</w:t>
+      </w:r>
+      <w:r>
+        <w:rPr>
+          <w:lang w:val="en-US"/>
+        </w:rPr>
+        <w:t xml:space="preserve"> So keep that sequence to entice the player.</w:t>
+      </w:r>
+    </w:p>
+    <w:p>
+      <w:pPr>
+        <w:pStyle w:val="ListParagraph"/>
+        <w:numPr>
+          <w:ilvl w:val="0"/>
+          <w:numId w:val="44"/>
+        </w:numPr>
+        <w:rPr>
+          <w:b/>
+          <w:bCs/>
+          <w:lang w:val="en-US"/>
+        </w:rPr>
+      </w:pPr>
+      <w:r>
+        <w:rPr>
+          <w:b/>
+          <w:bCs/>
+          <w:lang w:val="en-US"/>
+        </w:rPr>
+        <w:t>Just Explain The Game</w:t>
+      </w:r>
+      <w:r>
+        <w:rPr>
+          <w:b/>
+          <w:bCs/>
+          <w:lang w:val="en-US"/>
+        </w:rPr>
+        <w:t>:</w:t>
+      </w:r>
+      <w:r>
+        <w:rPr>
+          <w:lang w:val="en-US"/>
+        </w:rPr>
+        <w:t xml:space="preserve"> some games are really hard to understand at a glance. So just use text/title cards/narration to explain the game in a linear fashion. (Then use good music and editing to make that exciting.)</w:t>
+      </w:r>
+      <w:r>
+        <w:rPr>
+          <w:lang w:val="en-US"/>
+        </w:rPr>
+        <w:t xml:space="preserve"> Mostly works for games with visuals that are hard to parse/understand in a fast-cut trailer.</w:t>
+      </w:r>
+    </w:p>
+    <w:p>
+      <w:pPr>
+        <w:pStyle w:val="ListParagraph"/>
+        <w:numPr>
+          <w:ilvl w:val="0"/>
+          <w:numId w:val="44"/>
+        </w:numPr>
+        <w:rPr>
+          <w:b/>
+          <w:bCs/>
+          <w:lang w:val="en-US"/>
+        </w:rPr>
+      </w:pPr>
+      <w:r>
+        <w:rPr>
+          <w:b/>
+          <w:bCs/>
+          <w:lang w:val="en-US"/>
+        </w:rPr>
+        <w:t xml:space="preserve">In </w:t>
+      </w:r>
+      <w:r>
+        <w:rPr>
+          <w:b/>
+          <w:bCs/>
+          <w:lang w:val="en-US"/>
+        </w:rPr>
+        <w:t>A World …:</w:t>
+      </w:r>
+      <w:r>
+        <w:rPr>
+          <w:lang w:val="en-US"/>
+        </w:rPr>
+        <w:t xml:space="preserve"> story trailer. Say in this order: 1) this is the world/premise; 2) this is the </w:t>
+      </w:r>
+      <w:r>
+        <w:rPr>
+          <w:i/>
+          <w:iCs/>
+          <w:lang w:val="en-US"/>
+        </w:rPr>
+        <w:t>person</w:t>
+      </w:r>
+      <w:r>
+        <w:rPr>
+          <w:lang w:val="en-US"/>
+        </w:rPr>
+        <w:t xml:space="preserve"> in that world; 3) this is the </w:t>
+      </w:r>
+      <w:r>
+        <w:rPr>
+          <w:i/>
+          <w:iCs/>
+          <w:lang w:val="en-US"/>
+        </w:rPr>
+        <w:t>problem</w:t>
+      </w:r>
+      <w:r>
+        <w:rPr>
+          <w:lang w:val="en-US"/>
+        </w:rPr>
+        <w:t xml:space="preserve"> that person faces; 4)</w:t>
+      </w:r>
+      <w:r>
+        <w:rPr>
+          <w:lang w:val="en-US"/>
+        </w:rPr>
+        <w:t xml:space="preserve"> this is how they </w:t>
+      </w:r>
+      <w:r>
+        <w:rPr>
+          <w:i/>
+          <w:iCs/>
+          <w:lang w:val="en-US"/>
+        </w:rPr>
+        <w:t>confront</w:t>
+      </w:r>
+      <w:r>
+        <w:rPr>
+          <w:lang w:val="en-US"/>
+        </w:rPr>
+        <w:t xml:space="preserve"> the problem</w:t>
+      </w:r>
+      <w:r>
+        <w:rPr>
+          <w:lang w:val="en-US"/>
+        </w:rPr>
+        <w:t xml:space="preserve">; 5) these are the </w:t>
+      </w:r>
+      <w:r>
+        <w:rPr>
+          <w:i/>
+          <w:iCs/>
+          <w:lang w:val="en-US"/>
+        </w:rPr>
+        <w:t>obstacles</w:t>
+      </w:r>
+    </w:p>
+    <w:p>
+      <w:pPr>
+        <w:rPr>
+          <w:b/>
+          <w:bCs/>
+          <w:lang w:val="en-US"/>
+        </w:rPr>
+      </w:pPr>
+    </w:p>
+    <w:p>
+      <w:pPr>
+        <w:rPr>
+          <w:lang w:val="en-US"/>
+        </w:rPr>
+      </w:pPr>
+      <w:r>
+        <w:rPr>
+          <w:lang w:val="en-US"/>
+        </w:rPr>
+        <w:t>Make sure</w:t>
+      </w:r>
+      <w:r>
+        <w:rPr>
+          <w:lang w:val="en-US"/>
+        </w:rPr>
+        <w:t xml:space="preserve"> footage is </w:t>
+      </w:r>
+      <w:r>
+        <w:rPr>
+          <w:b/>
+          <w:bCs/>
+          <w:lang w:val="en-US"/>
+        </w:rPr>
+        <w:t>clear</w:t>
+      </w:r>
+      <w:r>
+        <w:rPr>
+          <w:b/>
+          <w:bCs/>
+          <w:lang w:val="en-US"/>
+        </w:rPr>
+        <w:t>:</w:t>
+      </w:r>
+      <w:r>
+        <w:rPr>
+          <w:lang w:val="en-US"/>
+        </w:rPr>
+        <w:t xml:space="preserve"> no HUD or UI, or just compose shots to have a clear focal point</w:t>
+      </w:r>
+      <w:r>
+        <w:rPr>
+          <w:lang w:val="en-US"/>
+        </w:rPr>
+        <w:t xml:space="preserve"> (or limited number of things on-screen).</w:t>
+      </w:r>
+    </w:p>
+    <w:p>
+      <w:pPr>
+        <w:rPr>
+          <w:lang w:val="en-US"/>
+        </w:rPr>
+      </w:pPr>
+    </w:p>
+    <w:p>
+      <w:pPr>
+        <w:rPr>
+          <w:b/>
+          <w:bCs/>
+          <w:lang w:val="en-US"/>
+        </w:rPr>
+      </w:pPr>
+      <w:r>
+        <w:rPr>
+          <w:lang w:val="en-US"/>
+        </w:rPr>
+        <w:t>Retention of knowledge/information is far more important than quantity of content.</w:t>
+      </w:r>
+    </w:p>
+    <w:p>
+      <w:pPr>
+        <w:rPr>
+          <w:lang w:val="en-US"/>
+        </w:rPr>
+      </w:pPr>
+    </w:p>
+    <w:p>
+      <w:pPr>
+        <w:pStyle w:val="Heading2"/>
+      </w:pPr>
+      <w:r>
+        <w:t>Lyrics</w:t>
+      </w:r>
+    </w:p>
+    <w:p>
+      <w:pPr>
+        <w:pStyle w:val="Heading3"/>
+        <w:rPr>
+          <w:lang w:val="en-US"/>
+        </w:rPr>
+      </w:pPr>
+      <w:r>
+        <w:rPr>
+          <w:lang w:val="en-US"/>
+        </w:rPr>
+        <w:lastRenderedPageBreak/>
+        <w:t>Verse</w:t>
+      </w:r>
+    </w:p>
+    <w:p>
+      <w:pPr>
+        <w:rPr>
+          <w:lang w:val="en-US"/>
+        </w:rPr>
+      </w:pPr>
+      <w:r>
+        <w:rPr>
+          <w:lang w:val="en-US"/>
+        </w:rPr>
+        <w:t>There’s a strange folk</w:t>
+      </w:r>
+    </w:p>
+    <w:p>
+      <w:pPr>
+        <w:rPr>
+          <w:lang w:val="en-US"/>
+        </w:rPr>
+      </w:pPr>
+      <w:r>
+        <w:rPr>
+          <w:lang w:val="en-US"/>
+        </w:rPr>
+        <w:t>They are called the Sheepe</w:t>
+      </w:r>
+    </w:p>
+    <w:p>
+      <w:pPr>
+        <w:rPr>
+          <w:lang w:val="en-US"/>
+        </w:rPr>
+      </w:pPr>
+      <w:r>
+        <w:rPr>
+          <w:lang w:val="en-US"/>
+        </w:rPr>
+        <w:t>Weird shapes and biting wolves</w:t>
+      </w:r>
+    </w:p>
+    <w:p>
+      <w:pPr>
+        <w:rPr>
+          <w:lang w:val="en-US"/>
+        </w:rPr>
+      </w:pPr>
+      <w:r>
+        <w:rPr>
+          <w:lang w:val="en-US"/>
+        </w:rPr>
+        <w:t xml:space="preserve">They roll and </w:t>
+      </w:r>
+      <w:r>
+        <w:rPr>
+          <w:lang w:val="en-US"/>
+        </w:rPr>
+        <w:t>jump and leap</w:t>
+      </w:r>
+    </w:p>
+    <w:p>
+      <w:pPr>
+        <w:rPr>
+          <w:lang w:val="en-US"/>
+        </w:rPr>
+      </w:pPr>
+    </w:p>
+    <w:p>
+      <w:pPr>
+        <w:rPr>
+          <w:lang w:val="en-US"/>
+        </w:rPr>
+      </w:pPr>
+      <w:r>
+        <w:rPr>
+          <w:lang w:val="en-US"/>
+        </w:rPr>
+        <w:t>There’s a game</w:t>
+      </w:r>
+    </w:p>
+    <w:p>
+      <w:pPr>
+        <w:rPr>
+          <w:lang w:val="en-US"/>
+        </w:rPr>
+      </w:pPr>
+      <w:r>
+        <w:rPr>
+          <w:lang w:val="en-US"/>
+        </w:rPr>
+        <w:t>For 1-6 players</w:t>
+      </w:r>
+    </w:p>
+    <w:p>
+      <w:pPr>
+        <w:rPr>
+          <w:lang w:val="en-US"/>
+        </w:rPr>
+      </w:pPr>
+      <w:r>
+        <w:rPr>
+          <w:lang w:val="en-US"/>
+        </w:rPr>
+        <w:t>Roll to the finish first</w:t>
+      </w:r>
+    </w:p>
+    <w:p>
+      <w:pPr>
+        <w:rPr>
+          <w:b/>
+          <w:bCs/>
+          <w:lang w:val="en-US"/>
+        </w:rPr>
+      </w:pPr>
+      <w:r>
+        <w:rPr>
+          <w:lang w:val="en-US"/>
+        </w:rPr>
+        <w:t xml:space="preserve">Before </w:t>
+      </w:r>
+      <w:r>
+        <w:rPr>
+          <w:lang w:val="en-US"/>
+        </w:rPr>
+        <w:t>your sheep gets hurt</w:t>
+      </w:r>
+    </w:p>
+    <w:p>
+      <w:pPr>
+        <w:rPr>
+          <w:lang w:val="en-US"/>
+        </w:rPr>
+      </w:pPr>
+    </w:p>
+    <w:p>
+      <w:pPr>
+        <w:pStyle w:val="Heading3"/>
+        <w:rPr>
+          <w:lang w:val="en-US"/>
+        </w:rPr>
+      </w:pPr>
+      <w:r>
+        <w:rPr>
+          <w:lang w:val="en-US"/>
+        </w:rPr>
+        <w:t>Pre-Chorus</w:t>
+      </w:r>
+    </w:p>
+    <w:p>
+      <w:pPr>
+        <w:rPr>
+          <w:lang w:val="en-US"/>
+        </w:rPr>
+      </w:pPr>
+      <w:r>
+        <w:rPr>
+          <w:lang w:val="en-US"/>
+        </w:rPr>
+        <w:t xml:space="preserve">The </w:t>
+      </w:r>
+      <w:r>
+        <w:rPr>
+          <w:lang w:val="en-US"/>
+        </w:rPr>
+        <w:t>world</w:t>
+      </w:r>
+      <w:r>
+        <w:rPr>
+          <w:lang w:val="en-US"/>
+        </w:rPr>
+        <w:t xml:space="preserve"> is always </w:t>
+      </w:r>
+    </w:p>
+    <w:p>
+      <w:pPr>
+        <w:rPr>
+          <w:lang w:val="en-US"/>
+        </w:rPr>
+      </w:pPr>
+      <w:r>
+        <w:rPr>
+          <w:lang w:val="en-US"/>
+        </w:rPr>
+        <w:t>Different every game</w:t>
+      </w:r>
+    </w:p>
+    <w:p>
+      <w:pPr>
+        <w:rPr>
+          <w:lang w:val="en-US"/>
+        </w:rPr>
+      </w:pPr>
+      <w:r>
+        <w:rPr>
+          <w:lang w:val="en-US"/>
+        </w:rPr>
+        <w:t>To keep you thinking:</w:t>
+      </w:r>
+    </w:p>
+    <w:p>
+      <w:pPr>
+        <w:rPr>
+          <w:lang w:val="en-US"/>
+        </w:rPr>
+      </w:pPr>
+      <w:r>
+        <w:rPr>
+          <w:lang w:val="en-US"/>
+        </w:rPr>
+        <w:t>Boy, w</w:t>
+      </w:r>
+      <w:r>
+        <w:rPr>
+          <w:lang w:val="en-US"/>
+        </w:rPr>
+        <w:t>hen h</w:t>
+      </w:r>
+      <w:r>
+        <w:rPr>
+          <w:lang w:val="en-US"/>
+        </w:rPr>
+        <w:t>ave we seen it all?</w:t>
+      </w:r>
+    </w:p>
+    <w:p>
+      <w:pPr>
+        <w:rPr>
+          <w:lang w:val="en-US"/>
+        </w:rPr>
+      </w:pPr>
+    </w:p>
+    <w:p>
+      <w:pPr>
+        <w:rPr>
+          <w:lang w:val="en-US"/>
+        </w:rPr>
+      </w:pPr>
+      <w:r>
+        <w:rPr>
+          <w:lang w:val="en-US"/>
+        </w:rPr>
+        <w:t>You only need to know</w:t>
+      </w:r>
+    </w:p>
+    <w:p>
+      <w:pPr>
+        <w:rPr>
+          <w:lang w:val="en-US"/>
+        </w:rPr>
+      </w:pPr>
+      <w:r>
+        <w:rPr>
+          <w:lang w:val="en-US"/>
+        </w:rPr>
+        <w:t>Two buttons total</w:t>
+      </w:r>
+    </w:p>
+    <w:p>
+      <w:pPr>
+        <w:rPr>
+          <w:lang w:val="en-US"/>
+        </w:rPr>
+      </w:pPr>
+      <w:r>
+        <w:rPr>
+          <w:lang w:val="en-US"/>
+        </w:rPr>
+        <w:t>No time for blinking</w:t>
+      </w:r>
+    </w:p>
+    <w:p>
+      <w:pPr>
+        <w:rPr>
+          <w:lang w:val="en-US"/>
+        </w:rPr>
+      </w:pPr>
+    </w:p>
+    <w:p>
+      <w:pPr>
+        <w:pStyle w:val="Heading3"/>
+        <w:rPr>
+          <w:lang w:val="en-US"/>
+        </w:rPr>
+      </w:pPr>
+      <w:r>
+        <w:rPr>
+          <w:lang w:val="en-US"/>
+        </w:rPr>
+        <w:t>Chorus</w:t>
+      </w:r>
+    </w:p>
+    <w:p>
+      <w:pPr>
+        <w:rPr>
+          <w:lang w:val="en-US"/>
+        </w:rPr>
+      </w:pPr>
+      <w:r>
+        <w:rPr>
+          <w:lang w:val="en-US"/>
+        </w:rPr>
+        <w:t>You could just win it aaaaaaaallll</w:t>
+      </w:r>
+    </w:p>
+    <w:p>
+      <w:pPr>
+        <w:rPr>
+          <w:lang w:val="en-US"/>
+        </w:rPr>
+      </w:pPr>
+      <w:r>
+        <w:rPr>
+          <w:lang w:val="en-US"/>
+        </w:rPr>
+        <w:t>Rolling in the Sheeeeeepe</w:t>
+      </w:r>
+    </w:p>
+    <w:p>
+      <w:pPr>
+        <w:rPr>
+          <w:lang w:val="en-US"/>
+        </w:rPr>
+      </w:pPr>
+      <w:r>
+        <w:rPr>
+          <w:lang w:val="en-US"/>
+        </w:rPr>
+        <w:t>Enjoy</w:t>
+      </w:r>
+      <w:r>
+        <w:rPr>
+          <w:lang w:val="en-US"/>
+        </w:rPr>
+        <w:t xml:space="preserve"> the game with aaaaalll of your heart</w:t>
+      </w:r>
+    </w:p>
+    <w:p>
+      <w:pPr>
+        <w:rPr>
+          <w:lang w:val="en-US"/>
+        </w:rPr>
+      </w:pPr>
+      <w:r>
+        <w:rPr>
+          <w:lang w:val="en-US"/>
+        </w:rPr>
+        <w:t xml:space="preserve">Now go play, go play it, it is </w:t>
+      </w:r>
+      <w:r>
+        <w:rPr>
+          <w:lang w:val="en-US"/>
+        </w:rPr>
+        <w:t>cheap</w:t>
+      </w:r>
+    </w:p>
+    <w:p>
+      <w:pPr>
+        <w:rPr>
+          <w:lang w:val="en-US"/>
+        </w:rPr>
+      </w:pPr>
+    </w:p>
+    <w:p>
+      <w:pPr>
+        <w:rPr>
+          <w:lang w:val="en-US"/>
+        </w:rPr>
+      </w:pPr>
+      <w:r>
+        <w:rPr>
+          <w:b/>
+          <w:bCs/>
+          <w:lang w:val="en-US"/>
+        </w:rPr>
+        <w:t xml:space="preserve">Not mentioned in lyrics = </w:t>
+      </w:r>
+      <w:r>
+        <w:rPr>
+          <w:lang w:val="en-US"/>
+        </w:rPr>
+        <w:t>local multiplayer</w:t>
+      </w:r>
+    </w:p>
+    <w:p>
+      <w:pPr>
+        <w:rPr>
+          <w:lang w:val="en-US"/>
+        </w:rPr>
+      </w:pPr>
+    </w:p>
+    <w:p>
+      <w:pPr>
+        <w:pStyle w:val="Heading2"/>
+      </w:pPr>
+      <w:r>
+        <w:t>Discarded Lyrics</w:t>
+      </w:r>
+    </w:p>
+    <w:p>
+      <w:pPr>
+        <w:rPr>
+          <w:lang w:val="en-US"/>
+        </w:rPr>
+      </w:pPr>
+      <w:r>
+        <w:rPr>
+          <w:lang w:val="en-US"/>
+        </w:rPr>
+        <w:t>There’s a game</w:t>
+      </w:r>
+    </w:p>
+    <w:p>
+      <w:pPr>
+        <w:rPr>
+          <w:lang w:val="en-US"/>
+        </w:rPr>
+      </w:pPr>
+      <w:r>
+        <w:rPr>
+          <w:lang w:val="en-US"/>
+        </w:rPr>
+        <w:t>Two buttons to learn</w:t>
+      </w:r>
+    </w:p>
+    <w:p>
+      <w:pPr>
+        <w:rPr>
+          <w:lang w:val="en-US"/>
+        </w:rPr>
+      </w:pPr>
+      <w:r>
+        <w:rPr>
+          <w:lang w:val="en-US"/>
+        </w:rPr>
+        <w:t>Roll left and roll right</w:t>
+      </w:r>
+    </w:p>
+    <w:p>
+      <w:pPr>
+        <w:rPr>
+          <w:lang w:val="en-US"/>
+        </w:rPr>
+      </w:pPr>
+      <w:r>
+        <w:rPr>
+          <w:lang w:val="en-US"/>
+        </w:rPr>
+        <w:t>But don’t take the wrong turn</w:t>
+      </w:r>
+    </w:p>
+    <w:p>
+      <w:pPr>
+        <w:rPr>
+          <w:lang w:val="en-US"/>
+        </w:rPr>
+      </w:pPr>
+    </w:p>
+    <w:p>
+      <w:pPr>
+        <w:rPr>
           <w:lang w:val="en-US"/>
         </w:rPr>
       </w:pPr>
@@ -3907,6 +5120,119 @@
     </w:lvl>
   </w:abstractNum>
   <w:abstractNum w:abstractNumId="6" w15:restartNumberingAfterBreak="0">
+    <w:nsid w:val="0FC06210"/>
+    <w:multiLevelType w:val="hybridMultilevel"/>
+    <w:tmpl w:val="B3ECEA9E"/>
+    <w:lvl w:ilvl="0" w:tplc="04090001">
+      <w:start w:val="1"/>
+      <w:numFmt w:val="bullet"/>
+      <w:lvlText w:val=""/>
+      <w:lvlJc w:val="left"/>
+      <w:pPr>
+        <w:ind w:left="720" w:hanging="360"/>
+      </w:pPr>
+      <w:rPr>
+        <w:rFonts w:ascii="Symbol" w:hAnsi="Symbol" w:hint="default"/>
+      </w:rPr>
+    </w:lvl>
+    <w:lvl w:ilvl="1" w:tplc="04090003">
+      <w:start w:val="1"/>
+      <w:numFmt w:val="bullet"/>
+      <w:lvlText w:val="o"/>
+      <w:lvlJc w:val="left"/>
+      <w:pPr>
+        <w:ind w:left="1440" w:hanging="360"/>
+      </w:pPr>
+      <w:rPr>
+        <w:rFonts w:ascii="Courier New" w:hAnsi="Courier New" w:cs="Courier New" w:hint="default"/>
+      </w:rPr>
+    </w:lvl>
+    <w:lvl w:ilvl="2" w:tplc="04090005" w:tentative="1">
+      <w:start w:val="1"/>
+      <w:numFmt w:val="bullet"/>
+      <w:lvlText w:val=""/>
+      <w:lvlJc w:val="left"/>
+      <w:pPr>
+        <w:ind w:left="2160" w:hanging="360"/>
+      </w:pPr>
+      <w:rPr>
+        <w:rFonts w:ascii="Wingdings" w:hAnsi="Wingdings" w:hint="default"/>
+      </w:rPr>
+    </w:lvl>
+    <w:lvl w:ilvl="3" w:tplc="04090001" w:tentative="1">
+      <w:start w:val="1"/>
+      <w:numFmt w:val="bullet"/>
+      <w:lvlText w:val=""/>
+      <w:lvlJc w:val="left"/>
+      <w:pPr>
+        <w:ind w:left="2880" w:hanging="360"/>
+      </w:pPr>
+      <w:rPr>
+        <w:rFonts w:ascii="Symbol" w:hAnsi="Symbol" w:hint="default"/>
+      </w:rPr>
+    </w:lvl>
+    <w:lvl w:ilvl="4" w:tplc="04090003" w:tentative="1">
+      <w:start w:val="1"/>
+      <w:numFmt w:val="bullet"/>
+      <w:lvlText w:val="o"/>
+      <w:lvlJc w:val="left"/>
+      <w:pPr>
+        <w:ind w:left="3600" w:hanging="360"/>
+      </w:pPr>
+      <w:rPr>
+        <w:rFonts w:ascii="Courier New" w:hAnsi="Courier New" w:cs="Courier New" w:hint="default"/>
+      </w:rPr>
+    </w:lvl>
+    <w:lvl w:ilvl="5" w:tplc="04090005" w:tentative="1">
+      <w:start w:val="1"/>
+      <w:numFmt w:val="bullet"/>
+      <w:lvlText w:val=""/>
+      <w:lvlJc w:val="left"/>
+      <w:pPr>
+        <w:ind w:left="4320" w:hanging="360"/>
+      </w:pPr>
+      <w:rPr>
+        <w:rFonts w:ascii="Wingdings" w:hAnsi="Wingdings" w:hint="default"/>
+      </w:rPr>
+    </w:lvl>
+    <w:lvl w:ilvl="6" w:tplc="04090001" w:tentative="1">
+      <w:start w:val="1"/>
+      <w:numFmt w:val="bullet"/>
+      <w:lvlText w:val=""/>
+      <w:lvlJc w:val="left"/>
+      <w:pPr>
+        <w:ind w:left="5040" w:hanging="360"/>
+      </w:pPr>
+      <w:rPr>
+        <w:rFonts w:ascii="Symbol" w:hAnsi="Symbol" w:hint="default"/>
+      </w:rPr>
+    </w:lvl>
+    <w:lvl w:ilvl="7" w:tplc="04090003" w:tentative="1">
+      <w:start w:val="1"/>
+      <w:numFmt w:val="bullet"/>
+      <w:lvlText w:val="o"/>
+      <w:lvlJc w:val="left"/>
+      <w:pPr>
+        <w:ind w:left="5760" w:hanging="360"/>
+      </w:pPr>
+      <w:rPr>
+        <w:rFonts w:ascii="Courier New" w:hAnsi="Courier New" w:cs="Courier New" w:hint="default"/>
+      </w:rPr>
+    </w:lvl>
+    <w:lvl w:ilvl="8" w:tplc="04090005" w:tentative="1">
+      <w:start w:val="1"/>
+      <w:numFmt w:val="bullet"/>
+      <w:lvlText w:val=""/>
+      <w:lvlJc w:val="left"/>
+      <w:pPr>
+        <w:ind w:left="6480" w:hanging="360"/>
+      </w:pPr>
+      <w:rPr>
+        <w:rFonts w:ascii="Wingdings" w:hAnsi="Wingdings" w:hint="default"/>
+      </w:rPr>
+    </w:lvl>
+  </w:abstractNum>
+  <w:abstractNum w:abstractNumId="7" w15:restartNumberingAfterBreak="0">
     <w:nsid w:val="120D1E4F"/>
     <w:multiLevelType w:val="hybridMultilevel"/>
     <w:tmpl w:val="08D65732"/>
@@ -4019,7 +5345,7 @@
       </w:rPr>
     </w:lvl>
   </w:abstractNum>
-  <w:abstractNum w:abstractNumId="7" w15:restartNumberingAfterBreak="0">
+  <w:abstractNum w:abstractNumId="8" w15:restartNumberingAfterBreak="0">
     <w:nsid w:val="1310767D"/>
     <w:multiLevelType w:val="hybridMultilevel"/>
     <w:tmpl w:val="F69C885E"/>
@@ -4132,7 +5458,7 @@
       </w:rPr>
     </w:lvl>
   </w:abstractNum>
-  <w:abstractNum w:abstractNumId="8" w15:restartNumberingAfterBreak="0">
+  <w:abstractNum w:abstractNumId="9" w15:restartNumberingAfterBreak="0">
     <w:nsid w:val="18651FDF"/>
     <w:multiLevelType w:val="hybridMultilevel"/>
     <w:tmpl w:val="DE261778"/>
@@ -4245,7 +5571,7 @@
       </w:rPr>
     </w:lvl>
   </w:abstractNum>
-  <w:abstractNum w:abstractNumId="9" w15:restartNumberingAfterBreak="0">
+  <w:abstractNum w:abstractNumId="10" w15:restartNumberingAfterBreak="0">
     <w:nsid w:val="18787A5E"/>
     <w:multiLevelType w:val="hybridMultilevel"/>
     <w:tmpl w:val="5C105DD8"/>
@@ -4358,7 +5684,7 @@
       </w:rPr>
     </w:lvl>
   </w:abstractNum>
-  <w:abstractNum w:abstractNumId="10" w15:restartNumberingAfterBreak="0">
+  <w:abstractNum w:abstractNumId="11" w15:restartNumberingAfterBreak="0">
     <w:nsid w:val="1A5B4C0B"/>
     <w:multiLevelType w:val="hybridMultilevel"/>
     <w:tmpl w:val="3034A00C"/>
@@ -4471,7 +5797,7 @@
       </w:rPr>
     </w:lvl>
   </w:abstractNum>
-  <w:abstractNum w:abstractNumId="11" w15:restartNumberingAfterBreak="0">
+  <w:abstractNum w:abstractNumId="12" w15:restartNumberingAfterBreak="0">
     <w:nsid w:val="1B9B42C1"/>
     <w:multiLevelType w:val="hybridMultilevel"/>
     <w:tmpl w:val="585C5430"/>
@@ -4584,7 +5910,7 @@
       </w:rPr>
     </w:lvl>
   </w:abstractNum>
-  <w:abstractNum w:abstractNumId="12" w15:restartNumberingAfterBreak="0">
+  <w:abstractNum w:abstractNumId="13" w15:restartNumberingAfterBreak="0">
     <w:nsid w:val="1D34086B"/>
     <w:multiLevelType w:val="hybridMultilevel"/>
     <w:tmpl w:val="1F426704"/>
@@ -4697,7 +6023,7 @@
       </w:rPr>
     </w:lvl>
   </w:abstractNum>
-  <w:abstractNum w:abstractNumId="13" w15:restartNumberingAfterBreak="0">
+  <w:abstractNum w:abstractNumId="14" w15:restartNumberingAfterBreak="0">
     <w:nsid w:val="1FDF68D5"/>
     <w:multiLevelType w:val="hybridMultilevel"/>
     <w:tmpl w:val="11068ADA"/>
@@ -4810,7 +6136,7 @@
       </w:rPr>
     </w:lvl>
   </w:abstractNum>
-  <w:abstractNum w:abstractNumId="14" w15:restartNumberingAfterBreak="0">
+  <w:abstractNum w:abstractNumId="15" w15:restartNumberingAfterBreak="0">
     <w:nsid w:val="22EB56E1"/>
     <w:multiLevelType w:val="hybridMultilevel"/>
     <w:tmpl w:val="64D80F6E"/>
@@ -4923,7 +6249,7 @@
       </w:rPr>
     </w:lvl>
   </w:abstractNum>
-  <w:abstractNum w:abstractNumId="15" w15:restartNumberingAfterBreak="0">
+  <w:abstractNum w:abstractNumId="16" w15:restartNumberingAfterBreak="0">
     <w:nsid w:val="232B5D0E"/>
     <w:multiLevelType w:val="hybridMultilevel"/>
     <w:tmpl w:val="33A83B06"/>
@@ -5036,7 +6362,120 @@
       </w:rPr>
     </w:lvl>
   </w:abstractNum>
-  <w:abstractNum w:abstractNumId="16" w15:restartNumberingAfterBreak="0">
+  <w:abstractNum w:abstractNumId="17" w15:restartNumberingAfterBreak="0">
+    <w:nsid w:val="27B05786"/>
+    <w:multiLevelType w:val="hybridMultilevel"/>
+    <w:tmpl w:val="025841F8"/>
+    <w:lvl w:ilvl="0" w:tplc="04090001">
+      <w:start w:val="1"/>
+      <w:numFmt w:val="bullet"/>
+      <w:lvlText w:val=""/>
+      <w:lvlJc w:val="left"/>
+      <w:pPr>
+        <w:ind w:left="720" w:hanging="360"/>
+      </w:pPr>
+      <w:rPr>
+        <w:rFonts w:ascii="Symbol" w:hAnsi="Symbol" w:hint="default"/>
+      </w:rPr>
+    </w:lvl>
+    <w:lvl w:ilvl="1" w:tplc="04090003">
+      <w:start w:val="1"/>
+      <w:numFmt w:val="bullet"/>
+      <w:lvlText w:val="o"/>
+      <w:lvlJc w:val="left"/>
+      <w:pPr>
+        <w:ind w:left="1440" w:hanging="360"/>
+      </w:pPr>
+      <w:rPr>
+        <w:rFonts w:ascii="Courier New" w:hAnsi="Courier New" w:cs="Courier New" w:hint="default"/>
+      </w:rPr>
+    </w:lvl>
+    <w:lvl w:ilvl="2" w:tplc="04090005" w:tentative="1">
+      <w:start w:val="1"/>
+      <w:numFmt w:val="bullet"/>
+      <w:lvlText w:val=""/>
+      <w:lvlJc w:val="left"/>
+      <w:pPr>
+        <w:ind w:left="2160" w:hanging="360"/>
+      </w:pPr>
+      <w:rPr>
+        <w:rFonts w:ascii="Wingdings" w:hAnsi="Wingdings" w:hint="default"/>
+      </w:rPr>
+    </w:lvl>
+    <w:lvl w:ilvl="3" w:tplc="04090001" w:tentative="1">
+      <w:start w:val="1"/>
+      <w:numFmt w:val="bullet"/>
+      <w:lvlText w:val=""/>
+      <w:lvlJc w:val="left"/>
+      <w:pPr>
+        <w:ind w:left="2880" w:hanging="360"/>
+      </w:pPr>
+      <w:rPr>
+        <w:rFonts w:ascii="Symbol" w:hAnsi="Symbol" w:hint="default"/>
+      </w:rPr>
+    </w:lvl>
+    <w:lvl w:ilvl="4" w:tplc="04090003" w:tentative="1">
+      <w:start w:val="1"/>
+      <w:numFmt w:val="bullet"/>
+      <w:lvlText w:val="o"/>
+      <w:lvlJc w:val="left"/>
+      <w:pPr>
+        <w:ind w:left="3600" w:hanging="360"/>
+      </w:pPr>
+      <w:rPr>
+        <w:rFonts w:ascii="Courier New" w:hAnsi="Courier New" w:cs="Courier New" w:hint="default"/>
+      </w:rPr>
+    </w:lvl>
+    <w:lvl w:ilvl="5" w:tplc="04090005" w:tentative="1">
+      <w:start w:val="1"/>
+      <w:numFmt w:val="bullet"/>
+      <w:lvlText w:val=""/>
+      <w:lvlJc w:val="left"/>
+      <w:pPr>
+        <w:ind w:left="4320" w:hanging="360"/>
+      </w:pPr>
+      <w:rPr>
+        <w:rFonts w:ascii="Wingdings" w:hAnsi="Wingdings" w:hint="default"/>
+      </w:rPr>
+    </w:lvl>
+    <w:lvl w:ilvl="6" w:tplc="04090001" w:tentative="1">
+      <w:start w:val="1"/>
+      <w:numFmt w:val="bullet"/>
+      <w:lvlText w:val=""/>
+      <w:lvlJc w:val="left"/>
+      <w:pPr>
+        <w:ind w:left="5040" w:hanging="360"/>
+      </w:pPr>
+      <w:rPr>
+        <w:rFonts w:ascii="Symbol" w:hAnsi="Symbol" w:hint="default"/>
+      </w:rPr>
+    </w:lvl>
+    <w:lvl w:ilvl="7" w:tplc="04090003" w:tentative="1">
+      <w:start w:val="1"/>
+      <w:numFmt w:val="bullet"/>
+      <w:lvlText w:val="o"/>
+      <w:lvlJc w:val="left"/>
+      <w:pPr>
+        <w:ind w:left="5760" w:hanging="360"/>
+      </w:pPr>
+      <w:rPr>
+        <w:rFonts w:ascii="Courier New" w:hAnsi="Courier New" w:cs="Courier New" w:hint="default"/>
+      </w:rPr>
+    </w:lvl>
+    <w:lvl w:ilvl="8" w:tplc="04090005" w:tentative="1">
+      <w:start w:val="1"/>
+      <w:numFmt w:val="bullet"/>
+      <w:lvlText w:val=""/>
+      <w:lvlJc w:val="left"/>
+      <w:pPr>
+        <w:ind w:left="6480" w:hanging="360"/>
+      </w:pPr>
+      <w:rPr>
+        <w:rFonts w:ascii="Wingdings" w:hAnsi="Wingdings" w:hint="default"/>
+      </w:rPr>
+    </w:lvl>
+  </w:abstractNum>
+  <w:abstractNum w:abstractNumId="18" w15:restartNumberingAfterBreak="0">
     <w:nsid w:val="2D222BCC"/>
     <w:multiLevelType w:val="hybridMultilevel"/>
     <w:tmpl w:val="E29659E2"/>
@@ -5149,7 +6588,7 @@
       </w:rPr>
     </w:lvl>
   </w:abstractNum>
-  <w:abstractNum w:abstractNumId="17" w15:restartNumberingAfterBreak="0">
+  <w:abstractNum w:abstractNumId="19" w15:restartNumberingAfterBreak="0">
     <w:nsid w:val="2F7674B2"/>
     <w:multiLevelType w:val="hybridMultilevel"/>
     <w:tmpl w:val="686A17AE"/>
@@ -5262,7 +6701,7 @@
       </w:rPr>
     </w:lvl>
   </w:abstractNum>
-  <w:abstractNum w:abstractNumId="18" w15:restartNumberingAfterBreak="0">
+  <w:abstractNum w:abstractNumId="20" w15:restartNumberingAfterBreak="0">
     <w:nsid w:val="35CA41FB"/>
     <w:multiLevelType w:val="hybridMultilevel"/>
     <w:tmpl w:val="E7FA26B4"/>
@@ -5375,7 +6814,7 @@
       </w:rPr>
     </w:lvl>
   </w:abstractNum>
-  <w:abstractNum w:abstractNumId="19" w15:restartNumberingAfterBreak="0">
+  <w:abstractNum w:abstractNumId="21" w15:restartNumberingAfterBreak="0">
     <w:nsid w:val="373C3E7A"/>
     <w:multiLevelType w:val="hybridMultilevel"/>
     <w:tmpl w:val="182800EC"/>
@@ -5488,7 +6927,7 @@
       </w:rPr>
     </w:lvl>
   </w:abstractNum>
-  <w:abstractNum w:abstractNumId="20" w15:restartNumberingAfterBreak="0">
+  <w:abstractNum w:abstractNumId="22" w15:restartNumberingAfterBreak="0">
     <w:nsid w:val="39D84A48"/>
     <w:multiLevelType w:val="hybridMultilevel"/>
     <w:tmpl w:val="F4E6AA8A"/>
@@ -5601,7 +7040,7 @@
       </w:rPr>
     </w:lvl>
   </w:abstractNum>
-  <w:abstractNum w:abstractNumId="21" w15:restartNumberingAfterBreak="0">
+  <w:abstractNum w:abstractNumId="23" w15:restartNumberingAfterBreak="0">
     <w:nsid w:val="3B253539"/>
     <w:multiLevelType w:val="hybridMultilevel"/>
     <w:tmpl w:val="18FE13DA"/>
@@ -5714,7 +7153,7 @@
       </w:rPr>
     </w:lvl>
   </w:abstractNum>
-  <w:abstractNum w:abstractNumId="22" w15:restartNumberingAfterBreak="0">
+  <w:abstractNum w:abstractNumId="24" w15:restartNumberingAfterBreak="0">
     <w:nsid w:val="3B3A543F"/>
     <w:multiLevelType w:val="hybridMultilevel"/>
     <w:tmpl w:val="70EC7898"/>
@@ -5827,7 +7266,7 @@
       </w:rPr>
     </w:lvl>
   </w:abstractNum>
-  <w:abstractNum w:abstractNumId="23" w15:restartNumberingAfterBreak="0">
+  <w:abstractNum w:abstractNumId="25" w15:restartNumberingAfterBreak="0">
     <w:nsid w:val="3B4D38D5"/>
     <w:multiLevelType w:val="hybridMultilevel"/>
     <w:tmpl w:val="099ACEEA"/>
@@ -5940,7 +7379,7 @@
       </w:rPr>
     </w:lvl>
   </w:abstractNum>
-  <w:abstractNum w:abstractNumId="24" w15:restartNumberingAfterBreak="0">
+  <w:abstractNum w:abstractNumId="26" w15:restartNumberingAfterBreak="0">
     <w:nsid w:val="3E9D5AC6"/>
     <w:multiLevelType w:val="hybridMultilevel"/>
     <w:tmpl w:val="EE5865E4"/>
@@ -6053,7 +7492,120 @@
       </w:rPr>
     </w:lvl>
   </w:abstractNum>
-  <w:abstractNum w:abstractNumId="25" w15:restartNumberingAfterBreak="0">
+  <w:abstractNum w:abstractNumId="27" w15:restartNumberingAfterBreak="0">
+    <w:nsid w:val="40C9102F"/>
+    <w:multiLevelType w:val="hybridMultilevel"/>
+    <w:tmpl w:val="06E26136"/>
+    <w:lvl w:ilvl="0" w:tplc="04090001">
+      <w:start w:val="1"/>
+      <w:numFmt w:val="bullet"/>
+      <w:lvlText w:val=""/>
+      <w:lvlJc w:val="left"/>
+      <w:pPr>
+        <w:ind w:left="720" w:hanging="360"/>
+      </w:pPr>
+      <w:rPr>
+        <w:rFonts w:ascii="Symbol" w:hAnsi="Symbol" w:hint="default"/>
+      </w:rPr>
+    </w:lvl>
+    <w:lvl w:ilvl="1" w:tplc="04090003" w:tentative="1">
+      <w:start w:val="1"/>
+      <w:numFmt w:val="bullet"/>
+      <w:lvlText w:val="o"/>
+      <w:lvlJc w:val="left"/>
+      <w:pPr>
+        <w:ind w:left="1440" w:hanging="360"/>
+      </w:pPr>
+      <w:rPr>
+        <w:rFonts w:ascii="Courier New" w:hAnsi="Courier New" w:cs="Courier New" w:hint="default"/>
+      </w:rPr>
+    </w:lvl>
+    <w:lvl w:ilvl="2" w:tplc="04090005" w:tentative="1">
+      <w:start w:val="1"/>
+      <w:numFmt w:val="bullet"/>
+      <w:lvlText w:val=""/>
+      <w:lvlJc w:val="left"/>
+      <w:pPr>
+        <w:ind w:left="2160" w:hanging="360"/>
+      </w:pPr>
+      <w:rPr>
+        <w:rFonts w:ascii="Wingdings" w:hAnsi="Wingdings" w:hint="default"/>
+      </w:rPr>
+    </w:lvl>
+    <w:lvl w:ilvl="3" w:tplc="04090001" w:tentative="1">
+      <w:start w:val="1"/>
+      <w:numFmt w:val="bullet"/>
+      <w:lvlText w:val=""/>
+      <w:lvlJc w:val="left"/>
+      <w:pPr>
+        <w:ind w:left="2880" w:hanging="360"/>
+      </w:pPr>
+      <w:rPr>
+        <w:rFonts w:ascii="Symbol" w:hAnsi="Symbol" w:hint="default"/>
+      </w:rPr>
+    </w:lvl>
+    <w:lvl w:ilvl="4" w:tplc="04090003" w:tentative="1">
+      <w:start w:val="1"/>
+      <w:numFmt w:val="bullet"/>
+      <w:lvlText w:val="o"/>
+      <w:lvlJc w:val="left"/>
+      <w:pPr>
+        <w:ind w:left="3600" w:hanging="360"/>
+      </w:pPr>
+      <w:rPr>
+        <w:rFonts w:ascii="Courier New" w:hAnsi="Courier New" w:cs="Courier New" w:hint="default"/>
+      </w:rPr>
+    </w:lvl>
+    <w:lvl w:ilvl="5" w:tplc="04090005" w:tentative="1">
+      <w:start w:val="1"/>
+      <w:numFmt w:val="bullet"/>
+      <w:lvlText w:val=""/>
+      <w:lvlJc w:val="left"/>
+      <w:pPr>
+        <w:ind w:left="4320" w:hanging="360"/>
+      </w:pPr>
+      <w:rPr>
+        <w:rFonts w:ascii="Wingdings" w:hAnsi="Wingdings" w:hint="default"/>
+      </w:rPr>
+    </w:lvl>
+    <w:lvl w:ilvl="6" w:tplc="04090001" w:tentative="1">
+      <w:start w:val="1"/>
+      <w:numFmt w:val="bullet"/>
+      <w:lvlText w:val=""/>
+      <w:lvlJc w:val="left"/>
+      <w:pPr>
+        <w:ind w:left="5040" w:hanging="360"/>
+      </w:pPr>
+      <w:rPr>
+        <w:rFonts w:ascii="Symbol" w:hAnsi="Symbol" w:hint="default"/>
+      </w:rPr>
+    </w:lvl>
+    <w:lvl w:ilvl="7" w:tplc="04090003" w:tentative="1">
+      <w:start w:val="1"/>
+      <w:numFmt w:val="bullet"/>
+      <w:lvlText w:val="o"/>
+      <w:lvlJc w:val="left"/>
+      <w:pPr>
+        <w:ind w:left="5760" w:hanging="360"/>
+      </w:pPr>
+      <w:rPr>
+        <w:rFonts w:ascii="Courier New" w:hAnsi="Courier New" w:cs="Courier New" w:hint="default"/>
+      </w:rPr>
+    </w:lvl>
+    <w:lvl w:ilvl="8" w:tplc="04090005" w:tentative="1">
+      <w:start w:val="1"/>
+      <w:numFmt w:val="bullet"/>
+      <w:lvlText w:val=""/>
+      <w:lvlJc w:val="left"/>
+      <w:pPr>
+        <w:ind w:left="6480" w:hanging="360"/>
+      </w:pPr>
+      <w:rPr>
+        <w:rFonts w:ascii="Wingdings" w:hAnsi="Wingdings" w:hint="default"/>
+      </w:rPr>
+    </w:lvl>
+  </w:abstractNum>
+  <w:abstractNum w:abstractNumId="28" w15:restartNumberingAfterBreak="0">
     <w:nsid w:val="45C568E9"/>
     <w:multiLevelType w:val="hybridMultilevel"/>
     <w:tmpl w:val="B99E74D8"/>
@@ -6166,7 +7718,7 @@
       </w:rPr>
     </w:lvl>
   </w:abstractNum>
-  <w:abstractNum w:abstractNumId="26" w15:restartNumberingAfterBreak="0">
+  <w:abstractNum w:abstractNumId="29" w15:restartNumberingAfterBreak="0">
     <w:nsid w:val="4A9B72E6"/>
     <w:multiLevelType w:val="hybridMultilevel"/>
     <w:tmpl w:val="E1029D50"/>
@@ -6279,7 +7831,7 @@
       </w:rPr>
     </w:lvl>
   </w:abstractNum>
-  <w:abstractNum w:abstractNumId="27" w15:restartNumberingAfterBreak="0">
+  <w:abstractNum w:abstractNumId="30" w15:restartNumberingAfterBreak="0">
     <w:nsid w:val="5588102C"/>
     <w:multiLevelType w:val="hybridMultilevel"/>
     <w:tmpl w:val="4C523D4A"/>
@@ -6392,7 +7944,7 @@
       </w:rPr>
     </w:lvl>
   </w:abstractNum>
-  <w:abstractNum w:abstractNumId="28" w15:restartNumberingAfterBreak="0">
+  <w:abstractNum w:abstractNumId="31" w15:restartNumberingAfterBreak="0">
     <w:nsid w:val="55EC73C7"/>
     <w:multiLevelType w:val="hybridMultilevel"/>
     <w:tmpl w:val="F4B2EBAC"/>
@@ -6505,7 +8057,7 @@
       </w:rPr>
     </w:lvl>
   </w:abstractNum>
-  <w:abstractNum w:abstractNumId="29" w15:restartNumberingAfterBreak="0">
+  <w:abstractNum w:abstractNumId="32" w15:restartNumberingAfterBreak="0">
     <w:nsid w:val="56E37B23"/>
     <w:multiLevelType w:val="hybridMultilevel"/>
     <w:tmpl w:val="675CB422"/>
@@ -6618,7 +8170,7 @@
       </w:rPr>
     </w:lvl>
   </w:abstractNum>
-  <w:abstractNum w:abstractNumId="30" w15:restartNumberingAfterBreak="0">
+  <w:abstractNum w:abstractNumId="33" w15:restartNumberingAfterBreak="0">
     <w:nsid w:val="58C67485"/>
     <w:multiLevelType w:val="hybridMultilevel"/>
     <w:tmpl w:val="C658C352"/>
@@ -6731,7 +8283,7 @@
       </w:rPr>
     </w:lvl>
   </w:abstractNum>
-  <w:abstractNum w:abstractNumId="31" w15:restartNumberingAfterBreak="0">
+  <w:abstractNum w:abstractNumId="34" w15:restartNumberingAfterBreak="0">
     <w:nsid w:val="5A361B7D"/>
     <w:multiLevelType w:val="hybridMultilevel"/>
     <w:tmpl w:val="6DACF04A"/>
@@ -6844,7 +8396,7 @@
       </w:rPr>
     </w:lvl>
   </w:abstractNum>
-  <w:abstractNum w:abstractNumId="32" w15:restartNumberingAfterBreak="0">
+  <w:abstractNum w:abstractNumId="35" w15:restartNumberingAfterBreak="0">
     <w:nsid w:val="5DE84590"/>
     <w:multiLevelType w:val="hybridMultilevel"/>
     <w:tmpl w:val="BD7E1704"/>
@@ -6957,7 +8509,7 @@
       </w:rPr>
     </w:lvl>
   </w:abstractNum>
-  <w:abstractNum w:abstractNumId="33" w15:restartNumberingAfterBreak="0">
+  <w:abstractNum w:abstractNumId="36" w15:restartNumberingAfterBreak="0">
     <w:nsid w:val="5F3C4C4B"/>
     <w:multiLevelType w:val="hybridMultilevel"/>
     <w:tmpl w:val="35821F7E"/>
@@ -7070,7 +8622,7 @@
       </w:rPr>
     </w:lvl>
   </w:abstractNum>
-  <w:abstractNum w:abstractNumId="34" w15:restartNumberingAfterBreak="0">
+  <w:abstractNum w:abstractNumId="37" w15:restartNumberingAfterBreak="0">
     <w:nsid w:val="61BC29E1"/>
     <w:multiLevelType w:val="hybridMultilevel"/>
     <w:tmpl w:val="992CB4B8"/>
@@ -7183,7 +8735,7 @@
       </w:rPr>
     </w:lvl>
   </w:abstractNum>
-  <w:abstractNum w:abstractNumId="35" w15:restartNumberingAfterBreak="0">
+  <w:abstractNum w:abstractNumId="38" w15:restartNumberingAfterBreak="0">
     <w:nsid w:val="62726BCB"/>
     <w:multiLevelType w:val="hybridMultilevel"/>
     <w:tmpl w:val="404AA3AA"/>
@@ -7296,7 +8848,7 @@
       </w:rPr>
     </w:lvl>
   </w:abstractNum>
-  <w:abstractNum w:abstractNumId="36" w15:restartNumberingAfterBreak="0">
+  <w:abstractNum w:abstractNumId="39" w15:restartNumberingAfterBreak="0">
     <w:nsid w:val="64816D28"/>
     <w:multiLevelType w:val="hybridMultilevel"/>
     <w:tmpl w:val="ABE629B8"/>
@@ -7409,7 +8961,7 @@
       </w:rPr>
     </w:lvl>
   </w:abstractNum>
-  <w:abstractNum w:abstractNumId="37" w15:restartNumberingAfterBreak="0">
+  <w:abstractNum w:abstractNumId="40" w15:restartNumberingAfterBreak="0">
     <w:nsid w:val="67974ECF"/>
     <w:multiLevelType w:val="hybridMultilevel"/>
     <w:tmpl w:val="52D6300A"/>
@@ -7522,7 +9074,7 @@
       </w:rPr>
     </w:lvl>
   </w:abstractNum>
-  <w:abstractNum w:abstractNumId="38" w15:restartNumberingAfterBreak="0">
+  <w:abstractNum w:abstractNumId="41" w15:restartNumberingAfterBreak="0">
     <w:nsid w:val="71050C94"/>
     <w:multiLevelType w:val="hybridMultilevel"/>
     <w:tmpl w:val="616CDFA6"/>
@@ -7635,7 +9187,7 @@
       </w:rPr>
     </w:lvl>
   </w:abstractNum>
-  <w:abstractNum w:abstractNumId="39" w15:restartNumberingAfterBreak="0">
+  <w:abstractNum w:abstractNumId="42" w15:restartNumberingAfterBreak="0">
     <w:nsid w:val="75A32D66"/>
     <w:multiLevelType w:val="hybridMultilevel"/>
     <w:tmpl w:val="BBAC5994"/>
@@ -7748,7 +9300,7 @@
       </w:rPr>
     </w:lvl>
   </w:abstractNum>
-  <w:abstractNum w:abstractNumId="40" w15:restartNumberingAfterBreak="0">
+  <w:abstractNum w:abstractNumId="43" w15:restartNumberingAfterBreak="0">
     <w:nsid w:val="7A684972"/>
     <w:multiLevelType w:val="hybridMultilevel"/>
     <w:tmpl w:val="98C8C7BE"/>
@@ -7862,19 +9414,19 @@
     </w:lvl>
   </w:abstractNum>
   <w:num w:numId="1">
-    <w:abstractNumId w:val="22"/>
+    <w:abstractNumId w:val="24"/>
   </w:num>
   <w:num w:numId="2">
-    <w:abstractNumId w:val="27"/>
+    <w:abstractNumId w:val="30"/>
   </w:num>
   <w:num w:numId="3">
-    <w:abstractNumId w:val="26"/>
+    <w:abstractNumId w:val="29"/>
   </w:num>
   <w:num w:numId="4">
-    <w:abstractNumId w:val="12"/>
+    <w:abstractNumId w:val="13"/>
   </w:num>
   <w:num w:numId="5">
-    <w:abstractNumId w:val="18"/>
+    <w:abstractNumId w:val="20"/>
   </w:num>
   <w:num w:numId="6">
     <w:abstractNumId w:val="1"/>
@@ -7883,106 +9435,115 @@
     <w:abstractNumId w:val="2"/>
   </w:num>
   <w:num w:numId="8">
-    <w:abstractNumId w:val="31"/>
+    <w:abstractNumId w:val="34"/>
   </w:num>
   <w:num w:numId="9">
-    <w:abstractNumId w:val="38"/>
+    <w:abstractNumId w:val="41"/>
   </w:num>
   <w:num w:numId="10">
     <w:abstractNumId w:val="4"/>
   </w:num>
   <w:num w:numId="11">
-    <w:abstractNumId w:val="34"/>
+    <w:abstractNumId w:val="37"/>
   </w:num>
   <w:num w:numId="12">
-    <w:abstractNumId w:val="30"/>
+    <w:abstractNumId w:val="33"/>
   </w:num>
   <w:num w:numId="13">
     <w:abstractNumId w:val="0"/>
   </w:num>
   <w:num w:numId="14">
+    <w:abstractNumId w:val="10"/>
+  </w:num>
+  <w:num w:numId="15">
+    <w:abstractNumId w:val="12"/>
+  </w:num>
+  <w:num w:numId="16">
+    <w:abstractNumId w:val="25"/>
+  </w:num>
+  <w:num w:numId="17">
+    <w:abstractNumId w:val="11"/>
+  </w:num>
+  <w:num w:numId="18">
+    <w:abstractNumId w:val="28"/>
+  </w:num>
+  <w:num w:numId="19">
+    <w:abstractNumId w:val="39"/>
+  </w:num>
+  <w:num w:numId="20">
+    <w:abstractNumId w:val="18"/>
+  </w:num>
+  <w:num w:numId="21">
+    <w:abstractNumId w:val="14"/>
+  </w:num>
+  <w:num w:numId="22">
+    <w:abstractNumId w:val="8"/>
+  </w:num>
+  <w:num w:numId="23">
+    <w:abstractNumId w:val="21"/>
+  </w:num>
+  <w:num w:numId="24">
+    <w:abstractNumId w:val="40"/>
+  </w:num>
+  <w:num w:numId="25">
+    <w:abstractNumId w:val="23"/>
+  </w:num>
+  <w:num w:numId="26">
     <w:abstractNumId w:val="9"/>
   </w:num>
-  <w:num w:numId="15">
-    <w:abstractNumId w:val="11"/>
+  <w:num w:numId="27">
+    <w:abstractNumId w:val="7"/>
   </w:num>
-  <w:num w:numId="16">
-    <w:abstractNumId w:val="23"/>
-  </w:num>
-  <w:num w:numId="17">
-    <w:abstractNumId w:val="10"/>
-  </w:num>
-  <w:num w:numId="18">
-    <w:abstractNumId w:val="25"/>
-  </w:num>
-  <w:num w:numId="19">
+  <w:num w:numId="28">
     <w:abstractNumId w:val="36"/>
   </w:num>
-  <w:num w:numId="20">
+  <w:num w:numId="29">
     <w:abstractNumId w:val="16"/>
-  </w:num>
-  <w:num w:numId="21">
-    <w:abstractNumId w:val="13"/>
-  </w:num>
-  <w:num w:numId="22">
-    <w:abstractNumId w:val="7"/>
-  </w:num>
-  <w:num w:numId="23">
-    <w:abstractNumId w:val="19"/>
-  </w:num>
-  <w:num w:numId="24">
-    <w:abstractNumId w:val="37"/>
-  </w:num>
-  <w:num w:numId="25">
-    <w:abstractNumId w:val="21"/>
-  </w:num>
-  <w:num w:numId="26">
-    <w:abstractNumId w:val="8"/>
-  </w:num>
-  <w:num w:numId="27">
-    <w:abstractNumId w:val="6"/>
-  </w:num>
-  <w:num w:numId="28">
-    <w:abstractNumId w:val="33"/>
-  </w:num>
-  <w:num w:numId="29">
-    <w:abstractNumId w:val="15"/>
   </w:num>
   <w:num w:numId="30">
     <w:abstractNumId w:val="5"/>
   </w:num>
   <w:num w:numId="31">
-    <w:abstractNumId w:val="29"/>
+    <w:abstractNumId w:val="32"/>
   </w:num>
   <w:num w:numId="32">
-    <w:abstractNumId w:val="14"/>
+    <w:abstractNumId w:val="15"/>
   </w:num>
   <w:num w:numId="33">
+    <w:abstractNumId w:val="38"/>
+  </w:num>
+  <w:num w:numId="34">
+    <w:abstractNumId w:val="31"/>
+  </w:num>
+  <w:num w:numId="35">
+    <w:abstractNumId w:val="43"/>
+  </w:num>
+  <w:num w:numId="36">
+    <w:abstractNumId w:val="22"/>
+  </w:num>
+  <w:num w:numId="37">
     <w:abstractNumId w:val="35"/>
   </w:num>
-  <w:num w:numId="34">
-    <w:abstractNumId w:val="28"/>
-  </w:num>
-  <w:num w:numId="35">
-    <w:abstractNumId w:val="40"/>
-  </w:num>
-  <w:num w:numId="36">
-    <w:abstractNumId w:val="20"/>
-  </w:num>
-  <w:num w:numId="37">
-    <w:abstractNumId w:val="32"/>
-  </w:num>
   <w:num w:numId="38">
-    <w:abstractNumId w:val="39"/>
+    <w:abstractNumId w:val="42"/>
   </w:num>
   <w:num w:numId="39">
-    <w:abstractNumId w:val="24"/>
+    <w:abstractNumId w:val="26"/>
   </w:num>
   <w:num w:numId="40">
-    <w:abstractNumId w:val="17"/>
+    <w:abstractNumId w:val="19"/>
   </w:num>
   <w:num w:numId="41">
     <w:abstractNumId w:val="3"/>
+  </w:num>
+  <w:num w:numId="42">
+    <w:abstractNumId w:val="17"/>
+  </w:num>
+  <w:num w:numId="43">
+    <w:abstractNumId w:val="6"/>
+  </w:num>
+  <w:num w:numId="44">
+    <w:abstractNumId w:val="27"/>
   </w:num>
   <w:numIdMacAtCleanup w:val="13"/>
 </w:numbering>
@@ -8458,7 +10019,6 @@
   <w:style w:type="character" w:default="1" w:styleId="DefaultParagraphFont">
     <w:name w:val="Default Paragraph Font"/>
     <w:uiPriority w:val="1"/>
-    <w:semiHidden/>
     <w:unhideWhenUsed/>
   </w:style>
   <w:style w:type="table" w:default="1" w:styleId="TableNormal">

</xml_diff>

<commit_message>
Almost all particles finished, fixed crucial bugs with generation algo, added solo mode
</commit_message>
<xml_diff>
--- a/non_game/[To Do] Rolling in the Sheepe.docx
+++ b/non_game/[To Do] Rolling in the Sheepe.docx
@@ -289,13 +289,7 @@
         <w:pStyle w:val="Heading2"/>
       </w:pPr>
       <w:r>
-        <w:t>Feedback/</w:t>
-      </w:r>
-      <w:r>
-        <w:t>Particles/Sound FX</w:t>
-      </w:r>
-      <w:r>
-        <w:t>/</w:t>
+        <w:t>Particles/</w:t>
       </w:r>
       <w:proofErr w:type="spellStart"/>
       <w:r>
@@ -326,23 +320,31 @@
           <w:numId w:val="19"/>
         </w:numPr>
         <w:rPr>
-          <w:lang w:val="en-US"/>
-        </w:rPr>
-      </w:pPr>
-      <w:r>
-        <w:rPr>
+          <w:b/>
+          <w:bCs/>
+          <w:lang w:val="en-US"/>
+        </w:rPr>
+      </w:pPr>
+      <w:r>
+        <w:rPr>
+          <w:b/>
+          <w:bCs/>
           <w:lang w:val="en-US"/>
         </w:rPr>
         <w:t>Jump</w:t>
       </w:r>
       <w:r>
         <w:rPr>
+          <w:b/>
+          <w:bCs/>
           <w:lang w:val="en-US"/>
         </w:rPr>
         <w:t xml:space="preserve"> =&gt; </w:t>
       </w:r>
       <w:r>
         <w:rPr>
+          <w:b/>
+          <w:bCs/>
           <w:strike/>
           <w:lang w:val="en-US"/>
         </w:rPr>
@@ -350,12 +352,16 @@
       </w:r>
       <w:r>
         <w:rPr>
+          <w:b/>
+          <w:bCs/>
           <w:lang w:val="en-US"/>
         </w:rPr>
         <w:t>, Part</w:t>
       </w:r>
       <w:r>
         <w:rPr>
+          <w:b/>
+          <w:bCs/>
           <w:lang w:val="en-US"/>
         </w:rPr>
         <w:t xml:space="preserve"> =&gt; if I add something, also apply to trampoline jump</w:t>
@@ -369,23 +375,31 @@
           <w:numId w:val="19"/>
         </w:numPr>
         <w:rPr>
-          <w:lang w:val="en-US"/>
-        </w:rPr>
-      </w:pPr>
-      <w:r>
-        <w:rPr>
+          <w:b/>
+          <w:bCs/>
+          <w:lang w:val="en-US"/>
+        </w:rPr>
+      </w:pPr>
+      <w:r>
+        <w:rPr>
+          <w:b/>
+          <w:bCs/>
           <w:lang w:val="en-US"/>
         </w:rPr>
         <w:t>Float</w:t>
       </w:r>
       <w:r>
         <w:rPr>
+          <w:b/>
+          <w:bCs/>
           <w:lang w:val="en-US"/>
         </w:rPr>
         <w:t xml:space="preserve"> =&gt; </w:t>
       </w:r>
       <w:r>
         <w:rPr>
+          <w:b/>
+          <w:bCs/>
           <w:strike/>
           <w:lang w:val="en-US"/>
         </w:rPr>
@@ -393,12 +407,16 @@
       </w:r>
       <w:r>
         <w:rPr>
+          <w:b/>
+          <w:bCs/>
           <w:lang w:val="en-US"/>
         </w:rPr>
         <w:t>, Part</w:t>
       </w:r>
       <w:r>
         <w:rPr>
+          <w:b/>
+          <w:bCs/>
           <w:lang w:val="en-US"/>
         </w:rPr>
         <w:t xml:space="preserve"> =&gt; more likely a change in visuals/modulation</w:t>
@@ -410,240 +428,6 @@
           <w:lang w:val="en-US"/>
         </w:rPr>
       </w:pPr>
-    </w:p>
-    <w:p>
-      <w:pPr>
-        <w:rPr>
-          <w:lang w:val="en-US"/>
-        </w:rPr>
-      </w:pPr>
-      <w:r>
-        <w:rPr>
-          <w:b/>
-          <w:bCs/>
-          <w:lang w:val="en-US"/>
-        </w:rPr>
-        <w:t>Game loop:</w:t>
-      </w:r>
-    </w:p>
-    <w:p>
-      <w:pPr>
-        <w:pStyle w:val="ListParagraph"/>
-        <w:numPr>
-          <w:ilvl w:val="0"/>
-          <w:numId w:val="20"/>
-        </w:numPr>
-        <w:rPr>
-          <w:lang w:val="en-US"/>
-        </w:rPr>
-      </w:pPr>
-      <w:r>
-        <w:rPr>
-          <w:lang w:val="en-US"/>
-        </w:rPr>
-        <w:t>Teleport</w:t>
-      </w:r>
-      <w:r>
-        <w:rPr>
-          <w:lang w:val="en-US"/>
-        </w:rPr>
-        <w:t xml:space="preserve"> =&gt; </w:t>
-      </w:r>
-      <w:r>
-        <w:rPr>
-          <w:strike/>
-          <w:lang w:val="en-US"/>
-        </w:rPr>
-        <w:t>SFX</w:t>
-      </w:r>
-      <w:r>
-        <w:rPr>
-          <w:lang w:val="en-US"/>
-        </w:rPr>
-        <w:t>, Part</w:t>
-      </w:r>
-      <w:r>
-        <w:rPr>
-          <w:lang w:val="en-US"/>
-        </w:rPr>
-        <w:t xml:space="preserve"> =&gt; whirlwind explosion</w:t>
-      </w:r>
-    </w:p>
-    <w:p>
-      <w:pPr>
-        <w:pStyle w:val="ListParagraph"/>
-        <w:numPr>
-          <w:ilvl w:val="0"/>
-          <w:numId w:val="20"/>
-        </w:numPr>
-        <w:rPr>
-          <w:lang w:val="en-US"/>
-        </w:rPr>
-      </w:pPr>
-      <w:r>
-        <w:rPr>
-          <w:lang w:val="en-US"/>
-        </w:rPr>
-        <w:t>Finish</w:t>
-      </w:r>
-      <w:r>
-        <w:rPr>
-          <w:lang w:val="en-US"/>
-        </w:rPr>
-        <w:t xml:space="preserve"> =&gt; </w:t>
-      </w:r>
-      <w:r>
-        <w:rPr>
-          <w:strike/>
-          <w:lang w:val="en-US"/>
-        </w:rPr>
-        <w:t>SFX</w:t>
-      </w:r>
-      <w:r>
-        <w:rPr>
-          <w:lang w:val="en-US"/>
-        </w:rPr>
-        <w:t>, Part</w:t>
-      </w:r>
-      <w:r>
-        <w:rPr>
-          <w:lang w:val="en-US"/>
-        </w:rPr>
-        <w:t xml:space="preserve"> =&gt; finish sign explosion</w:t>
-      </w:r>
-    </w:p>
-    <w:p>
-      <w:pPr>
-        <w:pStyle w:val="ListParagraph"/>
-        <w:numPr>
-          <w:ilvl w:val="0"/>
-          <w:numId w:val="20"/>
-        </w:numPr>
-        <w:rPr>
-          <w:lang w:val="en-US"/>
-        </w:rPr>
-      </w:pPr>
-      <w:r>
-        <w:rPr>
-          <w:lang w:val="en-US"/>
-        </w:rPr>
-        <w:t xml:space="preserve">Lock </w:t>
-      </w:r>
-      <w:r>
-        <w:rPr>
-          <w:i/>
-          <w:iCs/>
-          <w:lang w:val="en-US"/>
-        </w:rPr>
-        <w:t>unlocked</w:t>
-      </w:r>
-      <w:r>
-        <w:rPr>
-          <w:i/>
-          <w:iCs/>
-          <w:lang w:val="en-US"/>
-        </w:rPr>
-        <w:t xml:space="preserve"> </w:t>
-      </w:r>
-      <w:r>
-        <w:rPr>
-          <w:lang w:val="en-US"/>
-        </w:rPr>
-        <w:t xml:space="preserve">=&gt; </w:t>
-      </w:r>
-      <w:r>
-        <w:rPr>
-          <w:strike/>
-          <w:lang w:val="en-US"/>
-        </w:rPr>
-        <w:t>SFX</w:t>
-      </w:r>
-      <w:r>
-        <w:rPr>
-          <w:lang w:val="en-US"/>
-        </w:rPr>
-        <w:t>, Part</w:t>
-      </w:r>
-    </w:p>
-    <w:p>
-      <w:pPr>
-        <w:pStyle w:val="ListParagraph"/>
-        <w:numPr>
-          <w:ilvl w:val="0"/>
-          <w:numId w:val="20"/>
-        </w:numPr>
-        <w:rPr>
-          <w:lang w:val="en-US"/>
-        </w:rPr>
-      </w:pPr>
-      <w:r>
-        <w:rPr>
-          <w:lang w:val="en-US"/>
-        </w:rPr>
-        <w:t>Player logged in</w:t>
-      </w:r>
-      <w:r>
-        <w:rPr>
-          <w:lang w:val="en-US"/>
-        </w:rPr>
-        <w:t xml:space="preserve"> =&gt; </w:t>
-      </w:r>
-      <w:r>
-        <w:rPr>
-          <w:strike/>
-          <w:lang w:val="en-US"/>
-        </w:rPr>
-        <w:t>SFX</w:t>
-      </w:r>
-      <w:r>
-        <w:rPr>
-          <w:lang w:val="en-US"/>
-        </w:rPr>
-        <w:t>, Part</w:t>
-      </w:r>
-      <w:r>
-        <w:rPr>
-          <w:lang w:val="en-US"/>
-        </w:rPr>
-        <w:t xml:space="preserve"> &lt;= player sign? Smiley? explosion</w:t>
-      </w:r>
-    </w:p>
-    <w:p>
-      <w:pPr>
-        <w:pStyle w:val="ListParagraph"/>
-        <w:numPr>
-          <w:ilvl w:val="0"/>
-          <w:numId w:val="20"/>
-        </w:numPr>
-        <w:rPr>
-          <w:lang w:val="en-US"/>
-        </w:rPr>
-      </w:pPr>
-      <w:r>
-        <w:rPr>
-          <w:lang w:val="en-US"/>
-        </w:rPr>
-        <w:t xml:space="preserve">Sliced =&gt; </w:t>
-      </w:r>
-      <w:r>
-        <w:rPr>
-          <w:strike/>
-          <w:lang w:val="en-US"/>
-        </w:rPr>
-        <w:t>SFX</w:t>
-      </w:r>
-      <w:r>
-        <w:rPr>
-          <w:lang w:val="en-US"/>
-        </w:rPr>
-        <w:t>, Part</w:t>
-      </w:r>
-      <w:r>
-        <w:rPr>
-          <w:lang w:val="en-US"/>
-        </w:rPr>
-        <w:t xml:space="preserve"> &lt;= knife icon explosion?</w:t>
-      </w:r>
     </w:p>
     <w:p>
       <w:pPr>
@@ -675,17 +459,41 @@
           <w:numId w:val="22"/>
         </w:numPr>
         <w:rPr>
-          <w:lang w:val="en-US"/>
-        </w:rPr>
-      </w:pPr>
-      <w:r>
-        <w:rPr>
-          <w:lang w:val="en-US"/>
-        </w:rPr>
-        <w:t xml:space="preserve">Shape change =&gt; single for small change, multiple for big =&gt; </w:t>
-      </w:r>
-      <w:r>
-        <w:rPr>
+          <w:b/>
+          <w:bCs/>
+          <w:lang w:val="en-US"/>
+        </w:rPr>
+      </w:pPr>
+      <w:r>
+        <w:rPr>
+          <w:b/>
+          <w:bCs/>
+          <w:lang w:val="en-US"/>
+        </w:rPr>
+        <w:t xml:space="preserve">Lock </w:t>
+      </w:r>
+      <w:r>
+        <w:rPr>
+          <w:b/>
+          <w:bCs/>
+          <w:i/>
+          <w:iCs/>
+          <w:lang w:val="en-US"/>
+        </w:rPr>
+        <w:t xml:space="preserve">unlocked </w:t>
+      </w:r>
+      <w:r>
+        <w:rPr>
+          <w:b/>
+          <w:bCs/>
+          <w:lang w:val="en-US"/>
+        </w:rPr>
+        <w:t xml:space="preserve">=&gt; </w:t>
+      </w:r>
+      <w:r>
+        <w:rPr>
+          <w:b/>
+          <w:bCs/>
           <w:strike/>
           <w:lang w:val="en-US"/>
         </w:rPr>
@@ -693,6 +501,8 @@
       </w:r>
       <w:r>
         <w:rPr>
+          <w:b/>
+          <w:bCs/>
           <w:lang w:val="en-US"/>
         </w:rPr>
         <w:t>, Part</w:t>
@@ -706,23 +516,23 @@
           <w:numId w:val="22"/>
         </w:numPr>
         <w:rPr>
-          <w:lang w:val="en-US"/>
-        </w:rPr>
-      </w:pPr>
-      <w:r>
-        <w:rPr>
-          <w:lang w:val="en-US"/>
-        </w:rPr>
-        <w:t>Do/undo ghost</w:t>
-      </w:r>
-      <w:r>
-        <w:rPr>
-          <w:lang w:val="en-US"/>
-        </w:rPr>
-        <w:t xml:space="preserve"> =&gt; </w:t>
-      </w:r>
-      <w:r>
-        <w:rPr>
+          <w:b/>
+          <w:bCs/>
+          <w:lang w:val="en-US"/>
+        </w:rPr>
+      </w:pPr>
+      <w:r>
+        <w:rPr>
+          <w:b/>
+          <w:bCs/>
+          <w:lang w:val="en-US"/>
+        </w:rPr>
+        <w:t xml:space="preserve">Shape change =&gt; single for small change, multiple for big =&gt; </w:t>
+      </w:r>
+      <w:r>
+        <w:rPr>
+          <w:b/>
+          <w:bCs/>
           <w:strike/>
           <w:lang w:val="en-US"/>
         </w:rPr>
@@ -730,15 +540,11 @@
       </w:r>
       <w:r>
         <w:rPr>
+          <w:b/>
+          <w:bCs/>
           <w:lang w:val="en-US"/>
         </w:rPr>
         <w:t>, Part</w:t>
-      </w:r>
-      <w:r>
-        <w:rPr>
-          <w:lang w:val="en-US"/>
-        </w:rPr>
-        <w:t xml:space="preserve"> &lt;= ghosts floating around</w:t>
       </w:r>
     </w:p>
     <w:p>
@@ -749,34 +555,70 @@
           <w:numId w:val="22"/>
         </w:numPr>
         <w:rPr>
-          <w:lang w:val="en-US"/>
-        </w:rPr>
-      </w:pPr>
-      <w:r>
-        <w:rPr>
-          <w:lang w:val="en-US"/>
-        </w:rPr>
-        <w:t xml:space="preserve">Do/undo wolf =&gt; </w:t>
-      </w:r>
-      <w:r>
-        <w:rPr>
+          <w:b/>
+          <w:bCs/>
+          <w:lang w:val="en-US"/>
+        </w:rPr>
+      </w:pPr>
+      <w:r>
+        <w:rPr>
+          <w:b/>
+          <w:bCs/>
+          <w:lang w:val="en-US"/>
+        </w:rPr>
+        <w:t>Do/undo invincibility</w:t>
+      </w:r>
+      <w:r>
+        <w:rPr>
+          <w:b/>
+          <w:bCs/>
+          <w:lang w:val="en-US"/>
+        </w:rPr>
+        <w:t xml:space="preserve"> =&gt; </w:t>
+      </w:r>
+      <w:r>
+        <w:rPr>
+          <w:b/>
+          <w:bCs/>
           <w:strike/>
           <w:lang w:val="en-US"/>
         </w:rPr>
-        <w:t>SFX</w:t>
-      </w:r>
-      <w:r>
-        <w:rPr>
-          <w:lang w:val="en-US"/>
-        </w:rPr>
-        <w:t>, Part</w:t>
-      </w:r>
-      <w:r>
-        <w:rPr>
-          <w:lang w:val="en-US"/>
-        </w:rPr>
-        <w:t xml:space="preserve"> &lt;= wolf/sheep icon (simplified) floating around</w:t>
-      </w:r>
+        <w:t>SFX, Part</w:t>
+      </w:r>
+      <w:r>
+        <w:rPr>
+          <w:b/>
+          <w:bCs/>
+          <w:lang w:val="en-US"/>
+        </w:rPr>
+        <w:t xml:space="preserve">, </w:t>
+      </w:r>
+      <w:r>
+        <w:rPr>
+          <w:b/>
+          <w:bCs/>
+          <w:lang w:val="en-US"/>
+        </w:rPr>
+        <w:t xml:space="preserve">Constant </w:t>
+      </w:r>
+      <w:proofErr w:type="spellStart"/>
+      <w:r>
+        <w:rPr>
+          <w:b/>
+          <w:bCs/>
+          <w:lang w:val="en-US"/>
+        </w:rPr>
+        <w:t>a</w:t>
+      </w:r>
+      <w:r>
+        <w:rPr>
+          <w:b/>
+          <w:bCs/>
+          <w:lang w:val="en-US"/>
+        </w:rPr>
+        <w:t>nim</w:t>
+      </w:r>
+      <w:proofErr w:type="spellEnd"/>
     </w:p>
     <w:p>
       <w:pPr>
@@ -793,57 +635,6 @@
         <w:rPr>
           <w:lang w:val="en-US"/>
         </w:rPr>
-        <w:t>Do/undo invincibility</w:t>
-      </w:r>
-      <w:r>
-        <w:rPr>
-          <w:lang w:val="en-US"/>
-        </w:rPr>
-        <w:t xml:space="preserve"> =&gt; </w:t>
-      </w:r>
-      <w:r>
-        <w:rPr>
-          <w:strike/>
-          <w:lang w:val="en-US"/>
-        </w:rPr>
-        <w:t>SFX</w:t>
-      </w:r>
-      <w:r>
-        <w:rPr>
-          <w:lang w:val="en-US"/>
-        </w:rPr>
-        <w:t xml:space="preserve">, Part, </w:t>
-      </w:r>
-      <w:proofErr w:type="spellStart"/>
-      <w:r>
-        <w:rPr>
-          <w:lang w:val="en-US"/>
-        </w:rPr>
-        <w:t>Anim</w:t>
-      </w:r>
-      <w:proofErr w:type="spellEnd"/>
-      <w:r>
-        <w:rPr>
-          <w:lang w:val="en-US"/>
-        </w:rPr>
-        <w:t xml:space="preserve"> &lt;= shield floating around</w:t>
-      </w:r>
-    </w:p>
-    <w:p>
-      <w:pPr>
-        <w:pStyle w:val="ListParagraph"/>
-        <w:numPr>
-          <w:ilvl w:val="0"/>
-          <w:numId w:val="22"/>
-        </w:numPr>
-        <w:rPr>
-          <w:lang w:val="en-US"/>
-        </w:rPr>
-      </w:pPr>
-      <w:r>
-        <w:rPr>
-          <w:lang w:val="en-US"/>
-        </w:rPr>
         <w:t xml:space="preserve">When body is destroyed, but </w:t>
       </w:r>
       <w:r>
@@ -891,23 +682,27 @@
     <w:p>
       <w:pPr>
         <w:rPr>
-          <w:lang w:val="en-US"/>
-        </w:rPr>
-      </w:pPr>
-    </w:p>
-    <w:p>
-      <w:pPr>
-        <w:rPr>
-          <w:lang w:val="en-US"/>
-        </w:rPr>
-      </w:pPr>
-      <w:r>
-        <w:rPr>
-          <w:b/>
-          <w:bCs/>
-          <w:lang w:val="en-US"/>
-        </w:rPr>
-        <w:t>Locks:</w:t>
+          <w:b/>
+          <w:bCs/>
+          <w:lang w:val="en-US"/>
+        </w:rPr>
+      </w:pPr>
+    </w:p>
+    <w:p>
+      <w:pPr>
+        <w:rPr>
+          <w:b/>
+          <w:bCs/>
+          <w:lang w:val="en-US"/>
+        </w:rPr>
+      </w:pPr>
+      <w:r>
+        <w:rPr>
+          <w:b/>
+          <w:bCs/>
+          <w:lang w:val="en-US"/>
+        </w:rPr>
+        <w:t>Special tiles:</w:t>
       </w:r>
     </w:p>
     <w:p>
@@ -925,7 +720,13 @@
         <w:rPr>
           <w:lang w:val="en-US"/>
         </w:rPr>
-        <w:t>General =&gt; “press a button”</w:t>
+        <w:t>Hit by bullet</w:t>
+      </w:r>
+      <w:r>
+        <w:rPr>
+          <w:lang w:val="en-US"/>
+        </w:rPr>
+        <w:t xml:space="preserve"> + bullet shot</w:t>
       </w:r>
       <w:r>
         <w:rPr>
@@ -945,12 +746,6 @@
           <w:lang w:val="en-US"/>
         </w:rPr>
         <w:t>, Part</w:t>
-      </w:r>
-      <w:r>
-        <w:rPr>
-          <w:lang w:val="en-US"/>
-        </w:rPr>
-        <w:t xml:space="preserve"> &lt;= checkmarks (if success)</w:t>
       </w:r>
     </w:p>
     <w:p>
@@ -968,7 +763,7 @@
         <w:rPr>
           <w:lang w:val="en-US"/>
         </w:rPr>
-        <w:t>Collect coin</w:t>
+        <w:t>Hit by laser</w:t>
       </w:r>
       <w:r>
         <w:rPr>
@@ -988,12 +783,6 @@
           <w:lang w:val="en-US"/>
         </w:rPr>
         <w:t>, Part</w:t>
-      </w:r>
-      <w:r>
-        <w:rPr>
-          <w:lang w:val="en-US"/>
-        </w:rPr>
-        <w:t xml:space="preserve"> &lt;= coins floating around</w:t>
       </w:r>
     </w:p>
     <w:p>
@@ -1011,13 +800,13 @@
         <w:rPr>
           <w:lang w:val="en-US"/>
         </w:rPr>
-        <w:t>Gate =&gt; open/close</w:t>
-      </w:r>
-      <w:r>
-        <w:rPr>
-          <w:lang w:val="en-US"/>
-        </w:rPr>
-        <w:t xml:space="preserve"> =&gt; </w:t>
+        <w:t xml:space="preserve">Speedup/Slowdown </w:t>
+      </w:r>
+      <w:r>
+        <w:rPr>
+          <w:lang w:val="en-US"/>
+        </w:rPr>
+        <w:t xml:space="preserve">=&gt; </w:t>
       </w:r>
       <w:r>
         <w:rPr>
@@ -1036,333 +825,27 @@
         <w:rPr>
           <w:lang w:val="en-US"/>
         </w:rPr>
-        <w:t xml:space="preserve"> &lt;= puffs</w:t>
-      </w:r>
-    </w:p>
-    <w:p>
-      <w:pPr>
-        <w:rPr>
-          <w:lang w:val="en-US"/>
-        </w:rPr>
-      </w:pPr>
-    </w:p>
-    <w:p>
-      <w:pPr>
-        <w:rPr>
-          <w:b/>
-          <w:bCs/>
-          <w:lang w:val="en-US"/>
-        </w:rPr>
-      </w:pPr>
-      <w:r>
-        <w:rPr>
-          <w:b/>
-          <w:bCs/>
-          <w:lang w:val="en-US"/>
-        </w:rPr>
-        <w:t>Terrains:</w:t>
-      </w:r>
-      <w:r>
-        <w:rPr>
-          <w:b/>
-          <w:bCs/>
-          <w:lang w:val="en-US"/>
-        </w:rPr>
-        <w:t xml:space="preserve"> </w:t>
-      </w:r>
-    </w:p>
-    <w:p>
-      <w:pPr>
-        <w:rPr>
-          <w:lang w:val="en-US"/>
-        </w:rPr>
-      </w:pPr>
-      <w:r>
-        <w:rPr>
-          <w:lang w:val="en-US"/>
-        </w:rPr>
-        <w:t xml:space="preserve">Many terrains change physics/interactions with tiles. So just make something </w:t>
-      </w:r>
-      <w:r>
-        <w:rPr>
-          <w:i/>
-          <w:iCs/>
-          <w:lang w:val="en-US"/>
-        </w:rPr>
-        <w:t>different</w:t>
-      </w:r>
-      <w:r>
-        <w:rPr>
-          <w:lang w:val="en-US"/>
-        </w:rPr>
-        <w:t xml:space="preserve"> for these ones:</w:t>
-      </w:r>
-    </w:p>
-    <w:p>
-      <w:pPr>
-        <w:pStyle w:val="ListParagraph"/>
-        <w:numPr>
-          <w:ilvl w:val="0"/>
-          <w:numId w:val="23"/>
-        </w:numPr>
-        <w:rPr>
-          <w:b/>
-          <w:bCs/>
-          <w:lang w:val="en-US"/>
-        </w:rPr>
-      </w:pPr>
-      <w:r>
-        <w:rPr>
-          <w:lang w:val="en-US"/>
-        </w:rPr>
-        <w:t>Glue/Spikes</w:t>
-      </w:r>
-      <w:r>
-        <w:rPr>
-          <w:lang w:val="en-US"/>
-        </w:rPr>
-        <w:t xml:space="preserve">: show a ring of icons around the player. (Either a </w:t>
-      </w:r>
-      <w:r>
-        <w:rPr>
-          <w:i/>
-          <w:iCs/>
-          <w:lang w:val="en-US"/>
-        </w:rPr>
-        <w:t>plus</w:t>
-      </w:r>
-      <w:r>
-        <w:rPr>
-          <w:lang w:val="en-US"/>
-        </w:rPr>
-        <w:t xml:space="preserve"> sign, or a </w:t>
-      </w:r>
-      <w:r>
-        <w:rPr>
-          <w:i/>
-          <w:iCs/>
-          <w:lang w:val="en-US"/>
-        </w:rPr>
-        <w:t>spike/minus</w:t>
-      </w:r>
-      <w:r>
-        <w:rPr>
-          <w:lang w:val="en-US"/>
-        </w:rPr>
-        <w:t>.</w:t>
-      </w:r>
-    </w:p>
-    <w:p>
-      <w:pPr>
-        <w:pStyle w:val="ListParagraph"/>
-        <w:numPr>
-          <w:ilvl w:val="0"/>
-          <w:numId w:val="23"/>
-        </w:numPr>
-        <w:rPr>
-          <w:b/>
-          <w:bCs/>
-          <w:lang w:val="en-US"/>
-        </w:rPr>
-      </w:pPr>
-      <w:r>
-        <w:rPr>
-          <w:lang w:val="en-US"/>
-        </w:rPr>
-        <w:t>Magnet: show the same ring, but now it grows in size (moving inward, as we attract others).</w:t>
-      </w:r>
-    </w:p>
-    <w:p>
-      <w:pPr>
-        <w:rPr>
-          <w:b/>
-          <w:bCs/>
-          <w:lang w:val="en-US"/>
-        </w:rPr>
-      </w:pPr>
-    </w:p>
-    <w:p>
-      <w:pPr>
-        <w:rPr>
-          <w:b/>
-          <w:bCs/>
-          <w:lang w:val="en-US"/>
-        </w:rPr>
-      </w:pPr>
-      <w:r>
-        <w:rPr>
-          <w:b/>
-          <w:bCs/>
-          <w:lang w:val="en-US"/>
-        </w:rPr>
-        <w:t>Special tiles:</w:t>
-      </w:r>
-    </w:p>
-    <w:p>
-      <w:pPr>
-        <w:pStyle w:val="ListParagraph"/>
-        <w:numPr>
-          <w:ilvl w:val="0"/>
-          <w:numId w:val="21"/>
-        </w:numPr>
-        <w:rPr>
-          <w:lang w:val="en-US"/>
-        </w:rPr>
-      </w:pPr>
-      <w:r>
-        <w:rPr>
-          <w:lang w:val="en-US"/>
-        </w:rPr>
-        <w:t>Hit by bullet</w:t>
-      </w:r>
-      <w:r>
-        <w:rPr>
-          <w:lang w:val="en-US"/>
-        </w:rPr>
-        <w:t xml:space="preserve"> + bullet shot</w:t>
-      </w:r>
-      <w:r>
-        <w:rPr>
-          <w:lang w:val="en-US"/>
-        </w:rPr>
-        <w:t xml:space="preserve"> =&gt; </w:t>
-      </w:r>
-      <w:r>
-        <w:rPr>
-          <w:strike/>
-          <w:lang w:val="en-US"/>
-        </w:rPr>
-        <w:t>SFX</w:t>
-      </w:r>
-      <w:r>
-        <w:rPr>
-          <w:lang w:val="en-US"/>
-        </w:rPr>
-        <w:t>, Part</w:t>
-      </w:r>
-    </w:p>
-    <w:p>
-      <w:pPr>
-        <w:pStyle w:val="ListParagraph"/>
-        <w:numPr>
-          <w:ilvl w:val="0"/>
-          <w:numId w:val="21"/>
-        </w:numPr>
-        <w:rPr>
-          <w:lang w:val="en-US"/>
-        </w:rPr>
-      </w:pPr>
-      <w:r>
-        <w:rPr>
-          <w:lang w:val="en-US"/>
-        </w:rPr>
-        <w:lastRenderedPageBreak/>
-        <w:t>Hit by laser</w:t>
-      </w:r>
-      <w:r>
-        <w:rPr>
-          <w:lang w:val="en-US"/>
-        </w:rPr>
-        <w:t xml:space="preserve"> =&gt; </w:t>
-      </w:r>
-      <w:r>
-        <w:rPr>
-          <w:strike/>
-          <w:lang w:val="en-US"/>
-        </w:rPr>
-        <w:t>SFX</w:t>
-      </w:r>
-      <w:r>
-        <w:rPr>
-          <w:lang w:val="en-US"/>
-        </w:rPr>
-        <w:t>, Part</w:t>
-      </w:r>
-    </w:p>
-    <w:p>
-      <w:pPr>
-        <w:pStyle w:val="ListParagraph"/>
-        <w:numPr>
-          <w:ilvl w:val="0"/>
-          <w:numId w:val="21"/>
-        </w:numPr>
-        <w:rPr>
-          <w:lang w:val="en-US"/>
-        </w:rPr>
-      </w:pPr>
-      <w:r>
-        <w:rPr>
-          <w:lang w:val="en-US"/>
-        </w:rPr>
-        <w:t xml:space="preserve">Speedup/Slowdown </w:t>
-      </w:r>
-      <w:r>
-        <w:rPr>
-          <w:lang w:val="en-US"/>
-        </w:rPr>
-        <w:t xml:space="preserve">=&gt; </w:t>
-      </w:r>
-      <w:r>
-        <w:rPr>
-          <w:strike/>
-          <w:lang w:val="en-US"/>
-        </w:rPr>
-        <w:t>SFX</w:t>
-      </w:r>
-      <w:r>
-        <w:rPr>
-          <w:lang w:val="en-US"/>
-        </w:rPr>
-        <w:t>, Part</w:t>
-      </w:r>
-      <w:r>
-        <w:rPr>
-          <w:lang w:val="en-US"/>
-        </w:rPr>
         <w:t xml:space="preserve"> &lt;= speedy stripes behind us?</w:t>
       </w:r>
     </w:p>
     <w:p>
       <w:pPr>
-        <w:pStyle w:val="ListParagraph"/>
-        <w:numPr>
-          <w:ilvl w:val="0"/>
-          <w:numId w:val="21"/>
-        </w:numPr>
-        <w:rPr>
-          <w:lang w:val="en-US"/>
-        </w:rPr>
-      </w:pPr>
-      <w:r>
-        <w:rPr>
-          <w:lang w:val="en-US"/>
-        </w:rPr>
-        <w:t>Time bonus/penalty</w:t>
-      </w:r>
-      <w:r>
-        <w:rPr>
-          <w:lang w:val="en-US"/>
-        </w:rPr>
-        <w:t xml:space="preserve"> =&gt; </w:t>
-      </w:r>
-      <w:r>
-        <w:rPr>
-          <w:strike/>
-          <w:lang w:val="en-US"/>
-        </w:rPr>
-        <w:t>SFX</w:t>
-      </w:r>
-      <w:r>
-        <w:rPr>
-          <w:lang w:val="en-US"/>
-        </w:rPr>
-        <w:t>, Part</w:t>
-      </w:r>
-      <w:r>
-        <w:rPr>
-          <w:lang w:val="en-US"/>
-        </w:rPr>
-        <w:t xml:space="preserve"> &lt;= sand timers floating around</w:t>
+        <w:rPr>
+          <w:lang w:val="en-US"/>
+        </w:rPr>
+      </w:pPr>
+    </w:p>
+    <w:p>
+      <w:pPr>
+        <w:rPr>
+          <w:lang w:val="en-US"/>
+        </w:rPr>
+      </w:pPr>
+      <w:r>
+        <w:rPr>
+          <w:lang w:val="en-US"/>
+        </w:rPr>
+        <w:t>Magnet =&gt; create white circle moving inward?</w:t>
       </w:r>
     </w:p>
     <w:p>
@@ -1428,118 +911,7 @@
         <w:pStyle w:val="Heading2"/>
       </w:pPr>
       <w:r>
-        <w:t>Solo Mode</w:t>
-      </w:r>
-    </w:p>
-    <w:p>
-      <w:pPr>
-        <w:rPr>
-          <w:lang w:val="en-US"/>
-        </w:rPr>
-      </w:pPr>
-      <w:r>
-        <w:rPr>
-          <w:b/>
-          <w:bCs/>
-          <w:lang w:val="en-US"/>
-        </w:rPr>
-        <w:t>How does this work?</w:t>
-      </w:r>
-    </w:p>
-    <w:p>
-      <w:pPr>
-        <w:pStyle w:val="ListParagraph"/>
-        <w:numPr>
-          <w:ilvl w:val="0"/>
-          <w:numId w:val="12"/>
-        </w:numPr>
-        <w:rPr>
-          <w:lang w:val="en-US"/>
-        </w:rPr>
-      </w:pPr>
-      <w:r>
-        <w:rPr>
-          <w:lang w:val="en-US"/>
-        </w:rPr>
-        <w:t>The map is slowly dissolving behind you</w:t>
-      </w:r>
-    </w:p>
-    <w:p>
-      <w:pPr>
-        <w:pStyle w:val="ListParagraph"/>
-        <w:numPr>
-          <w:ilvl w:val="0"/>
-          <w:numId w:val="12"/>
-        </w:numPr>
-        <w:rPr>
-          <w:lang w:val="en-US"/>
-        </w:rPr>
-      </w:pPr>
-      <w:r>
-        <w:rPr>
-          <w:lang w:val="en-US"/>
-        </w:rPr>
-        <w:t>If it reaches you, you lose</w:t>
-      </w:r>
-    </w:p>
-    <w:p>
-      <w:pPr>
-        <w:pStyle w:val="ListParagraph"/>
-        <w:numPr>
-          <w:ilvl w:val="0"/>
-          <w:numId w:val="12"/>
-        </w:numPr>
-        <w:rPr>
-          <w:lang w:val="en-US"/>
-        </w:rPr>
-      </w:pPr>
-      <w:r>
-        <w:rPr>
-          <w:lang w:val="en-US"/>
-        </w:rPr>
-        <w:t>If it swallows one of your parts, you get a penalty.</w:t>
-      </w:r>
-    </w:p>
-    <w:p>
-      <w:pPr>
-        <w:pStyle w:val="ListParagraph"/>
-        <w:numPr>
-          <w:ilvl w:val="0"/>
-          <w:numId w:val="12"/>
-        </w:numPr>
-        <w:rPr>
-          <w:lang w:val="en-US"/>
-        </w:rPr>
-      </w:pPr>
-      <w:r>
-        <w:rPr>
-          <w:lang w:val="en-US"/>
-        </w:rPr>
-        <w:t>Just try to reach the finish.</w:t>
-      </w:r>
-    </w:p>
-    <w:p>
-      <w:pPr>
-        <w:rPr>
-          <w:lang w:val="en-US"/>
-        </w:rPr>
-      </w:pPr>
-    </w:p>
-    <w:p>
-      <w:pPr>
-        <w:rPr>
-          <w:b/>
-          <w:bCs/>
-          <w:lang w:val="en-US"/>
-        </w:rPr>
-      </w:pPr>
-      <w:r>
-        <w:rPr>
-          <w:b/>
-          <w:bCs/>
-          <w:lang w:val="en-US"/>
-        </w:rPr>
-        <w:t>What do I need for this?</w:t>
+        <w:t>Last Essentials</w:t>
       </w:r>
     </w:p>
     <w:p>
@@ -1579,7 +951,87 @@
         <w:rPr>
           <w:lang w:val="en-US"/>
         </w:rPr>
-        <w:t>While we’re at it, create a “Pause Menu” then</w:t>
+        <w:t>C</w:t>
+      </w:r>
+      <w:r>
+        <w:rPr>
+          <w:lang w:val="en-US"/>
+        </w:rPr>
+        <w:t>reate a “Pause Menu”</w:t>
+      </w:r>
+    </w:p>
+    <w:p>
+      <w:pPr>
+        <w:rPr>
+          <w:lang w:val="en-US"/>
+        </w:rPr>
+      </w:pPr>
+    </w:p>
+    <w:p>
+      <w:pPr>
+        <w:pStyle w:val="Heading2"/>
+      </w:pPr>
+      <w:r>
+        <w:t>Bugs</w:t>
+      </w:r>
+    </w:p>
+    <w:p>
+      <w:pPr>
+        <w:rPr>
+          <w:lang w:val="en-US"/>
+        </w:rPr>
+      </w:pPr>
+      <w:r>
+        <w:rPr>
+          <w:b/>
+          <w:bCs/>
+          <w:lang w:val="en-US"/>
+        </w:rPr>
+        <w:t xml:space="preserve">BUG: </w:t>
+      </w:r>
+      <w:r>
+        <w:rPr>
+          <w:lang w:val="en-US"/>
+        </w:rPr>
+        <w:t xml:space="preserve">There’s still the possibility of rooms opening on each other, but that’s because of the </w:t>
+      </w:r>
+      <w:r>
+        <w:rPr>
+          <w:i/>
+          <w:iCs/>
+          <w:lang w:val="en-US"/>
+        </w:rPr>
+        <w:t>bitmap</w:t>
+      </w:r>
+      <w:r>
+        <w:rPr>
+          <w:lang w:val="en-US"/>
+        </w:rPr>
+        <w:t xml:space="preserve"> redrawing</w:t>
+      </w:r>
+      <w:r>
+        <w:rPr>
+          <w:lang w:val="en-US"/>
+        </w:rPr>
+        <w:t xml:space="preserve"> and teleporter room size increase</w:t>
+      </w:r>
+      <w:r>
+        <w:rPr>
+          <w:lang w:val="en-US"/>
+        </w:rPr>
+        <w:t>, which opens up some spaces.</w:t>
+      </w:r>
+      <w:r>
+        <w:rPr>
+          <w:lang w:val="en-US"/>
+        </w:rPr>
+        <w:t xml:space="preserve"> Is this an issue?</w:t>
+      </w:r>
+      <w:r>
+        <w:rPr>
+          <w:lang w:val="en-US"/>
+        </w:rPr>
+        <w:t xml:space="preserve"> </w:t>
       </w:r>
     </w:p>
     <w:p>
@@ -1587,113 +1039,17 @@
         <w:pStyle w:val="ListParagraph"/>
         <w:numPr>
           <w:ilvl w:val="0"/>
-          <w:numId w:val="24"/>
+          <w:numId w:val="27"/>
         </w:numPr>
         <w:rPr>
-          <w:b/>
-          <w:bCs/>
-          <w:lang w:val="en-US"/>
-        </w:rPr>
-      </w:pPr>
-      <w:r>
-        <w:rPr>
-          <w:lang w:val="en-US"/>
-        </w:rPr>
-        <w:t xml:space="preserve">A </w:t>
-      </w:r>
-      <w:r>
-        <w:rPr>
-          <w:b/>
-          <w:bCs/>
-          <w:lang w:val="en-US"/>
-        </w:rPr>
-        <w:t>rectangle</w:t>
-      </w:r>
-      <w:r>
-        <w:rPr>
-          <w:lang w:val="en-US"/>
-        </w:rPr>
-        <w:t xml:space="preserve"> that moves along the route</w:t>
-      </w:r>
-    </w:p>
-    <w:p>
-      <w:pPr>
-        <w:pStyle w:val="ListParagraph"/>
-        <w:numPr>
-          <w:ilvl w:val="1"/>
-          <w:numId w:val="24"/>
-        </w:numPr>
-        <w:rPr>
-          <w:b/>
-          <w:bCs/>
-          <w:lang w:val="en-US"/>
-        </w:rPr>
-      </w:pPr>
-      <w:r>
-        <w:rPr>
-          <w:lang w:val="en-US"/>
-        </w:rPr>
-        <w:t>Going in the same direction as the current room, at fixed speed.</w:t>
-      </w:r>
-    </w:p>
-    <w:p>
-      <w:pPr>
-        <w:pStyle w:val="ListParagraph"/>
-        <w:numPr>
-          <w:ilvl w:val="1"/>
-          <w:numId w:val="24"/>
-        </w:numPr>
-        <w:rPr>
-          <w:b/>
-          <w:bCs/>
-          <w:lang w:val="en-US"/>
-        </w:rPr>
-      </w:pPr>
-      <w:r>
-        <w:rPr>
-          <w:lang w:val="en-US"/>
-        </w:rPr>
-        <w:t>Resized to match room size. (Same color as terrain, so it blends in?)</w:t>
-      </w:r>
-    </w:p>
-    <w:p>
-      <w:pPr>
-        <w:pStyle w:val="ListParagraph"/>
-        <w:numPr>
-          <w:ilvl w:val="1"/>
-          <w:numId w:val="24"/>
-        </w:numPr>
-        <w:rPr>
-          <w:b/>
-          <w:bCs/>
-          <w:lang w:val="en-US"/>
-        </w:rPr>
-      </w:pPr>
-      <w:r>
-        <w:rPr>
-          <w:lang w:val="en-US"/>
-        </w:rPr>
-        <w:t>Whenever it enters a new room, the room before it is destroyed.</w:t>
-      </w:r>
-    </w:p>
-    <w:p>
-      <w:pPr>
-        <w:pStyle w:val="ListParagraph"/>
-        <w:numPr>
-          <w:ilvl w:val="1"/>
-          <w:numId w:val="24"/>
-        </w:numPr>
-        <w:rPr>
-          <w:b/>
-          <w:bCs/>
-          <w:lang w:val="en-US"/>
-        </w:rPr>
-      </w:pPr>
-      <w:r>
-        <w:rPr>
-          <w:lang w:val="en-US"/>
-        </w:rPr>
-        <w:t>If it touches you, you lose.</w:t>
+          <w:lang w:val="en-US"/>
+        </w:rPr>
+      </w:pPr>
+      <w:r>
+        <w:rPr>
+          <w:lang w:val="en-US"/>
+        </w:rPr>
+        <w:t>Preemptively place a teleporter when our options get very slim?</w:t>
       </w:r>
     </w:p>
     <w:p>
@@ -1701,19 +1057,17 @@
         <w:pStyle w:val="ListParagraph"/>
         <w:numPr>
           <w:ilvl w:val="0"/>
-          <w:numId w:val="24"/>
+          <w:numId w:val="27"/>
         </w:numPr>
         <w:rPr>
-          <w:b/>
-          <w:bCs/>
-          <w:lang w:val="en-US"/>
-        </w:rPr>
-      </w:pPr>
-      <w:r>
-        <w:rPr>
-          <w:lang w:val="en-US"/>
-        </w:rPr>
-        <w:t xml:space="preserve">This rectangle should only </w:t>
+          <w:lang w:val="en-US"/>
+        </w:rPr>
+      </w:pPr>
+      <w:r>
+        <w:rPr>
+          <w:lang w:val="en-US"/>
+        </w:rPr>
+        <w:t xml:space="preserve">Don’t necessarily place it on the last one =&gt; check the X last rooms to place it on the </w:t>
       </w:r>
       <w:r>
         <w:rPr>
@@ -1721,173 +1075,31 @@
           <w:iCs/>
           <w:lang w:val="en-US"/>
         </w:rPr>
-        <w:t>start</w:t>
-      </w:r>
-      <w:r>
-        <w:rPr>
-          <w:lang w:val="en-US"/>
-        </w:rPr>
-        <w:t xml:space="preserve"> once you leave the first room, right?</w:t>
-      </w:r>
-    </w:p>
-    <w:p>
-      <w:pPr>
-        <w:rPr>
-          <w:lang w:val="en-US"/>
-        </w:rPr>
-      </w:pPr>
-    </w:p>
-    <w:p>
-      <w:pPr>
-        <w:pStyle w:val="Heading2"/>
-      </w:pPr>
-      <w:r>
-        <w:t>Bugs</w:t>
-      </w:r>
-    </w:p>
-    <w:p>
-      <w:pPr>
-        <w:rPr>
-          <w:lang w:val="en-US"/>
-        </w:rPr>
-      </w:pPr>
-      <w:r>
-        <w:rPr>
-          <w:b/>
-          <w:bCs/>
-          <w:lang w:val="en-US"/>
-        </w:rPr>
-        <w:t>BUG:</w:t>
-      </w:r>
-      <w:r>
-        <w:rPr>
-          <w:lang w:val="en-US"/>
-        </w:rPr>
-        <w:t xml:space="preserve"> When continuing from backtracked room, lock doesn’t open the right connections (or any connections at all) to previous room</w:t>
-      </w:r>
-    </w:p>
-    <w:p>
-      <w:pPr>
-        <w:rPr>
-          <w:lang w:val="en-US"/>
-        </w:rPr>
-      </w:pPr>
-    </w:p>
-    <w:p>
-      <w:pPr>
-        <w:rPr>
-          <w:lang w:val="en-US"/>
-        </w:rPr>
-      </w:pPr>
-      <w:r>
-        <w:rPr>
-          <w:b/>
-          <w:bCs/>
-          <w:lang w:val="en-US"/>
-        </w:rPr>
-        <w:t>ESSENTIAL BUG</w:t>
-      </w:r>
-      <w:r>
-        <w:rPr>
-          <w:lang w:val="en-US"/>
-        </w:rPr>
-        <w:t>: When backtracking, it allows overlap with older rooms? Which messes up everything BIG TIME.</w:t>
-      </w:r>
-    </w:p>
-    <w:p>
-      <w:pPr>
-        <w:rPr>
-          <w:lang w:val="en-US"/>
-        </w:rPr>
-      </w:pPr>
-    </w:p>
-    <w:p>
-      <w:pPr>
-        <w:rPr>
-          <w:lang w:val="en-US"/>
-        </w:rPr>
-      </w:pPr>
-      <w:r>
-        <w:rPr>
-          <w:b/>
-          <w:bCs/>
-          <w:lang w:val="en-US"/>
-        </w:rPr>
-        <w:t>ESSENTIAL BUG:</w:t>
-      </w:r>
-      <w:r>
-        <w:rPr>
-          <w:lang w:val="en-US"/>
-        </w:rPr>
-        <w:t xml:space="preserve"> It removes rooms that still contain a player part??</w:t>
-      </w:r>
-      <w:r>
-        <w:rPr>
-          <w:lang w:val="en-US"/>
-        </w:rPr>
-        <w:t xml:space="preserve"> (Trailing player recording is also delayed because of the wolf? Or just a different error?)</w:t>
-      </w:r>
-    </w:p>
-    <w:p>
-      <w:pPr>
-        <w:rPr>
-          <w:lang w:val="en-US"/>
-        </w:rPr>
-      </w:pPr>
-    </w:p>
-    <w:p>
-      <w:pPr>
-        <w:rPr>
-          <w:lang w:val="en-US"/>
-        </w:rPr>
-      </w:pPr>
-      <w:r>
-        <w:rPr>
-          <w:b/>
-          <w:bCs/>
-          <w:lang w:val="en-US"/>
-        </w:rPr>
-        <w:t>BUG:</w:t>
-      </w:r>
-      <w:r>
-        <w:rPr>
-          <w:lang w:val="en-US"/>
-        </w:rPr>
-        <w:t xml:space="preserve"> Elements on “weird” tiles (such as the one open on 3 sides) are oriented in the wrong way</w:t>
-      </w:r>
-      <w:r>
-        <w:rPr>
-          <w:lang w:val="en-US"/>
-        </w:rPr>
-        <w:t>.</w:t>
-      </w:r>
-    </w:p>
-    <w:p>
-      <w:pPr>
-        <w:rPr>
-          <w:lang w:val="en-US"/>
-        </w:rPr>
-      </w:pPr>
-    </w:p>
-    <w:p>
-      <w:pPr>
-        <w:rPr>
-          <w:lang w:val="en-US"/>
-        </w:rPr>
-      </w:pPr>
-      <w:r>
-        <w:rPr>
-          <w:b/>
-          <w:bCs/>
-          <w:lang w:val="en-US"/>
-        </w:rPr>
-        <w:t>BUG:</w:t>
-      </w:r>
-      <w:r>
-        <w:rPr>
-          <w:lang w:val="en-US"/>
-        </w:rPr>
-        <w:t xml:space="preserve"> When wolf slices you … sometimes only </w:t>
+        <w:t xml:space="preserve">best </w:t>
+      </w:r>
+      <w:r>
+        <w:rPr>
+          <w:lang w:val="en-US"/>
+        </w:rPr>
+        <w:t>one. (Biggest, doesn’t already have anything.)</w:t>
+      </w:r>
+    </w:p>
+    <w:p>
+      <w:pPr>
+        <w:pStyle w:val="ListParagraph"/>
+        <w:numPr>
+          <w:ilvl w:val="0"/>
+          <w:numId w:val="27"/>
+        </w:numPr>
+        <w:rPr>
+          <w:lang w:val="en-US"/>
+        </w:rPr>
+      </w:pPr>
+      <w:r>
+        <w:rPr>
+          <w:lang w:val="en-US"/>
+        </w:rPr>
+        <w:t xml:space="preserve">Backtrack a bit less, as this often leads to </w:t>
       </w:r>
       <w:r>
         <w:rPr>
@@ -1895,13 +1107,13 @@
           <w:iCs/>
           <w:lang w:val="en-US"/>
         </w:rPr>
-        <w:t>one</w:t>
-      </w:r>
-      <w:r>
-        <w:rPr>
-          <w:lang w:val="en-US"/>
-        </w:rPr>
-        <w:t xml:space="preserve"> body remains? Instead of the expected two?</w:t>
+        <w:t>two</w:t>
+      </w:r>
+      <w:r>
+        <w:rPr>
+          <w:lang w:val="en-US"/>
+        </w:rPr>
+        <w:t xml:space="preserve"> completely separate directions</w:t>
       </w:r>
     </w:p>
     <w:p>
@@ -1931,147 +1143,7 @@
         <w:rPr>
           <w:lang w:val="en-US"/>
         </w:rPr>
-        <w:t xml:space="preserve"> The “holes” painter sometimes narrowly overlaps tiles inside. We can’t erase those (as they are solid), locking the game completely! (I already added code to “fix” this … but because of the rounding and stuff, it’s not perfect.)</w:t>
-      </w:r>
-    </w:p>
-    <w:p>
-      <w:pPr>
-        <w:rPr>
-          <w:lang w:val="en-US"/>
-        </w:rPr>
-      </w:pPr>
-    </w:p>
-    <w:p>
-      <w:pPr>
-        <w:rPr>
-          <w:lang w:val="en-US"/>
-        </w:rPr>
-      </w:pPr>
-      <w:r>
-        <w:rPr>
-          <w:b/>
-          <w:bCs/>
-          <w:lang w:val="en-US"/>
-        </w:rPr>
-        <w:t xml:space="preserve">GATE </w:t>
-      </w:r>
-      <w:r>
-        <w:rPr>
-          <w:b/>
-          <w:bCs/>
-          <w:lang w:val="en-US"/>
-        </w:rPr>
-        <w:t>BUG</w:t>
-      </w:r>
-      <w:r>
-        <w:rPr>
-          <w:b/>
-          <w:bCs/>
-          <w:lang w:val="en-US"/>
-        </w:rPr>
-        <w:t>S:</w:t>
-      </w:r>
-      <w:r>
-        <w:rPr>
-          <w:b/>
-          <w:bCs/>
-          <w:lang w:val="en-US"/>
-        </w:rPr>
-        <w:t xml:space="preserve"> </w:t>
-      </w:r>
-      <w:r>
-        <w:rPr>
-          <w:lang w:val="en-US"/>
-        </w:rPr>
-        <w:t>“</w:t>
-      </w:r>
-      <w:proofErr w:type="spellStart"/>
-      <w:r>
-        <w:rPr>
-          <w:lang w:val="en-US"/>
-        </w:rPr>
-        <w:t>Recalculate_gates</w:t>
-      </w:r>
-      <w:proofErr w:type="spellEnd"/>
-      <w:r>
-        <w:rPr>
-          <w:lang w:val="en-US"/>
-        </w:rPr>
-        <w:t>” =&gt; we don’t remove the old gates! We just add/set new ones if necessary. Fix that.</w:t>
-      </w:r>
-    </w:p>
-    <w:p>
-      <w:pPr>
-        <w:rPr>
-          <w:lang w:val="en-US"/>
-        </w:rPr>
-      </w:pPr>
-    </w:p>
-    <w:p>
-      <w:pPr>
-        <w:rPr>
-          <w:lang w:val="en-US"/>
-        </w:rPr>
-      </w:pPr>
-      <w:r>
-        <w:rPr>
-          <w:lang w:val="en-US"/>
-        </w:rPr>
-        <w:t>Such as the “</w:t>
-      </w:r>
-      <w:proofErr w:type="spellStart"/>
-      <w:r>
-        <w:rPr>
-          <w:lang w:val="en-US"/>
-        </w:rPr>
-        <w:t>sacrifice_coin_gate</w:t>
-      </w:r>
-      <w:proofErr w:type="spellEnd"/>
-      <w:r>
-        <w:rPr>
-          <w:lang w:val="en-US"/>
-        </w:rPr>
-        <w:t>”, not sure though.</w:t>
-      </w:r>
-      <w:r>
-        <w:rPr>
-          <w:lang w:val="en-US"/>
-        </w:rPr>
-        <w:t xml:space="preserve"> </w:t>
-      </w:r>
-    </w:p>
-    <w:p>
-      <w:pPr>
-        <w:rPr>
-          <w:lang w:val="en-US"/>
-        </w:rPr>
-      </w:pPr>
-    </w:p>
-    <w:p>
-      <w:pPr>
-        <w:rPr>
-          <w:lang w:val="en-US"/>
-        </w:rPr>
-      </w:pPr>
-      <w:proofErr w:type="gramStart"/>
-      <w:r>
-        <w:rPr>
-          <w:lang w:val="en-US"/>
-        </w:rPr>
-        <w:t>Also</w:t>
-      </w:r>
-      <w:proofErr w:type="gramEnd"/>
-      <w:r>
-        <w:rPr>
-          <w:lang w:val="en-US"/>
-        </w:rPr>
-        <w:t xml:space="preserve"> not sure if I added the automatic coin spawning to those gates to ensure you’re not stuck forever.</w:t>
-      </w:r>
-      <w:r>
-        <w:rPr>
-          <w:lang w:val="en-US"/>
-        </w:rPr>
-        <w:t>)</w:t>
+        <w:t xml:space="preserve"> On “slot gate”, you can move through the gates anyway? Even the closed ones?</w:t>
       </w:r>
     </w:p>
     <w:p>
@@ -2101,7 +1173,21 @@
         <w:rPr>
           <w:lang w:val="en-US"/>
         </w:rPr>
-        <w:t xml:space="preserve"> Sometimes it counts collecting a coin as collecting </w:t>
+        <w:t xml:space="preserve"> Now, when a lock is removed </w:t>
+      </w:r>
+      <w:r>
+        <w:rPr>
+          <w:b/>
+          <w:bCs/>
+          <w:lang w:val="en-US"/>
+        </w:rPr>
+        <w:t>because the whole damn room is deleted</w:t>
+      </w:r>
+      <w:r>
+        <w:rPr>
+          <w:lang w:val="en-US"/>
+        </w:rPr>
+        <w:t xml:space="preserve">, it’s only </w:t>
       </w:r>
       <w:r>
         <w:rPr>
@@ -2109,7 +1195,43 @@
           <w:iCs/>
           <w:lang w:val="en-US"/>
         </w:rPr>
-        <w:t>two coins</w:t>
+        <w:t>soft</w:t>
+      </w:r>
+      <w:r>
+        <w:rPr>
+          <w:lang w:val="en-US"/>
+        </w:rPr>
+        <w:t xml:space="preserve"> removed. Change that to be a hard remove in that case.</w:t>
+      </w:r>
+    </w:p>
+    <w:p>
+      <w:pPr>
+        <w:rPr>
+          <w:b/>
+          <w:bCs/>
+          <w:lang w:val="en-US"/>
+        </w:rPr>
+      </w:pPr>
+    </w:p>
+    <w:p>
+      <w:pPr>
+        <w:rPr>
+          <w:lang w:val="en-US"/>
+        </w:rPr>
+      </w:pPr>
+      <w:r>
+        <w:rPr>
+          <w:b/>
+          <w:bCs/>
+          <w:lang w:val="en-US"/>
+        </w:rPr>
+        <w:t>BUG:</w:t>
+      </w:r>
+      <w:r>
+        <w:rPr>
+          <w:lang w:val="en-US"/>
+        </w:rPr>
+        <w:t xml:space="preserve"> Elements on “weird” tiles (such as the one open on 3 sides) are oriented in the wrong way</w:t>
       </w:r>
       <w:r>
         <w:rPr>
@@ -2117,29 +1239,58 @@
         </w:rPr>
         <w:t>.</w:t>
       </w:r>
-      <w:r>
-        <w:rPr>
-          <w:lang w:val="en-US"/>
-        </w:rPr>
-        <w:t xml:space="preserve"> (Sometimes even three???)</w:t>
-      </w:r>
-    </w:p>
-    <w:p>
-      <w:pPr>
-        <w:rPr>
-          <w:iCs/>
-          <w:lang w:val="en-US"/>
-        </w:rPr>
-      </w:pPr>
-    </w:p>
-    <w:p>
-      <w:pPr>
-        <w:rPr>
-          <w:b/>
-          <w:bCs/>
-          <w:lang w:val="en-US"/>
-        </w:rPr>
-      </w:pPr>
+    </w:p>
+    <w:p>
+      <w:pPr>
+        <w:rPr>
+          <w:b/>
+          <w:bCs/>
+          <w:lang w:val="en-US"/>
+        </w:rPr>
+      </w:pPr>
+    </w:p>
+    <w:p>
+      <w:pPr>
+        <w:rPr>
+          <w:lang w:val="en-US"/>
+        </w:rPr>
+      </w:pPr>
+      <w:r>
+        <w:rPr>
+          <w:b/>
+          <w:bCs/>
+          <w:lang w:val="en-US"/>
+        </w:rPr>
+        <w:t>BUG:</w:t>
+      </w:r>
+      <w:r>
+        <w:rPr>
+          <w:lang w:val="en-US"/>
+        </w:rPr>
+        <w:t xml:space="preserve"> The “holes” painter sometimes narrowly overlaps tiles inside. We can’t erase those (as they are solid), locking the game completely! (I already added code to “fix” this … but because of the rounding and stuff, it’s not perfect.)</w:t>
+      </w:r>
+    </w:p>
+    <w:p>
+      <w:pPr>
+        <w:rPr>
+          <w:lang w:val="en-US"/>
+        </w:rPr>
+      </w:pPr>
+    </w:p>
+    <w:p>
+      <w:pPr>
+        <w:rPr>
+          <w:lang w:val="en-US"/>
+        </w:rPr>
+      </w:pPr>
+      <w:r>
+        <w:rPr>
+          <w:b/>
+          <w:bCs/>
+          <w:lang w:val="en-US"/>
+        </w:rPr>
+        <w:t xml:space="preserve">GATE </w:t>
+      </w:r>
       <w:r>
         <w:rPr>
           <w:b/>
@@ -2154,42 +1305,80 @@
           <w:bCs/>
           <w:lang w:val="en-US"/>
         </w:rPr>
-        <w:t xml:space="preserve"> (?)</w:t>
-      </w:r>
-      <w:r>
-        <w:rPr>
-          <w:b/>
-          <w:bCs/>
-          <w:lang w:val="en-US"/>
-        </w:rPr>
-        <w:t xml:space="preserve">: </w:t>
-      </w:r>
-      <w:r>
-        <w:rPr>
-          <w:lang w:val="en-US"/>
-        </w:rPr>
-        <w:t xml:space="preserve">When </w:t>
+        <w:t>S:</w:t>
+      </w:r>
+      <w:r>
+        <w:rPr>
+          <w:b/>
+          <w:bCs/>
+          <w:lang w:val="en-US"/>
+        </w:rPr>
+        <w:t xml:space="preserve"> </w:t>
+      </w:r>
+      <w:r>
+        <w:rPr>
+          <w:lang w:val="en-US"/>
+        </w:rPr>
+        <w:t>“</w:t>
       </w:r>
       <w:proofErr w:type="spellStart"/>
       <w:r>
         <w:rPr>
           <w:lang w:val="en-US"/>
         </w:rPr>
-        <w:t>glueing</w:t>
+        <w:t>Recalculate_gates</w:t>
       </w:r>
       <w:proofErr w:type="spellEnd"/>
       <w:r>
         <w:rPr>
           <w:lang w:val="en-US"/>
         </w:rPr>
-        <w:t xml:space="preserve"> bodies back together, their scale is all wrong?</w:t>
-      </w:r>
-    </w:p>
-    <w:p>
-      <w:pPr>
-        <w:rPr>
-          <w:b/>
-          <w:bCs/>
+        <w:t>” =&gt; we don’t remove the old gates! We just add/set new ones if necessary. Fix that.</w:t>
+      </w:r>
+    </w:p>
+    <w:p>
+      <w:pPr>
+        <w:rPr>
+          <w:lang w:val="en-US"/>
+        </w:rPr>
+      </w:pPr>
+    </w:p>
+    <w:p>
+      <w:pPr>
+        <w:rPr>
+          <w:lang w:val="en-US"/>
+        </w:rPr>
+      </w:pPr>
+      <w:r>
+        <w:rPr>
+          <w:lang w:val="en-US"/>
+        </w:rPr>
+        <w:t>Such as the “</w:t>
+      </w:r>
+      <w:proofErr w:type="spellStart"/>
+      <w:r>
+        <w:rPr>
+          <w:lang w:val="en-US"/>
+        </w:rPr>
+        <w:t>sacrifice_coin_gate</w:t>
+      </w:r>
+      <w:proofErr w:type="spellEnd"/>
+      <w:r>
+        <w:rPr>
+          <w:lang w:val="en-US"/>
+        </w:rPr>
+        <w:t>”, not sure though.</w:t>
+      </w:r>
+      <w:r>
+        <w:rPr>
+          <w:lang w:val="en-US"/>
+        </w:rPr>
+        <w:t xml:space="preserve"> </w:t>
+      </w:r>
+    </w:p>
+    <w:p>
+      <w:pPr>
+        <w:rPr>
           <w:lang w:val="en-US"/>
         </w:rPr>
       </w:pPr>
@@ -2402,9 +1591,18 @@
         <w:rPr>
           <w:b/>
           <w:bCs/>
-          <w:lang w:val="en-US"/>
-        </w:rPr>
-        <w:t>Weaken the “bigger is faster” rule, remove its tutorial.</w:t>
+          <w:strike/>
+          <w:lang w:val="en-US"/>
+        </w:rPr>
+        <w:t>Weaken the “bigger is faster” rule</w:t>
+      </w:r>
+      <w:r>
+        <w:rPr>
+          <w:b/>
+          <w:bCs/>
+          <w:lang w:val="en-US"/>
+        </w:rPr>
+        <w:t>, remove its tutorial.</w:t>
       </w:r>
     </w:p>
     <w:p>
@@ -2469,6 +1667,110 @@
     <w:p>
       <w:pPr>
         <w:rPr>
+          <w:lang w:val="en-US"/>
+        </w:rPr>
+      </w:pPr>
+      <w:r>
+        <w:rPr>
+          <w:b/>
+          <w:bCs/>
+          <w:lang w:val="en-US"/>
+        </w:rPr>
+        <w:t>QUESTION:</w:t>
+      </w:r>
+    </w:p>
+    <w:p>
+      <w:pPr>
+        <w:pStyle w:val="ListParagraph"/>
+        <w:numPr>
+          <w:ilvl w:val="0"/>
+          <w:numId w:val="25"/>
+        </w:numPr>
+        <w:rPr>
+          <w:lang w:val="en-US"/>
+        </w:rPr>
+      </w:pPr>
+      <w:r>
+        <w:rPr>
+          <w:lang w:val="en-US"/>
+        </w:rPr>
+        <w:t>Have I implemented some code to grow/shrink players when rounding? Seems like it. (I think I did that to compensate for area differences between shapes … but it gives feedback for it now, which isn’t great.)</w:t>
+      </w:r>
+    </w:p>
+    <w:p>
+      <w:pPr>
+        <w:pStyle w:val="ListParagraph"/>
+        <w:numPr>
+          <w:ilvl w:val="0"/>
+          <w:numId w:val="25"/>
+        </w:numPr>
+        <w:rPr>
+          <w:lang w:val="en-US"/>
+        </w:rPr>
+      </w:pPr>
+      <w:r>
+        <w:rPr>
+          <w:lang w:val="en-US"/>
+        </w:rPr>
+        <w:t xml:space="preserve">Is it even </w:t>
+      </w:r>
+      <w:r>
+        <w:rPr>
+          <w:i/>
+          <w:iCs/>
+          <w:lang w:val="en-US"/>
+        </w:rPr>
+        <w:t>fun</w:t>
+      </w:r>
+      <w:r>
+        <w:rPr>
+          <w:lang w:val="en-US"/>
+        </w:rPr>
+        <w:t xml:space="preserve"> to have your body sliced into multiple parts? Does the wolf even do anything for the game?</w:t>
+      </w:r>
+    </w:p>
+    <w:p>
+      <w:pPr>
+        <w:pStyle w:val="ListParagraph"/>
+        <w:numPr>
+          <w:ilvl w:val="0"/>
+          <w:numId w:val="25"/>
+        </w:numPr>
+        <w:rPr>
+          <w:lang w:val="en-US"/>
+        </w:rPr>
+      </w:pPr>
+      <w:r>
+        <w:rPr>
+          <w:lang w:val="en-US"/>
+        </w:rPr>
+        <w:t xml:space="preserve">Should we push us more into the terrain by default (the spiderman way)? It </w:t>
+      </w:r>
+      <w:r>
+        <w:rPr>
+          <w:i/>
+          <w:iCs/>
+          <w:lang w:val="en-US"/>
+        </w:rPr>
+        <w:t>really</w:t>
+      </w:r>
+      <w:r>
+        <w:rPr>
+          <w:lang w:val="en-US"/>
+        </w:rPr>
+        <w:t xml:space="preserve"> helps with rolling. So maybe add a slight force in normal situations, and increase probability of spiderman being in level.</w:t>
+      </w:r>
+    </w:p>
+    <w:p>
+      <w:pPr>
+        <w:rPr>
+          <w:lang w:val="en-US"/>
+        </w:rPr>
+      </w:pPr>
+    </w:p>
+    <w:p>
+      <w:pPr>
+        <w:rPr>
           <w:b/>
           <w:bCs/>
           <w:lang w:val="en-US"/>
@@ -2601,51 +1903,45 @@
           <w:bCs/>
           <w:lang w:val="en-US"/>
         </w:rPr>
-        <w:t>TO DO</w:t>
-      </w:r>
-      <w:r>
-        <w:rPr>
-          <w:lang w:val="en-US"/>
-        </w:rPr>
-        <w:t xml:space="preserve"> =&gt; </w:t>
-      </w:r>
-      <w:r>
-        <w:rPr>
-          <w:lang w:val="en-US"/>
-        </w:rPr>
-        <w:t xml:space="preserve">Mark certain items as “coin” =&gt; show coin interface when </w:t>
-      </w:r>
-      <w:r>
-        <w:rPr>
+        <w:t xml:space="preserve">Add </w:t>
+      </w:r>
+      <w:r>
+        <w:rPr>
+          <w:b/>
+          <w:bCs/>
           <w:i/>
           <w:iCs/>
           <w:lang w:val="en-US"/>
         </w:rPr>
-        <w:t>near</w:t>
-      </w:r>
-      <w:r>
-        <w:rPr>
-          <w:lang w:val="en-US"/>
-        </w:rPr>
-        <w:t xml:space="preserve"> them</w:t>
-      </w:r>
-    </w:p>
-    <w:p>
-      <w:pPr>
-        <w:pStyle w:val="ListParagraph"/>
-        <w:numPr>
-          <w:ilvl w:val="0"/>
-          <w:numId w:val="10"/>
-        </w:numPr>
-        <w:rPr>
-          <w:lang w:val="en-US"/>
-        </w:rPr>
-      </w:pPr>
-      <w:r>
-        <w:rPr>
-          <w:lang w:val="en-US"/>
-        </w:rPr>
-        <w:t>Use the physics for this? Or just do a loop through the 3x3 area around us in the grid?</w:t>
+        <w:t>special tiles</w:t>
+      </w:r>
+      <w:r>
+        <w:rPr>
+          <w:b/>
+          <w:bCs/>
+          <w:lang w:val="en-US"/>
+        </w:rPr>
+        <w:t xml:space="preserve"> that do something with coins! </w:t>
+      </w:r>
+      <w:r>
+        <w:rPr>
+          <w:lang w:val="en-US"/>
+        </w:rPr>
+        <w:t>(And once we’ve done that, add an area to bodies, which lights up the coin interface when such a “</w:t>
+      </w:r>
+      <w:proofErr w:type="spellStart"/>
+      <w:r>
+        <w:rPr>
+          <w:lang w:val="en-US"/>
+        </w:rPr>
+        <w:t>coin_related</w:t>
+      </w:r>
+      <w:proofErr w:type="spellEnd"/>
+      <w:r>
+        <w:rPr>
+          <w:lang w:val="en-US"/>
+        </w:rPr>
+        <w:t>” tile is in range.)</w:t>
       </w:r>
     </w:p>
     <w:p>
@@ -2708,21 +2004,79 @@
         <w:rPr>
           <w:lang w:val="en-US"/>
         </w:rPr>
-        <w:t xml:space="preserve">Create </w:t>
-      </w:r>
-      <w:r>
-        <w:rPr>
-          <w:b/>
-          <w:bCs/>
-          <w:lang w:val="en-US"/>
-        </w:rPr>
-        <w:t>outline</w:t>
-      </w:r>
-      <w:r>
-        <w:rPr>
-          <w:lang w:val="en-US"/>
-        </w:rPr>
-        <w:t xml:space="preserve"> around bodies??</w:t>
+        <w:t xml:space="preserve">Play with generation parameters =&gt; I feel big rooms should be </w:t>
+      </w:r>
+      <w:r>
+        <w:rPr>
+          <w:i/>
+          <w:iCs/>
+          <w:lang w:val="en-US"/>
+        </w:rPr>
+        <w:t>slightly</w:t>
+      </w:r>
+      <w:r>
+        <w:rPr>
+          <w:lang w:val="en-US"/>
+        </w:rPr>
+        <w:t xml:space="preserve"> less filled (or have more varied filling), maps should </w:t>
+      </w:r>
+      <w:r>
+        <w:rPr>
+          <w:i/>
+          <w:iCs/>
+          <w:lang w:val="en-US"/>
+        </w:rPr>
+        <w:t>flow</w:t>
+      </w:r>
+      <w:r>
+        <w:rPr>
+          <w:lang w:val="en-US"/>
+        </w:rPr>
+        <w:t xml:space="preserve"> a bit more (with slopes, rooms that are not </w:t>
+      </w:r>
+      <w:r>
+        <w:rPr>
+          <w:i/>
+          <w:iCs/>
+          <w:lang w:val="en-US"/>
+        </w:rPr>
+        <w:t>too</w:t>
+      </w:r>
+      <w:r>
+        <w:rPr>
+          <w:lang w:val="en-US"/>
+        </w:rPr>
+        <w:t xml:space="preserve"> different in size/displacement)</w:t>
+      </w:r>
+    </w:p>
+    <w:p>
+      <w:pPr>
+        <w:pStyle w:val="ListParagraph"/>
+        <w:numPr>
+          <w:ilvl w:val="1"/>
+          <w:numId w:val="6"/>
+        </w:numPr>
+        <w:rPr>
+          <w:lang w:val="en-US"/>
+        </w:rPr>
+      </w:pPr>
+      <w:r>
+        <w:rPr>
+          <w:lang w:val="en-US"/>
+        </w:rPr>
+        <w:t>“Preferred” displacement would be something that does NOT create a bump in the line. So either it stays flat at the ceiling, or it stays flat</w:t>
+      </w:r>
+      <w:r>
+        <w:rPr>
+          <w:lang w:val="en-US"/>
+        </w:rPr>
+        <w:t xml:space="preserve">/falls down </w:t>
+      </w:r>
+      <w:r>
+        <w:rPr>
+          <w:lang w:val="en-US"/>
+        </w:rPr>
+        <w:t>on the ground.</w:t>
       </w:r>
     </w:p>
     <w:p>
@@ -2740,7 +2094,63 @@
         <w:rPr>
           <w:lang w:val="en-US"/>
         </w:rPr>
-        <w:t xml:space="preserve">Play with generation parameters =&gt; I feel big rooms should be </w:t>
+        <w:t>Whenever I do something to a jump normal</w:t>
+      </w:r>
+      <w:r>
+        <w:rPr>
+          <w:lang w:val="en-US"/>
+        </w:rPr>
+        <w:t>, show a tiny line for that. (Similar to debug, but prettier.)</w:t>
+      </w:r>
+    </w:p>
+    <w:p>
+      <w:pPr>
+        <w:pStyle w:val="ListParagraph"/>
+        <w:numPr>
+          <w:ilvl w:val="0"/>
+          <w:numId w:val="6"/>
+        </w:numPr>
+        <w:rPr>
+          <w:lang w:val="en-US"/>
+        </w:rPr>
+      </w:pPr>
+      <w:r>
+        <w:rPr>
+          <w:b/>
+          <w:bCs/>
+          <w:lang w:val="en-US"/>
+        </w:rPr>
+        <w:t>Extra rule:</w:t>
+      </w:r>
+      <w:r>
+        <w:rPr>
+          <w:lang w:val="en-US"/>
+        </w:rPr>
+        <w:t xml:space="preserve"> </w:t>
+      </w:r>
+      <w:r>
+        <w:rPr>
+          <w:lang w:val="en-US"/>
+        </w:rPr>
+        <w:t>When one of your bodies does something or gets something, this is copied to ALL your bodies.</w:t>
+      </w:r>
+    </w:p>
+    <w:p>
+      <w:pPr>
+        <w:pStyle w:val="ListParagraph"/>
+        <w:numPr>
+          <w:ilvl w:val="0"/>
+          <w:numId w:val="6"/>
+        </w:numPr>
+        <w:rPr>
+          <w:lang w:val="en-US"/>
+        </w:rPr>
+      </w:pPr>
+      <w:r>
+        <w:rPr>
+          <w:lang w:val="en-US"/>
+        </w:rPr>
+        <w:t xml:space="preserve">Give an indication when someone is holding </w:t>
       </w:r>
       <w:r>
         <w:rPr>
@@ -2748,13 +2158,13 @@
           <w:iCs/>
           <w:lang w:val="en-US"/>
         </w:rPr>
-        <w:t>slightly</w:t>
-      </w:r>
-      <w:r>
-        <w:rPr>
-          <w:lang w:val="en-US"/>
-        </w:rPr>
-        <w:t xml:space="preserve"> less filled (or have more varied filling), maps should </w:t>
+        <w:t>both buttons</w:t>
+      </w:r>
+      <w:r>
+        <w:rPr>
+          <w:lang w:val="en-US"/>
+        </w:rPr>
+        <w:t xml:space="preserve"> =&gt; perhaps show a different color or overlay when </w:t>
       </w:r>
       <w:r>
         <w:rPr>
@@ -2762,13 +2172,43 @@
           <w:iCs/>
           <w:lang w:val="en-US"/>
         </w:rPr>
-        <w:t>flow</w:t>
-      </w:r>
-      <w:r>
-        <w:rPr>
-          <w:lang w:val="en-US"/>
-        </w:rPr>
-        <w:t xml:space="preserve"> a bit more (with slopes, rooms that are not </w:t>
+        <w:t>floating</w:t>
+      </w:r>
+      <w:r>
+        <w:rPr>
+          <w:lang w:val="en-US"/>
+        </w:rPr>
+        <w:t>. (Add wings at the side?)</w:t>
+      </w:r>
+    </w:p>
+    <w:p>
+      <w:pPr>
+        <w:pStyle w:val="ListParagraph"/>
+        <w:numPr>
+          <w:ilvl w:val="0"/>
+          <w:numId w:val="6"/>
+        </w:numPr>
+        <w:rPr>
+          <w:lang w:val="en-US"/>
+        </w:rPr>
+      </w:pPr>
+      <w:r>
+        <w:rPr>
+          <w:lang w:val="en-US"/>
+        </w:rPr>
+        <w:t>O</w:t>
+      </w:r>
+      <w:r>
+        <w:rPr>
+          <w:lang w:val="en-US"/>
+        </w:rPr>
+        <w:t xml:space="preserve">ption </w:t>
+      </w:r>
+      <w:r>
+        <w:rPr>
+          <w:lang w:val="en-US"/>
+        </w:rPr>
+        <w:t xml:space="preserve">for </w:t>
       </w:r>
       <w:r>
         <w:rPr>
@@ -2776,13 +2216,115 @@
           <w:iCs/>
           <w:lang w:val="en-US"/>
         </w:rPr>
-        <w:t>too</w:t>
-      </w:r>
-      <w:r>
-        <w:rPr>
-          <w:lang w:val="en-US"/>
-        </w:rPr>
-        <w:t xml:space="preserve"> different in size/displacement)</w:t>
+        <w:t>con</w:t>
+      </w:r>
+      <w:r>
+        <w:rPr>
+          <w:i/>
+          <w:iCs/>
+          <w:lang w:val="en-US"/>
+        </w:rPr>
+        <w:t>textual feedback</w:t>
+      </w:r>
+      <w:r>
+        <w:rPr>
+          <w:i/>
+          <w:iCs/>
+          <w:lang w:val="en-US"/>
+        </w:rPr>
+        <w:t>?</w:t>
+      </w:r>
+      <w:r>
+        <w:rPr>
+          <w:lang w:val="en-US"/>
+        </w:rPr>
+        <w:t xml:space="preserve"> </w:t>
+      </w:r>
+      <w:r>
+        <w:rPr>
+          <w:lang w:val="en-US"/>
+        </w:rPr>
+        <w:t>W</w:t>
+      </w:r>
+      <w:r>
+        <w:rPr>
+          <w:lang w:val="en-US"/>
+        </w:rPr>
+        <w:t xml:space="preserve">hen someone first enters a terrain, </w:t>
+      </w:r>
+      <w:r>
+        <w:rPr>
+          <w:lang w:val="en-US"/>
+        </w:rPr>
+        <w:t xml:space="preserve">it </w:t>
+      </w:r>
+      <w:r>
+        <w:rPr>
+          <w:lang w:val="en-US"/>
+        </w:rPr>
+        <w:t xml:space="preserve">gives a hint </w:t>
+      </w:r>
+      <w:r>
+        <w:rPr>
+          <w:i/>
+          <w:iCs/>
+          <w:lang w:val="en-US"/>
+        </w:rPr>
+        <w:t>how</w:t>
+      </w:r>
+      <w:r>
+        <w:rPr>
+          <w:lang w:val="en-US"/>
+        </w:rPr>
+        <w:t xml:space="preserve"> this terrain works.</w:t>
+      </w:r>
+    </w:p>
+    <w:p>
+      <w:pPr>
+        <w:pStyle w:val="ListParagraph"/>
+        <w:numPr>
+          <w:ilvl w:val="0"/>
+          <w:numId w:val="6"/>
+        </w:numPr>
+        <w:rPr>
+          <w:lang w:val="en-US"/>
+        </w:rPr>
+      </w:pPr>
+      <w:r>
+        <w:rPr>
+          <w:lang w:val="en-US"/>
+        </w:rPr>
+        <w:t>Option for turning (dynamic) tutorial on/off?</w:t>
+      </w:r>
+    </w:p>
+    <w:p>
+      <w:pPr>
+        <w:pStyle w:val="ListParagraph"/>
+        <w:numPr>
+          <w:ilvl w:val="0"/>
+          <w:numId w:val="6"/>
+        </w:numPr>
+        <w:rPr>
+          <w:lang w:val="en-US"/>
+        </w:rPr>
+      </w:pPr>
+      <w:r>
+        <w:rPr>
+          <w:lang w:val="en-US"/>
+        </w:rPr>
+        <w:t xml:space="preserve">Add different control scheme for controllers: joystick to roll left/right, </w:t>
+      </w:r>
+      <w:r>
+        <w:rPr>
+          <w:lang w:val="en-US"/>
+        </w:rPr>
+        <w:t xml:space="preserve">any button </w:t>
+      </w:r>
+      <w:r>
+        <w:rPr>
+          <w:lang w:val="en-US"/>
+        </w:rPr>
+        <w:t>to jump/float.</w:t>
       </w:r>
     </w:p>
     <w:p>
@@ -2800,33 +2342,7 @@
         <w:rPr>
           <w:lang w:val="en-US"/>
         </w:rPr>
-        <w:t xml:space="preserve">“Preferred” displacement would be something that does NOT create a bump in the line. </w:t>
-      </w:r>
-      <w:proofErr w:type="gramStart"/>
-      <w:r>
-        <w:rPr>
-          <w:lang w:val="en-US"/>
-        </w:rPr>
-        <w:t>So</w:t>
-      </w:r>
-      <w:proofErr w:type="gramEnd"/>
-      <w:r>
-        <w:rPr>
-          <w:lang w:val="en-US"/>
-        </w:rPr>
-        <w:t xml:space="preserve"> either it stays flat at the ceiling, or it stays flat</w:t>
-      </w:r>
-      <w:r>
-        <w:rPr>
-          <w:lang w:val="en-US"/>
-        </w:rPr>
-        <w:t xml:space="preserve">/falls down </w:t>
-      </w:r>
-      <w:r>
-        <w:rPr>
-          <w:lang w:val="en-US"/>
-        </w:rPr>
-        <w:t>on the ground.</w:t>
+        <w:t>(Make this default? Or can players configure it themselves?)</w:t>
       </w:r>
     </w:p>
     <w:p>
@@ -2842,15 +2358,36 @@
       </w:pPr>
       <w:r>
         <w:rPr>
-          <w:lang w:val="en-US"/>
-        </w:rPr>
-        <w:t>Whenever I do something to a jump normal</w:t>
-      </w:r>
-      <w:r>
-        <w:rPr>
-          <w:lang w:val="en-US"/>
-        </w:rPr>
-        <w:t>, show a tiny line for that. (Similar to debug, but prettier.)</w:t>
+          <w:b/>
+          <w:bCs/>
+          <w:lang w:val="en-US"/>
+        </w:rPr>
+        <w:lastRenderedPageBreak/>
+        <w:t xml:space="preserve">Currently, tiles are only placed on the </w:t>
+      </w:r>
+      <w:r>
+        <w:rPr>
+          <w:b/>
+          <w:bCs/>
+          <w:i/>
+          <w:iCs/>
+          <w:lang w:val="en-US"/>
+        </w:rPr>
+        <w:t>inner</w:t>
+      </w:r>
+      <w:r>
+        <w:rPr>
+          <w:b/>
+          <w:bCs/>
+          <w:lang w:val="en-US"/>
+        </w:rPr>
+        <w:t xml:space="preserve"> rectangle of a room.</w:t>
+      </w:r>
+      <w:r>
+        <w:rPr>
+          <w:lang w:val="en-US"/>
+        </w:rPr>
+        <w:t xml:space="preserve"> This is only needed for (button) locks, as otherwise it’s not bad if items are off a bit. So remove the restriction on any other room?</w:t>
       </w:r>
     </w:p>
     <w:p>
@@ -2866,307 +2403,6 @@
       </w:pPr>
       <w:r>
         <w:rPr>
-          <w:b/>
-          <w:bCs/>
-          <w:lang w:val="en-US"/>
-        </w:rPr>
-        <w:lastRenderedPageBreak/>
-        <w:t>Extra rule:</w:t>
-      </w:r>
-      <w:r>
-        <w:rPr>
-          <w:lang w:val="en-US"/>
-        </w:rPr>
-        <w:t xml:space="preserve"> </w:t>
-      </w:r>
-      <w:r>
-        <w:rPr>
-          <w:lang w:val="en-US"/>
-        </w:rPr>
-        <w:t>When one of your bodies does something or gets something, this is copied to ALL your bodies.</w:t>
-      </w:r>
-    </w:p>
-    <w:p>
-      <w:pPr>
-        <w:pStyle w:val="ListParagraph"/>
-        <w:numPr>
-          <w:ilvl w:val="0"/>
-          <w:numId w:val="6"/>
-        </w:numPr>
-        <w:rPr>
-          <w:lang w:val="en-US"/>
-        </w:rPr>
-      </w:pPr>
-      <w:r>
-        <w:rPr>
-          <w:lang w:val="en-US"/>
-        </w:rPr>
-        <w:t>“Coin lock” =&gt; perhaps too many coins, that appear too quickly</w:t>
-      </w:r>
-    </w:p>
-    <w:p>
-      <w:pPr>
-        <w:pStyle w:val="ListParagraph"/>
-        <w:numPr>
-          <w:ilvl w:val="0"/>
-          <w:numId w:val="6"/>
-        </w:numPr>
-        <w:rPr>
-          <w:lang w:val="en-US"/>
-        </w:rPr>
-      </w:pPr>
-      <w:r>
-        <w:rPr>
-          <w:lang w:val="en-US"/>
-        </w:rPr>
-        <w:t xml:space="preserve">Give an indication when someone is holding </w:t>
-      </w:r>
-      <w:r>
-        <w:rPr>
-          <w:i/>
-          <w:iCs/>
-          <w:lang w:val="en-US"/>
-        </w:rPr>
-        <w:t>both buttons</w:t>
-      </w:r>
-      <w:r>
-        <w:rPr>
-          <w:lang w:val="en-US"/>
-        </w:rPr>
-        <w:t xml:space="preserve"> =&gt; perhaps show a different color or overlay when </w:t>
-      </w:r>
-      <w:r>
-        <w:rPr>
-          <w:i/>
-          <w:iCs/>
-          <w:lang w:val="en-US"/>
-        </w:rPr>
-        <w:t>floating</w:t>
-      </w:r>
-      <w:r>
-        <w:rPr>
-          <w:lang w:val="en-US"/>
-        </w:rPr>
-        <w:t>. (Add wings at the side?)</w:t>
-      </w:r>
-    </w:p>
-    <w:p>
-      <w:pPr>
-        <w:pStyle w:val="ListParagraph"/>
-        <w:numPr>
-          <w:ilvl w:val="0"/>
-          <w:numId w:val="6"/>
-        </w:numPr>
-        <w:rPr>
-          <w:lang w:val="en-US"/>
-        </w:rPr>
-      </w:pPr>
-      <w:r>
-        <w:rPr>
-          <w:lang w:val="en-US"/>
-        </w:rPr>
-        <w:t>O</w:t>
-      </w:r>
-      <w:r>
-        <w:rPr>
-          <w:lang w:val="en-US"/>
-        </w:rPr>
-        <w:t xml:space="preserve">ption </w:t>
-      </w:r>
-      <w:r>
-        <w:rPr>
-          <w:lang w:val="en-US"/>
-        </w:rPr>
-        <w:t xml:space="preserve">for </w:t>
-      </w:r>
-      <w:r>
-        <w:rPr>
-          <w:i/>
-          <w:iCs/>
-          <w:lang w:val="en-US"/>
-        </w:rPr>
-        <w:t>con</w:t>
-      </w:r>
-      <w:r>
-        <w:rPr>
-          <w:i/>
-          <w:iCs/>
-          <w:lang w:val="en-US"/>
-        </w:rPr>
-        <w:t>textual feedback</w:t>
-      </w:r>
-      <w:r>
-        <w:rPr>
-          <w:i/>
-          <w:iCs/>
-          <w:lang w:val="en-US"/>
-        </w:rPr>
-        <w:t>?</w:t>
-      </w:r>
-      <w:r>
-        <w:rPr>
-          <w:lang w:val="en-US"/>
-        </w:rPr>
-        <w:t xml:space="preserve"> </w:t>
-      </w:r>
-      <w:r>
-        <w:rPr>
-          <w:lang w:val="en-US"/>
-        </w:rPr>
-        <w:t>W</w:t>
-      </w:r>
-      <w:r>
-        <w:rPr>
-          <w:lang w:val="en-US"/>
-        </w:rPr>
-        <w:t xml:space="preserve">hen someone first enters a terrain, </w:t>
-      </w:r>
-      <w:r>
-        <w:rPr>
-          <w:lang w:val="en-US"/>
-        </w:rPr>
-        <w:t xml:space="preserve">it </w:t>
-      </w:r>
-      <w:r>
-        <w:rPr>
-          <w:lang w:val="en-US"/>
-        </w:rPr>
-        <w:t xml:space="preserve">gives a hint </w:t>
-      </w:r>
-      <w:r>
-        <w:rPr>
-          <w:i/>
-          <w:iCs/>
-          <w:lang w:val="en-US"/>
-        </w:rPr>
-        <w:t>how</w:t>
-      </w:r>
-      <w:r>
-        <w:rPr>
-          <w:lang w:val="en-US"/>
-        </w:rPr>
-        <w:t xml:space="preserve"> this terrain works.</w:t>
-      </w:r>
-    </w:p>
-    <w:p>
-      <w:pPr>
-        <w:pStyle w:val="ListParagraph"/>
-        <w:numPr>
-          <w:ilvl w:val="0"/>
-          <w:numId w:val="6"/>
-        </w:numPr>
-        <w:rPr>
-          <w:lang w:val="en-US"/>
-        </w:rPr>
-      </w:pPr>
-      <w:r>
-        <w:rPr>
-          <w:lang w:val="en-US"/>
-        </w:rPr>
-        <w:t xml:space="preserve">Add different control scheme for controllers: joystick to roll left/right, </w:t>
-      </w:r>
-      <w:r>
-        <w:rPr>
-          <w:lang w:val="en-US"/>
-        </w:rPr>
-        <w:t xml:space="preserve">any button </w:t>
-      </w:r>
-      <w:r>
-        <w:rPr>
-          <w:lang w:val="en-US"/>
-        </w:rPr>
-        <w:t>to jump/float.</w:t>
-      </w:r>
-    </w:p>
-    <w:p>
-      <w:pPr>
-        <w:pStyle w:val="ListParagraph"/>
-        <w:numPr>
-          <w:ilvl w:val="1"/>
-          <w:numId w:val="6"/>
-        </w:numPr>
-        <w:rPr>
-          <w:lang w:val="en-US"/>
-        </w:rPr>
-      </w:pPr>
-      <w:r>
-        <w:rPr>
-          <w:lang w:val="en-US"/>
-        </w:rPr>
-        <w:t>(Make this default? Or can players configure it themselves?)</w:t>
-      </w:r>
-    </w:p>
-    <w:p>
-      <w:pPr>
-        <w:pStyle w:val="ListParagraph"/>
-        <w:numPr>
-          <w:ilvl w:val="0"/>
-          <w:numId w:val="6"/>
-        </w:numPr>
-        <w:rPr>
-          <w:lang w:val="en-US"/>
-        </w:rPr>
-      </w:pPr>
-      <w:r>
-        <w:rPr>
-          <w:b/>
-          <w:bCs/>
-          <w:lang w:val="en-US"/>
-        </w:rPr>
-        <w:t xml:space="preserve">Currently, tiles are only placed on the </w:t>
-      </w:r>
-      <w:r>
-        <w:rPr>
-          <w:b/>
-          <w:bCs/>
-          <w:i/>
-          <w:iCs/>
-          <w:lang w:val="en-US"/>
-        </w:rPr>
-        <w:t>inner</w:t>
-      </w:r>
-      <w:r>
-        <w:rPr>
-          <w:b/>
-          <w:bCs/>
-          <w:lang w:val="en-US"/>
-        </w:rPr>
-        <w:t xml:space="preserve"> rectangle of a room.</w:t>
-      </w:r>
-      <w:r>
-        <w:rPr>
-          <w:lang w:val="en-US"/>
-        </w:rPr>
-        <w:t xml:space="preserve"> This is only needed for (button) locks, as otherwise it’s not bad if items are off a bit. </w:t>
-      </w:r>
-      <w:proofErr w:type="gramStart"/>
-      <w:r>
-        <w:rPr>
-          <w:lang w:val="en-US"/>
-        </w:rPr>
-        <w:t>So</w:t>
-      </w:r>
-      <w:proofErr w:type="gramEnd"/>
-      <w:r>
-        <w:rPr>
-          <w:lang w:val="en-US"/>
-        </w:rPr>
-        <w:t xml:space="preserve"> remove the restriction on any other room?</w:t>
-      </w:r>
-    </w:p>
-    <w:p>
-      <w:pPr>
-        <w:pStyle w:val="ListParagraph"/>
-        <w:numPr>
-          <w:ilvl w:val="0"/>
-          <w:numId w:val="6"/>
-        </w:numPr>
-        <w:rPr>
-          <w:lang w:val="en-US"/>
-        </w:rPr>
-      </w:pPr>
-      <w:r>
-        <w:rPr>
           <w:lang w:val="en-US"/>
         </w:rPr>
         <w:t>When you are a</w:t>
@@ -3525,18 +2761,8 @@
           <w:bCs/>
           <w:lang w:val="en-US"/>
         </w:rPr>
-        <w:t xml:space="preserve">Tell, Show, </w:t>
-      </w:r>
-      <w:proofErr w:type="gramStart"/>
-      <w:r>
-        <w:rPr>
-          <w:b/>
-          <w:bCs/>
-          <w:lang w:val="en-US"/>
-        </w:rPr>
-        <w:t>Repeat</w:t>
-      </w:r>
-      <w:proofErr w:type="gramEnd"/>
+        <w:t>Tell, Show, Repeat</w:t>
+      </w:r>
       <w:r>
         <w:rPr>
           <w:b/>
@@ -3717,21 +2943,7 @@
         <w:rPr>
           <w:lang w:val="en-US"/>
         </w:rPr>
-        <w:t xml:space="preserve"> </w:t>
-      </w:r>
-      <w:proofErr w:type="gramStart"/>
-      <w:r>
-        <w:rPr>
-          <w:lang w:val="en-US"/>
-        </w:rPr>
-        <w:t>So</w:t>
-      </w:r>
-      <w:proofErr w:type="gramEnd"/>
-      <w:r>
-        <w:rPr>
-          <w:lang w:val="en-US"/>
-        </w:rPr>
-        <w:t xml:space="preserve"> keep that sequence to entice the player.</w:t>
+        <w:t xml:space="preserve"> So keep that sequence to entice the player.</w:t>
       </w:r>
     </w:p>
     <w:p>
@@ -3753,25 +2965,7 @@
           <w:bCs/>
           <w:lang w:val="en-US"/>
         </w:rPr>
-        <w:t xml:space="preserve">Just Explain </w:t>
-      </w:r>
-      <w:proofErr w:type="gramStart"/>
-      <w:r>
-        <w:rPr>
-          <w:b/>
-          <w:bCs/>
-          <w:lang w:val="en-US"/>
-        </w:rPr>
-        <w:t>The</w:t>
-      </w:r>
-      <w:proofErr w:type="gramEnd"/>
-      <w:r>
-        <w:rPr>
-          <w:b/>
-          <w:bCs/>
-          <w:lang w:val="en-US"/>
-        </w:rPr>
-        <w:t xml:space="preserve"> Game</w:t>
+        <w:t>Just Explain The Game</w:t>
       </w:r>
       <w:r>
         <w:rPr>
@@ -4691,21 +3885,7 @@
         <w:rPr>
           <w:lang w:val="en-US"/>
         </w:rPr>
-        <w:t>. (</w:t>
-      </w:r>
-      <w:proofErr w:type="gramStart"/>
-      <w:r>
-        <w:rPr>
-          <w:lang w:val="en-US"/>
-        </w:rPr>
-        <w:t>So</w:t>
-      </w:r>
-      <w:proofErr w:type="gramEnd"/>
-      <w:r>
-        <w:rPr>
-          <w:lang w:val="en-US"/>
-        </w:rPr>
-        <w:t xml:space="preserve"> when you hold both, your Y-velocity becomes 0. But your X-velocity continues.)</w:t>
+        <w:t>. (So when you hold both, your Y-velocity becomes 0. But your X-velocity continues.)</w:t>
       </w:r>
     </w:p>
     <w:p>
@@ -7617,7 +6797,7 @@
   <w:abstractNum w:abstractNumId="18" w15:restartNumberingAfterBreak="0">
     <w:nsid w:val="4E991240"/>
     <w:multiLevelType w:val="hybridMultilevel"/>
-    <w:tmpl w:val="ADE0FF64"/>
+    <w:tmpl w:val="FC2CB18C"/>
     <w:lvl w:ilvl="0" w:tplc="04090001">
       <w:start w:val="1"/>
       <w:numFmt w:val="bullet"/>
@@ -7728,6 +6908,119 @@
     </w:lvl>
   </w:abstractNum>
   <w:abstractNum w:abstractNumId="19" w15:restartNumberingAfterBreak="0">
+    <w:nsid w:val="4FBC299A"/>
+    <w:multiLevelType w:val="hybridMultilevel"/>
+    <w:tmpl w:val="57E44C18"/>
+    <w:lvl w:ilvl="0" w:tplc="04090001">
+      <w:start w:val="1"/>
+      <w:numFmt w:val="bullet"/>
+      <w:lvlText w:val=""/>
+      <w:lvlJc w:val="left"/>
+      <w:pPr>
+        <w:ind w:left="720" w:hanging="360"/>
+      </w:pPr>
+      <w:rPr>
+        <w:rFonts w:ascii="Symbol" w:hAnsi="Symbol" w:hint="default"/>
+      </w:rPr>
+    </w:lvl>
+    <w:lvl w:ilvl="1" w:tplc="04090003" w:tentative="1">
+      <w:start w:val="1"/>
+      <w:numFmt w:val="bullet"/>
+      <w:lvlText w:val="o"/>
+      <w:lvlJc w:val="left"/>
+      <w:pPr>
+        <w:ind w:left="1440" w:hanging="360"/>
+      </w:pPr>
+      <w:rPr>
+        <w:rFonts w:ascii="Courier New" w:hAnsi="Courier New" w:cs="Courier New" w:hint="default"/>
+      </w:rPr>
+    </w:lvl>
+    <w:lvl w:ilvl="2" w:tplc="04090005" w:tentative="1">
+      <w:start w:val="1"/>
+      <w:numFmt w:val="bullet"/>
+      <w:lvlText w:val=""/>
+      <w:lvlJc w:val="left"/>
+      <w:pPr>
+        <w:ind w:left="2160" w:hanging="360"/>
+      </w:pPr>
+      <w:rPr>
+        <w:rFonts w:ascii="Wingdings" w:hAnsi="Wingdings" w:hint="default"/>
+      </w:rPr>
+    </w:lvl>
+    <w:lvl w:ilvl="3" w:tplc="04090001" w:tentative="1">
+      <w:start w:val="1"/>
+      <w:numFmt w:val="bullet"/>
+      <w:lvlText w:val=""/>
+      <w:lvlJc w:val="left"/>
+      <w:pPr>
+        <w:ind w:left="2880" w:hanging="360"/>
+      </w:pPr>
+      <w:rPr>
+        <w:rFonts w:ascii="Symbol" w:hAnsi="Symbol" w:hint="default"/>
+      </w:rPr>
+    </w:lvl>
+    <w:lvl w:ilvl="4" w:tplc="04090003" w:tentative="1">
+      <w:start w:val="1"/>
+      <w:numFmt w:val="bullet"/>
+      <w:lvlText w:val="o"/>
+      <w:lvlJc w:val="left"/>
+      <w:pPr>
+        <w:ind w:left="3600" w:hanging="360"/>
+      </w:pPr>
+      <w:rPr>
+        <w:rFonts w:ascii="Courier New" w:hAnsi="Courier New" w:cs="Courier New" w:hint="default"/>
+      </w:rPr>
+    </w:lvl>
+    <w:lvl w:ilvl="5" w:tplc="04090005" w:tentative="1">
+      <w:start w:val="1"/>
+      <w:numFmt w:val="bullet"/>
+      <w:lvlText w:val=""/>
+      <w:lvlJc w:val="left"/>
+      <w:pPr>
+        <w:ind w:left="4320" w:hanging="360"/>
+      </w:pPr>
+      <w:rPr>
+        <w:rFonts w:ascii="Wingdings" w:hAnsi="Wingdings" w:hint="default"/>
+      </w:rPr>
+    </w:lvl>
+    <w:lvl w:ilvl="6" w:tplc="04090001" w:tentative="1">
+      <w:start w:val="1"/>
+      <w:numFmt w:val="bullet"/>
+      <w:lvlText w:val=""/>
+      <w:lvlJc w:val="left"/>
+      <w:pPr>
+        <w:ind w:left="5040" w:hanging="360"/>
+      </w:pPr>
+      <w:rPr>
+        <w:rFonts w:ascii="Symbol" w:hAnsi="Symbol" w:hint="default"/>
+      </w:rPr>
+    </w:lvl>
+    <w:lvl w:ilvl="7" w:tplc="04090003" w:tentative="1">
+      <w:start w:val="1"/>
+      <w:numFmt w:val="bullet"/>
+      <w:lvlText w:val="o"/>
+      <w:lvlJc w:val="left"/>
+      <w:pPr>
+        <w:ind w:left="5760" w:hanging="360"/>
+      </w:pPr>
+      <w:rPr>
+        <w:rFonts w:ascii="Courier New" w:hAnsi="Courier New" w:cs="Courier New" w:hint="default"/>
+      </w:rPr>
+    </w:lvl>
+    <w:lvl w:ilvl="8" w:tplc="04090005" w:tentative="1">
+      <w:start w:val="1"/>
+      <w:numFmt w:val="bullet"/>
+      <w:lvlText w:val=""/>
+      <w:lvlJc w:val="left"/>
+      <w:pPr>
+        <w:ind w:left="6480" w:hanging="360"/>
+      </w:pPr>
+      <w:rPr>
+        <w:rFonts w:ascii="Wingdings" w:hAnsi="Wingdings" w:hint="default"/>
+      </w:rPr>
+    </w:lvl>
+  </w:abstractNum>
+  <w:abstractNum w:abstractNumId="20" w15:restartNumberingAfterBreak="0">
     <w:nsid w:val="5588102C"/>
     <w:multiLevelType w:val="hybridMultilevel"/>
     <w:tmpl w:val="4C523D4A"/>
@@ -7840,7 +7133,7 @@
       </w:rPr>
     </w:lvl>
   </w:abstractNum>
-  <w:abstractNum w:abstractNumId="20" w15:restartNumberingAfterBreak="0">
+  <w:abstractNum w:abstractNumId="21" w15:restartNumberingAfterBreak="0">
     <w:nsid w:val="56E37B23"/>
     <w:multiLevelType w:val="hybridMultilevel"/>
     <w:tmpl w:val="675CB422"/>
@@ -7953,7 +7246,7 @@
       </w:rPr>
     </w:lvl>
   </w:abstractNum>
-  <w:abstractNum w:abstractNumId="21" w15:restartNumberingAfterBreak="0">
+  <w:abstractNum w:abstractNumId="22" w15:restartNumberingAfterBreak="0">
     <w:nsid w:val="5ADB59E2"/>
     <w:multiLevelType w:val="hybridMultilevel"/>
     <w:tmpl w:val="F1003C48"/>
@@ -8066,7 +7359,7 @@
       </w:rPr>
     </w:lvl>
   </w:abstractNum>
-  <w:abstractNum w:abstractNumId="22" w15:restartNumberingAfterBreak="0">
+  <w:abstractNum w:abstractNumId="23" w15:restartNumberingAfterBreak="0">
     <w:nsid w:val="5D4739F3"/>
     <w:multiLevelType w:val="hybridMultilevel"/>
     <w:tmpl w:val="C3E0FD82"/>
@@ -8179,7 +7472,7 @@
       </w:rPr>
     </w:lvl>
   </w:abstractNum>
-  <w:abstractNum w:abstractNumId="23" w15:restartNumberingAfterBreak="0">
+  <w:abstractNum w:abstractNumId="24" w15:restartNumberingAfterBreak="0">
     <w:nsid w:val="666C1441"/>
     <w:multiLevelType w:val="hybridMultilevel"/>
     <w:tmpl w:val="1F320732"/>
@@ -8292,7 +7585,7 @@
       </w:rPr>
     </w:lvl>
   </w:abstractNum>
-  <w:abstractNum w:abstractNumId="24" w15:restartNumberingAfterBreak="0">
+  <w:abstractNum w:abstractNumId="25" w15:restartNumberingAfterBreak="0">
     <w:nsid w:val="67974ECF"/>
     <w:multiLevelType w:val="hybridMultilevel"/>
     <w:tmpl w:val="52D6300A"/>
@@ -8405,7 +7698,7 @@
       </w:rPr>
     </w:lvl>
   </w:abstractNum>
-  <w:abstractNum w:abstractNumId="25" w15:restartNumberingAfterBreak="0">
+  <w:abstractNum w:abstractNumId="26" w15:restartNumberingAfterBreak="0">
     <w:nsid w:val="7A684972"/>
     <w:multiLevelType w:val="hybridMultilevel"/>
     <w:tmpl w:val="98C8C7BE"/>
@@ -8522,7 +7815,7 @@
     <w:abstractNumId w:val="10"/>
   </w:num>
   <w:num w:numId="2">
-    <w:abstractNumId w:val="19"/>
+    <w:abstractNumId w:val="20"/>
   </w:num>
   <w:num w:numId="3">
     <w:abstractNumId w:val="17"/>
@@ -8540,7 +7833,7 @@
     <w:abstractNumId w:val="9"/>
   </w:num>
   <w:num w:numId="8">
-    <w:abstractNumId w:val="24"/>
+    <w:abstractNumId w:val="25"/>
   </w:num>
   <w:num w:numId="9">
     <w:abstractNumId w:val="3"/>
@@ -8549,10 +7842,10 @@
     <w:abstractNumId w:val="1"/>
   </w:num>
   <w:num w:numId="11">
-    <w:abstractNumId w:val="20"/>
+    <w:abstractNumId w:val="21"/>
   </w:num>
   <w:num w:numId="12">
-    <w:abstractNumId w:val="25"/>
+    <w:abstractNumId w:val="26"/>
   </w:num>
   <w:num w:numId="13">
     <w:abstractNumId w:val="12"/>
@@ -8573,16 +7866,16 @@
     <w:abstractNumId w:val="5"/>
   </w:num>
   <w:num w:numId="19">
-    <w:abstractNumId w:val="22"/>
+    <w:abstractNumId w:val="23"/>
   </w:num>
   <w:num w:numId="20">
     <w:abstractNumId w:val="16"/>
   </w:num>
   <w:num w:numId="21">
-    <w:abstractNumId w:val="23"/>
+    <w:abstractNumId w:val="24"/>
   </w:num>
   <w:num w:numId="22">
-    <w:abstractNumId w:val="21"/>
+    <w:abstractNumId w:val="22"/>
   </w:num>
   <w:num w:numId="23">
     <w:abstractNumId w:val="8"/>
@@ -8595,6 +7888,9 @@
   </w:num>
   <w:num w:numId="26">
     <w:abstractNumId w:val="11"/>
+  </w:num>
+  <w:num w:numId="27">
+    <w:abstractNumId w:val="19"/>
   </w:num>
   <w:numIdMacAtCleanup w:val="23"/>
 </w:numbering>

</xml_diff>

<commit_message>
Finishes polishing, extra settings/menus/screens, some minor fixes but mostly a better idea of where to go
</commit_message>
<xml_diff>
--- a/non_game/[To Do] Rolling in the Sheepe.docx
+++ b/non_game/[To Do] Rolling in the Sheepe.docx
@@ -291,11 +291,9 @@
       <w:r>
         <w:t>Particles/</w:t>
       </w:r>
-      <w:proofErr w:type="spellStart"/>
       <w:r>
         <w:t>Anim</w:t>
       </w:r>
-      <w:proofErr w:type="spellEnd"/>
     </w:p>
     <w:p>
       <w:pPr>
@@ -331,7 +329,7 @@
           <w:bCs/>
           <w:lang w:val="en-US"/>
         </w:rPr>
-        <w:t>Jump</w:t>
+        <w:t>Float</w:t>
       </w:r>
       <w:r>
         <w:rPr>
@@ -364,70 +362,8 @@
           <w:bCs/>
           <w:lang w:val="en-US"/>
         </w:rPr>
-        <w:t xml:space="preserve"> =&gt; if I add something, also apply to trampoline jump</w:t>
-      </w:r>
-    </w:p>
-    <w:p>
-      <w:pPr>
-        <w:pStyle w:val="ListParagraph"/>
-        <w:numPr>
-          <w:ilvl w:val="0"/>
-          <w:numId w:val="19"/>
-        </w:numPr>
-        <w:rPr>
-          <w:b/>
-          <w:bCs/>
-          <w:lang w:val="en-US"/>
-        </w:rPr>
-      </w:pPr>
-      <w:r>
-        <w:rPr>
-          <w:b/>
-          <w:bCs/>
-          <w:lang w:val="en-US"/>
-        </w:rPr>
-        <w:t>Float</w:t>
-      </w:r>
-      <w:r>
-        <w:rPr>
-          <w:b/>
-          <w:bCs/>
-          <w:lang w:val="en-US"/>
-        </w:rPr>
-        <w:t xml:space="preserve"> =&gt; </w:t>
-      </w:r>
-      <w:r>
-        <w:rPr>
-          <w:b/>
-          <w:bCs/>
-          <w:strike/>
-          <w:lang w:val="en-US"/>
-        </w:rPr>
-        <w:t>SFX</w:t>
-      </w:r>
-      <w:r>
-        <w:rPr>
-          <w:b/>
-          <w:bCs/>
-          <w:lang w:val="en-US"/>
-        </w:rPr>
-        <w:t>, Part</w:t>
-      </w:r>
-      <w:r>
-        <w:rPr>
-          <w:b/>
-          <w:bCs/>
-          <w:lang w:val="en-US"/>
-        </w:rPr>
         <w:t xml:space="preserve"> =&gt; more likely a change in visuals/modulation</w:t>
       </w:r>
-    </w:p>
-    <w:p>
-      <w:pPr>
-        <w:rPr>
-          <w:lang w:val="en-US"/>
-        </w:rPr>
-      </w:pPr>
     </w:p>
     <w:p>
       <w:pPr>
@@ -494,18 +430,9 @@
         <w:rPr>
           <w:b/>
           <w:bCs/>
-          <w:strike/>
-          <w:lang w:val="en-US"/>
-        </w:rPr>
-        <w:t>SFX</w:t>
-      </w:r>
-      <w:r>
-        <w:rPr>
-          <w:b/>
-          <w:bCs/>
-          <w:lang w:val="en-US"/>
-        </w:rPr>
-        <w:t>, Part</w:t>
+          <w:lang w:val="en-US"/>
+        </w:rPr>
+        <w:t>throw around some lock particles inside the room?</w:t>
       </w:r>
     </w:p>
     <w:p>
@@ -527,24 +454,15 @@
           <w:bCs/>
           <w:lang w:val="en-US"/>
         </w:rPr>
-        <w:t xml:space="preserve">Shape change =&gt; single for small change, multiple for big =&gt; </w:t>
-      </w:r>
-      <w:r>
-        <w:rPr>
-          <w:b/>
-          <w:bCs/>
-          <w:strike/>
-          <w:lang w:val="en-US"/>
-        </w:rPr>
-        <w:t>SFX</w:t>
-      </w:r>
-      <w:r>
-        <w:rPr>
-          <w:b/>
-          <w:bCs/>
-          <w:lang w:val="en-US"/>
-        </w:rPr>
-        <w:t>, Part</w:t>
+        <w:t xml:space="preserve">Shape change =&gt; </w:t>
+      </w:r>
+      <w:r>
+        <w:rPr>
+          <w:b/>
+          <w:bCs/>
+          <w:lang w:val="en-US"/>
+        </w:rPr>
+        <w:t>particles??</w:t>
       </w:r>
     </w:p>
     <w:p>
@@ -566,285 +484,6 @@
           <w:bCs/>
           <w:lang w:val="en-US"/>
         </w:rPr>
-        <w:t>Do/undo invincibility</w:t>
-      </w:r>
-      <w:r>
-        <w:rPr>
-          <w:b/>
-          <w:bCs/>
-          <w:lang w:val="en-US"/>
-        </w:rPr>
-        <w:t xml:space="preserve"> =&gt; </w:t>
-      </w:r>
-      <w:r>
-        <w:rPr>
-          <w:b/>
-          <w:bCs/>
-          <w:strike/>
-          <w:lang w:val="en-US"/>
-        </w:rPr>
-        <w:t>SFX, Part</w:t>
-      </w:r>
-      <w:r>
-        <w:rPr>
-          <w:b/>
-          <w:bCs/>
-          <w:lang w:val="en-US"/>
-        </w:rPr>
-        <w:t xml:space="preserve">, </w:t>
-      </w:r>
-      <w:r>
-        <w:rPr>
-          <w:b/>
-          <w:bCs/>
-          <w:lang w:val="en-US"/>
-        </w:rPr>
-        <w:t xml:space="preserve">Constant </w:t>
-      </w:r>
-      <w:proofErr w:type="spellStart"/>
-      <w:r>
-        <w:rPr>
-          <w:b/>
-          <w:bCs/>
-          <w:lang w:val="en-US"/>
-        </w:rPr>
-        <w:t>a</w:t>
-      </w:r>
-      <w:r>
-        <w:rPr>
-          <w:b/>
-          <w:bCs/>
-          <w:lang w:val="en-US"/>
-        </w:rPr>
-        <w:t>nim</w:t>
-      </w:r>
-      <w:proofErr w:type="spellEnd"/>
-    </w:p>
-    <w:p>
-      <w:pPr>
-        <w:pStyle w:val="ListParagraph"/>
-        <w:numPr>
-          <w:ilvl w:val="0"/>
-          <w:numId w:val="22"/>
-        </w:numPr>
-        <w:rPr>
-          <w:lang w:val="en-US"/>
-        </w:rPr>
-      </w:pPr>
-      <w:r>
-        <w:rPr>
-          <w:lang w:val="en-US"/>
-        </w:rPr>
-        <w:t xml:space="preserve">When body is destroyed, but </w:t>
-      </w:r>
-      <w:r>
-        <w:rPr>
-          <w:i/>
-          <w:iCs/>
-          <w:lang w:val="en-US"/>
-        </w:rPr>
-        <w:t>not</w:t>
-      </w:r>
-      <w:r>
-        <w:rPr>
-          <w:lang w:val="en-US"/>
-        </w:rPr>
-        <w:t xml:space="preserve"> as part of a slice.</w:t>
-      </w:r>
-      <w:r>
-        <w:rPr>
-          <w:lang w:val="en-US"/>
-        </w:rPr>
-        <w:t xml:space="preserve"> =&gt; </w:t>
-      </w:r>
-      <w:r>
-        <w:rPr>
-          <w:strike/>
-          <w:lang w:val="en-US"/>
-        </w:rPr>
-        <w:t>SFX</w:t>
-      </w:r>
-      <w:r>
-        <w:rPr>
-          <w:lang w:val="en-US"/>
-        </w:rPr>
-        <w:t xml:space="preserve">, Part, </w:t>
-      </w:r>
-      <w:proofErr w:type="spellStart"/>
-      <w:r>
-        <w:rPr>
-          <w:lang w:val="en-US"/>
-        </w:rPr>
-        <w:t>Anim</w:t>
-      </w:r>
-      <w:proofErr w:type="spellEnd"/>
-    </w:p>
-    <w:p>
-      <w:pPr>
-        <w:rPr>
-          <w:b/>
-          <w:bCs/>
-          <w:lang w:val="en-US"/>
-        </w:rPr>
-      </w:pPr>
-    </w:p>
-    <w:p>
-      <w:pPr>
-        <w:rPr>
-          <w:b/>
-          <w:bCs/>
-          <w:lang w:val="en-US"/>
-        </w:rPr>
-      </w:pPr>
-      <w:r>
-        <w:rPr>
-          <w:b/>
-          <w:bCs/>
-          <w:lang w:val="en-US"/>
-        </w:rPr>
-        <w:t>Special tiles:</w:t>
-      </w:r>
-    </w:p>
-    <w:p>
-      <w:pPr>
-        <w:pStyle w:val="ListParagraph"/>
-        <w:numPr>
-          <w:ilvl w:val="0"/>
-          <w:numId w:val="21"/>
-        </w:numPr>
-        <w:rPr>
-          <w:lang w:val="en-US"/>
-        </w:rPr>
-      </w:pPr>
-      <w:r>
-        <w:rPr>
-          <w:lang w:val="en-US"/>
-        </w:rPr>
-        <w:t>Hit by bullet</w:t>
-      </w:r>
-      <w:r>
-        <w:rPr>
-          <w:lang w:val="en-US"/>
-        </w:rPr>
-        <w:t xml:space="preserve"> + bullet shot</w:t>
-      </w:r>
-      <w:r>
-        <w:rPr>
-          <w:lang w:val="en-US"/>
-        </w:rPr>
-        <w:t xml:space="preserve"> =&gt; </w:t>
-      </w:r>
-      <w:r>
-        <w:rPr>
-          <w:strike/>
-          <w:lang w:val="en-US"/>
-        </w:rPr>
-        <w:t>SFX</w:t>
-      </w:r>
-      <w:r>
-        <w:rPr>
-          <w:lang w:val="en-US"/>
-        </w:rPr>
-        <w:t>, Part</w:t>
-      </w:r>
-    </w:p>
-    <w:p>
-      <w:pPr>
-        <w:pStyle w:val="ListParagraph"/>
-        <w:numPr>
-          <w:ilvl w:val="0"/>
-          <w:numId w:val="21"/>
-        </w:numPr>
-        <w:rPr>
-          <w:lang w:val="en-US"/>
-        </w:rPr>
-      </w:pPr>
-      <w:r>
-        <w:rPr>
-          <w:lang w:val="en-US"/>
-        </w:rPr>
-        <w:t>Hit by laser</w:t>
-      </w:r>
-      <w:r>
-        <w:rPr>
-          <w:lang w:val="en-US"/>
-        </w:rPr>
-        <w:t xml:space="preserve"> =&gt; </w:t>
-      </w:r>
-      <w:r>
-        <w:rPr>
-          <w:strike/>
-          <w:lang w:val="en-US"/>
-        </w:rPr>
-        <w:t>SFX</w:t>
-      </w:r>
-      <w:r>
-        <w:rPr>
-          <w:lang w:val="en-US"/>
-        </w:rPr>
-        <w:t>, Part</w:t>
-      </w:r>
-    </w:p>
-    <w:p>
-      <w:pPr>
-        <w:pStyle w:val="ListParagraph"/>
-        <w:numPr>
-          <w:ilvl w:val="0"/>
-          <w:numId w:val="21"/>
-        </w:numPr>
-        <w:rPr>
-          <w:lang w:val="en-US"/>
-        </w:rPr>
-      </w:pPr>
-      <w:r>
-        <w:rPr>
-          <w:lang w:val="en-US"/>
-        </w:rPr>
-        <w:t xml:space="preserve">Speedup/Slowdown </w:t>
-      </w:r>
-      <w:r>
-        <w:rPr>
-          <w:lang w:val="en-US"/>
-        </w:rPr>
-        <w:t xml:space="preserve">=&gt; </w:t>
-      </w:r>
-      <w:r>
-        <w:rPr>
-          <w:strike/>
-          <w:lang w:val="en-US"/>
-        </w:rPr>
-        <w:t>SFX</w:t>
-      </w:r>
-      <w:r>
-        <w:rPr>
-          <w:lang w:val="en-US"/>
-        </w:rPr>
-        <w:t>, Part</w:t>
-      </w:r>
-      <w:r>
-        <w:rPr>
-          <w:lang w:val="en-US"/>
-        </w:rPr>
-        <w:t xml:space="preserve"> &lt;= speedy stripes behind us?</w:t>
-      </w:r>
-    </w:p>
-    <w:p>
-      <w:pPr>
-        <w:rPr>
-          <w:lang w:val="en-US"/>
-        </w:rPr>
-      </w:pPr>
-    </w:p>
-    <w:p>
-      <w:pPr>
-        <w:rPr>
-          <w:lang w:val="en-US"/>
-        </w:rPr>
-      </w:pPr>
-      <w:r>
-        <w:rPr>
-          <w:lang w:val="en-US"/>
-        </w:rPr>
         <w:t>Magnet =&gt; create white circle moving inward?</w:t>
       </w:r>
     </w:p>
@@ -905,67 +544,6 @@
       <w:r>
         <w:t xml:space="preserve"> Do</w:t>
       </w:r>
-    </w:p>
-    <w:p>
-      <w:pPr>
-        <w:pStyle w:val="Heading2"/>
-      </w:pPr>
-      <w:r>
-        <w:t>Last Essentials</w:t>
-      </w:r>
-    </w:p>
-    <w:p>
-      <w:pPr>
-        <w:pStyle w:val="ListParagraph"/>
-        <w:numPr>
-          <w:ilvl w:val="0"/>
-          <w:numId w:val="24"/>
-        </w:numPr>
-        <w:rPr>
-          <w:b/>
-          <w:bCs/>
-          <w:lang w:val="en-US"/>
-        </w:rPr>
-      </w:pPr>
-      <w:r>
-        <w:rPr>
-          <w:lang w:val="en-US"/>
-        </w:rPr>
-        <w:t>Some sort of “Game Over” screen (when you’re swallowed by the map)</w:t>
-      </w:r>
-    </w:p>
-    <w:p>
-      <w:pPr>
-        <w:pStyle w:val="ListParagraph"/>
-        <w:numPr>
-          <w:ilvl w:val="0"/>
-          <w:numId w:val="24"/>
-        </w:numPr>
-        <w:rPr>
-          <w:b/>
-          <w:bCs/>
-          <w:lang w:val="en-US"/>
-        </w:rPr>
-      </w:pPr>
-      <w:r>
-        <w:rPr>
-          <w:lang w:val="en-US"/>
-        </w:rPr>
-        <w:t>C</w:t>
-      </w:r>
-      <w:r>
-        <w:rPr>
-          <w:lang w:val="en-US"/>
-        </w:rPr>
-        <w:t>reate a “Pause Menu”</w:t>
-      </w:r>
-    </w:p>
-    <w:p>
-      <w:pPr>
-        <w:rPr>
-          <w:lang w:val="en-US"/>
-        </w:rPr>
-      </w:pPr>
     </w:p>
     <w:p>
       <w:pPr>
@@ -1088,6 +666,46 @@
       <w:pPr>
         <w:pStyle w:val="ListParagraph"/>
         <w:numPr>
+          <w:ilvl w:val="1"/>
+          <w:numId w:val="27"/>
+        </w:numPr>
+        <w:rPr>
+          <w:lang w:val="en-US"/>
+        </w:rPr>
+      </w:pPr>
+      <w:r>
+        <w:rPr>
+          <w:b/>
+          <w:bCs/>
+          <w:lang w:val="en-US"/>
+        </w:rPr>
+        <w:t>DON’T GROW =&gt;</w:t>
+      </w:r>
+      <w:r>
+        <w:rPr>
+          <w:lang w:val="en-US"/>
+        </w:rPr>
+        <w:t xml:space="preserve"> But if we do, check if we’re going </w:t>
+      </w:r>
+      <w:r>
+        <w:rPr>
+          <w:b/>
+          <w:bCs/>
+          <w:lang w:val="en-US"/>
+        </w:rPr>
+        <w:t>out of bounds</w:t>
+      </w:r>
+      <w:r>
+        <w:rPr>
+          <w:lang w:val="en-US"/>
+        </w:rPr>
+        <w:t xml:space="preserve"> and prevent that!</w:t>
+      </w:r>
+    </w:p>
+    <w:p>
+      <w:pPr>
+        <w:pStyle w:val="ListParagraph"/>
+        <w:numPr>
           <w:ilvl w:val="0"/>
           <w:numId w:val="27"/>
         </w:numPr>
@@ -1143,51 +761,91 @@
         <w:rPr>
           <w:lang w:val="en-US"/>
         </w:rPr>
-        <w:t xml:space="preserve"> On “slot gate”, you can move through the gates anyway? Even the closed ones?</w:t>
-      </w:r>
-    </w:p>
-    <w:p>
-      <w:pPr>
-        <w:rPr>
-          <w:b/>
-          <w:bCs/>
-          <w:lang w:val="en-US"/>
-        </w:rPr>
-      </w:pPr>
-    </w:p>
-    <w:p>
-      <w:pPr>
-        <w:rPr>
-          <w:lang w:val="en-US"/>
-        </w:rPr>
-      </w:pPr>
-      <w:r>
-        <w:rPr>
-          <w:b/>
-          <w:bCs/>
-          <w:lang w:val="en-US"/>
-        </w:rPr>
-        <w:t>BUG:</w:t>
-      </w:r>
-      <w:r>
-        <w:rPr>
-          <w:lang w:val="en-US"/>
-        </w:rPr>
-        <w:t xml:space="preserve"> Now, when a lock is removed </w:t>
-      </w:r>
-      <w:r>
-        <w:rPr>
-          <w:b/>
-          <w:bCs/>
-          <w:lang w:val="en-US"/>
-        </w:rPr>
-        <w:t>because the whole damn room is deleted</w:t>
-      </w:r>
-      <w:r>
-        <w:rPr>
-          <w:lang w:val="en-US"/>
-        </w:rPr>
-        <w:t xml:space="preserve">, it’s only </w:t>
+        <w:t xml:space="preserve"> Elements on “weird” tiles (such as the one open on 3 sides) are oriented in the wrong way</w:t>
+      </w:r>
+      <w:r>
+        <w:rPr>
+          <w:lang w:val="en-US"/>
+        </w:rPr>
+        <w:t>.</w:t>
+      </w:r>
+    </w:p>
+    <w:p>
+      <w:pPr>
+        <w:rPr>
+          <w:b/>
+          <w:bCs/>
+          <w:lang w:val="en-US"/>
+        </w:rPr>
+      </w:pPr>
+    </w:p>
+    <w:p>
+      <w:pPr>
+        <w:rPr>
+          <w:lang w:val="en-US"/>
+        </w:rPr>
+      </w:pPr>
+      <w:r>
+        <w:rPr>
+          <w:b/>
+          <w:bCs/>
+          <w:lang w:val="en-US"/>
+        </w:rPr>
+        <w:t>BUG</w:t>
+      </w:r>
+      <w:r>
+        <w:rPr>
+          <w:b/>
+          <w:bCs/>
+          <w:lang w:val="en-US"/>
+        </w:rPr>
+        <w:t xml:space="preserve"> (?):</w:t>
+      </w:r>
+      <w:r>
+        <w:rPr>
+          <w:lang w:val="en-US"/>
+        </w:rPr>
+        <w:t xml:space="preserve"> Something weird going on with controls in “Reversed Controls” section?</w:t>
+      </w:r>
+    </w:p>
+    <w:p>
+      <w:pPr>
+        <w:rPr>
+          <w:lang w:val="en-US"/>
+        </w:rPr>
+      </w:pPr>
+    </w:p>
+    <w:p>
+      <w:pPr>
+        <w:rPr>
+          <w:lang w:val="en-US"/>
+        </w:rPr>
+      </w:pPr>
+      <w:r>
+        <w:rPr>
+          <w:b/>
+          <w:bCs/>
+          <w:lang w:val="en-US"/>
+        </w:rPr>
+        <w:t>IMPROVEMENT (would also fix a bug) =&gt;</w:t>
+      </w:r>
+      <w:r>
+        <w:rPr>
+          <w:lang w:val="en-US"/>
+        </w:rPr>
+        <w:t xml:space="preserve"> also add gates</w:t>
+      </w:r>
+      <w:r>
+        <w:rPr>
+          <w:lang w:val="en-US"/>
+        </w:rPr>
+        <w:t xml:space="preserve"> to a lock</w:t>
+      </w:r>
+      <w:r>
+        <w:rPr>
+          <w:lang w:val="en-US"/>
+        </w:rPr>
+        <w:t xml:space="preserve"> when they connect to a </w:t>
       </w:r>
       <w:r>
         <w:rPr>
@@ -1195,20 +853,504 @@
           <w:iCs/>
           <w:lang w:val="en-US"/>
         </w:rPr>
-        <w:t>soft</w:t>
-      </w:r>
-      <w:r>
-        <w:rPr>
-          <w:lang w:val="en-US"/>
-        </w:rPr>
-        <w:t xml:space="preserve"> removed. Change that to be a hard remove in that case.</w:t>
-      </w:r>
-    </w:p>
-    <w:p>
-      <w:pPr>
-        <w:rPr>
-          <w:b/>
-          <w:bCs/>
+        <w:t>slope</w:t>
+      </w:r>
+      <w:r>
+        <w:rPr>
+          <w:lang w:val="en-US"/>
+        </w:rPr>
+        <w:t xml:space="preserve"> in the next room, as that is still an opening.</w:t>
+      </w:r>
+    </w:p>
+    <w:p>
+      <w:pPr>
+        <w:rPr>
+          <w:lang w:val="en-US"/>
+        </w:rPr>
+      </w:pPr>
+    </w:p>
+    <w:p>
+      <w:pPr>
+        <w:rPr>
+          <w:lang w:val="en-US"/>
+        </w:rPr>
+      </w:pPr>
+      <w:r>
+        <w:rPr>
+          <w:b/>
+          <w:bCs/>
+          <w:lang w:val="en-US"/>
+        </w:rPr>
+        <w:t xml:space="preserve">IMPROVEMENT: </w:t>
+      </w:r>
+      <w:r>
+        <w:rPr>
+          <w:lang w:val="en-US"/>
+        </w:rPr>
+        <w:t xml:space="preserve">Make the </w:t>
+      </w:r>
+      <w:r>
+        <w:rPr>
+          <w:i/>
+          <w:iCs/>
+          <w:lang w:val="en-US"/>
+        </w:rPr>
+        <w:t>glue item</w:t>
+      </w:r>
+      <w:r>
+        <w:rPr>
+          <w:lang w:val="en-US"/>
+        </w:rPr>
+        <w:t xml:space="preserve"> actually check nearby stuff, instead of just activating glue. Because that’s </w:t>
+      </w:r>
+      <w:r>
+        <w:rPr>
+          <w:i/>
+          <w:iCs/>
+          <w:lang w:val="en-US"/>
+        </w:rPr>
+        <w:t>way</w:t>
+      </w:r>
+      <w:r>
+        <w:rPr>
+          <w:lang w:val="en-US"/>
+        </w:rPr>
+        <w:t xml:space="preserve"> too hard to pull off, and we need the extra gluing ability.</w:t>
+      </w:r>
+    </w:p>
+    <w:p>
+      <w:pPr>
+        <w:rPr>
+          <w:lang w:val="en-US"/>
+        </w:rPr>
+      </w:pPr>
+    </w:p>
+    <w:p>
+      <w:pPr>
+        <w:rPr>
+          <w:lang w:val="en-US"/>
+        </w:rPr>
+      </w:pPr>
+      <w:r>
+        <w:rPr>
+          <w:b/>
+          <w:bCs/>
+          <w:lang w:val="en-US"/>
+        </w:rPr>
+        <w:t>IMPROVEMENT:</w:t>
+      </w:r>
+      <w:r>
+        <w:rPr>
+          <w:lang w:val="en-US"/>
+        </w:rPr>
+        <w:t xml:space="preserve"> In solo mode, certain things are useless, others should be really prominent.</w:t>
+      </w:r>
+      <w:r>
+        <w:rPr>
+          <w:lang w:val="en-US"/>
+        </w:rPr>
+        <w:t xml:space="preserve"> So add a “solo_unpickable” and “solo_prob” property that’s invoked in solo mode.</w:t>
+      </w:r>
+    </w:p>
+    <w:p>
+      <w:pPr>
+        <w:pStyle w:val="ListParagraph"/>
+        <w:numPr>
+          <w:ilvl w:val="0"/>
+          <w:numId w:val="29"/>
+        </w:numPr>
+        <w:rPr>
+          <w:lang w:val="en-US"/>
+        </w:rPr>
+      </w:pPr>
+      <w:r>
+        <w:rPr>
+          <w:lang w:val="en-US"/>
+        </w:rPr>
+        <w:t xml:space="preserve">USELESS: Spikes </w:t>
+      </w:r>
+      <w:r>
+        <w:rPr>
+          <w:i/>
+          <w:iCs/>
+          <w:lang w:val="en-US"/>
+        </w:rPr>
+        <w:t>terrain</w:t>
+      </w:r>
+      <w:r>
+        <w:rPr>
+          <w:lang w:val="en-US"/>
+        </w:rPr>
+        <w:t xml:space="preserve">, NoWolf </w:t>
+      </w:r>
+      <w:r>
+        <w:rPr>
+          <w:i/>
+          <w:iCs/>
+          <w:lang w:val="en-US"/>
+        </w:rPr>
+        <w:t>terrain</w:t>
+      </w:r>
+      <w:r>
+        <w:rPr>
+          <w:lang w:val="en-US"/>
+        </w:rPr>
+        <w:t xml:space="preserve">, BodyLimit </w:t>
+      </w:r>
+      <w:r>
+        <w:rPr>
+          <w:i/>
+          <w:iCs/>
+          <w:lang w:val="en-US"/>
+        </w:rPr>
+        <w:t>terrain</w:t>
+      </w:r>
+      <w:r>
+        <w:rPr>
+          <w:lang w:val="en-US"/>
+        </w:rPr>
+        <w:t xml:space="preserve">, </w:t>
+      </w:r>
+    </w:p>
+    <w:p>
+      <w:pPr>
+        <w:pStyle w:val="ListParagraph"/>
+        <w:numPr>
+          <w:ilvl w:val="1"/>
+          <w:numId w:val="29"/>
+        </w:numPr>
+        <w:rPr>
+          <w:lang w:val="en-US"/>
+        </w:rPr>
+      </w:pPr>
+      <w:r>
+        <w:rPr>
+          <w:lang w:val="en-US"/>
+        </w:rPr>
+        <w:t xml:space="preserve">Should we allow </w:t>
+      </w:r>
+      <w:r>
+        <w:rPr>
+          <w:i/>
+          <w:iCs/>
+          <w:lang w:val="en-US"/>
+        </w:rPr>
+        <w:t>Freeze</w:t>
+      </w:r>
+      <w:r>
+        <w:rPr>
+          <w:lang w:val="en-US"/>
+        </w:rPr>
+        <w:t xml:space="preserve">? Is </w:t>
+      </w:r>
+      <w:r>
+        <w:rPr>
+          <w:i/>
+          <w:iCs/>
+          <w:lang w:val="en-US"/>
+        </w:rPr>
+        <w:t>Glue</w:t>
+      </w:r>
+      <w:r>
+        <w:rPr>
+          <w:lang w:val="en-US"/>
+        </w:rPr>
+        <w:t xml:space="preserve"> or </w:t>
+      </w:r>
+      <w:r>
+        <w:rPr>
+          <w:i/>
+          <w:iCs/>
+          <w:lang w:val="en-US"/>
+        </w:rPr>
+        <w:t>Magnet</w:t>
+      </w:r>
+      <w:r>
+        <w:rPr>
+          <w:lang w:val="en-US"/>
+        </w:rPr>
+        <w:t xml:space="preserve"> useful enough?</w:t>
+      </w:r>
+    </w:p>
+    <w:p>
+      <w:pPr>
+        <w:pStyle w:val="ListParagraph"/>
+        <w:numPr>
+          <w:ilvl w:val="0"/>
+          <w:numId w:val="29"/>
+        </w:numPr>
+        <w:rPr>
+          <w:lang w:val="en-US"/>
+        </w:rPr>
+      </w:pPr>
+      <w:r>
+        <w:rPr>
+          <w:lang w:val="en-US"/>
+        </w:rPr>
+        <w:t xml:space="preserve">PROMINENT: Spikes </w:t>
+      </w:r>
+      <w:r>
+        <w:rPr>
+          <w:i/>
+          <w:iCs/>
+          <w:lang w:val="en-US"/>
+        </w:rPr>
+        <w:t>item</w:t>
+      </w:r>
+      <w:r>
+        <w:rPr>
+          <w:lang w:val="en-US"/>
+        </w:rPr>
+        <w:t xml:space="preserve">, </w:t>
+      </w:r>
+      <w:r>
+        <w:rPr>
+          <w:i/>
+          <w:iCs/>
+          <w:lang w:val="en-US"/>
+        </w:rPr>
+        <w:t>Laser</w:t>
+      </w:r>
+      <w:r>
+        <w:rPr>
+          <w:lang w:val="en-US"/>
+        </w:rPr>
+        <w:t xml:space="preserve">, </w:t>
+      </w:r>
+      <w:r>
+        <w:rPr>
+          <w:i/>
+          <w:iCs/>
+          <w:lang w:val="en-US"/>
+        </w:rPr>
+        <w:t>Cannon</w:t>
+      </w:r>
+    </w:p>
+    <w:p>
+      <w:pPr>
+        <w:pStyle w:val="ListParagraph"/>
+        <w:numPr>
+          <w:ilvl w:val="0"/>
+          <w:numId w:val="29"/>
+        </w:numPr>
+        <w:rPr>
+          <w:lang w:val="en-US"/>
+        </w:rPr>
+      </w:pPr>
+      <w:r>
+        <w:rPr>
+          <w:lang w:val="en-US"/>
+        </w:rPr>
+        <w:t>Automatically shrink?</w:t>
+      </w:r>
+    </w:p>
+    <w:p>
+      <w:pPr>
+        <w:rPr>
+          <w:lang w:val="en-US"/>
+        </w:rPr>
+      </w:pPr>
+    </w:p>
+    <w:p>
+      <w:pPr>
+        <w:rPr>
+          <w:b/>
+          <w:bCs/>
+          <w:lang w:val="en-US"/>
+        </w:rPr>
+      </w:pPr>
+      <w:r>
+        <w:rPr>
+          <w:b/>
+          <w:bCs/>
+          <w:lang w:val="en-US"/>
+        </w:rPr>
+        <w:t>TUTORIAL COURSE:</w:t>
+      </w:r>
+    </w:p>
+    <w:p>
+      <w:pPr>
+        <w:pStyle w:val="ListParagraph"/>
+        <w:numPr>
+          <w:ilvl w:val="0"/>
+          <w:numId w:val="29"/>
+        </w:numPr>
+        <w:rPr>
+          <w:lang w:val="en-US"/>
+        </w:rPr>
+      </w:pPr>
+      <w:r>
+        <w:rPr>
+          <w:lang w:val="en-US"/>
+        </w:rPr>
+        <w:t xml:space="preserve">Solo Mode =&gt; </w:t>
+      </w:r>
+      <w:r>
+        <w:rPr>
+          <w:lang w:val="en-US"/>
+        </w:rPr>
+        <w:t>Different first tutorial? (“Finish before the level swallows you!”)</w:t>
+      </w:r>
+    </w:p>
+    <w:p>
+      <w:pPr>
+        <w:pStyle w:val="ListParagraph"/>
+        <w:numPr>
+          <w:ilvl w:val="1"/>
+          <w:numId w:val="29"/>
+        </w:numPr>
+        <w:rPr>
+          <w:lang w:val="en-US"/>
+        </w:rPr>
+      </w:pPr>
+      <w:r>
+        <w:rPr>
+          <w:lang w:val="en-US"/>
+        </w:rPr>
+        <w:t xml:space="preserve">In fact, also the </w:t>
+      </w:r>
+      <w:r>
+        <w:rPr>
+          <w:i/>
+          <w:iCs/>
+          <w:lang w:val="en-US"/>
+        </w:rPr>
+        <w:t>Last Player is Wolf</w:t>
+      </w:r>
+      <w:r>
+        <w:rPr>
+          <w:i/>
+          <w:iCs/>
+          <w:lang w:val="en-US"/>
+        </w:rPr>
+        <w:t xml:space="preserve"> + </w:t>
+      </w:r>
+      <w:r>
+        <w:rPr>
+          <w:i/>
+          <w:iCs/>
+          <w:lang w:val="en-US"/>
+        </w:rPr>
+        <w:t>Wolf</w:t>
+      </w:r>
+      <w:r>
+        <w:rPr>
+          <w:lang w:val="en-US"/>
+        </w:rPr>
+        <w:t xml:space="preserve"> </w:t>
+      </w:r>
+      <w:r>
+        <w:rPr>
+          <w:i/>
+          <w:iCs/>
+          <w:lang w:val="en-US"/>
+        </w:rPr>
+        <w:t>takes coin</w:t>
+      </w:r>
+      <w:r>
+        <w:rPr>
+          <w:lang w:val="en-US"/>
+        </w:rPr>
+        <w:t xml:space="preserve"> tutorials</w:t>
+      </w:r>
+      <w:r>
+        <w:rPr>
+          <w:lang w:val="en-US"/>
+        </w:rPr>
+        <w:t xml:space="preserve"> a</w:t>
+      </w:r>
+      <w:r>
+        <w:rPr>
+          <w:lang w:val="en-US"/>
+        </w:rPr>
+        <w:t>re useless</w:t>
+      </w:r>
+    </w:p>
+    <w:p>
+      <w:pPr>
+        <w:pStyle w:val="ListParagraph"/>
+        <w:numPr>
+          <w:ilvl w:val="0"/>
+          <w:numId w:val="29"/>
+        </w:numPr>
+        <w:rPr>
+          <w:lang w:val="en-US"/>
+        </w:rPr>
+      </w:pPr>
+      <w:r>
+        <w:rPr>
+          <w:lang w:val="en-US"/>
+        </w:rPr>
+        <w:t xml:space="preserve">Solo Mode (or all) =&gt; place loads of </w:t>
+      </w:r>
+      <w:r>
+        <w:rPr>
+          <w:i/>
+          <w:iCs/>
+          <w:lang w:val="en-US"/>
+        </w:rPr>
+        <w:t>spikes</w:t>
+      </w:r>
+      <w:r>
+        <w:rPr>
+          <w:lang w:val="en-US"/>
+        </w:rPr>
+        <w:t xml:space="preserve"> when the body time penalty rule is explained?</w:t>
+      </w:r>
+    </w:p>
+    <w:p>
+      <w:pPr>
+        <w:pStyle w:val="ListParagraph"/>
+        <w:numPr>
+          <w:ilvl w:val="0"/>
+          <w:numId w:val="29"/>
+        </w:numPr>
+        <w:rPr>
+          <w:lang w:val="en-US"/>
+        </w:rPr>
+      </w:pPr>
+      <w:r>
+        <w:rPr>
+          <w:lang w:val="en-US"/>
+        </w:rPr>
+        <w:t xml:space="preserve">Locks not being placed when they should =&gt; also, </w:t>
+      </w:r>
+      <w:r>
+        <w:rPr>
+          <w:i/>
+          <w:iCs/>
+          <w:lang w:val="en-US"/>
+        </w:rPr>
+        <w:t>delay</w:t>
+      </w:r>
+      <w:r>
+        <w:rPr>
+          <w:lang w:val="en-US"/>
+        </w:rPr>
+        <w:t xml:space="preserve"> any next tutorial until a lock has been placed.</w:t>
+      </w:r>
+    </w:p>
+    <w:p>
+      <w:pPr>
+        <w:pStyle w:val="ListParagraph"/>
+        <w:numPr>
+          <w:ilvl w:val="0"/>
+          <w:numId w:val="29"/>
+        </w:numPr>
+        <w:rPr>
+          <w:lang w:val="en-US"/>
+        </w:rPr>
+      </w:pPr>
+      <w:r>
+        <w:rPr>
+          <w:lang w:val="en-US"/>
+        </w:rPr>
+        <w:t>Reduce “time until finish” to 0, so it’s placed immediately once the last tutorial ends.</w:t>
+      </w:r>
+    </w:p>
+    <w:p>
+      <w:pPr>
+        <w:rPr>
           <w:lang w:val="en-US"/>
         </w:rPr>
       </w:pPr>
@@ -1231,7 +1373,84 @@
         <w:rPr>
           <w:lang w:val="en-US"/>
         </w:rPr>
-        <w:t xml:space="preserve"> Elements on “weird” tiles (such as the one open on 3 sides) are oriented in the wrong way</w:t>
+        <w:t xml:space="preserve"> Buttons are offset from the edge of the tile??</w:t>
+      </w:r>
+      <w:r>
+        <w:rPr>
+          <w:lang w:val="en-US"/>
+        </w:rPr>
+        <w:t xml:space="preserve"> Is </w:t>
+      </w:r>
+      <w:r>
+        <w:rPr>
+          <w:i/>
+          <w:iCs/>
+          <w:lang w:val="en-US"/>
+        </w:rPr>
+        <w:t>timed button</w:t>
+      </w:r>
+      <w:r>
+        <w:rPr>
+          <w:lang w:val="en-US"/>
+        </w:rPr>
+        <w:t xml:space="preserve"> working now?</w:t>
+      </w:r>
+    </w:p>
+    <w:p>
+      <w:pPr>
+        <w:rPr>
+          <w:lang w:val="en-US"/>
+        </w:rPr>
+      </w:pPr>
+      <w:r>
+        <w:rPr>
+          <w:b/>
+          <w:bCs/>
+          <w:lang w:val="en-US"/>
+        </w:rPr>
+        <w:t>BUG:</w:t>
+      </w:r>
+      <w:r>
+        <w:rPr>
+          <w:lang w:val="en-US"/>
+        </w:rPr>
+        <w:t xml:space="preserve"> Painter room locks can </w:t>
+      </w:r>
+      <w:r>
+        <w:rPr>
+          <w:b/>
+          <w:bCs/>
+          <w:lang w:val="en-US"/>
+        </w:rPr>
+        <w:t>NOT</w:t>
+      </w:r>
+      <w:r>
+        <w:rPr>
+          <w:lang w:val="en-US"/>
+        </w:rPr>
+        <w:t xml:space="preserve"> have holes inside, as they are unreachable!</w:t>
+      </w:r>
+    </w:p>
+    <w:p>
+      <w:pPr>
+        <w:ind w:left="708"/>
+        <w:rPr>
+          <w:lang w:val="en-US"/>
+        </w:rPr>
+      </w:pPr>
+      <w:r>
+        <w:rPr>
+          <w:lang w:val="en-US"/>
+        </w:rPr>
+        <w:t xml:space="preserve">After filling tiles, do a check for holes. If we found one, and we’re inside a lock, </w:t>
+      </w:r>
+      <w:r>
+        <w:rPr>
+          <w:i/>
+          <w:iCs/>
+          <w:lang w:val="en-US"/>
+        </w:rPr>
+        <w:t>fill it</w:t>
       </w:r>
       <w:r>
         <w:rPr>
@@ -1242,12 +1461,31 @@
     </w:p>
     <w:p>
       <w:pPr>
-        <w:rPr>
-          <w:b/>
-          <w:bCs/>
-          <w:lang w:val="en-US"/>
-        </w:rPr>
-      </w:pPr>
+        <w:ind w:left="708"/>
+        <w:rPr>
+          <w:lang w:val="en-US"/>
+        </w:rPr>
+      </w:pPr>
+      <w:r>
+        <w:rPr>
+          <w:lang w:val="en-US"/>
+        </w:rPr>
+        <w:t xml:space="preserve">In fact, </w:t>
+      </w:r>
+      <w:r>
+        <w:rPr>
+          <w:i/>
+          <w:iCs/>
+          <w:lang w:val="en-US"/>
+        </w:rPr>
+        <w:t>reduce</w:t>
+      </w:r>
+      <w:r>
+        <w:rPr>
+          <w:lang w:val="en-US"/>
+        </w:rPr>
+        <w:t xml:space="preserve"> the probability of tiles in locks anyway, should be better.</w:t>
+      </w:r>
     </w:p>
     <w:p>
       <w:pPr>
@@ -1267,113 +1505,13 @@
         <w:rPr>
           <w:lang w:val="en-US"/>
         </w:rPr>
-        <w:t xml:space="preserve"> The “holes” painter sometimes narrowly overlaps tiles inside. We can’t erase those (as they are solid), locking the game completely! (I already added code to “fix” this … but because of the rounding and stuff, it’s not perfect.)</w:t>
-      </w:r>
-    </w:p>
-    <w:p>
-      <w:pPr>
-        <w:rPr>
-          <w:lang w:val="en-US"/>
-        </w:rPr>
-      </w:pPr>
-    </w:p>
-    <w:p>
-      <w:pPr>
-        <w:rPr>
-          <w:lang w:val="en-US"/>
-        </w:rPr>
-      </w:pPr>
-      <w:r>
-        <w:rPr>
-          <w:b/>
-          <w:bCs/>
-          <w:lang w:val="en-US"/>
-        </w:rPr>
-        <w:t xml:space="preserve">GATE </w:t>
-      </w:r>
-      <w:r>
-        <w:rPr>
-          <w:b/>
-          <w:bCs/>
-          <w:lang w:val="en-US"/>
-        </w:rPr>
-        <w:t>BUG</w:t>
-      </w:r>
-      <w:r>
-        <w:rPr>
-          <w:b/>
-          <w:bCs/>
-          <w:lang w:val="en-US"/>
-        </w:rPr>
-        <w:t>S:</w:t>
-      </w:r>
-      <w:r>
-        <w:rPr>
-          <w:b/>
-          <w:bCs/>
-          <w:lang w:val="en-US"/>
-        </w:rPr>
-        <w:t xml:space="preserve"> </w:t>
-      </w:r>
-      <w:r>
-        <w:rPr>
-          <w:lang w:val="en-US"/>
-        </w:rPr>
-        <w:t>“</w:t>
-      </w:r>
-      <w:proofErr w:type="spellStart"/>
-      <w:r>
-        <w:rPr>
-          <w:lang w:val="en-US"/>
-        </w:rPr>
-        <w:t>Recalculate_gates</w:t>
-      </w:r>
-      <w:proofErr w:type="spellEnd"/>
-      <w:r>
-        <w:rPr>
-          <w:lang w:val="en-US"/>
-        </w:rPr>
-        <w:t>” =&gt; we don’t remove the old gates! We just add/set new ones if necessary. Fix that.</w:t>
-      </w:r>
-    </w:p>
-    <w:p>
-      <w:pPr>
-        <w:rPr>
-          <w:lang w:val="en-US"/>
-        </w:rPr>
-      </w:pPr>
-    </w:p>
-    <w:p>
-      <w:pPr>
-        <w:rPr>
-          <w:lang w:val="en-US"/>
-        </w:rPr>
-      </w:pPr>
-      <w:r>
-        <w:rPr>
-          <w:lang w:val="en-US"/>
-        </w:rPr>
-        <w:t>Such as the “</w:t>
-      </w:r>
-      <w:proofErr w:type="spellStart"/>
-      <w:r>
-        <w:rPr>
-          <w:lang w:val="en-US"/>
-        </w:rPr>
-        <w:t>sacrifice_coin_gate</w:t>
-      </w:r>
-      <w:proofErr w:type="spellEnd"/>
-      <w:r>
-        <w:rPr>
-          <w:lang w:val="en-US"/>
-        </w:rPr>
-        <w:t>”, not sure though.</w:t>
-      </w:r>
-      <w:r>
-        <w:rPr>
-          <w:lang w:val="en-US"/>
-        </w:rPr>
-        <w:t xml:space="preserve"> </w:t>
+        <w:t xml:space="preserve"> Start the label o</w:t>
+      </w:r>
+      <w:r>
+        <w:rPr>
+          <w:lang w:val="en-US"/>
+        </w:rPr>
+        <w:t>n locks with a “?” by default. (E.g. coin lock now shows some random numbers, which is bad.)</w:t>
       </w:r>
     </w:p>
     <w:p>
@@ -1388,6 +1526,7 @@
         <w:pStyle w:val="Heading2"/>
       </w:pPr>
       <w:r>
+        <w:lastRenderedPageBreak/>
         <w:t>Map Improvements</w:t>
       </w:r>
     </w:p>
@@ -1535,30 +1674,6 @@
         <w:rPr>
           <w:lang w:val="en-US"/>
         </w:rPr>
-        <w:t>Add more control over first few rooms</w:t>
-      </w:r>
-      <w:r>
-        <w:rPr>
-          <w:lang w:val="en-US"/>
-        </w:rPr>
-        <w:t xml:space="preserve"> through “simple generation”</w:t>
-      </w:r>
-    </w:p>
-    <w:p>
-      <w:pPr>
-        <w:pStyle w:val="ListParagraph"/>
-        <w:numPr>
-          <w:ilvl w:val="0"/>
-          <w:numId w:val="13"/>
-        </w:numPr>
-        <w:rPr>
-          <w:lang w:val="en-US"/>
-        </w:rPr>
-      </w:pPr>
-      <w:r>
-        <w:rPr>
-          <w:lang w:val="en-US"/>
-        </w:rPr>
         <w:t xml:space="preserve">Randomly remove slopes at the </w:t>
       </w:r>
       <w:r>
@@ -1573,36 +1688,19 @@
         <w:rPr>
           <w:lang w:val="en-US"/>
         </w:rPr>
-        <w:t xml:space="preserve"> to allow for bigger and cleaner openings</w:t>
-      </w:r>
-    </w:p>
-    <w:p>
-      <w:pPr>
-        <w:pStyle w:val="ListParagraph"/>
-        <w:numPr>
-          <w:ilvl w:val="0"/>
-          <w:numId w:val="13"/>
-        </w:numPr>
-        <w:rPr>
-          <w:lang w:val="en-US"/>
-        </w:rPr>
-      </w:pPr>
-      <w:r>
-        <w:rPr>
-          <w:b/>
-          <w:bCs/>
-          <w:strike/>
-          <w:lang w:val="en-US"/>
-        </w:rPr>
-        <w:t>Weaken the “bigger is faster” rule</w:t>
-      </w:r>
-      <w:r>
-        <w:rPr>
-          <w:b/>
-          <w:bCs/>
-          <w:lang w:val="en-US"/>
-        </w:rPr>
-        <w:t>, remove its tutorial.</w:t>
+        <w:t xml:space="preserve"> </w:t>
+      </w:r>
+      <w:r>
+        <w:rPr>
+          <w:lang w:val="en-US"/>
+        </w:rPr>
+        <w:t xml:space="preserve">(or bottom, for that matter) </w:t>
+      </w:r>
+      <w:r>
+        <w:rPr>
+          <w:lang w:val="en-US"/>
+        </w:rPr>
+        <w:t>to allow for bigger and cleaner openings</w:t>
       </w:r>
     </w:p>
     <w:p>
@@ -1927,21 +2025,7 @@
         <w:rPr>
           <w:lang w:val="en-US"/>
         </w:rPr>
-        <w:t>(And once we’ve done that, add an area to bodies, which lights up the coin interface when such a “</w:t>
-      </w:r>
-      <w:proofErr w:type="spellStart"/>
-      <w:r>
-        <w:rPr>
-          <w:lang w:val="en-US"/>
-        </w:rPr>
-        <w:t>coin_related</w:t>
-      </w:r>
-      <w:proofErr w:type="spellEnd"/>
-      <w:r>
-        <w:rPr>
-          <w:lang w:val="en-US"/>
-        </w:rPr>
-        <w:t>” tile is in range.)</w:t>
+        <w:t>(And once we’ve done that, add an area to bodies, which lights up the coin interface when such a “coin_related” tile is in range.)</w:t>
       </w:r>
     </w:p>
     <w:p>
@@ -2094,6 +2178,7 @@
         <w:rPr>
           <w:lang w:val="en-US"/>
         </w:rPr>
+        <w:lastRenderedPageBreak/>
         <w:t>Whenever I do something to a jump normal</w:t>
       </w:r>
       <w:r>
@@ -2150,7 +2235,7 @@
         <w:rPr>
           <w:lang w:val="en-US"/>
         </w:rPr>
-        <w:t xml:space="preserve">Give an indication when someone is holding </w:t>
+        <w:t xml:space="preserve">Implement that option for </w:t>
       </w:r>
       <w:r>
         <w:rPr>
@@ -2158,13 +2243,7 @@
           <w:iCs/>
           <w:lang w:val="en-US"/>
         </w:rPr>
-        <w:t>both buttons</w:t>
-      </w:r>
-      <w:r>
-        <w:rPr>
-          <w:lang w:val="en-US"/>
-        </w:rPr>
-        <w:t xml:space="preserve"> =&gt; perhaps show a different color or overlay when </w:t>
+        <w:t>con</w:t>
       </w:r>
       <w:r>
         <w:rPr>
@@ -2172,13 +2251,21 @@
           <w:iCs/>
           <w:lang w:val="en-US"/>
         </w:rPr>
-        <w:t>floating</w:t>
-      </w:r>
-      <w:r>
-        <w:rPr>
-          <w:lang w:val="en-US"/>
-        </w:rPr>
-        <w:t>. (Add wings at the side?)</w:t>
+        <w:t>textual feedback</w:t>
+      </w:r>
+      <w:r>
+        <w:rPr>
+          <w:i/>
+          <w:iCs/>
+          <w:lang w:val="en-US"/>
+        </w:rPr>
+        <w:t>?</w:t>
+      </w:r>
+      <w:r>
+        <w:rPr>
+          <w:lang w:val="en-US"/>
+        </w:rPr>
+        <w:t xml:space="preserve"> </w:t>
       </w:r>
     </w:p>
     <w:p>
@@ -2196,87 +2283,37 @@
         <w:rPr>
           <w:lang w:val="en-US"/>
         </w:rPr>
-        <w:t>O</w:t>
-      </w:r>
-      <w:r>
-        <w:rPr>
-          <w:lang w:val="en-US"/>
-        </w:rPr>
-        <w:t xml:space="preserve">ption </w:t>
-      </w:r>
-      <w:r>
-        <w:rPr>
-          <w:lang w:val="en-US"/>
-        </w:rPr>
-        <w:t xml:space="preserve">for </w:t>
-      </w:r>
-      <w:r>
-        <w:rPr>
-          <w:i/>
-          <w:iCs/>
-          <w:lang w:val="en-US"/>
-        </w:rPr>
-        <w:t>con</w:t>
-      </w:r>
-      <w:r>
-        <w:rPr>
-          <w:i/>
-          <w:iCs/>
-          <w:lang w:val="en-US"/>
-        </w:rPr>
-        <w:t>textual feedback</w:t>
-      </w:r>
-      <w:r>
-        <w:rPr>
-          <w:i/>
-          <w:iCs/>
-          <w:lang w:val="en-US"/>
-        </w:rPr>
-        <w:t>?</w:t>
-      </w:r>
-      <w:r>
-        <w:rPr>
-          <w:lang w:val="en-US"/>
-        </w:rPr>
-        <w:t xml:space="preserve"> </w:t>
-      </w:r>
-      <w:r>
-        <w:rPr>
-          <w:lang w:val="en-US"/>
-        </w:rPr>
-        <w:t>W</w:t>
-      </w:r>
-      <w:r>
-        <w:rPr>
-          <w:lang w:val="en-US"/>
-        </w:rPr>
-        <w:t xml:space="preserve">hen someone first enters a terrain, </w:t>
-      </w:r>
-      <w:r>
-        <w:rPr>
-          <w:lang w:val="en-US"/>
-        </w:rPr>
-        <w:t xml:space="preserve">it </w:t>
-      </w:r>
-      <w:r>
-        <w:rPr>
-          <w:lang w:val="en-US"/>
-        </w:rPr>
-        <w:t xml:space="preserve">gives a hint </w:t>
-      </w:r>
-      <w:r>
-        <w:rPr>
-          <w:i/>
-          <w:iCs/>
-          <w:lang w:val="en-US"/>
-        </w:rPr>
-        <w:t>how</w:t>
-      </w:r>
-      <w:r>
-        <w:rPr>
-          <w:lang w:val="en-US"/>
-        </w:rPr>
-        <w:t xml:space="preserve"> this terrain works.</w:t>
+        <w:t xml:space="preserve">Add different control scheme for controllers: joystick to roll left/right, </w:t>
+      </w:r>
+      <w:r>
+        <w:rPr>
+          <w:lang w:val="en-US"/>
+        </w:rPr>
+        <w:t xml:space="preserve">any button </w:t>
+      </w:r>
+      <w:r>
+        <w:rPr>
+          <w:lang w:val="en-US"/>
+        </w:rPr>
+        <w:t>to jump/float.</w:t>
+      </w:r>
+    </w:p>
+    <w:p>
+      <w:pPr>
+        <w:pStyle w:val="ListParagraph"/>
+        <w:numPr>
+          <w:ilvl w:val="1"/>
+          <w:numId w:val="6"/>
+        </w:numPr>
+        <w:rPr>
+          <w:lang w:val="en-US"/>
+        </w:rPr>
+      </w:pPr>
+      <w:r>
+        <w:rPr>
+          <w:lang w:val="en-US"/>
+        </w:rPr>
+        <w:t>(Make this default? Or can players configure it themselves?)</w:t>
       </w:r>
     </w:p>
     <w:p>
@@ -2292,9 +2329,35 @@
       </w:pPr>
       <w:r>
         <w:rPr>
-          <w:lang w:val="en-US"/>
-        </w:rPr>
-        <w:t>Option for turning (dynamic) tutorial on/off?</w:t>
+          <w:b/>
+          <w:bCs/>
+          <w:lang w:val="en-US"/>
+        </w:rPr>
+        <w:t xml:space="preserve">Currently, tiles are only placed on the </w:t>
+      </w:r>
+      <w:r>
+        <w:rPr>
+          <w:b/>
+          <w:bCs/>
+          <w:i/>
+          <w:iCs/>
+          <w:lang w:val="en-US"/>
+        </w:rPr>
+        <w:t>inner</w:t>
+      </w:r>
+      <w:r>
+        <w:rPr>
+          <w:b/>
+          <w:bCs/>
+          <w:lang w:val="en-US"/>
+        </w:rPr>
+        <w:t xml:space="preserve"> rectangle of a room.</w:t>
+      </w:r>
+      <w:r>
+        <w:rPr>
+          <w:lang w:val="en-US"/>
+        </w:rPr>
+        <w:t xml:space="preserve"> This is only needed for (button) locks, as otherwise it’s not bad if items are off a bit. So remove the restriction on any other room?</w:t>
       </w:r>
     </w:p>
     <w:p>
@@ -2312,113 +2375,20 @@
         <w:rPr>
           <w:lang w:val="en-US"/>
         </w:rPr>
-        <w:t xml:space="preserve">Add different control scheme for controllers: joystick to roll left/right, </w:t>
-      </w:r>
-      <w:r>
-        <w:rPr>
-          <w:lang w:val="en-US"/>
-        </w:rPr>
-        <w:t xml:space="preserve">any button </w:t>
-      </w:r>
-      <w:r>
-        <w:rPr>
-          <w:lang w:val="en-US"/>
-        </w:rPr>
-        <w:t>to jump/float.</w:t>
-      </w:r>
-    </w:p>
-    <w:p>
-      <w:pPr>
-        <w:pStyle w:val="ListParagraph"/>
-        <w:numPr>
-          <w:ilvl w:val="1"/>
-          <w:numId w:val="6"/>
-        </w:numPr>
-        <w:rPr>
-          <w:lang w:val="en-US"/>
-        </w:rPr>
-      </w:pPr>
-      <w:r>
-        <w:rPr>
-          <w:lang w:val="en-US"/>
-        </w:rPr>
-        <w:t>(Make this default? Or can players configure it themselves?)</w:t>
-      </w:r>
-    </w:p>
-    <w:p>
-      <w:pPr>
-        <w:pStyle w:val="ListParagraph"/>
-        <w:numPr>
-          <w:ilvl w:val="0"/>
-          <w:numId w:val="6"/>
-        </w:numPr>
-        <w:rPr>
-          <w:lang w:val="en-US"/>
-        </w:rPr>
-      </w:pPr>
-      <w:r>
-        <w:rPr>
-          <w:b/>
-          <w:bCs/>
-          <w:lang w:val="en-US"/>
-        </w:rPr>
-        <w:lastRenderedPageBreak/>
-        <w:t xml:space="preserve">Currently, tiles are only placed on the </w:t>
-      </w:r>
-      <w:r>
-        <w:rPr>
-          <w:b/>
-          <w:bCs/>
+        <w:t>When you are a</w:t>
+      </w:r>
+      <w:r>
+        <w:rPr>
+          <w:lang w:val="en-US"/>
+        </w:rPr>
+        <w:t xml:space="preserve"> non-standard shape, make the timers (for rounding/malforming) a bit </w:t>
+      </w:r>
+      <w:r>
+        <w:rPr>
           <w:i/>
           <w:iCs/>
           <w:lang w:val="en-US"/>
         </w:rPr>
-        <w:t>inner</w:t>
-      </w:r>
-      <w:r>
-        <w:rPr>
-          <w:b/>
-          <w:bCs/>
-          <w:lang w:val="en-US"/>
-        </w:rPr>
-        <w:t xml:space="preserve"> rectangle of a room.</w:t>
-      </w:r>
-      <w:r>
-        <w:rPr>
-          <w:lang w:val="en-US"/>
-        </w:rPr>
-        <w:t xml:space="preserve"> This is only needed for (button) locks, as otherwise it’s not bad if items are off a bit. So remove the restriction on any other room?</w:t>
-      </w:r>
-    </w:p>
-    <w:p>
-      <w:pPr>
-        <w:pStyle w:val="ListParagraph"/>
-        <w:numPr>
-          <w:ilvl w:val="0"/>
-          <w:numId w:val="6"/>
-        </w:numPr>
-        <w:rPr>
-          <w:lang w:val="en-US"/>
-        </w:rPr>
-      </w:pPr>
-      <w:r>
-        <w:rPr>
-          <w:lang w:val="en-US"/>
-        </w:rPr>
-        <w:t>When you are a</w:t>
-      </w:r>
-      <w:r>
-        <w:rPr>
-          <w:lang w:val="en-US"/>
-        </w:rPr>
-        <w:t xml:space="preserve"> non-standard shape, make the timers (for rounding/malforming) a bit </w:t>
-      </w:r>
-      <w:r>
-        <w:rPr>
-          <w:i/>
-          <w:iCs/>
-          <w:lang w:val="en-US"/>
-        </w:rPr>
         <w:t>longer</w:t>
       </w:r>
       <w:r>
@@ -2433,6 +2403,62 @@
         </w:rPr>
         <w:t>.</w:t>
       </w:r>
+    </w:p>
+    <w:p>
+      <w:pPr>
+        <w:rPr>
+          <w:lang w:val="en-US"/>
+        </w:rPr>
+      </w:pPr>
+    </w:p>
+    <w:p>
+      <w:pPr>
+        <w:pStyle w:val="Heading1"/>
+      </w:pPr>
+      <w:r>
+        <w:t>Future To Do</w:t>
+      </w:r>
+    </w:p>
+    <w:p>
+      <w:pPr>
+        <w:rPr>
+          <w:lang w:val="en-US"/>
+        </w:rPr>
+      </w:pPr>
+    </w:p>
+    <w:p>
+      <w:pPr>
+        <w:rPr>
+          <w:lang w:val="en-US"/>
+        </w:rPr>
+      </w:pPr>
+      <w:r>
+        <w:rPr>
+          <w:b/>
+          <w:bCs/>
+          <w:lang w:val="en-US"/>
+        </w:rPr>
+        <w:t xml:space="preserve">Simple Generation mode (used in tutorial course): </w:t>
+      </w:r>
+      <w:r>
+        <w:rPr>
+          <w:lang w:val="en-US"/>
+        </w:rPr>
+        <w:t>Add more control over first few rooms</w:t>
+      </w:r>
+      <w:r>
+        <w:rPr>
+          <w:lang w:val="en-US"/>
+        </w:rPr>
+        <w:t>. (Keep flat, ensure a jump is needed, etcetera.)</w:t>
+      </w:r>
+    </w:p>
+    <w:p>
+      <w:pPr>
+        <w:rPr>
+          <w:lang w:val="en-US"/>
+        </w:rPr>
+      </w:pPr>
     </w:p>
     <w:p>
       <w:pPr>
@@ -3217,16 +3243,8 @@
         <w:rPr>
           <w:lang w:val="en-US"/>
         </w:rPr>
-        <w:t xml:space="preserve">They are called the </w:t>
-      </w:r>
-      <w:proofErr w:type="spellStart"/>
-      <w:r>
-        <w:rPr>
-          <w:lang w:val="en-US"/>
-        </w:rPr>
-        <w:t>Sheepe</w:t>
-      </w:r>
-      <w:proofErr w:type="spellEnd"/>
+        <w:t>They are called the Sheepe</w:t>
+      </w:r>
     </w:p>
     <w:p>
       <w:pPr>
@@ -3495,37 +3513,21 @@
         <w:rPr>
           <w:lang w:val="en-US"/>
         </w:rPr>
-        <w:t xml:space="preserve">You could just win it </w:t>
-      </w:r>
-      <w:proofErr w:type="spellStart"/>
-      <w:r>
-        <w:rPr>
-          <w:lang w:val="en-US"/>
-        </w:rPr>
-        <w:t>aaaaaaaallll</w:t>
-      </w:r>
-      <w:proofErr w:type="spellEnd"/>
-    </w:p>
-    <w:p>
-      <w:pPr>
-        <w:rPr>
-          <w:lang w:val="en-US"/>
-        </w:rPr>
-      </w:pPr>
-      <w:r>
-        <w:rPr>
-          <w:lang w:val="en-US"/>
-        </w:rPr>
-        <w:t xml:space="preserve">Rolling in the </w:t>
-      </w:r>
-      <w:proofErr w:type="spellStart"/>
-      <w:r>
-        <w:rPr>
-          <w:lang w:val="en-US"/>
-        </w:rPr>
-        <w:t>Sheeeeeepe</w:t>
-      </w:r>
-      <w:proofErr w:type="spellEnd"/>
+        <w:t>You could just win it aaaaaaaallll</w:t>
+      </w:r>
+    </w:p>
+    <w:p>
+      <w:pPr>
+        <w:rPr>
+          <w:lang w:val="en-US"/>
+        </w:rPr>
+      </w:pPr>
+      <w:r>
+        <w:rPr>
+          <w:lang w:val="en-US"/>
+        </w:rPr>
+        <w:t>Rolling in the Sheeeeeepe</w:t>
+      </w:r>
     </w:p>
     <w:p>
       <w:pPr>
@@ -3543,21 +3545,7 @@
         <w:rPr>
           <w:lang w:val="en-US"/>
         </w:rPr>
-        <w:t xml:space="preserve"> the game with </w:t>
-      </w:r>
-      <w:proofErr w:type="spellStart"/>
-      <w:r>
-        <w:rPr>
-          <w:lang w:val="en-US"/>
-        </w:rPr>
-        <w:t>aaaaalll</w:t>
-      </w:r>
-      <w:proofErr w:type="spellEnd"/>
-      <w:r>
-        <w:rPr>
-          <w:lang w:val="en-US"/>
-        </w:rPr>
-        <w:t xml:space="preserve"> of your heart</w:t>
+        <w:t xml:space="preserve"> the game with aaaaalll of your heart</w:t>
       </w:r>
     </w:p>
     <w:p>
@@ -3761,21 +3749,7 @@
         <w:rPr>
           <w:lang w:val="en-US"/>
         </w:rPr>
-        <w:t xml:space="preserve">Solution #0: Make ceilings frictionless =&gt; can’t do it, as they’re part of the </w:t>
-      </w:r>
-      <w:proofErr w:type="spellStart"/>
-      <w:r>
-        <w:rPr>
-          <w:lang w:val="en-US"/>
-        </w:rPr>
-        <w:t>tilemap</w:t>
-      </w:r>
-      <w:proofErr w:type="spellEnd"/>
-      <w:r>
-        <w:rPr>
-          <w:lang w:val="en-US"/>
-        </w:rPr>
-        <w:t xml:space="preserve">, which has </w:t>
+        <w:t xml:space="preserve">Solution #0: Make ceilings frictionless =&gt; can’t do it, as they’re part of the tilemap, which has </w:t>
       </w:r>
       <w:r>
         <w:rPr>
@@ -4413,21 +4387,7 @@
         <w:rPr>
           <w:lang w:val="en-US"/>
         </w:rPr>
-        <w:t xml:space="preserve">The old idea with “placing </w:t>
-      </w:r>
-      <w:proofErr w:type="spellStart"/>
-      <w:r>
-        <w:rPr>
-          <w:lang w:val="en-US"/>
-        </w:rPr>
-        <w:t>precreated</w:t>
-      </w:r>
-      <w:proofErr w:type="spellEnd"/>
-      <w:r>
-        <w:rPr>
-          <w:lang w:val="en-US"/>
-        </w:rPr>
-        <w:t xml:space="preserve"> rooms”</w:t>
+        <w:t>The old idea with “placing precreated rooms”</w:t>
       </w:r>
     </w:p>
     <w:p>
@@ -4761,6 +4721,232 @@
 <file path=word/numbering.xml><?xml version="1.0" encoding="utf-8"?>
 <w:numbering xmlns:wpc="http://schemas.microsoft.com/office/word/2010/wordprocessingCanvas" xmlns:cx="http://schemas.microsoft.com/office/drawing/2014/chartex" xmlns:cx1="http://schemas.microsoft.com/office/drawing/2015/9/8/chartex" xmlns:cx2="http://schemas.microsoft.com/office/drawing/2015/10/21/chartex" xmlns:cx3="http://schemas.microsoft.com/office/drawing/2016/5/9/chartex" xmlns:cx4="http://schemas.microsoft.com/office/drawing/2016/5/10/chartex" xmlns:cx5="http://schemas.microsoft.com/office/drawing/2016/5/11/chartex" xmlns:cx6="http://schemas.microsoft.com/office/drawing/2016/5/12/chartex" xmlns:cx7="http://schemas.microsoft.com/office/drawing/2016/5/13/chartex" xmlns:cx8="http://schemas.microsoft.com/office/drawing/2016/5/14/chartex" xmlns:mc="http://schemas.openxmlformats.org/markup-compatibility/2006" xmlns:aink="http://schemas.microsoft.com/office/drawing/2016/ink" xmlns:am3d="http://schemas.microsoft.com/office/drawing/2017/model3d" xmlns:o="urn:schemas-microsoft-com:office:office" xmlns:r="http://schemas.openxmlformats.org/officeDocument/2006/relationships" xmlns:m="http://schemas.openxmlformats.org/officeDocument/2006/math" xmlns:v="urn:schemas-microsoft-com:vml" xmlns:wp14="http://schemas.microsoft.com/office/word/2010/wordprocessingDrawing" xmlns:wp="http://schemas.openxmlformats.org/drawingml/2006/wordprocessingDrawing" xmlns:w10="urn:schemas-microsoft-com:office:word" xmlns:w="http://schemas.openxmlformats.org/wordprocessingml/2006/main" xmlns:w14="http://schemas.microsoft.com/office/word/2010/wordml" xmlns:w15="http://schemas.microsoft.com/office/word/2012/wordml" xmlns:w16cex="http://schemas.microsoft.com/office/word/2018/wordml/cex" xmlns:w16cid="http://schemas.microsoft.com/office/word/2016/wordml/cid" xmlns:w16="http://schemas.microsoft.com/office/word/2018/wordml" xmlns:w16sdtdh="http://schemas.microsoft.com/office/word/2020/wordml/sdtdatahash" xmlns:w16se="http://schemas.microsoft.com/office/word/2015/wordml/symex" xmlns:wpg="http://schemas.microsoft.com/office/word/2010/wordprocessingGroup" xmlns:wpi="http://schemas.microsoft.com/office/word/2010/wordprocessingInk" xmlns:wne="http://schemas.microsoft.com/office/word/2006/wordml" xmlns:wps="http://schemas.microsoft.com/office/word/2010/wordprocessingShape" mc:Ignorable="w14 w15 w16se w16cid w16 w16cex w16sdtdh wp14">
   <w:abstractNum w:abstractNumId="0" w15:restartNumberingAfterBreak="0">
+    <w:nsid w:val="089734DD"/>
+    <w:multiLevelType w:val="hybridMultilevel"/>
+    <w:tmpl w:val="919C7C44"/>
+    <w:lvl w:ilvl="0" w:tplc="04090001">
+      <w:start w:val="1"/>
+      <w:numFmt w:val="bullet"/>
+      <w:lvlText w:val=""/>
+      <w:lvlJc w:val="left"/>
+      <w:pPr>
+        <w:ind w:left="720" w:hanging="360"/>
+      </w:pPr>
+      <w:rPr>
+        <w:rFonts w:ascii="Symbol" w:hAnsi="Symbol" w:hint="default"/>
+      </w:rPr>
+    </w:lvl>
+    <w:lvl w:ilvl="1" w:tplc="04090003" w:tentative="1">
+      <w:start w:val="1"/>
+      <w:numFmt w:val="bullet"/>
+      <w:lvlText w:val="o"/>
+      <w:lvlJc w:val="left"/>
+      <w:pPr>
+        <w:ind w:left="1440" w:hanging="360"/>
+      </w:pPr>
+      <w:rPr>
+        <w:rFonts w:ascii="Courier New" w:hAnsi="Courier New" w:cs="Courier New" w:hint="default"/>
+      </w:rPr>
+    </w:lvl>
+    <w:lvl w:ilvl="2" w:tplc="04090005" w:tentative="1">
+      <w:start w:val="1"/>
+      <w:numFmt w:val="bullet"/>
+      <w:lvlText w:val=""/>
+      <w:lvlJc w:val="left"/>
+      <w:pPr>
+        <w:ind w:left="2160" w:hanging="360"/>
+      </w:pPr>
+      <w:rPr>
+        <w:rFonts w:ascii="Wingdings" w:hAnsi="Wingdings" w:hint="default"/>
+      </w:rPr>
+    </w:lvl>
+    <w:lvl w:ilvl="3" w:tplc="04090001" w:tentative="1">
+      <w:start w:val="1"/>
+      <w:numFmt w:val="bullet"/>
+      <w:lvlText w:val=""/>
+      <w:lvlJc w:val="left"/>
+      <w:pPr>
+        <w:ind w:left="2880" w:hanging="360"/>
+      </w:pPr>
+      <w:rPr>
+        <w:rFonts w:ascii="Symbol" w:hAnsi="Symbol" w:hint="default"/>
+      </w:rPr>
+    </w:lvl>
+    <w:lvl w:ilvl="4" w:tplc="04090003" w:tentative="1">
+      <w:start w:val="1"/>
+      <w:numFmt w:val="bullet"/>
+      <w:lvlText w:val="o"/>
+      <w:lvlJc w:val="left"/>
+      <w:pPr>
+        <w:ind w:left="3600" w:hanging="360"/>
+      </w:pPr>
+      <w:rPr>
+        <w:rFonts w:ascii="Courier New" w:hAnsi="Courier New" w:cs="Courier New" w:hint="default"/>
+      </w:rPr>
+    </w:lvl>
+    <w:lvl w:ilvl="5" w:tplc="04090005" w:tentative="1">
+      <w:start w:val="1"/>
+      <w:numFmt w:val="bullet"/>
+      <w:lvlText w:val=""/>
+      <w:lvlJc w:val="left"/>
+      <w:pPr>
+        <w:ind w:left="4320" w:hanging="360"/>
+      </w:pPr>
+      <w:rPr>
+        <w:rFonts w:ascii="Wingdings" w:hAnsi="Wingdings" w:hint="default"/>
+      </w:rPr>
+    </w:lvl>
+    <w:lvl w:ilvl="6" w:tplc="04090001" w:tentative="1">
+      <w:start w:val="1"/>
+      <w:numFmt w:val="bullet"/>
+      <w:lvlText w:val=""/>
+      <w:lvlJc w:val="left"/>
+      <w:pPr>
+        <w:ind w:left="5040" w:hanging="360"/>
+      </w:pPr>
+      <w:rPr>
+        <w:rFonts w:ascii="Symbol" w:hAnsi="Symbol" w:hint="default"/>
+      </w:rPr>
+    </w:lvl>
+    <w:lvl w:ilvl="7" w:tplc="04090003" w:tentative="1">
+      <w:start w:val="1"/>
+      <w:numFmt w:val="bullet"/>
+      <w:lvlText w:val="o"/>
+      <w:lvlJc w:val="left"/>
+      <w:pPr>
+        <w:ind w:left="5760" w:hanging="360"/>
+      </w:pPr>
+      <w:rPr>
+        <w:rFonts w:ascii="Courier New" w:hAnsi="Courier New" w:cs="Courier New" w:hint="default"/>
+      </w:rPr>
+    </w:lvl>
+    <w:lvl w:ilvl="8" w:tplc="04090005" w:tentative="1">
+      <w:start w:val="1"/>
+      <w:numFmt w:val="bullet"/>
+      <w:lvlText w:val=""/>
+      <w:lvlJc w:val="left"/>
+      <w:pPr>
+        <w:ind w:left="6480" w:hanging="360"/>
+      </w:pPr>
+      <w:rPr>
+        <w:rFonts w:ascii="Wingdings" w:hAnsi="Wingdings" w:hint="default"/>
+      </w:rPr>
+    </w:lvl>
+  </w:abstractNum>
+  <w:abstractNum w:abstractNumId="1" w15:restartNumberingAfterBreak="0">
+    <w:nsid w:val="08B12665"/>
+    <w:multiLevelType w:val="hybridMultilevel"/>
+    <w:tmpl w:val="6E402412"/>
+    <w:lvl w:ilvl="0" w:tplc="04090001">
+      <w:start w:val="1"/>
+      <w:numFmt w:val="bullet"/>
+      <w:lvlText w:val=""/>
+      <w:lvlJc w:val="left"/>
+      <w:pPr>
+        <w:ind w:left="720" w:hanging="360"/>
+      </w:pPr>
+      <w:rPr>
+        <w:rFonts w:ascii="Symbol" w:hAnsi="Symbol" w:hint="default"/>
+      </w:rPr>
+    </w:lvl>
+    <w:lvl w:ilvl="1" w:tplc="04090003">
+      <w:start w:val="1"/>
+      <w:numFmt w:val="bullet"/>
+      <w:lvlText w:val="o"/>
+      <w:lvlJc w:val="left"/>
+      <w:pPr>
+        <w:ind w:left="1440" w:hanging="360"/>
+      </w:pPr>
+      <w:rPr>
+        <w:rFonts w:ascii="Courier New" w:hAnsi="Courier New" w:cs="Courier New" w:hint="default"/>
+      </w:rPr>
+    </w:lvl>
+    <w:lvl w:ilvl="2" w:tplc="04090005" w:tentative="1">
+      <w:start w:val="1"/>
+      <w:numFmt w:val="bullet"/>
+      <w:lvlText w:val=""/>
+      <w:lvlJc w:val="left"/>
+      <w:pPr>
+        <w:ind w:left="2160" w:hanging="360"/>
+      </w:pPr>
+      <w:rPr>
+        <w:rFonts w:ascii="Wingdings" w:hAnsi="Wingdings" w:hint="default"/>
+      </w:rPr>
+    </w:lvl>
+    <w:lvl w:ilvl="3" w:tplc="04090001" w:tentative="1">
+      <w:start w:val="1"/>
+      <w:numFmt w:val="bullet"/>
+      <w:lvlText w:val=""/>
+      <w:lvlJc w:val="left"/>
+      <w:pPr>
+        <w:ind w:left="2880" w:hanging="360"/>
+      </w:pPr>
+      <w:rPr>
+        <w:rFonts w:ascii="Symbol" w:hAnsi="Symbol" w:hint="default"/>
+      </w:rPr>
+    </w:lvl>
+    <w:lvl w:ilvl="4" w:tplc="04090003" w:tentative="1">
+      <w:start w:val="1"/>
+      <w:numFmt w:val="bullet"/>
+      <w:lvlText w:val="o"/>
+      <w:lvlJc w:val="left"/>
+      <w:pPr>
+        <w:ind w:left="3600" w:hanging="360"/>
+      </w:pPr>
+      <w:rPr>
+        <w:rFonts w:ascii="Courier New" w:hAnsi="Courier New" w:cs="Courier New" w:hint="default"/>
+      </w:rPr>
+    </w:lvl>
+    <w:lvl w:ilvl="5" w:tplc="04090005" w:tentative="1">
+      <w:start w:val="1"/>
+      <w:numFmt w:val="bullet"/>
+      <w:lvlText w:val=""/>
+      <w:lvlJc w:val="left"/>
+      <w:pPr>
+        <w:ind w:left="4320" w:hanging="360"/>
+      </w:pPr>
+      <w:rPr>
+        <w:rFonts w:ascii="Wingdings" w:hAnsi="Wingdings" w:hint="default"/>
+      </w:rPr>
+    </w:lvl>
+    <w:lvl w:ilvl="6" w:tplc="04090001" w:tentative="1">
+      <w:start w:val="1"/>
+      <w:numFmt w:val="bullet"/>
+      <w:lvlText w:val=""/>
+      <w:lvlJc w:val="left"/>
+      <w:pPr>
+        <w:ind w:left="5040" w:hanging="360"/>
+      </w:pPr>
+      <w:rPr>
+        <w:rFonts w:ascii="Symbol" w:hAnsi="Symbol" w:hint="default"/>
+      </w:rPr>
+    </w:lvl>
+    <w:lvl w:ilvl="7" w:tplc="04090003" w:tentative="1">
+      <w:start w:val="1"/>
+      <w:numFmt w:val="bullet"/>
+      <w:lvlText w:val="o"/>
+      <w:lvlJc w:val="left"/>
+      <w:pPr>
+        <w:ind w:left="5760" w:hanging="360"/>
+      </w:pPr>
+      <w:rPr>
+        <w:rFonts w:ascii="Courier New" w:hAnsi="Courier New" w:cs="Courier New" w:hint="default"/>
+      </w:rPr>
+    </w:lvl>
+    <w:lvl w:ilvl="8" w:tplc="04090005" w:tentative="1">
+      <w:start w:val="1"/>
+      <w:numFmt w:val="bullet"/>
+      <w:lvlText w:val=""/>
+      <w:lvlJc w:val="left"/>
+      <w:pPr>
+        <w:ind w:left="6480" w:hanging="360"/>
+      </w:pPr>
+      <w:rPr>
+        <w:rFonts w:ascii="Wingdings" w:hAnsi="Wingdings" w:hint="default"/>
+      </w:rPr>
+    </w:lvl>
+  </w:abstractNum>
+  <w:abstractNum w:abstractNumId="2" w15:restartNumberingAfterBreak="0">
     <w:nsid w:val="0E103300"/>
     <w:multiLevelType w:val="hybridMultilevel"/>
     <w:tmpl w:val="90E2AA7E"/>
@@ -4873,7 +5059,7 @@
       </w:rPr>
     </w:lvl>
   </w:abstractNum>
-  <w:abstractNum w:abstractNumId="1" w15:restartNumberingAfterBreak="0">
+  <w:abstractNum w:abstractNumId="3" w15:restartNumberingAfterBreak="0">
     <w:nsid w:val="0F4171D5"/>
     <w:multiLevelType w:val="hybridMultilevel"/>
     <w:tmpl w:val="792051C8"/>
@@ -4986,7 +5172,7 @@
       </w:rPr>
     </w:lvl>
   </w:abstractNum>
-  <w:abstractNum w:abstractNumId="2" w15:restartNumberingAfterBreak="0">
+  <w:abstractNum w:abstractNumId="4" w15:restartNumberingAfterBreak="0">
     <w:nsid w:val="0FC06210"/>
     <w:multiLevelType w:val="hybridMultilevel"/>
     <w:tmpl w:val="B3ECEA9E"/>
@@ -5099,7 +5285,7 @@
       </w:rPr>
     </w:lvl>
   </w:abstractNum>
-  <w:abstractNum w:abstractNumId="3" w15:restartNumberingAfterBreak="0">
+  <w:abstractNum w:abstractNumId="5" w15:restartNumberingAfterBreak="0">
     <w:nsid w:val="120D1E4F"/>
     <w:multiLevelType w:val="hybridMultilevel"/>
     <w:tmpl w:val="08D65732"/>
@@ -5212,7 +5398,7 @@
       </w:rPr>
     </w:lvl>
   </w:abstractNum>
-  <w:abstractNum w:abstractNumId="4" w15:restartNumberingAfterBreak="0">
+  <w:abstractNum w:abstractNumId="6" w15:restartNumberingAfterBreak="0">
     <w:nsid w:val="1D34086B"/>
     <w:multiLevelType w:val="hybridMultilevel"/>
     <w:tmpl w:val="1F426704"/>
@@ -5325,7 +5511,7 @@
       </w:rPr>
     </w:lvl>
   </w:abstractNum>
-  <w:abstractNum w:abstractNumId="5" w15:restartNumberingAfterBreak="0">
+  <w:abstractNum w:abstractNumId="7" w15:restartNumberingAfterBreak="0">
     <w:nsid w:val="258E76A1"/>
     <w:multiLevelType w:val="hybridMultilevel"/>
     <w:tmpl w:val="BE24EF4E"/>
@@ -5438,7 +5624,7 @@
       </w:rPr>
     </w:lvl>
   </w:abstractNum>
-  <w:abstractNum w:abstractNumId="6" w15:restartNumberingAfterBreak="0">
+  <w:abstractNum w:abstractNumId="8" w15:restartNumberingAfterBreak="0">
     <w:nsid w:val="27B05786"/>
     <w:multiLevelType w:val="hybridMultilevel"/>
     <w:tmpl w:val="025841F8"/>
@@ -5551,7 +5737,7 @@
       </w:rPr>
     </w:lvl>
   </w:abstractNum>
-  <w:abstractNum w:abstractNumId="7" w15:restartNumberingAfterBreak="0">
+  <w:abstractNum w:abstractNumId="9" w15:restartNumberingAfterBreak="0">
     <w:nsid w:val="35CA41FB"/>
     <w:multiLevelType w:val="hybridMultilevel"/>
     <w:tmpl w:val="E7FA26B4"/>
@@ -5664,7 +5850,7 @@
       </w:rPr>
     </w:lvl>
   </w:abstractNum>
-  <w:abstractNum w:abstractNumId="8" w15:restartNumberingAfterBreak="0">
+  <w:abstractNum w:abstractNumId="10" w15:restartNumberingAfterBreak="0">
     <w:nsid w:val="366D2355"/>
     <w:multiLevelType w:val="hybridMultilevel"/>
     <w:tmpl w:val="5420DBCA"/>
@@ -5777,7 +5963,7 @@
       </w:rPr>
     </w:lvl>
   </w:abstractNum>
-  <w:abstractNum w:abstractNumId="9" w15:restartNumberingAfterBreak="0">
+  <w:abstractNum w:abstractNumId="11" w15:restartNumberingAfterBreak="0">
     <w:nsid w:val="373C3E7A"/>
     <w:multiLevelType w:val="hybridMultilevel"/>
     <w:tmpl w:val="182800EC"/>
@@ -5890,7 +6076,7 @@
       </w:rPr>
     </w:lvl>
   </w:abstractNum>
-  <w:abstractNum w:abstractNumId="10" w15:restartNumberingAfterBreak="0">
+  <w:abstractNum w:abstractNumId="12" w15:restartNumberingAfterBreak="0">
     <w:nsid w:val="3B3A543F"/>
     <w:multiLevelType w:val="hybridMultilevel"/>
     <w:tmpl w:val="70EC7898"/>
@@ -6003,7 +6189,7 @@
       </w:rPr>
     </w:lvl>
   </w:abstractNum>
-  <w:abstractNum w:abstractNumId="11" w15:restartNumberingAfterBreak="0">
+  <w:abstractNum w:abstractNumId="13" w15:restartNumberingAfterBreak="0">
     <w:nsid w:val="3E3126BB"/>
     <w:multiLevelType w:val="hybridMultilevel"/>
     <w:tmpl w:val="122A57F8"/>
@@ -6116,7 +6302,7 @@
       </w:rPr>
     </w:lvl>
   </w:abstractNum>
-  <w:abstractNum w:abstractNumId="12" w15:restartNumberingAfterBreak="0">
+  <w:abstractNum w:abstractNumId="14" w15:restartNumberingAfterBreak="0">
     <w:nsid w:val="3E9D5AC6"/>
     <w:multiLevelType w:val="hybridMultilevel"/>
     <w:tmpl w:val="EE5865E4"/>
@@ -6229,7 +6415,7 @@
       </w:rPr>
     </w:lvl>
   </w:abstractNum>
-  <w:abstractNum w:abstractNumId="13" w15:restartNumberingAfterBreak="0">
+  <w:abstractNum w:abstractNumId="15" w15:restartNumberingAfterBreak="0">
     <w:nsid w:val="40414868"/>
     <w:multiLevelType w:val="hybridMultilevel"/>
     <w:tmpl w:val="E2C07AA0"/>
@@ -6342,7 +6528,7 @@
       </w:rPr>
     </w:lvl>
   </w:abstractNum>
-  <w:abstractNum w:abstractNumId="14" w15:restartNumberingAfterBreak="0">
+  <w:abstractNum w:abstractNumId="16" w15:restartNumberingAfterBreak="0">
     <w:nsid w:val="40C9102F"/>
     <w:multiLevelType w:val="hybridMultilevel"/>
     <w:tmpl w:val="06E26136"/>
@@ -6455,7 +6641,7 @@
       </w:rPr>
     </w:lvl>
   </w:abstractNum>
-  <w:abstractNum w:abstractNumId="15" w15:restartNumberingAfterBreak="0">
+  <w:abstractNum w:abstractNumId="17" w15:restartNumberingAfterBreak="0">
     <w:nsid w:val="45C568E9"/>
     <w:multiLevelType w:val="hybridMultilevel"/>
     <w:tmpl w:val="B99E74D8"/>
@@ -6568,7 +6754,7 @@
       </w:rPr>
     </w:lvl>
   </w:abstractNum>
-  <w:abstractNum w:abstractNumId="16" w15:restartNumberingAfterBreak="0">
+  <w:abstractNum w:abstractNumId="18" w15:restartNumberingAfterBreak="0">
     <w:nsid w:val="466B2EF4"/>
     <w:multiLevelType w:val="hybridMultilevel"/>
     <w:tmpl w:val="F95ABB96"/>
@@ -6681,7 +6867,7 @@
       </w:rPr>
     </w:lvl>
   </w:abstractNum>
-  <w:abstractNum w:abstractNumId="17" w15:restartNumberingAfterBreak="0">
+  <w:abstractNum w:abstractNumId="19" w15:restartNumberingAfterBreak="0">
     <w:nsid w:val="4A9B72E6"/>
     <w:multiLevelType w:val="hybridMultilevel"/>
     <w:tmpl w:val="E1029D50"/>
@@ -6794,7 +6980,7 @@
       </w:rPr>
     </w:lvl>
   </w:abstractNum>
-  <w:abstractNum w:abstractNumId="18" w15:restartNumberingAfterBreak="0">
+  <w:abstractNum w:abstractNumId="20" w15:restartNumberingAfterBreak="0">
     <w:nsid w:val="4E991240"/>
     <w:multiLevelType w:val="hybridMultilevel"/>
     <w:tmpl w:val="FC2CB18C"/>
@@ -6907,7 +7093,7 @@
       </w:rPr>
     </w:lvl>
   </w:abstractNum>
-  <w:abstractNum w:abstractNumId="19" w15:restartNumberingAfterBreak="0">
+  <w:abstractNum w:abstractNumId="21" w15:restartNumberingAfterBreak="0">
     <w:nsid w:val="4FBC299A"/>
     <w:multiLevelType w:val="hybridMultilevel"/>
     <w:tmpl w:val="57E44C18"/>
@@ -6923,7 +7109,7 @@
         <w:rFonts w:ascii="Symbol" w:hAnsi="Symbol" w:hint="default"/>
       </w:rPr>
     </w:lvl>
-    <w:lvl w:ilvl="1" w:tplc="04090003" w:tentative="1">
+    <w:lvl w:ilvl="1" w:tplc="04090003">
       <w:start w:val="1"/>
       <w:numFmt w:val="bullet"/>
       <w:lvlText w:val="o"/>
@@ -7020,7 +7206,7 @@
       </w:rPr>
     </w:lvl>
   </w:abstractNum>
-  <w:abstractNum w:abstractNumId="20" w15:restartNumberingAfterBreak="0">
+  <w:abstractNum w:abstractNumId="22" w15:restartNumberingAfterBreak="0">
     <w:nsid w:val="5588102C"/>
     <w:multiLevelType w:val="hybridMultilevel"/>
     <w:tmpl w:val="4C523D4A"/>
@@ -7133,7 +7319,7 @@
       </w:rPr>
     </w:lvl>
   </w:abstractNum>
-  <w:abstractNum w:abstractNumId="21" w15:restartNumberingAfterBreak="0">
+  <w:abstractNum w:abstractNumId="23" w15:restartNumberingAfterBreak="0">
     <w:nsid w:val="56E37B23"/>
     <w:multiLevelType w:val="hybridMultilevel"/>
     <w:tmpl w:val="675CB422"/>
@@ -7246,7 +7432,7 @@
       </w:rPr>
     </w:lvl>
   </w:abstractNum>
-  <w:abstractNum w:abstractNumId="22" w15:restartNumberingAfterBreak="0">
+  <w:abstractNum w:abstractNumId="24" w15:restartNumberingAfterBreak="0">
     <w:nsid w:val="5ADB59E2"/>
     <w:multiLevelType w:val="hybridMultilevel"/>
     <w:tmpl w:val="F1003C48"/>
@@ -7359,7 +7545,7 @@
       </w:rPr>
     </w:lvl>
   </w:abstractNum>
-  <w:abstractNum w:abstractNumId="23" w15:restartNumberingAfterBreak="0">
+  <w:abstractNum w:abstractNumId="25" w15:restartNumberingAfterBreak="0">
     <w:nsid w:val="5D4739F3"/>
     <w:multiLevelType w:val="hybridMultilevel"/>
     <w:tmpl w:val="C3E0FD82"/>
@@ -7472,7 +7658,7 @@
       </w:rPr>
     </w:lvl>
   </w:abstractNum>
-  <w:abstractNum w:abstractNumId="24" w15:restartNumberingAfterBreak="0">
+  <w:abstractNum w:abstractNumId="26" w15:restartNumberingAfterBreak="0">
     <w:nsid w:val="666C1441"/>
     <w:multiLevelType w:val="hybridMultilevel"/>
     <w:tmpl w:val="1F320732"/>
@@ -7585,7 +7771,7 @@
       </w:rPr>
     </w:lvl>
   </w:abstractNum>
-  <w:abstractNum w:abstractNumId="25" w15:restartNumberingAfterBreak="0">
+  <w:abstractNum w:abstractNumId="27" w15:restartNumberingAfterBreak="0">
     <w:nsid w:val="67974ECF"/>
     <w:multiLevelType w:val="hybridMultilevel"/>
     <w:tmpl w:val="52D6300A"/>
@@ -7698,7 +7884,7 @@
       </w:rPr>
     </w:lvl>
   </w:abstractNum>
-  <w:abstractNum w:abstractNumId="26" w15:restartNumberingAfterBreak="0">
+  <w:abstractNum w:abstractNumId="28" w15:restartNumberingAfterBreak="0">
     <w:nsid w:val="7A684972"/>
     <w:multiLevelType w:val="hybridMultilevel"/>
     <w:tmpl w:val="98C8C7BE"/>
@@ -7812,85 +7998,91 @@
     </w:lvl>
   </w:abstractNum>
   <w:num w:numId="1">
+    <w:abstractNumId w:val="12"/>
+  </w:num>
+  <w:num w:numId="2">
+    <w:abstractNumId w:val="22"/>
+  </w:num>
+  <w:num w:numId="3">
+    <w:abstractNumId w:val="19"/>
+  </w:num>
+  <w:num w:numId="4">
+    <w:abstractNumId w:val="6"/>
+  </w:num>
+  <w:num w:numId="5">
+    <w:abstractNumId w:val="9"/>
+  </w:num>
+  <w:num w:numId="6">
+    <w:abstractNumId w:val="17"/>
+  </w:num>
+  <w:num w:numId="7">
+    <w:abstractNumId w:val="11"/>
+  </w:num>
+  <w:num w:numId="8">
+    <w:abstractNumId w:val="27"/>
+  </w:num>
+  <w:num w:numId="9">
+    <w:abstractNumId w:val="5"/>
+  </w:num>
+  <w:num w:numId="10">
+    <w:abstractNumId w:val="3"/>
+  </w:num>
+  <w:num w:numId="11">
+    <w:abstractNumId w:val="23"/>
+  </w:num>
+  <w:num w:numId="12">
+    <w:abstractNumId w:val="28"/>
+  </w:num>
+  <w:num w:numId="13">
+    <w:abstractNumId w:val="14"/>
+  </w:num>
+  <w:num w:numId="14">
+    <w:abstractNumId w:val="2"/>
+  </w:num>
+  <w:num w:numId="15">
+    <w:abstractNumId w:val="8"/>
+  </w:num>
+  <w:num w:numId="16">
+    <w:abstractNumId w:val="4"/>
+  </w:num>
+  <w:num w:numId="17">
+    <w:abstractNumId w:val="16"/>
+  </w:num>
+  <w:num w:numId="18">
+    <w:abstractNumId w:val="7"/>
+  </w:num>
+  <w:num w:numId="19">
+    <w:abstractNumId w:val="25"/>
+  </w:num>
+  <w:num w:numId="20">
+    <w:abstractNumId w:val="18"/>
+  </w:num>
+  <w:num w:numId="21">
+    <w:abstractNumId w:val="26"/>
+  </w:num>
+  <w:num w:numId="22">
+    <w:abstractNumId w:val="24"/>
+  </w:num>
+  <w:num w:numId="23">
     <w:abstractNumId w:val="10"/>
   </w:num>
-  <w:num w:numId="2">
+  <w:num w:numId="24">
+    <w:abstractNumId w:val="15"/>
+  </w:num>
+  <w:num w:numId="25">
     <w:abstractNumId w:val="20"/>
   </w:num>
-  <w:num w:numId="3">
-    <w:abstractNumId w:val="17"/>
+  <w:num w:numId="26">
+    <w:abstractNumId w:val="13"/>
   </w:num>
-  <w:num w:numId="4">
-    <w:abstractNumId w:val="4"/>
-  </w:num>
-  <w:num w:numId="5">
-    <w:abstractNumId w:val="7"/>
-  </w:num>
-  <w:num w:numId="6">
-    <w:abstractNumId w:val="15"/>
-  </w:num>
-  <w:num w:numId="7">
-    <w:abstractNumId w:val="9"/>
-  </w:num>
-  <w:num w:numId="8">
-    <w:abstractNumId w:val="25"/>
-  </w:num>
-  <w:num w:numId="9">
-    <w:abstractNumId w:val="3"/>
-  </w:num>
-  <w:num w:numId="10">
-    <w:abstractNumId w:val="1"/>
-  </w:num>
-  <w:num w:numId="11">
+  <w:num w:numId="27">
     <w:abstractNumId w:val="21"/>
   </w:num>
-  <w:num w:numId="12">
-    <w:abstractNumId w:val="26"/>
-  </w:num>
-  <w:num w:numId="13">
-    <w:abstractNumId w:val="12"/>
-  </w:num>
-  <w:num w:numId="14">
+  <w:num w:numId="28">
     <w:abstractNumId w:val="0"/>
   </w:num>
-  <w:num w:numId="15">
-    <w:abstractNumId w:val="6"/>
-  </w:num>
-  <w:num w:numId="16">
-    <w:abstractNumId w:val="2"/>
-  </w:num>
-  <w:num w:numId="17">
-    <w:abstractNumId w:val="14"/>
-  </w:num>
-  <w:num w:numId="18">
-    <w:abstractNumId w:val="5"/>
-  </w:num>
-  <w:num w:numId="19">
-    <w:abstractNumId w:val="23"/>
-  </w:num>
-  <w:num w:numId="20">
-    <w:abstractNumId w:val="16"/>
-  </w:num>
-  <w:num w:numId="21">
-    <w:abstractNumId w:val="24"/>
-  </w:num>
-  <w:num w:numId="22">
-    <w:abstractNumId w:val="22"/>
-  </w:num>
-  <w:num w:numId="23">
-    <w:abstractNumId w:val="8"/>
-  </w:num>
-  <w:num w:numId="24">
-    <w:abstractNumId w:val="13"/>
-  </w:num>
-  <w:num w:numId="25">
-    <w:abstractNumId w:val="18"/>
-  </w:num>
-  <w:num w:numId="26">
-    <w:abstractNumId w:val="11"/>
-  </w:num>
-  <w:num w:numId="27">
-    <w:abstractNumId w:val="19"/>
+  <w:num w:numId="29">
+    <w:abstractNumId w:val="1"/>
   </w:num>
   <w:numIdMacAtCleanup w:val="23"/>
 </w:numbering>
@@ -8366,7 +8558,6 @@
   <w:style w:type="character" w:default="1" w:styleId="DefaultParagraphFont">
     <w:name w:val="Default Paragraph Font"/>
     <w:uiPriority w:val="1"/>
-    <w:semiHidden/>
     <w:unhideWhenUsed/>
   </w:style>
   <w:style w:type="table" w:default="1" w:styleId="TableNormal">

</xml_diff>

<commit_message>
Many stuff fixed, getting closer to release => HOWEVER, some things yet to go, and realized I might need some more special tiles for balance
</commit_message>
<xml_diff>
--- a/non_game/[To Do] Rolling in the Sheepe.docx
+++ b/non_game/[To Do] Rolling in the Sheepe.docx
@@ -296,19 +296,13 @@
           <w:lang w:val="en-US"/>
         </w:rPr>
       </w:pPr>
-      <w:r>
-        <w:rPr>
-          <w:b/>
-          <w:bCs/>
-          <w:lang w:val="en-US"/>
-        </w:rPr>
-        <w:t>ESSENTIAL POLISH:</w:t>
-      </w:r>
-      <w:r>
-        <w:rPr>
-          <w:lang w:val="en-US"/>
-        </w:rPr>
-        <w:t xml:space="preserve"> </w:t>
+    </w:p>
+    <w:p>
+      <w:pPr>
+        <w:pStyle w:val="Heading2"/>
+      </w:pPr>
+      <w:r>
+        <w:t>Bugs</w:t>
       </w:r>
     </w:p>
     <w:p>
@@ -316,7 +310,7 @@
         <w:pStyle w:val="ListParagraph"/>
         <w:numPr>
           <w:ilvl w:val="0"/>
-          <w:numId w:val="31"/>
+          <w:numId w:val="36"/>
         </w:numPr>
         <w:rPr>
           <w:lang w:val="en-US"/>
@@ -326,13 +320,21 @@
         <w:rPr>
           <w:lang w:val="en-US"/>
         </w:rPr>
-        <w:t>The rank sprite could be more colorful/nice.</w:t>
-      </w:r>
-      <w:r>
-        <w:rPr>
-          <w:lang w:val="en-US"/>
-        </w:rPr>
-        <w:t xml:space="preserve"> (Rounded rectangle when showing ranks at the end.)</w:t>
+        <w:t xml:space="preserve">Items should be on a layer </w:t>
+      </w:r>
+      <w:r>
+        <w:rPr>
+          <w:i/>
+          <w:iCs/>
+          <w:lang w:val="en-US"/>
+        </w:rPr>
+        <w:t>behind</w:t>
+      </w:r>
+      <w:r>
+        <w:rPr>
+          <w:lang w:val="en-US"/>
+        </w:rPr>
+        <w:t xml:space="preserve"> the tutorials!</w:t>
       </w:r>
     </w:p>
     <w:p>
@@ -340,7 +342,7 @@
         <w:pStyle w:val="ListParagraph"/>
         <w:numPr>
           <w:ilvl w:val="0"/>
-          <w:numId w:val="31"/>
+          <w:numId w:val="36"/>
         </w:numPr>
         <w:rPr>
           <w:lang w:val="en-US"/>
@@ -350,7 +352,25 @@
         <w:rPr>
           <w:lang w:val="en-US"/>
         </w:rPr>
-        <w:t>The sprite behind “#X” is just a blackened Godot icon =&gt; change that as well.</w:t>
+        <w:t>M</w:t>
+      </w:r>
+      <w:r>
+        <w:rPr>
+          <w:lang w:val="en-US"/>
+        </w:rPr>
+        <w:t>ake the</w:t>
+      </w:r>
+      <w:r>
+        <w:rPr>
+          <w:lang w:val="en-US"/>
+        </w:rPr>
+        <w:t xml:space="preserve"> (definitive)</w:t>
+      </w:r>
+      <w:r>
+        <w:rPr>
+          <w:lang w:val="en-US"/>
+        </w:rPr>
+        <w:t xml:space="preserve"> game over a bit more … bombastic. (Now people might even miss that the game is over. So do an animation like: “Game Over!” =&gt; “Player &lt;color/shape&gt; won!”)</w:t>
       </w:r>
     </w:p>
     <w:p>
@@ -358,7 +378,7 @@
         <w:pStyle w:val="ListParagraph"/>
         <w:numPr>
           <w:ilvl w:val="0"/>
-          <w:numId w:val="31"/>
+          <w:numId w:val="36"/>
         </w:numPr>
         <w:rPr>
           <w:lang w:val="en-US"/>
@@ -368,7 +388,7 @@
         <w:rPr>
           <w:lang w:val="en-US"/>
         </w:rPr>
-        <w:t xml:space="preserve">When lock is </w:t>
+        <w:t xml:space="preserve">The wolf should be slightly </w:t>
       </w:r>
       <w:r>
         <w:rPr>
@@ -376,47 +396,43 @@
           <w:iCs/>
           <w:lang w:val="en-US"/>
         </w:rPr>
-        <w:t>unlocked</w:t>
-      </w:r>
-      <w:r>
-        <w:rPr>
-          <w:lang w:val="en-US"/>
-        </w:rPr>
-        <w:t>, also keep “half-open” edges completely open (just like with gates</w:t>
-      </w:r>
-      <w:r>
-        <w:rPr>
-          <w:lang w:val="en-US"/>
-        </w:rPr>
-        <w:t xml:space="preserve"> =&gt; make it a general, easy, understandable check)</w:t>
-      </w:r>
-    </w:p>
-    <w:p>
-      <w:pPr>
-        <w:rPr>
-          <w:lang w:val="en-US"/>
-        </w:rPr>
-      </w:pPr>
-    </w:p>
-    <w:p>
-      <w:pPr>
-        <w:rPr>
-          <w:lang w:val="en-US"/>
-        </w:rPr>
-      </w:pPr>
-      <w:r>
-        <w:rPr>
-          <w:b/>
-          <w:bCs/>
-          <w:lang w:val="en-US"/>
-        </w:rPr>
-        <w:t>BIG ISSUES:</w:t>
-      </w:r>
-      <w:r>
-        <w:rPr>
-          <w:lang w:val="en-US"/>
-        </w:rPr>
-        <w:t xml:space="preserve"> </w:t>
+        <w:t>less</w:t>
+      </w:r>
+      <w:r>
+        <w:rPr>
+          <w:lang w:val="en-US"/>
+        </w:rPr>
+        <w:t xml:space="preserve"> fast and stuff. Because now it’s just a bomb that’s chaotic and unstoppable.</w:t>
+      </w:r>
+    </w:p>
+    <w:p>
+      <w:pPr>
+        <w:rPr>
+          <w:b/>
+          <w:bCs/>
+          <w:lang w:val="en-US"/>
+        </w:rPr>
+      </w:pPr>
+    </w:p>
+    <w:p>
+      <w:pPr>
+        <w:rPr>
+          <w:lang w:val="en-US"/>
+        </w:rPr>
+      </w:pPr>
+      <w:r>
+        <w:rPr>
+          <w:b/>
+          <w:bCs/>
+          <w:lang w:val="en-US"/>
+        </w:rPr>
+        <w:t>BUG/IMPROVEMENT:</w:t>
+      </w:r>
+      <w:r>
+        <w:rPr>
+          <w:lang w:val="en-US"/>
+        </w:rPr>
+        <w:t xml:space="preserve"> Sometimes there are still really tiny gaps to move through, otherwise you just can’t progress.</w:t>
       </w:r>
     </w:p>
     <w:p>
@@ -434,13 +450,7 @@
         <w:rPr>
           <w:lang w:val="en-US"/>
         </w:rPr>
-        <w:t>When glueing</w:t>
-      </w:r>
-      <w:r>
-        <w:rPr>
-          <w:lang w:val="en-US"/>
-        </w:rPr>
-        <w:t>, I now assume the other shape has glue_active as well. Which isn’t necessarily the case. Forget the whole “which one is bigger” thing =&gt; when there’s contact, simply grow one, destroy the other.</w:t>
+        <w:t>It’d be best to eliminate them.</w:t>
       </w:r>
     </w:p>
     <w:p>
@@ -458,7 +468,7 @@
         <w:rPr>
           <w:lang w:val="en-US"/>
         </w:rPr>
-        <w:t xml:space="preserve">When picking a random terrain, I </w:t>
+        <w:t xml:space="preserve">But another solution is providing an </w:t>
       </w:r>
       <w:r>
         <w:rPr>
@@ -466,55 +476,13 @@
           <w:iCs/>
           <w:lang w:val="en-US"/>
         </w:rPr>
-        <w:t>don’t</w:t>
-      </w:r>
-      <w:r>
-        <w:rPr>
-          <w:lang w:val="en-US"/>
-        </w:rPr>
-        <w:t xml:space="preserve"> go through the “get_random_terrain()” function on the Terrains module!!! I use the dynamic tutorial. So whatever logic I had, should be copied to there. (No consecutive if disallowed, otherwise prefer, reverse gravity on upwards stuff, etc.)</w:t>
-      </w:r>
-    </w:p>
-    <w:p>
-      <w:pPr>
-        <w:rPr>
-          <w:lang w:val="en-US"/>
-        </w:rPr>
-      </w:pPr>
-    </w:p>
-    <w:p>
-      <w:pPr>
-        <w:pStyle w:val="Heading2"/>
-      </w:pPr>
-      <w:r>
-        <w:t>Bugs</w:t>
-      </w:r>
-    </w:p>
-    <w:p>
-      <w:pPr>
-        <w:rPr>
-          <w:lang w:val="en-US"/>
-        </w:rPr>
-      </w:pPr>
-      <w:r>
-        <w:rPr>
-          <w:b/>
-          <w:bCs/>
-          <w:lang w:val="en-US"/>
-        </w:rPr>
-        <w:t>BUG:</w:t>
-      </w:r>
-      <w:r>
-        <w:rPr>
-          <w:lang w:val="en-US"/>
-        </w:rPr>
-        <w:t xml:space="preserve"> Elements on “weird” tiles (such as the one open on 3 sides) are oriented in the wrong way</w:t>
-      </w:r>
-      <w:r>
-        <w:rPr>
-          <w:lang w:val="en-US"/>
-        </w:rPr>
-        <w:t>.</w:t>
+        <w:t>active</w:t>
+      </w:r>
+      <w:r>
+        <w:rPr>
+          <w:lang w:val="en-US"/>
+        </w:rPr>
+        <w:t xml:space="preserve"> way to shrink yourself?</w:t>
       </w:r>
     </w:p>
     <w:p>
@@ -574,13 +542,19 @@
           <w:bCs/>
           <w:lang w:val="en-US"/>
         </w:rPr>
-        <w:t xml:space="preserve">IMPROVEMENT: </w:t>
-      </w:r>
-      <w:r>
-        <w:rPr>
-          <w:lang w:val="en-US"/>
-        </w:rPr>
-        <w:t xml:space="preserve">Make the </w:t>
+        <w:t>IMPROVEMENT:</w:t>
+      </w:r>
+      <w:r>
+        <w:rPr>
+          <w:lang w:val="en-US"/>
+        </w:rPr>
+        <w:t xml:space="preserve"> Don’t feel like the spiderman item really does something useful now?</w:t>
+      </w:r>
+      <w:r>
+        <w:rPr>
+          <w:lang w:val="en-US"/>
+        </w:rPr>
+        <w:t xml:space="preserve"> Maybe, when placing it, place </w:t>
       </w:r>
       <w:r>
         <w:rPr>
@@ -588,27 +562,51 @@
           <w:iCs/>
           <w:lang w:val="en-US"/>
         </w:rPr>
-        <w:t>glue item</w:t>
-      </w:r>
-      <w:r>
-        <w:rPr>
-          <w:lang w:val="en-US"/>
-        </w:rPr>
-        <w:t xml:space="preserve"> actually check nearby stuff, instead of just activating glue. Because that’s </w:t>
-      </w:r>
-      <w:r>
-        <w:rPr>
+        <w:t>loads</w:t>
+      </w:r>
+      <w:r>
+        <w:rPr>
+          <w:lang w:val="en-US"/>
+        </w:rPr>
+        <w:t xml:space="preserve"> of it?</w:t>
+      </w:r>
+      <w:r>
+        <w:rPr>
+          <w:lang w:val="en-US"/>
+        </w:rPr>
+        <w:t xml:space="preserve"> </w:t>
+      </w:r>
+      <w:r>
+        <w:rPr>
+          <w:b/>
+          <w:bCs/>
+          <w:lang w:val="en-US"/>
+        </w:rPr>
+        <w:t xml:space="preserve">A </w:t>
+      </w:r>
+      <w:r>
+        <w:rPr>
+          <w:b/>
+          <w:bCs/>
           <w:i/>
           <w:iCs/>
           <w:lang w:val="en-US"/>
         </w:rPr>
-        <w:t>way</w:t>
-      </w:r>
-      <w:r>
-        <w:rPr>
-          <w:lang w:val="en-US"/>
-        </w:rPr>
-        <w:t xml:space="preserve"> too hard to pull off, and we need the extra gluing ability.</w:t>
+        <w:t>magnet</w:t>
+      </w:r>
+      <w:r>
+        <w:rPr>
+          <w:b/>
+          <w:bCs/>
+          <w:lang w:val="en-US"/>
+        </w:rPr>
+        <w:t xml:space="preserve"> or something would feel more logical?</w:t>
+      </w:r>
+      <w:r>
+        <w:rPr>
+          <w:lang w:val="en-US"/>
+        </w:rPr>
+        <w:t xml:space="preserve"> (Could be a circular one, or the beam I was thinking about.)</w:t>
       </w:r>
     </w:p>
     <w:p>
@@ -642,27 +640,59 @@
         <w:rPr>
           <w:lang w:val="en-US"/>
         </w:rPr>
-        <w:t xml:space="preserve">Teleporter a bit </w:t>
-      </w:r>
-      <w:r>
-        <w:rPr>
-          <w:i/>
-          <w:iCs/>
-          <w:lang w:val="en-US"/>
-        </w:rPr>
-        <w:t>too</w:t>
-      </w:r>
-      <w:r>
-        <w:rPr>
-          <w:lang w:val="en-US"/>
-        </w:rPr>
-        <w:t xml:space="preserve"> likely now?</w:t>
-      </w:r>
-      <w:r>
-        <w:rPr>
-          <w:lang w:val="en-US"/>
-        </w:rPr>
-        <w:t xml:space="preserve"> Forbid a lock immediately after teleporting?</w:t>
+        <w:t>Forbid a lock immediately after teleporting?</w:t>
+      </w:r>
+    </w:p>
+    <w:p>
+      <w:pPr>
+        <w:rPr>
+          <w:lang w:val="en-US"/>
+        </w:rPr>
+      </w:pPr>
+    </w:p>
+    <w:p>
+      <w:pPr>
+        <w:rPr>
+          <w:lang w:val="en-US"/>
+        </w:rPr>
+      </w:pPr>
+      <w:r>
+        <w:rPr>
+          <w:b/>
+          <w:bCs/>
+          <w:lang w:val="en-US"/>
+        </w:rPr>
+        <w:t>IMPROVEMENT:</w:t>
+      </w:r>
+      <w:r>
+        <w:rPr>
+          <w:lang w:val="en-US"/>
+        </w:rPr>
+        <w:t xml:space="preserve"> Transferring coins to the biggest shape when you collide with yourself is … unnecessary and not really helpful. Would be more helpful if it just divided them evenly</w:t>
+      </w:r>
+      <w:r>
+        <w:rPr>
+          <w:lang w:val="en-US"/>
+        </w:rPr>
+        <w:t xml:space="preserve"> among you.</w:t>
+      </w:r>
+    </w:p>
+    <w:p>
+      <w:pPr>
+        <w:ind w:left="708"/>
+        <w:rPr>
+          <w:b/>
+          <w:bCs/>
+          <w:lang w:val="en-US"/>
+        </w:rPr>
+      </w:pPr>
+      <w:r>
+        <w:rPr>
+          <w:b/>
+          <w:bCs/>
+          <w:lang w:val="en-US"/>
+        </w:rPr>
+        <w:t>IN FACT, the endless particle effects are a very bad thing.</w:t>
       </w:r>
     </w:p>
     <w:p>
@@ -757,39 +787,10 @@
     </w:p>
     <w:p>
       <w:pPr>
-        <w:rPr>
-          <w:lang w:val="en-US"/>
-        </w:rPr>
-      </w:pPr>
-    </w:p>
-    <w:p>
-      <w:pPr>
-        <w:rPr>
-          <w:lang w:val="en-US"/>
-        </w:rPr>
-      </w:pPr>
-    </w:p>
-    <w:p>
-      <w:pPr>
-        <w:rPr>
-          <w:lang w:val="en-US"/>
-        </w:rPr>
-      </w:pPr>
-      <w:r>
-        <w:rPr>
-          <w:b/>
-          <w:bCs/>
-          <w:lang w:val="en-US"/>
-        </w:rPr>
-        <w:t>IMPROVEMENT:</w:t>
-      </w:r>
-    </w:p>
-    <w:p>
-      <w:pPr>
         <w:pStyle w:val="ListParagraph"/>
         <w:numPr>
           <w:ilvl w:val="0"/>
-          <w:numId w:val="30"/>
+          <w:numId w:val="32"/>
         </w:numPr>
         <w:rPr>
           <w:lang w:val="en-US"/>
@@ -797,67 +798,18 @@
       </w:pPr>
       <w:r>
         <w:rPr>
-          <w:lang w:val="en-US"/>
-        </w:rPr>
-        <w:t xml:space="preserve">Move buttons slightly inwards + make </w:t>
-      </w:r>
-      <w:r>
-        <w:rPr>
-          <w:i/>
-          <w:iCs/>
-          <w:lang w:val="en-US"/>
-        </w:rPr>
-        <w:t>chunkier</w:t>
-      </w:r>
-      <w:r>
-        <w:rPr>
-          <w:lang w:val="en-US"/>
-        </w:rPr>
-        <w:t xml:space="preserve"> (so you can see them better)</w:t>
-      </w:r>
-    </w:p>
-    <w:p>
-      <w:pPr>
-        <w:pStyle w:val="ListParagraph"/>
-        <w:numPr>
-          <w:ilvl w:val="0"/>
-          <w:numId w:val="30"/>
-        </w:numPr>
-        <w:rPr>
-          <w:lang w:val="en-US"/>
-        </w:rPr>
-      </w:pPr>
-      <w:r>
-        <w:rPr>
-          <w:lang w:val="en-US"/>
-        </w:rPr>
-        <w:t>Timed button =&gt; lower maximum in room, lower timer, as they take much longer to complete</w:t>
-      </w:r>
-    </w:p>
-    <w:p>
-      <w:pPr>
-        <w:pStyle w:val="ListParagraph"/>
-        <w:numPr>
-          <w:ilvl w:val="0"/>
-          <w:numId w:val="30"/>
-        </w:numPr>
-        <w:rPr>
-          <w:lang w:val="en-US"/>
-        </w:rPr>
-      </w:pPr>
-      <w:r>
-        <w:rPr>
-          <w:lang w:val="en-US"/>
-        </w:rPr>
-        <w:t>Timed button =&gt; show when you’re touching it and it’s doing something!</w:t>
-      </w:r>
-    </w:p>
-    <w:p>
-      <w:pPr>
-        <w:rPr>
-          <w:lang w:val="en-US"/>
-        </w:rPr>
-      </w:pPr>
+          <w:b/>
+          <w:bCs/>
+          <w:lang w:val="en-US"/>
+        </w:rPr>
+        <w:t>At least add items that GROW/SHRINK you</w:t>
+      </w:r>
+      <w:r>
+        <w:rPr>
+          <w:lang w:val="en-US"/>
+        </w:rPr>
+        <w:t xml:space="preserve"> =&gt; would be useful in every case</w:t>
+      </w:r>
     </w:p>
     <w:p>
       <w:pPr>
@@ -1018,6 +970,7 @@
         <w:rPr>
           <w:lang w:val="en-US"/>
         </w:rPr>
+        <w:lastRenderedPageBreak/>
         <w:t xml:space="preserve">Randomly remove slopes at the </w:t>
       </w:r>
       <w:r>
@@ -1455,36 +1408,6 @@
     <w:p>
       <w:pPr>
         <w:rPr>
-          <w:b/>
-          <w:bCs/>
-          <w:lang w:val="en-US"/>
-        </w:rPr>
-      </w:pPr>
-    </w:p>
-    <w:p>
-      <w:pPr>
-        <w:rPr>
-          <w:lang w:val="en-US"/>
-        </w:rPr>
-      </w:pPr>
-      <w:r>
-        <w:rPr>
-          <w:b/>
-          <w:bCs/>
-          <w:lang w:val="en-US"/>
-        </w:rPr>
-        <w:t>Starting shapes</w:t>
-      </w:r>
-      <w:r>
-        <w:rPr>
-          <w:lang w:val="en-US"/>
-        </w:rPr>
-        <w:t xml:space="preserve"> =&gt; only allow a selection of them, so that players are on an equal ground? (Some shapes are, currently, obviously better to roll than others.)</w:t>
-      </w:r>
-    </w:p>
-    <w:p>
-      <w:pPr>
-        <w:rPr>
           <w:lang w:val="en-US"/>
         </w:rPr>
       </w:pPr>
@@ -1634,38 +1557,37 @@
         <w:rPr>
           <w:lang w:val="en-US"/>
         </w:rPr>
-        <w:lastRenderedPageBreak/>
-        <w:t xml:space="preserve">Implement that option for </w:t>
-      </w:r>
-      <w:r>
-        <w:rPr>
-          <w:i/>
-          <w:iCs/>
-          <w:lang w:val="en-US"/>
-        </w:rPr>
-        <w:t>con</w:t>
-      </w:r>
-      <w:r>
-        <w:rPr>
-          <w:i/>
-          <w:iCs/>
-          <w:lang w:val="en-US"/>
-        </w:rPr>
-        <w:t>textual feedback</w:t>
-      </w:r>
-      <w:r>
-        <w:rPr>
-          <w:i/>
-          <w:iCs/>
-          <w:lang w:val="en-US"/>
-        </w:rPr>
-        <w:t>?</w:t>
-      </w:r>
-      <w:r>
-        <w:rPr>
-          <w:lang w:val="en-US"/>
-        </w:rPr>
-        <w:t xml:space="preserve"> </w:t>
+        <w:t xml:space="preserve">Add different control scheme for controllers: joystick to roll left/right, </w:t>
+      </w:r>
+      <w:r>
+        <w:rPr>
+          <w:lang w:val="en-US"/>
+        </w:rPr>
+        <w:t xml:space="preserve">any button </w:t>
+      </w:r>
+      <w:r>
+        <w:rPr>
+          <w:lang w:val="en-US"/>
+        </w:rPr>
+        <w:t>to jump/float.</w:t>
+      </w:r>
+    </w:p>
+    <w:p>
+      <w:pPr>
+        <w:pStyle w:val="ListParagraph"/>
+        <w:numPr>
+          <w:ilvl w:val="1"/>
+          <w:numId w:val="6"/>
+        </w:numPr>
+        <w:rPr>
+          <w:lang w:val="en-US"/>
+        </w:rPr>
+      </w:pPr>
+      <w:r>
+        <w:rPr>
+          <w:lang w:val="en-US"/>
+        </w:rPr>
+        <w:t>(Make this default? Or can players configure it themselves?)</w:t>
       </w:r>
     </w:p>
     <w:p>
@@ -1683,81 +1605,21 @@
         <w:rPr>
           <w:lang w:val="en-US"/>
         </w:rPr>
-        <w:t xml:space="preserve">Add different control scheme for controllers: joystick to roll left/right, </w:t>
-      </w:r>
-      <w:r>
-        <w:rPr>
-          <w:lang w:val="en-US"/>
-        </w:rPr>
-        <w:t xml:space="preserve">any button </w:t>
-      </w:r>
-      <w:r>
-        <w:rPr>
-          <w:lang w:val="en-US"/>
-        </w:rPr>
-        <w:t>to jump/float.</w:t>
-      </w:r>
-    </w:p>
-    <w:p>
-      <w:pPr>
-        <w:pStyle w:val="ListParagraph"/>
-        <w:numPr>
-          <w:ilvl w:val="1"/>
-          <w:numId w:val="6"/>
-        </w:numPr>
-        <w:rPr>
-          <w:lang w:val="en-US"/>
-        </w:rPr>
-      </w:pPr>
-      <w:r>
-        <w:rPr>
-          <w:lang w:val="en-US"/>
-        </w:rPr>
-        <w:t>(Make this default? Or can players configure it themselves?)</w:t>
-      </w:r>
-    </w:p>
-    <w:p>
-      <w:pPr>
-        <w:pStyle w:val="ListParagraph"/>
-        <w:numPr>
-          <w:ilvl w:val="0"/>
-          <w:numId w:val="6"/>
-        </w:numPr>
-        <w:rPr>
-          <w:lang w:val="en-US"/>
-        </w:rPr>
-      </w:pPr>
-      <w:r>
-        <w:rPr>
-          <w:lang w:val="en-US"/>
-        </w:rPr>
-        <w:t>When you are a</w:t>
-      </w:r>
-      <w:r>
-        <w:rPr>
-          <w:lang w:val="en-US"/>
-        </w:rPr>
-        <w:t xml:space="preserve"> non-standard shape, make the timers (for rounding/malforming) a bit </w:t>
-      </w:r>
-      <w:r>
-        <w:rPr>
-          <w:i/>
-          <w:iCs/>
-          <w:lang w:val="en-US"/>
-        </w:rPr>
-        <w:t>longer</w:t>
-      </w:r>
-      <w:r>
-        <w:rPr>
-          <w:lang w:val="en-US"/>
-        </w:rPr>
-        <w:t>, so you stay in that form for a while</w:t>
-      </w:r>
-      <w:r>
-        <w:rPr>
-          <w:lang w:val="en-US"/>
-        </w:rPr>
-        <w:t>.</w:t>
+        <w:t xml:space="preserve">Don’t forget to turn on the </w:t>
+      </w:r>
+      <w:r>
+        <w:rPr>
+          <w:b/>
+          <w:bCs/>
+          <w:lang w:val="en-US"/>
+        </w:rPr>
+        <w:t>fog</w:t>
+      </w:r>
+      <w:r>
+        <w:rPr>
+          <w:lang w:val="en-US"/>
+        </w:rPr>
+        <w:t xml:space="preserve"> again + test if it’s even an addition anymore</w:t>
       </w:r>
     </w:p>
     <w:p>
@@ -1778,6 +1640,9 @@
         </w:rPr>
       </w:pPr>
       <w:r>
+        <w:rPr>
+          <w:lang w:val="en-US"/>
+        </w:rPr>
         <w:br w:type="page"/>
       </w:r>
     </w:p>
@@ -1927,6 +1792,8 @@
     <w:p>
       <w:pPr>
         <w:rPr>
+          <w:b/>
+          <w:bCs/>
           <w:lang w:val="en-US"/>
         </w:rPr>
       </w:pPr>
@@ -1946,6 +1813,58 @@
         </w:rPr>
         <w:t>change particle/visual?</w:t>
       </w:r>
+    </w:p>
+    <w:p>
+      <w:pPr>
+        <w:rPr>
+          <w:b/>
+          <w:bCs/>
+          <w:lang w:val="en-US"/>
+        </w:rPr>
+      </w:pPr>
+    </w:p>
+    <w:p>
+      <w:pPr>
+        <w:rPr>
+          <w:lang w:val="en-US"/>
+        </w:rPr>
+      </w:pPr>
+      <w:r>
+        <w:rPr>
+          <w:strike/>
+          <w:lang w:val="en-US"/>
+        </w:rPr>
+        <w:t xml:space="preserve">When you are a non-standard shape, make the timers (for rounding/malforming) a bit </w:t>
+      </w:r>
+      <w:r>
+        <w:rPr>
+          <w:i/>
+          <w:iCs/>
+          <w:strike/>
+          <w:lang w:val="en-US"/>
+        </w:rPr>
+        <w:t>longer</w:t>
+      </w:r>
+      <w:r>
+        <w:rPr>
+          <w:strike/>
+          <w:lang w:val="en-US"/>
+        </w:rPr>
+        <w:t>, so you stay in that form for a while.</w:t>
+      </w:r>
+      <w:r>
+        <w:rPr>
+          <w:lang w:val="en-US"/>
+        </w:rPr>
+        <w:t xml:space="preserve"> =&gt; probably a bad idea, as it’s hard enough as it is, and it would just frustrate players with no way out</w:t>
+      </w:r>
+    </w:p>
+    <w:p>
+      <w:pPr>
+        <w:rPr>
+          <w:lang w:val="en-US"/>
+        </w:rPr>
+      </w:pPr>
     </w:p>
     <w:p>
       <w:pPr>
@@ -4893,6 +4812,119 @@
     </w:lvl>
   </w:abstractNum>
   <w:abstractNum w:abstractNumId="6" w15:restartNumberingAfterBreak="0">
+    <w:nsid w:val="15940F97"/>
+    <w:multiLevelType w:val="hybridMultilevel"/>
+    <w:tmpl w:val="8A6A6962"/>
+    <w:lvl w:ilvl="0" w:tplc="04090001">
+      <w:start w:val="1"/>
+      <w:numFmt w:val="bullet"/>
+      <w:lvlText w:val=""/>
+      <w:lvlJc w:val="left"/>
+      <w:pPr>
+        <w:ind w:left="720" w:hanging="360"/>
+      </w:pPr>
+      <w:rPr>
+        <w:rFonts w:ascii="Symbol" w:hAnsi="Symbol" w:hint="default"/>
+      </w:rPr>
+    </w:lvl>
+    <w:lvl w:ilvl="1" w:tplc="04090003" w:tentative="1">
+      <w:start w:val="1"/>
+      <w:numFmt w:val="bullet"/>
+      <w:lvlText w:val="o"/>
+      <w:lvlJc w:val="left"/>
+      <w:pPr>
+        <w:ind w:left="1440" w:hanging="360"/>
+      </w:pPr>
+      <w:rPr>
+        <w:rFonts w:ascii="Courier New" w:hAnsi="Courier New" w:cs="Courier New" w:hint="default"/>
+      </w:rPr>
+    </w:lvl>
+    <w:lvl w:ilvl="2" w:tplc="04090005" w:tentative="1">
+      <w:start w:val="1"/>
+      <w:numFmt w:val="bullet"/>
+      <w:lvlText w:val=""/>
+      <w:lvlJc w:val="left"/>
+      <w:pPr>
+        <w:ind w:left="2160" w:hanging="360"/>
+      </w:pPr>
+      <w:rPr>
+        <w:rFonts w:ascii="Wingdings" w:hAnsi="Wingdings" w:hint="default"/>
+      </w:rPr>
+    </w:lvl>
+    <w:lvl w:ilvl="3" w:tplc="04090001" w:tentative="1">
+      <w:start w:val="1"/>
+      <w:numFmt w:val="bullet"/>
+      <w:lvlText w:val=""/>
+      <w:lvlJc w:val="left"/>
+      <w:pPr>
+        <w:ind w:left="2880" w:hanging="360"/>
+      </w:pPr>
+      <w:rPr>
+        <w:rFonts w:ascii="Symbol" w:hAnsi="Symbol" w:hint="default"/>
+      </w:rPr>
+    </w:lvl>
+    <w:lvl w:ilvl="4" w:tplc="04090003" w:tentative="1">
+      <w:start w:val="1"/>
+      <w:numFmt w:val="bullet"/>
+      <w:lvlText w:val="o"/>
+      <w:lvlJc w:val="left"/>
+      <w:pPr>
+        <w:ind w:left="3600" w:hanging="360"/>
+      </w:pPr>
+      <w:rPr>
+        <w:rFonts w:ascii="Courier New" w:hAnsi="Courier New" w:cs="Courier New" w:hint="default"/>
+      </w:rPr>
+    </w:lvl>
+    <w:lvl w:ilvl="5" w:tplc="04090005" w:tentative="1">
+      <w:start w:val="1"/>
+      <w:numFmt w:val="bullet"/>
+      <w:lvlText w:val=""/>
+      <w:lvlJc w:val="left"/>
+      <w:pPr>
+        <w:ind w:left="4320" w:hanging="360"/>
+      </w:pPr>
+      <w:rPr>
+        <w:rFonts w:ascii="Wingdings" w:hAnsi="Wingdings" w:hint="default"/>
+      </w:rPr>
+    </w:lvl>
+    <w:lvl w:ilvl="6" w:tplc="04090001" w:tentative="1">
+      <w:start w:val="1"/>
+      <w:numFmt w:val="bullet"/>
+      <w:lvlText w:val=""/>
+      <w:lvlJc w:val="left"/>
+      <w:pPr>
+        <w:ind w:left="5040" w:hanging="360"/>
+      </w:pPr>
+      <w:rPr>
+        <w:rFonts w:ascii="Symbol" w:hAnsi="Symbol" w:hint="default"/>
+      </w:rPr>
+    </w:lvl>
+    <w:lvl w:ilvl="7" w:tplc="04090003" w:tentative="1">
+      <w:start w:val="1"/>
+      <w:numFmt w:val="bullet"/>
+      <w:lvlText w:val="o"/>
+      <w:lvlJc w:val="left"/>
+      <w:pPr>
+        <w:ind w:left="5760" w:hanging="360"/>
+      </w:pPr>
+      <w:rPr>
+        <w:rFonts w:ascii="Courier New" w:hAnsi="Courier New" w:cs="Courier New" w:hint="default"/>
+      </w:rPr>
+    </w:lvl>
+    <w:lvl w:ilvl="8" w:tplc="04090005" w:tentative="1">
+      <w:start w:val="1"/>
+      <w:numFmt w:val="bullet"/>
+      <w:lvlText w:val=""/>
+      <w:lvlJc w:val="left"/>
+      <w:pPr>
+        <w:ind w:left="6480" w:hanging="360"/>
+      </w:pPr>
+      <w:rPr>
+        <w:rFonts w:ascii="Wingdings" w:hAnsi="Wingdings" w:hint="default"/>
+      </w:rPr>
+    </w:lvl>
+  </w:abstractNum>
+  <w:abstractNum w:abstractNumId="7" w15:restartNumberingAfterBreak="0">
     <w:nsid w:val="183137C4"/>
     <w:multiLevelType w:val="hybridMultilevel"/>
     <w:tmpl w:val="429A6018"/>
@@ -5005,7 +5037,7 @@
       </w:rPr>
     </w:lvl>
   </w:abstractNum>
-  <w:abstractNum w:abstractNumId="7" w15:restartNumberingAfterBreak="0">
+  <w:abstractNum w:abstractNumId="8" w15:restartNumberingAfterBreak="0">
     <w:nsid w:val="1D34086B"/>
     <w:multiLevelType w:val="hybridMultilevel"/>
     <w:tmpl w:val="1F426704"/>
@@ -5118,7 +5150,7 @@
       </w:rPr>
     </w:lvl>
   </w:abstractNum>
-  <w:abstractNum w:abstractNumId="8" w15:restartNumberingAfterBreak="0">
+  <w:abstractNum w:abstractNumId="9" w15:restartNumberingAfterBreak="0">
     <w:nsid w:val="258E76A1"/>
     <w:multiLevelType w:val="hybridMultilevel"/>
     <w:tmpl w:val="BE24EF4E"/>
@@ -5231,7 +5263,7 @@
       </w:rPr>
     </w:lvl>
   </w:abstractNum>
-  <w:abstractNum w:abstractNumId="9" w15:restartNumberingAfterBreak="0">
+  <w:abstractNum w:abstractNumId="10" w15:restartNumberingAfterBreak="0">
     <w:nsid w:val="27B05786"/>
     <w:multiLevelType w:val="hybridMultilevel"/>
     <w:tmpl w:val="025841F8"/>
@@ -5344,7 +5376,7 @@
       </w:rPr>
     </w:lvl>
   </w:abstractNum>
-  <w:abstractNum w:abstractNumId="10" w15:restartNumberingAfterBreak="0">
+  <w:abstractNum w:abstractNumId="11" w15:restartNumberingAfterBreak="0">
     <w:nsid w:val="34F00D48"/>
     <w:multiLevelType w:val="hybridMultilevel"/>
     <w:tmpl w:val="6EFC38D2"/>
@@ -5457,7 +5489,7 @@
       </w:rPr>
     </w:lvl>
   </w:abstractNum>
-  <w:abstractNum w:abstractNumId="11" w15:restartNumberingAfterBreak="0">
+  <w:abstractNum w:abstractNumId="12" w15:restartNumberingAfterBreak="0">
     <w:nsid w:val="35CA41FB"/>
     <w:multiLevelType w:val="hybridMultilevel"/>
     <w:tmpl w:val="E7FA26B4"/>
@@ -5570,7 +5602,7 @@
       </w:rPr>
     </w:lvl>
   </w:abstractNum>
-  <w:abstractNum w:abstractNumId="12" w15:restartNumberingAfterBreak="0">
+  <w:abstractNum w:abstractNumId="13" w15:restartNumberingAfterBreak="0">
     <w:nsid w:val="366D2355"/>
     <w:multiLevelType w:val="hybridMultilevel"/>
     <w:tmpl w:val="5420DBCA"/>
@@ -5683,7 +5715,7 @@
       </w:rPr>
     </w:lvl>
   </w:abstractNum>
-  <w:abstractNum w:abstractNumId="13" w15:restartNumberingAfterBreak="0">
+  <w:abstractNum w:abstractNumId="14" w15:restartNumberingAfterBreak="0">
     <w:nsid w:val="373C3E7A"/>
     <w:multiLevelType w:val="hybridMultilevel"/>
     <w:tmpl w:val="182800EC"/>
@@ -5796,7 +5828,7 @@
       </w:rPr>
     </w:lvl>
   </w:abstractNum>
-  <w:abstractNum w:abstractNumId="14" w15:restartNumberingAfterBreak="0">
+  <w:abstractNum w:abstractNumId="15" w15:restartNumberingAfterBreak="0">
     <w:nsid w:val="3B3A543F"/>
     <w:multiLevelType w:val="hybridMultilevel"/>
     <w:tmpl w:val="70EC7898"/>
@@ -5909,7 +5941,120 @@
       </w:rPr>
     </w:lvl>
   </w:abstractNum>
-  <w:abstractNum w:abstractNumId="15" w15:restartNumberingAfterBreak="0">
+  <w:abstractNum w:abstractNumId="16" w15:restartNumberingAfterBreak="0">
+    <w:nsid w:val="3BC6525F"/>
+    <w:multiLevelType w:val="hybridMultilevel"/>
+    <w:tmpl w:val="7C9CFBB0"/>
+    <w:lvl w:ilvl="0" w:tplc="04090001">
+      <w:start w:val="1"/>
+      <w:numFmt w:val="bullet"/>
+      <w:lvlText w:val=""/>
+      <w:lvlJc w:val="left"/>
+      <w:pPr>
+        <w:ind w:left="720" w:hanging="360"/>
+      </w:pPr>
+      <w:rPr>
+        <w:rFonts w:ascii="Symbol" w:hAnsi="Symbol" w:hint="default"/>
+      </w:rPr>
+    </w:lvl>
+    <w:lvl w:ilvl="1" w:tplc="04090003" w:tentative="1">
+      <w:start w:val="1"/>
+      <w:numFmt w:val="bullet"/>
+      <w:lvlText w:val="o"/>
+      <w:lvlJc w:val="left"/>
+      <w:pPr>
+        <w:ind w:left="1440" w:hanging="360"/>
+      </w:pPr>
+      <w:rPr>
+        <w:rFonts w:ascii="Courier New" w:hAnsi="Courier New" w:cs="Courier New" w:hint="default"/>
+      </w:rPr>
+    </w:lvl>
+    <w:lvl w:ilvl="2" w:tplc="04090005" w:tentative="1">
+      <w:start w:val="1"/>
+      <w:numFmt w:val="bullet"/>
+      <w:lvlText w:val=""/>
+      <w:lvlJc w:val="left"/>
+      <w:pPr>
+        <w:ind w:left="2160" w:hanging="360"/>
+      </w:pPr>
+      <w:rPr>
+        <w:rFonts w:ascii="Wingdings" w:hAnsi="Wingdings" w:hint="default"/>
+      </w:rPr>
+    </w:lvl>
+    <w:lvl w:ilvl="3" w:tplc="04090001" w:tentative="1">
+      <w:start w:val="1"/>
+      <w:numFmt w:val="bullet"/>
+      <w:lvlText w:val=""/>
+      <w:lvlJc w:val="left"/>
+      <w:pPr>
+        <w:ind w:left="2880" w:hanging="360"/>
+      </w:pPr>
+      <w:rPr>
+        <w:rFonts w:ascii="Symbol" w:hAnsi="Symbol" w:hint="default"/>
+      </w:rPr>
+    </w:lvl>
+    <w:lvl w:ilvl="4" w:tplc="04090003" w:tentative="1">
+      <w:start w:val="1"/>
+      <w:numFmt w:val="bullet"/>
+      <w:lvlText w:val="o"/>
+      <w:lvlJc w:val="left"/>
+      <w:pPr>
+        <w:ind w:left="3600" w:hanging="360"/>
+      </w:pPr>
+      <w:rPr>
+        <w:rFonts w:ascii="Courier New" w:hAnsi="Courier New" w:cs="Courier New" w:hint="default"/>
+      </w:rPr>
+    </w:lvl>
+    <w:lvl w:ilvl="5" w:tplc="04090005" w:tentative="1">
+      <w:start w:val="1"/>
+      <w:numFmt w:val="bullet"/>
+      <w:lvlText w:val=""/>
+      <w:lvlJc w:val="left"/>
+      <w:pPr>
+        <w:ind w:left="4320" w:hanging="360"/>
+      </w:pPr>
+      <w:rPr>
+        <w:rFonts w:ascii="Wingdings" w:hAnsi="Wingdings" w:hint="default"/>
+      </w:rPr>
+    </w:lvl>
+    <w:lvl w:ilvl="6" w:tplc="04090001" w:tentative="1">
+      <w:start w:val="1"/>
+      <w:numFmt w:val="bullet"/>
+      <w:lvlText w:val=""/>
+      <w:lvlJc w:val="left"/>
+      <w:pPr>
+        <w:ind w:left="5040" w:hanging="360"/>
+      </w:pPr>
+      <w:rPr>
+        <w:rFonts w:ascii="Symbol" w:hAnsi="Symbol" w:hint="default"/>
+      </w:rPr>
+    </w:lvl>
+    <w:lvl w:ilvl="7" w:tplc="04090003" w:tentative="1">
+      <w:start w:val="1"/>
+      <w:numFmt w:val="bullet"/>
+      <w:lvlText w:val="o"/>
+      <w:lvlJc w:val="left"/>
+      <w:pPr>
+        <w:ind w:left="5760" w:hanging="360"/>
+      </w:pPr>
+      <w:rPr>
+        <w:rFonts w:ascii="Courier New" w:hAnsi="Courier New" w:cs="Courier New" w:hint="default"/>
+      </w:rPr>
+    </w:lvl>
+    <w:lvl w:ilvl="8" w:tplc="04090005" w:tentative="1">
+      <w:start w:val="1"/>
+      <w:numFmt w:val="bullet"/>
+      <w:lvlText w:val=""/>
+      <w:lvlJc w:val="left"/>
+      <w:pPr>
+        <w:ind w:left="6480" w:hanging="360"/>
+      </w:pPr>
+      <w:rPr>
+        <w:rFonts w:ascii="Wingdings" w:hAnsi="Wingdings" w:hint="default"/>
+      </w:rPr>
+    </w:lvl>
+  </w:abstractNum>
+  <w:abstractNum w:abstractNumId="17" w15:restartNumberingAfterBreak="0">
     <w:nsid w:val="3E3126BB"/>
     <w:multiLevelType w:val="hybridMultilevel"/>
     <w:tmpl w:val="122A57F8"/>
@@ -6022,7 +6167,7 @@
       </w:rPr>
     </w:lvl>
   </w:abstractNum>
-  <w:abstractNum w:abstractNumId="16" w15:restartNumberingAfterBreak="0">
+  <w:abstractNum w:abstractNumId="18" w15:restartNumberingAfterBreak="0">
     <w:nsid w:val="3E9D5AC6"/>
     <w:multiLevelType w:val="hybridMultilevel"/>
     <w:tmpl w:val="EE5865E4"/>
@@ -6135,7 +6280,7 @@
       </w:rPr>
     </w:lvl>
   </w:abstractNum>
-  <w:abstractNum w:abstractNumId="17" w15:restartNumberingAfterBreak="0">
+  <w:abstractNum w:abstractNumId="19" w15:restartNumberingAfterBreak="0">
     <w:nsid w:val="40414868"/>
     <w:multiLevelType w:val="hybridMultilevel"/>
     <w:tmpl w:val="E2C07AA0"/>
@@ -6248,7 +6393,7 @@
       </w:rPr>
     </w:lvl>
   </w:abstractNum>
-  <w:abstractNum w:abstractNumId="18" w15:restartNumberingAfterBreak="0">
+  <w:abstractNum w:abstractNumId="20" w15:restartNumberingAfterBreak="0">
     <w:nsid w:val="40C9102F"/>
     <w:multiLevelType w:val="hybridMultilevel"/>
     <w:tmpl w:val="06E26136"/>
@@ -6361,7 +6506,7 @@
       </w:rPr>
     </w:lvl>
   </w:abstractNum>
-  <w:abstractNum w:abstractNumId="19" w15:restartNumberingAfterBreak="0">
+  <w:abstractNum w:abstractNumId="21" w15:restartNumberingAfterBreak="0">
     <w:nsid w:val="45C568E9"/>
     <w:multiLevelType w:val="hybridMultilevel"/>
     <w:tmpl w:val="B99E74D8"/>
@@ -6474,7 +6619,7 @@
       </w:rPr>
     </w:lvl>
   </w:abstractNum>
-  <w:abstractNum w:abstractNumId="20" w15:restartNumberingAfterBreak="0">
+  <w:abstractNum w:abstractNumId="22" w15:restartNumberingAfterBreak="0">
     <w:nsid w:val="466B2EF4"/>
     <w:multiLevelType w:val="hybridMultilevel"/>
     <w:tmpl w:val="F95ABB96"/>
@@ -6587,7 +6732,7 @@
       </w:rPr>
     </w:lvl>
   </w:abstractNum>
-  <w:abstractNum w:abstractNumId="21" w15:restartNumberingAfterBreak="0">
+  <w:abstractNum w:abstractNumId="23" w15:restartNumberingAfterBreak="0">
     <w:nsid w:val="4A9B72E6"/>
     <w:multiLevelType w:val="hybridMultilevel"/>
     <w:tmpl w:val="E1029D50"/>
@@ -6700,10 +6845,10 @@
       </w:rPr>
     </w:lvl>
   </w:abstractNum>
-  <w:abstractNum w:abstractNumId="22" w15:restartNumberingAfterBreak="0">
+  <w:abstractNum w:abstractNumId="24" w15:restartNumberingAfterBreak="0">
     <w:nsid w:val="4E1E0DF5"/>
     <w:multiLevelType w:val="hybridMultilevel"/>
-    <w:tmpl w:val="331871CE"/>
+    <w:tmpl w:val="3B76A1DA"/>
     <w:lvl w:ilvl="0" w:tplc="04090001">
       <w:start w:val="1"/>
       <w:numFmt w:val="bullet"/>
@@ -6813,7 +6958,7 @@
       </w:rPr>
     </w:lvl>
   </w:abstractNum>
-  <w:abstractNum w:abstractNumId="23" w15:restartNumberingAfterBreak="0">
+  <w:abstractNum w:abstractNumId="25" w15:restartNumberingAfterBreak="0">
     <w:nsid w:val="4E991240"/>
     <w:multiLevelType w:val="hybridMultilevel"/>
     <w:tmpl w:val="FC2CB18C"/>
@@ -6926,7 +7071,7 @@
       </w:rPr>
     </w:lvl>
   </w:abstractNum>
-  <w:abstractNum w:abstractNumId="24" w15:restartNumberingAfterBreak="0">
+  <w:abstractNum w:abstractNumId="26" w15:restartNumberingAfterBreak="0">
     <w:nsid w:val="4FBC299A"/>
     <w:multiLevelType w:val="hybridMultilevel"/>
     <w:tmpl w:val="57E44C18"/>
@@ -7039,7 +7184,7 @@
       </w:rPr>
     </w:lvl>
   </w:abstractNum>
-  <w:abstractNum w:abstractNumId="25" w15:restartNumberingAfterBreak="0">
+  <w:abstractNum w:abstractNumId="27" w15:restartNumberingAfterBreak="0">
     <w:nsid w:val="5588102C"/>
     <w:multiLevelType w:val="hybridMultilevel"/>
     <w:tmpl w:val="4C523D4A"/>
@@ -7152,7 +7297,7 @@
       </w:rPr>
     </w:lvl>
   </w:abstractNum>
-  <w:abstractNum w:abstractNumId="26" w15:restartNumberingAfterBreak="0">
+  <w:abstractNum w:abstractNumId="28" w15:restartNumberingAfterBreak="0">
     <w:nsid w:val="56E37B23"/>
     <w:multiLevelType w:val="hybridMultilevel"/>
     <w:tmpl w:val="675CB422"/>
@@ -7265,7 +7410,7 @@
       </w:rPr>
     </w:lvl>
   </w:abstractNum>
-  <w:abstractNum w:abstractNumId="27" w15:restartNumberingAfterBreak="0">
+  <w:abstractNum w:abstractNumId="29" w15:restartNumberingAfterBreak="0">
     <w:nsid w:val="598509F7"/>
     <w:multiLevelType w:val="hybridMultilevel"/>
     <w:tmpl w:val="108C31DA"/>
@@ -7378,7 +7523,7 @@
       </w:rPr>
     </w:lvl>
   </w:abstractNum>
-  <w:abstractNum w:abstractNumId="28" w15:restartNumberingAfterBreak="0">
+  <w:abstractNum w:abstractNumId="30" w15:restartNumberingAfterBreak="0">
     <w:nsid w:val="5ADB59E2"/>
     <w:multiLevelType w:val="hybridMultilevel"/>
     <w:tmpl w:val="F1003C48"/>
@@ -7491,7 +7636,7 @@
       </w:rPr>
     </w:lvl>
   </w:abstractNum>
-  <w:abstractNum w:abstractNumId="29" w15:restartNumberingAfterBreak="0">
+  <w:abstractNum w:abstractNumId="31" w15:restartNumberingAfterBreak="0">
     <w:nsid w:val="5D4739F3"/>
     <w:multiLevelType w:val="hybridMultilevel"/>
     <w:tmpl w:val="C3E0FD82"/>
@@ -7604,7 +7749,7 @@
       </w:rPr>
     </w:lvl>
   </w:abstractNum>
-  <w:abstractNum w:abstractNumId="30" w15:restartNumberingAfterBreak="0">
+  <w:abstractNum w:abstractNumId="32" w15:restartNumberingAfterBreak="0">
     <w:nsid w:val="666C1441"/>
     <w:multiLevelType w:val="hybridMultilevel"/>
     <w:tmpl w:val="1F320732"/>
@@ -7717,7 +7862,7 @@
       </w:rPr>
     </w:lvl>
   </w:abstractNum>
-  <w:abstractNum w:abstractNumId="31" w15:restartNumberingAfterBreak="0">
+  <w:abstractNum w:abstractNumId="33" w15:restartNumberingAfterBreak="0">
     <w:nsid w:val="67974ECF"/>
     <w:multiLevelType w:val="hybridMultilevel"/>
     <w:tmpl w:val="52D6300A"/>
@@ -7830,7 +7975,7 @@
       </w:rPr>
     </w:lvl>
   </w:abstractNum>
-  <w:abstractNum w:abstractNumId="32" w15:restartNumberingAfterBreak="0">
+  <w:abstractNum w:abstractNumId="34" w15:restartNumberingAfterBreak="0">
     <w:nsid w:val="7A684972"/>
     <w:multiLevelType w:val="hybridMultilevel"/>
     <w:tmpl w:val="98C8C7BE"/>
@@ -7943,7 +8088,7 @@
       </w:rPr>
     </w:lvl>
   </w:abstractNum>
-  <w:abstractNum w:abstractNumId="33" w15:restartNumberingAfterBreak="0">
+  <w:abstractNum w:abstractNumId="35" w15:restartNumberingAfterBreak="0">
     <w:nsid w:val="7F3C7504"/>
     <w:multiLevelType w:val="hybridMultilevel"/>
     <w:tmpl w:val="B18CEDEC"/>
@@ -8057,28 +8202,28 @@
     </w:lvl>
   </w:abstractNum>
   <w:num w:numId="1">
+    <w:abstractNumId w:val="15"/>
+  </w:num>
+  <w:num w:numId="2">
+    <w:abstractNumId w:val="27"/>
+  </w:num>
+  <w:num w:numId="3">
+    <w:abstractNumId w:val="23"/>
+  </w:num>
+  <w:num w:numId="4">
+    <w:abstractNumId w:val="8"/>
+  </w:num>
+  <w:num w:numId="5">
+    <w:abstractNumId w:val="12"/>
+  </w:num>
+  <w:num w:numId="6">
+    <w:abstractNumId w:val="21"/>
+  </w:num>
+  <w:num w:numId="7">
     <w:abstractNumId w:val="14"/>
   </w:num>
-  <w:num w:numId="2">
-    <w:abstractNumId w:val="25"/>
-  </w:num>
-  <w:num w:numId="3">
-    <w:abstractNumId w:val="21"/>
-  </w:num>
-  <w:num w:numId="4">
-    <w:abstractNumId w:val="7"/>
-  </w:num>
-  <w:num w:numId="5">
-    <w:abstractNumId w:val="11"/>
-  </w:num>
-  <w:num w:numId="6">
-    <w:abstractNumId w:val="19"/>
-  </w:num>
-  <w:num w:numId="7">
-    <w:abstractNumId w:val="13"/>
-  </w:num>
   <w:num w:numId="8">
-    <w:abstractNumId w:val="31"/>
+    <w:abstractNumId w:val="33"/>
   </w:num>
   <w:num w:numId="9">
     <w:abstractNumId w:val="5"/>
@@ -8087,55 +8232,55 @@
     <w:abstractNumId w:val="3"/>
   </w:num>
   <w:num w:numId="11">
-    <w:abstractNumId w:val="26"/>
+    <w:abstractNumId w:val="28"/>
   </w:num>
   <w:num w:numId="12">
-    <w:abstractNumId w:val="32"/>
+    <w:abstractNumId w:val="34"/>
   </w:num>
   <w:num w:numId="13">
-    <w:abstractNumId w:val="16"/>
+    <w:abstractNumId w:val="18"/>
   </w:num>
   <w:num w:numId="14">
     <w:abstractNumId w:val="2"/>
   </w:num>
   <w:num w:numId="15">
-    <w:abstractNumId w:val="9"/>
+    <w:abstractNumId w:val="10"/>
   </w:num>
   <w:num w:numId="16">
     <w:abstractNumId w:val="4"/>
   </w:num>
   <w:num w:numId="17">
-    <w:abstractNumId w:val="18"/>
+    <w:abstractNumId w:val="20"/>
   </w:num>
   <w:num w:numId="18">
-    <w:abstractNumId w:val="8"/>
+    <w:abstractNumId w:val="9"/>
   </w:num>
   <w:num w:numId="19">
-    <w:abstractNumId w:val="29"/>
+    <w:abstractNumId w:val="31"/>
   </w:num>
   <w:num w:numId="20">
-    <w:abstractNumId w:val="20"/>
+    <w:abstractNumId w:val="22"/>
   </w:num>
   <w:num w:numId="21">
+    <w:abstractNumId w:val="32"/>
+  </w:num>
+  <w:num w:numId="22">
     <w:abstractNumId w:val="30"/>
   </w:num>
-  <w:num w:numId="22">
-    <w:abstractNumId w:val="28"/>
-  </w:num>
   <w:num w:numId="23">
-    <w:abstractNumId w:val="12"/>
+    <w:abstractNumId w:val="13"/>
   </w:num>
   <w:num w:numId="24">
+    <w:abstractNumId w:val="19"/>
+  </w:num>
+  <w:num w:numId="25">
+    <w:abstractNumId w:val="25"/>
+  </w:num>
+  <w:num w:numId="26">
     <w:abstractNumId w:val="17"/>
   </w:num>
-  <w:num w:numId="25">
-    <w:abstractNumId w:val="23"/>
-  </w:num>
-  <w:num w:numId="26">
-    <w:abstractNumId w:val="15"/>
-  </w:num>
   <w:num w:numId="27">
-    <w:abstractNumId w:val="24"/>
+    <w:abstractNumId w:val="26"/>
   </w:num>
   <w:num w:numId="28">
     <w:abstractNumId w:val="0"/>
@@ -8144,19 +8289,25 @@
     <w:abstractNumId w:val="1"/>
   </w:num>
   <w:num w:numId="30">
-    <w:abstractNumId w:val="33"/>
+    <w:abstractNumId w:val="35"/>
   </w:num>
   <w:num w:numId="31">
-    <w:abstractNumId w:val="27"/>
+    <w:abstractNumId w:val="29"/>
   </w:num>
   <w:num w:numId="32">
-    <w:abstractNumId w:val="10"/>
+    <w:abstractNumId w:val="11"/>
   </w:num>
   <w:num w:numId="33">
-    <w:abstractNumId w:val="22"/>
+    <w:abstractNumId w:val="24"/>
   </w:num>
   <w:num w:numId="34">
+    <w:abstractNumId w:val="7"/>
+  </w:num>
+  <w:num w:numId="35">
     <w:abstractNumId w:val="6"/>
+  </w:num>
+  <w:num w:numId="36">
+    <w:abstractNumId w:val="16"/>
   </w:num>
   <w:numIdMacAtCleanup w:val="23"/>
 </w:numbering>

</xml_diff>

<commit_message>
Better gates, fixing endless lists of bugs and issues with my old generation ideas
</commit_message>
<xml_diff>
--- a/non_game/[To Do] Rolling in the Sheepe.docx
+++ b/non_game/[To Do] Rolling in the Sheepe.docx
@@ -192,45 +192,15 @@
           <w:bCs/>
           <w:lang w:val="en-US"/>
         </w:rPr>
-        <w:t>Rewrite gate calculation code</w:t>
-      </w:r>
-      <w:r>
-        <w:rPr>
-          <w:lang w:val="en-US"/>
-        </w:rPr>
-        <w:t xml:space="preserve"> (to be way cleaner and better</w:t>
-      </w:r>
-      <w:r>
-        <w:rPr>
-          <w:lang w:val="en-US"/>
-        </w:rPr>
-        <w:t xml:space="preserve"> =&gt; write</w:t>
-      </w:r>
-      <w:r>
-        <w:rPr>
-          <w:lang w:val="en-US"/>
-        </w:rPr>
-        <w:t xml:space="preserve"> single</w:t>
-      </w:r>
-      <w:r>
-        <w:rPr>
-          <w:lang w:val="en-US"/>
-        </w:rPr>
-        <w:t xml:space="preserve"> functions that show my </w:t>
-      </w:r>
-      <w:r>
-        <w:rPr>
-          <w:i/>
-          <w:iCs/>
-          <w:lang w:val="en-US"/>
-        </w:rPr>
-        <w:t>intent</w:t>
-      </w:r>
-      <w:r>
-        <w:rPr>
-          <w:lang w:val="en-US"/>
-        </w:rPr>
-        <w:t>)</w:t>
+        <w:t xml:space="preserve">General </w:t>
+      </w:r>
+      <w:r>
+        <w:rPr>
+          <w:b/>
+          <w:bCs/>
+          <w:lang w:val="en-US"/>
+        </w:rPr>
+        <w:t>stuff</w:t>
       </w:r>
     </w:p>
     <w:p>
@@ -241,42 +211,16 @@
           <w:numId w:val="34"/>
         </w:numPr>
         <w:rPr>
-          <w:lang w:val="en-US"/>
-        </w:rPr>
-      </w:pPr>
-      <w:r>
-        <w:rPr>
-          <w:lang w:val="en-US"/>
-        </w:rPr>
-        <w:t>Save more data inside the Edge object itself?</w:t>
-      </w:r>
-    </w:p>
-    <w:p>
-      <w:pPr>
-        <w:pStyle w:val="ListParagraph"/>
-        <w:numPr>
-          <w:ilvl w:val="1"/>
-          <w:numId w:val="34"/>
-        </w:numPr>
-        <w:rPr>
-          <w:b/>
-          <w:bCs/>
-          <w:lang w:val="en-US"/>
-        </w:rPr>
-      </w:pPr>
-      <w:r>
-        <w:rPr>
-          <w:b/>
-          <w:bCs/>
-          <w:lang w:val="en-US"/>
-        </w:rPr>
-        <w:t>IDEA:</w:t>
-      </w:r>
-      <w:r>
-        <w:rPr>
-          <w:lang w:val="en-US"/>
-        </w:rPr>
-        <w:t xml:space="preserve"> when placing the new room, immediately open any edge with access to (half)open tile. Save this as “must_open” or something, so it’s never closed.</w:t>
+          <w:b/>
+          <w:bCs/>
+          <w:lang w:val="en-US"/>
+        </w:rPr>
+      </w:pPr>
+      <w:r>
+        <w:rPr>
+          <w:lang w:val="en-US"/>
+        </w:rPr>
+        <w:t xml:space="preserve">Teleporters </w:t>
       </w:r>
     </w:p>
     <w:p>
@@ -287,40 +231,28 @@
           <w:numId w:val="34"/>
         </w:numPr>
         <w:rPr>
-          <w:lang w:val="en-US"/>
-        </w:rPr>
-      </w:pPr>
-      <w:r>
-        <w:rPr>
-          <w:lang w:val="en-US"/>
-        </w:rPr>
-        <w:t>Then</w:t>
-      </w:r>
-      <w:r>
-        <w:rPr>
-          <w:lang w:val="en-US"/>
-        </w:rPr>
-        <w:t>, in “finish_in_hindsight”</w:t>
-      </w:r>
-      <w:r>
-        <w:rPr>
-          <w:lang w:val="en-US"/>
-        </w:rPr>
-        <w:t xml:space="preserve">, we turn any other edge with access to (half)open into gates/borders, </w:t>
-      </w:r>
-      <w:r>
-        <w:rPr>
-          <w:i/>
-          <w:iCs/>
-          <w:lang w:val="en-US"/>
-        </w:rPr>
-        <w:t>except the must_open</w:t>
-      </w:r>
-      <w:r>
-        <w:rPr>
-          <w:lang w:val="en-US"/>
-        </w:rPr>
-        <w:t>.</w:t>
+          <w:b/>
+          <w:bCs/>
+          <w:lang w:val="en-US"/>
+        </w:rPr>
+      </w:pPr>
+      <w:r>
+        <w:rPr>
+          <w:lang w:val="en-US"/>
+        </w:rPr>
+        <w:t xml:space="preserve">Update label to use the general scene (outline, </w:t>
+      </w:r>
+      <w:r>
+        <w:rPr>
+          <w:lang w:val="en-US"/>
+        </w:rPr>
+        <w:t xml:space="preserve">bigger, </w:t>
+      </w:r>
+      <w:r>
+        <w:rPr>
+          <w:lang w:val="en-US"/>
+        </w:rPr>
+        <w:t>tweens on update, etc.)</w:t>
       </w:r>
     </w:p>
     <w:p>
@@ -331,22 +263,94 @@
           <w:numId w:val="34"/>
         </w:numPr>
         <w:rPr>
-          <w:lang w:val="en-US"/>
-        </w:rPr>
-      </w:pPr>
-      <w:r>
-        <w:rPr>
-          <w:b/>
-          <w:bCs/>
-          <w:lang w:val="en-US"/>
-        </w:rPr>
-        <w:t xml:space="preserve">THE PROBLEM IS, </w:t>
-      </w:r>
-      <w:r>
-        <w:rPr>
-          <w:lang w:val="en-US"/>
-        </w:rPr>
-        <w:t>that I just don’t have any certainty about what the bitmask/room layout is doing. Even the old edges, connecting to previous room, might change at some point.</w:t>
+          <w:b/>
+          <w:bCs/>
+          <w:lang w:val="en-US"/>
+        </w:rPr>
+      </w:pPr>
+      <w:r>
+        <w:rPr>
+          <w:lang w:val="en-US"/>
+        </w:rPr>
+        <w:t>The “old_room” isn’t properly reset to null after teleporting, sometimes?</w:t>
+      </w:r>
+    </w:p>
+    <w:p>
+      <w:pPr>
+        <w:rPr>
+          <w:b/>
+          <w:bCs/>
+          <w:lang w:val="en-US"/>
+        </w:rPr>
+      </w:pPr>
+    </w:p>
+    <w:p>
+      <w:pPr>
+        <w:rPr>
+          <w:b/>
+          <w:bCs/>
+          <w:lang w:val="en-US"/>
+        </w:rPr>
+      </w:pPr>
+      <w:r>
+        <w:rPr>
+          <w:b/>
+          <w:bCs/>
+          <w:lang w:val="en-US"/>
+        </w:rPr>
+        <w:t>ESSENTIAL BUGS</w:t>
+      </w:r>
+    </w:p>
+    <w:p>
+      <w:pPr>
+        <w:pStyle w:val="ListParagraph"/>
+        <w:numPr>
+          <w:ilvl w:val="0"/>
+          <w:numId w:val="46"/>
+        </w:numPr>
+        <w:rPr>
+          <w:lang w:val="en-US"/>
+        </w:rPr>
+      </w:pPr>
+      <w:r>
+        <w:rPr>
+          <w:lang w:val="en-US"/>
+        </w:rPr>
+        <w:t xml:space="preserve">REMOVING AT BACK: Whenever we </w:t>
+      </w:r>
+      <w:r>
+        <w:rPr>
+          <w:i/>
+          <w:iCs/>
+          <w:lang w:val="en-US"/>
+        </w:rPr>
+        <w:t>backtracked</w:t>
+      </w:r>
+      <w:r>
+        <w:rPr>
+          <w:lang w:val="en-US"/>
+        </w:rPr>
+        <w:t xml:space="preserve">, stop removing old rooms until all players are </w:t>
+      </w:r>
+      <w:r>
+        <w:rPr>
+          <w:i/>
+          <w:iCs/>
+          <w:lang w:val="en-US"/>
+        </w:rPr>
+        <w:t>past</w:t>
+      </w:r>
+      <w:r>
+        <w:rPr>
+          <w:lang w:val="en-US"/>
+        </w:rPr>
+        <w:t xml:space="preserve"> the backtrack point. How to code this well?</w:t>
+      </w:r>
+      <w:r>
+        <w:rPr>
+          <w:lang w:val="en-US"/>
+        </w:rPr>
+        <w:t>??</w:t>
       </w:r>
     </w:p>
     <w:p>
@@ -354,7 +358,7 @@
         <w:pStyle w:val="ListParagraph"/>
         <w:numPr>
           <w:ilvl w:val="1"/>
-          <w:numId w:val="34"/>
+          <w:numId w:val="46"/>
         </w:numPr>
         <w:rPr>
           <w:lang w:val="en-US"/>
@@ -364,27 +368,13 @@
         <w:rPr>
           <w:lang w:val="en-US"/>
         </w:rPr>
-        <w:t xml:space="preserve">Only create edges </w:t>
-      </w:r>
-      <w:r>
-        <w:rPr>
-          <w:i/>
-          <w:iCs/>
-          <w:lang w:val="en-US"/>
-        </w:rPr>
-        <w:t>where needed</w:t>
-      </w:r>
-      <w:r>
-        <w:rPr>
-          <w:lang w:val="en-US"/>
-        </w:rPr>
-        <w:t>, instead of doing the whole room?</w:t>
-      </w:r>
-      <w:r>
-        <w:rPr>
-          <w:lang w:val="en-US"/>
-        </w:rPr>
-        <w:t xml:space="preserve"> (Nah, might make the “soft open” harder to do.)</w:t>
+        <w:t xml:space="preserve">Whenever we backtrack, save </w:t>
+      </w:r>
+      <w:r>
+        <w:rPr>
+          <w:lang w:val="en-US"/>
+        </w:rPr>
+        <w:t>it on the prev_room (“part_of_backtrack”)</w:t>
       </w:r>
     </w:p>
     <w:p>
@@ -392,7 +382,7 @@
         <w:pStyle w:val="ListParagraph"/>
         <w:numPr>
           <w:ilvl w:val="1"/>
-          <w:numId w:val="34"/>
+          <w:numId w:val="46"/>
         </w:numPr>
         <w:rPr>
           <w:lang w:val="en-US"/>
@@ -402,45 +392,7 @@
         <w:rPr>
           <w:lang w:val="en-US"/>
         </w:rPr>
-        <w:t xml:space="preserve">Also </w:t>
-      </w:r>
-      <w:r>
-        <w:rPr>
-          <w:lang w:val="en-US"/>
-        </w:rPr>
-        <w:t xml:space="preserve">add </w:t>
-      </w:r>
-      <w:r>
-        <w:rPr>
-          <w:b/>
-          <w:bCs/>
-          <w:lang w:val="en-US"/>
-        </w:rPr>
-        <w:t xml:space="preserve">certainty of connection </w:t>
-      </w:r>
-      <w:r>
-        <w:rPr>
-          <w:lang w:val="en-US"/>
-        </w:rPr>
-        <w:t>c</w:t>
-      </w:r>
-      <w:r>
-        <w:rPr>
-          <w:lang w:val="en-US"/>
-        </w:rPr>
-        <w:t>ode</w:t>
-      </w:r>
-      <w:r>
-        <w:rPr>
-          <w:lang w:val="en-US"/>
-        </w:rPr>
-        <w:t>?</w:t>
-      </w:r>
-      <w:r>
-        <w:rPr>
-          <w:lang w:val="en-US"/>
-        </w:rPr>
-        <w:t xml:space="preserve"> Check the tiles on the </w:t>
+        <w:t xml:space="preserve">When we find the room of the trailing player, </w:t>
       </w:r>
       <w:r>
         <w:rPr>
@@ -448,435 +400,36 @@
           <w:iCs/>
           <w:lang w:val="en-US"/>
         </w:rPr>
-        <w:t>“new side”</w:t>
-      </w:r>
-      <w:r>
-        <w:rPr>
-          <w:lang w:val="en-US"/>
-        </w:rPr>
-        <w:t xml:space="preserve"> of the room, make sure there’s an opening?</w:t>
-      </w:r>
-    </w:p>
-    <w:p>
-      <w:pPr>
-        <w:pStyle w:val="ListParagraph"/>
-        <w:numPr>
-          <w:ilvl w:val="1"/>
-          <w:numId w:val="34"/>
-        </w:numPr>
-        <w:rPr>
-          <w:lang w:val="en-US"/>
-        </w:rPr>
-      </w:pPr>
-      <w:r>
-        <w:rPr>
-          <w:lang w:val="en-US"/>
-        </w:rPr>
-        <w:t>Just don’t give teleporter</w:t>
-      </w:r>
-      <w:r>
-        <w:rPr>
-          <w:lang w:val="en-US"/>
-        </w:rPr>
-        <w:t>s</w:t>
-      </w:r>
-      <w:r>
-        <w:rPr>
-          <w:lang w:val="en-US"/>
-        </w:rPr>
-        <w:t xml:space="preserve"> a border?</w:t>
-      </w:r>
-    </w:p>
-    <w:p>
-      <w:pPr>
-        <w:pStyle w:val="ListParagraph"/>
-        <w:numPr>
-          <w:ilvl w:val="0"/>
-          <w:numId w:val="34"/>
-        </w:numPr>
-        <w:rPr>
-          <w:b/>
-          <w:bCs/>
-          <w:lang w:val="en-US"/>
-        </w:rPr>
-      </w:pPr>
-      <w:r>
-        <w:rPr>
-          <w:b/>
-          <w:bCs/>
-          <w:lang w:val="en-US"/>
-        </w:rPr>
-        <w:t xml:space="preserve">General </w:t>
-      </w:r>
-      <w:r>
-        <w:rPr>
-          <w:b/>
-          <w:bCs/>
-          <w:lang w:val="en-US"/>
-        </w:rPr>
-        <w:t>stuff</w:t>
-      </w:r>
-    </w:p>
-    <w:p>
-      <w:pPr>
-        <w:pStyle w:val="ListParagraph"/>
-        <w:numPr>
-          <w:ilvl w:val="1"/>
-          <w:numId w:val="34"/>
-        </w:numPr>
-        <w:rPr>
-          <w:b/>
-          <w:bCs/>
-          <w:lang w:val="en-US"/>
-        </w:rPr>
-      </w:pPr>
-      <w:r>
-        <w:rPr>
-          <w:lang w:val="en-US"/>
-        </w:rPr>
-        <w:t xml:space="preserve">Also take probability into account when randomly </w:t>
-      </w:r>
-      <w:r>
-        <w:rPr>
-          <w:i/>
-          <w:iCs/>
-          <w:lang w:val="en-US"/>
-        </w:rPr>
-        <w:t>selecting</w:t>
-      </w:r>
-      <w:r>
-        <w:rPr>
-          <w:lang w:val="en-US"/>
-        </w:rPr>
-        <w:t xml:space="preserve"> stuff.</w:t>
-      </w:r>
-    </w:p>
-    <w:p>
-      <w:pPr>
-        <w:pStyle w:val="ListParagraph"/>
-        <w:numPr>
-          <w:ilvl w:val="2"/>
-          <w:numId w:val="34"/>
-        </w:numPr>
-        <w:rPr>
-          <w:b/>
-          <w:bCs/>
-          <w:lang w:val="en-US"/>
-        </w:rPr>
-      </w:pPr>
-      <w:r>
-        <w:rPr>
-          <w:lang w:val="en-US"/>
-        </w:rPr>
-        <w:t>While drawing the original list, save a final probability in “final_prob”? Or is that a bad idea?</w:t>
-      </w:r>
-    </w:p>
-    <w:p>
-      <w:pPr>
-        <w:pStyle w:val="ListParagraph"/>
-        <w:numPr>
-          <w:ilvl w:val="2"/>
-          <w:numId w:val="34"/>
-        </w:numPr>
-        <w:rPr>
-          <w:b/>
-          <w:bCs/>
-          <w:lang w:val="en-US"/>
-        </w:rPr>
-      </w:pPr>
-      <w:r>
-        <w:rPr>
-          <w:lang w:val="en-US"/>
-        </w:rPr>
-        <w:t>Meh, instead repurpose the “draw_list_weighted” for the other random draws as well</w:t>
-      </w:r>
-    </w:p>
-    <w:p>
-      <w:pPr>
-        <w:pStyle w:val="ListParagraph"/>
-        <w:numPr>
-          <w:ilvl w:val="1"/>
-          <w:numId w:val="34"/>
-        </w:numPr>
-        <w:rPr>
-          <w:b/>
-          <w:bCs/>
-          <w:lang w:val="en-US"/>
-        </w:rPr>
-      </w:pPr>
-      <w:r>
-        <w:rPr>
-          <w:b/>
-          <w:bCs/>
-          <w:lang w:val="en-US"/>
-        </w:rPr>
-        <w:t>Slightly stronger gravity, and weaker jump.</w:t>
-      </w:r>
-      <w:r>
-        <w:rPr>
-          <w:lang w:val="en-US"/>
-        </w:rPr>
-        <w:t xml:space="preserve"> (Would lead to better friction with the floor, and less bumping your head against the ceiling. Check if rolling force needs an adjustment as well then.)</w:t>
-      </w:r>
-    </w:p>
-    <w:p>
-      <w:pPr>
-        <w:pStyle w:val="ListParagraph"/>
-        <w:numPr>
-          <w:ilvl w:val="1"/>
-          <w:numId w:val="34"/>
-        </w:numPr>
-        <w:rPr>
-          <w:b/>
-          <w:bCs/>
-          <w:lang w:val="en-US"/>
-        </w:rPr>
-      </w:pPr>
-      <w:r>
-        <w:rPr>
-          <w:lang w:val="en-US"/>
-        </w:rPr>
-        <w:t>“</w:t>
-      </w:r>
-      <w:r>
-        <w:rPr>
-          <w:lang w:val="en-US"/>
-        </w:rPr>
-        <w:t>IS EVERYTHING TAUGHT?!</w:t>
-      </w:r>
-      <w:r>
-        <w:rPr>
-          <w:lang w:val="en-US"/>
-        </w:rPr>
-        <w:t>”</w:t>
-      </w:r>
-      <w:r>
-        <w:rPr>
-          <w:lang w:val="en-US"/>
-        </w:rPr>
-        <w:t xml:space="preserve"> Not working, so it seems.</w:t>
-      </w:r>
-    </w:p>
-    <w:p>
-      <w:pPr>
-        <w:pStyle w:val="ListParagraph"/>
-        <w:numPr>
-          <w:ilvl w:val="2"/>
-          <w:numId w:val="34"/>
-        </w:numPr>
-        <w:rPr>
-          <w:b/>
-          <w:bCs/>
-          <w:lang w:val="en-US"/>
-        </w:rPr>
-      </w:pPr>
-      <w:r>
-        <w:rPr>
-          <w:lang w:val="en-US"/>
-        </w:rPr>
-        <w:t xml:space="preserve">Write an easy way to test </w:t>
-      </w:r>
-      <w:r>
-        <w:rPr>
-          <w:i/>
-          <w:iCs/>
-          <w:lang w:val="en-US"/>
-        </w:rPr>
-        <w:t>extremely short levels</w:t>
-      </w:r>
-      <w:r>
-        <w:rPr>
-          <w:lang w:val="en-US"/>
-        </w:rPr>
-        <w:t>.</w:t>
-      </w:r>
-    </w:p>
-    <w:p>
-      <w:pPr>
-        <w:pStyle w:val="ListParagraph"/>
-        <w:numPr>
-          <w:ilvl w:val="1"/>
-          <w:numId w:val="34"/>
-        </w:numPr>
-        <w:rPr>
-          <w:b/>
-          <w:bCs/>
-          <w:lang w:val="en-US"/>
-        </w:rPr>
-      </w:pPr>
-      <w:r>
-        <w:rPr>
-          <w:b/>
-          <w:bCs/>
-          <w:lang w:val="en-US"/>
-        </w:rPr>
-        <w:t>“BUTTON LOCK” =&gt;</w:t>
-      </w:r>
-      <w:r>
-        <w:rPr>
-          <w:lang w:val="en-US"/>
-        </w:rPr>
-        <w:t xml:space="preserve"> count is sometimes off (sometimes </w:t>
-      </w:r>
-      <w:r>
-        <w:rPr>
-          <w:i/>
-          <w:iCs/>
-          <w:lang w:val="en-US"/>
-        </w:rPr>
-        <w:t>way off</w:t>
-      </w:r>
-      <w:r>
-        <w:rPr>
-          <w:lang w:val="en-US"/>
-        </w:rPr>
-        <w:t>). Step 1: forbid erasing buttons, even if they float. Step 2: figure out if something else is wrong</w:t>
-      </w:r>
-      <w:r>
-        <w:rPr>
-          <w:lang w:val="en-US"/>
-        </w:rPr>
-        <w:t xml:space="preserve"> during button spawning</w:t>
-      </w:r>
-      <w:r>
-        <w:rPr>
-          <w:lang w:val="en-US"/>
-        </w:rPr>
-        <w:t>. (Maybe they just assume placement was fine, even though it might not be?)</w:t>
-      </w:r>
-    </w:p>
-    <w:p>
-      <w:pPr>
-        <w:pStyle w:val="ListParagraph"/>
-        <w:numPr>
-          <w:ilvl w:val="2"/>
-          <w:numId w:val="34"/>
-        </w:numPr>
-        <w:rPr>
-          <w:lang w:val="en-US"/>
-        </w:rPr>
-      </w:pPr>
-      <w:r>
-        <w:rPr>
-          <w:lang w:val="en-US"/>
-        </w:rPr>
-        <w:t>Also</w:t>
-      </w:r>
-      <w:r>
-        <w:rPr>
-          <w:lang w:val="en-US"/>
-        </w:rPr>
-        <w:t xml:space="preserve">, </w:t>
-      </w:r>
-      <w:r>
-        <w:rPr>
-          <w:i/>
-          <w:iCs/>
-          <w:lang w:val="en-US"/>
-        </w:rPr>
-        <w:t>pressing</w:t>
-      </w:r>
-      <w:r>
-        <w:rPr>
-          <w:lang w:val="en-US"/>
-        </w:rPr>
-        <w:t xml:space="preserve"> the button isn’t as precise as I’d like …</w:t>
-      </w:r>
-    </w:p>
-    <w:p>
-      <w:pPr>
-        <w:pStyle w:val="ListParagraph"/>
-        <w:numPr>
-          <w:ilvl w:val="2"/>
-          <w:numId w:val="34"/>
-        </w:numPr>
-        <w:rPr>
-          <w:lang w:val="en-US"/>
-        </w:rPr>
-      </w:pPr>
-      <w:r>
-        <w:rPr>
-          <w:b/>
-          <w:bCs/>
-          <w:lang w:val="en-US"/>
-        </w:rPr>
-        <w:t>IDEA: Simply set the “num_buttons_to_place” to the size of special_elements array?</w:t>
-      </w:r>
-      <w:r>
-        <w:rPr>
-          <w:lang w:val="en-US"/>
-        </w:rPr>
-        <w:t xml:space="preserve"> (So update any time one is removed? AAAAARGH NO WON’T WORK, as then it would also do that for real removals</w:t>
-      </w:r>
-    </w:p>
-    <w:p>
-      <w:pPr>
-        <w:pStyle w:val="ListParagraph"/>
-        <w:numPr>
-          <w:ilvl w:val="1"/>
-          <w:numId w:val="34"/>
-        </w:numPr>
-        <w:rPr>
-          <w:b/>
-          <w:bCs/>
-          <w:lang w:val="en-US"/>
-        </w:rPr>
-      </w:pPr>
-      <w:r>
-        <w:rPr>
-          <w:lang w:val="en-US"/>
-        </w:rPr>
-        <w:t xml:space="preserve">Teleporters </w:t>
-      </w:r>
-      <w:r>
-        <w:rPr>
-          <w:lang w:val="en-US"/>
-        </w:rPr>
-        <w:t>=&gt; make less likely on tutorial course + more robust implementation?</w:t>
-      </w:r>
-    </w:p>
-    <w:p>
-      <w:pPr>
-        <w:pStyle w:val="ListParagraph"/>
-        <w:numPr>
-          <w:ilvl w:val="1"/>
-          <w:numId w:val="34"/>
-        </w:numPr>
-        <w:rPr>
-          <w:b/>
-          <w:bCs/>
-          <w:lang w:val="en-US"/>
-        </w:rPr>
-      </w:pPr>
-      <w:r>
-        <w:rPr>
-          <w:lang w:val="en-US"/>
-        </w:rPr>
-        <w:t>Test on controller.</w:t>
-      </w:r>
-    </w:p>
-    <w:p>
-      <w:pPr>
-        <w:rPr>
-          <w:b/>
-          <w:bCs/>
-          <w:lang w:val="en-US"/>
-        </w:rPr>
-      </w:pPr>
-    </w:p>
-    <w:p>
-      <w:pPr>
-        <w:rPr>
-          <w:lang w:val="en-US"/>
-        </w:rPr>
-      </w:pPr>
-      <w:r>
-        <w:rPr>
-          <w:b/>
-          <w:bCs/>
-          <w:lang w:val="en-US"/>
-        </w:rPr>
-        <w:lastRenderedPageBreak/>
+        <w:t>walk back along the path to see if there’s a backtrack point somewhere</w:t>
+      </w:r>
+      <w:r>
+        <w:rPr>
+          <w:lang w:val="en-US"/>
+        </w:rPr>
+        <w:t>. If so, set “trailing index” to that value. (Ensuring those older rooms aren’t removed yet.)</w:t>
+      </w:r>
+    </w:p>
+    <w:p>
+      <w:pPr>
+        <w:rPr>
+          <w:b/>
+          <w:bCs/>
+          <w:lang w:val="en-US"/>
+        </w:rPr>
+      </w:pPr>
+    </w:p>
+    <w:p>
+      <w:pPr>
+        <w:rPr>
+          <w:lang w:val="en-US"/>
+        </w:rPr>
+      </w:pPr>
+      <w:r>
+        <w:rPr>
+          <w:b/>
+          <w:bCs/>
+          <w:lang w:val="en-US"/>
+        </w:rPr>
         <w:t>0</w:t>
       </w:r>
       <w:r>
@@ -1810,13 +1363,586 @@
           <w:bCs/>
           <w:lang w:val="en-US"/>
         </w:rPr>
+        <w:t>REMOVE:</w:t>
+      </w:r>
+      <w:r>
+        <w:rPr>
+          <w:lang w:val="en-US"/>
+        </w:rPr>
+        <w:t xml:space="preserve"> The spiderman item =&gt; really adds nothing useful.</w:t>
+      </w:r>
+    </w:p>
+    <w:p>
+      <w:pPr>
+        <w:rPr>
+          <w:lang w:val="en-US"/>
+        </w:rPr>
+      </w:pPr>
+      <w:r>
+        <w:rPr>
+          <w:b/>
+          <w:bCs/>
+          <w:lang w:val="en-US"/>
+        </w:rPr>
+        <w:t>REMOVE/MODIFY:</w:t>
+      </w:r>
+      <w:r>
+        <w:rPr>
+          <w:lang w:val="en-US"/>
+        </w:rPr>
+        <w:t xml:space="preserve"> The invincibility item? What does </w:t>
+      </w:r>
+      <w:r>
+        <w:rPr>
+          <w:i/>
+          <w:iCs/>
+          <w:lang w:val="en-US"/>
+        </w:rPr>
+        <w:t>that</w:t>
+      </w:r>
+      <w:r>
+        <w:rPr>
+          <w:lang w:val="en-US"/>
+        </w:rPr>
+        <w:t xml:space="preserve"> do?</w:t>
+      </w:r>
+    </w:p>
+    <w:p>
+      <w:pPr>
+        <w:ind w:left="708"/>
+        <w:rPr>
+          <w:lang w:val="en-US"/>
+        </w:rPr>
+      </w:pPr>
+      <w:r>
+        <w:rPr>
+          <w:lang w:val="en-US"/>
+        </w:rPr>
+        <w:t xml:space="preserve">=&gt; Maybe these items should </w:t>
+      </w:r>
+      <w:r>
+        <w:rPr>
+          <w:i/>
+          <w:iCs/>
+          <w:lang w:val="en-US"/>
+        </w:rPr>
+        <w:t>all</w:t>
+      </w:r>
+      <w:r>
+        <w:rPr>
+          <w:lang w:val="en-US"/>
+        </w:rPr>
+        <w:t xml:space="preserve"> cast a beam, like the laser. (If not a beam, then at least exactly one </w:t>
+      </w:r>
+      <w:r>
+        <w:rPr>
+          <w:i/>
+          <w:iCs/>
+          <w:lang w:val="en-US"/>
+        </w:rPr>
+        <w:t>rectangle</w:t>
+      </w:r>
+      <w:r>
+        <w:rPr>
+          <w:lang w:val="en-US"/>
+        </w:rPr>
+        <w:t xml:space="preserve"> above it.)</w:t>
+      </w:r>
+    </w:p>
+    <w:p>
+      <w:pPr>
+        <w:ind w:left="708"/>
+        <w:rPr>
+          <w:lang w:val="en-US"/>
+        </w:rPr>
+      </w:pPr>
+      <w:r>
+        <w:rPr>
+          <w:lang w:val="en-US"/>
+        </w:rPr>
+        <w:t xml:space="preserve">=&gt; This can then be re-used in </w:t>
+      </w:r>
+      <w:r>
+        <w:rPr>
+          <w:i/>
+          <w:iCs/>
+          <w:lang w:val="en-US"/>
+        </w:rPr>
+        <w:t>many</w:t>
+      </w:r>
+      <w:r>
+        <w:rPr>
+          <w:lang w:val="en-US"/>
+        </w:rPr>
+        <w:t xml:space="preserve"> items, if I make it general</w:t>
+      </w:r>
+    </w:p>
+    <w:p>
+      <w:pPr>
+        <w:rPr>
+          <w:lang w:val="en-US"/>
+        </w:rPr>
+      </w:pPr>
+    </w:p>
+    <w:p>
+      <w:pPr>
+        <w:rPr>
+          <w:lang w:val="en-US"/>
+        </w:rPr>
+      </w:pPr>
+    </w:p>
+    <w:p>
+      <w:pPr>
+        <w:pStyle w:val="Heading2"/>
+      </w:pPr>
+      <w:r>
+        <w:lastRenderedPageBreak/>
+        <w:t>Re-Test</w:t>
+      </w:r>
+    </w:p>
+    <w:p>
+      <w:pPr>
+        <w:pStyle w:val="ListParagraph"/>
+        <w:numPr>
+          <w:ilvl w:val="0"/>
+          <w:numId w:val="44"/>
+        </w:numPr>
+        <w:rPr>
+          <w:lang w:val="en-US"/>
+        </w:rPr>
+      </w:pPr>
+      <w:r>
+        <w:rPr>
+          <w:lang w:val="en-US"/>
+        </w:rPr>
+        <w:t>Glueing</w:t>
+      </w:r>
+    </w:p>
+    <w:p>
+      <w:pPr>
+        <w:pStyle w:val="ListParagraph"/>
+        <w:numPr>
+          <w:ilvl w:val="0"/>
+          <w:numId w:val="44"/>
+        </w:numPr>
+        <w:rPr>
+          <w:lang w:val="en-US"/>
+        </w:rPr>
+      </w:pPr>
+      <w:r>
+        <w:rPr>
+          <w:lang w:val="en-US"/>
+        </w:rPr>
+        <w:t>Reverse Controls</w:t>
+      </w:r>
+    </w:p>
+    <w:p>
+      <w:pPr>
+        <w:pStyle w:val="ListParagraph"/>
+        <w:numPr>
+          <w:ilvl w:val="0"/>
+          <w:numId w:val="44"/>
+        </w:numPr>
+        <w:rPr>
+          <w:lang w:val="en-US"/>
+        </w:rPr>
+      </w:pPr>
+      <w:r>
+        <w:rPr>
+          <w:lang w:val="en-US"/>
+        </w:rPr>
+        <w:t>No-Holes</w:t>
+      </w:r>
+    </w:p>
+    <w:p>
+      <w:pPr>
+        <w:rPr>
+          <w:lang w:val="en-US"/>
+        </w:rPr>
+      </w:pPr>
+    </w:p>
+    <w:p>
+      <w:pPr>
+        <w:pStyle w:val="Heading2"/>
+      </w:pPr>
+      <w:r>
+        <w:t>General Gameplay</w:t>
+      </w:r>
+    </w:p>
+    <w:p>
+      <w:pPr>
+        <w:pStyle w:val="ListParagraph"/>
+        <w:numPr>
+          <w:ilvl w:val="0"/>
+          <w:numId w:val="25"/>
+        </w:numPr>
+        <w:rPr>
+          <w:lang w:val="en-US"/>
+        </w:rPr>
+      </w:pPr>
+      <w:r>
+        <w:rPr>
+          <w:lang w:val="en-US"/>
+        </w:rPr>
+        <w:t xml:space="preserve">Don’t forget to turn on the </w:t>
+      </w:r>
+      <w:r>
+        <w:rPr>
+          <w:b/>
+          <w:bCs/>
+          <w:lang w:val="en-US"/>
+        </w:rPr>
+        <w:t>fog</w:t>
+      </w:r>
+      <w:r>
+        <w:rPr>
+          <w:lang w:val="en-US"/>
+        </w:rPr>
+        <w:t xml:space="preserve"> again + test if it’s even an addition anymore</w:t>
+      </w:r>
+    </w:p>
+    <w:p>
+      <w:pPr>
+        <w:spacing w:after="160" w:line="259" w:lineRule="auto"/>
+        <w:rPr>
+          <w:rFonts w:ascii="HAMMOCK Black" w:eastAsiaTheme="majorEastAsia" w:hAnsi="HAMMOCK Black" w:cstheme="majorBidi"/>
+          <w:sz w:val="96"/>
+          <w:szCs w:val="96"/>
+          <w:lang w:val="en-US"/>
+        </w:rPr>
+      </w:pPr>
+      <w:r>
+        <w:rPr>
+          <w:lang w:val="en-US"/>
+        </w:rPr>
+        <w:br w:type="page"/>
+      </w:r>
+    </w:p>
+    <w:p>
+      <w:pPr>
+        <w:pStyle w:val="Heading1"/>
+      </w:pPr>
+      <w:r>
+        <w:lastRenderedPageBreak/>
+        <w:t>Future To Do</w:t>
+      </w:r>
+    </w:p>
+    <w:p>
+      <w:pPr>
+        <w:rPr>
+          <w:lang w:val="en-US"/>
+        </w:rPr>
+      </w:pPr>
+    </w:p>
+    <w:p>
+      <w:pPr>
+        <w:rPr>
+          <w:lang w:val="en-US"/>
+        </w:rPr>
+      </w:pPr>
+      <w:r>
+        <w:rPr>
+          <w:b/>
+          <w:bCs/>
+          <w:lang w:val="en-US"/>
+        </w:rPr>
+        <w:t xml:space="preserve">Simple Generation mode (used in tutorial course): </w:t>
+      </w:r>
+      <w:r>
+        <w:rPr>
+          <w:lang w:val="en-US"/>
+        </w:rPr>
+        <w:t>Add more control over first few rooms</w:t>
+      </w:r>
+      <w:r>
+        <w:rPr>
+          <w:lang w:val="en-US"/>
+        </w:rPr>
+        <w:t>. (Keep flat, ensure a jump is needed, etcetera.)</w:t>
+      </w:r>
+    </w:p>
+    <w:p>
+      <w:pPr>
+        <w:rPr>
+          <w:lang w:val="en-US"/>
+        </w:rPr>
+      </w:pPr>
+    </w:p>
+    <w:p>
+      <w:pPr>
+        <w:rPr>
+          <w:lang w:val="en-US"/>
+        </w:rPr>
+      </w:pPr>
+      <w:r>
+        <w:rPr>
+          <w:b/>
+          <w:bCs/>
+          <w:lang w:val="en-US"/>
+        </w:rPr>
+        <w:t>Better labels</w:t>
+      </w:r>
+      <w:r>
+        <w:rPr>
+          <w:lang w:val="en-US"/>
+        </w:rPr>
+        <w:t xml:space="preserve"> =&gt; somehow, ensure they are placed </w:t>
+      </w:r>
+      <w:r>
+        <w:rPr>
+          <w:i/>
+          <w:iCs/>
+          <w:lang w:val="en-US"/>
+        </w:rPr>
+        <w:t>within the room</w:t>
+      </w:r>
+      <w:r>
+        <w:rPr>
+          <w:lang w:val="en-US"/>
+        </w:rPr>
+        <w:t xml:space="preserve"> and without </w:t>
+      </w:r>
+      <w:r>
+        <w:rPr>
+          <w:i/>
+          <w:iCs/>
+          <w:lang w:val="en-US"/>
+        </w:rPr>
+        <w:t>overlapping important stuff</w:t>
+      </w:r>
+      <w:r>
+        <w:rPr>
+          <w:lang w:val="en-US"/>
+        </w:rPr>
+        <w:t>.</w:t>
+      </w:r>
+    </w:p>
+    <w:p>
+      <w:pPr>
+        <w:rPr>
+          <w:lang w:val="en-US"/>
+        </w:rPr>
+      </w:pPr>
+    </w:p>
+    <w:p>
+      <w:pPr>
+        <w:rPr>
+          <w:lang w:val="en-US"/>
+        </w:rPr>
+      </w:pPr>
+      <w:r>
+        <w:rPr>
+          <w:b/>
+          <w:bCs/>
+          <w:lang w:val="en-US"/>
+        </w:rPr>
+        <w:t>Magnet</w:t>
+      </w:r>
+      <w:r>
+        <w:rPr>
+          <w:b/>
+          <w:bCs/>
+          <w:lang w:val="en-US"/>
+        </w:rPr>
+        <w:t xml:space="preserve"> particle/visual</w:t>
+      </w:r>
+      <w:r>
+        <w:rPr>
+          <w:b/>
+          <w:bCs/>
+          <w:lang w:val="en-US"/>
+        </w:rPr>
+        <w:t xml:space="preserve"> =&gt; </w:t>
+      </w:r>
+      <w:r>
+        <w:rPr>
+          <w:lang w:val="en-US"/>
+        </w:rPr>
+        <w:t>create white circle moving inward?</w:t>
+      </w:r>
+    </w:p>
+    <w:p>
+      <w:pPr>
+        <w:rPr>
+          <w:b/>
+          <w:bCs/>
+          <w:lang w:val="en-US"/>
+        </w:rPr>
+      </w:pPr>
+      <w:r>
+        <w:rPr>
+          <w:b/>
+          <w:bCs/>
+          <w:lang w:val="en-US"/>
+        </w:rPr>
+        <w:t xml:space="preserve">Shape </w:t>
+      </w:r>
+      <w:r>
+        <w:rPr>
+          <w:b/>
+          <w:bCs/>
+          <w:lang w:val="en-US"/>
+        </w:rPr>
+        <w:t>change particle/visual?</w:t>
+      </w:r>
+    </w:p>
+    <w:p>
+      <w:pPr>
+        <w:rPr>
+          <w:b/>
+          <w:bCs/>
+          <w:lang w:val="en-US"/>
+        </w:rPr>
+      </w:pPr>
+    </w:p>
+    <w:p>
+      <w:pPr>
+        <w:rPr>
+          <w:lang w:val="en-US"/>
+        </w:rPr>
+      </w:pPr>
+      <w:r>
+        <w:rPr>
+          <w:strike/>
+          <w:lang w:val="en-US"/>
+        </w:rPr>
+        <w:t xml:space="preserve">When you are a non-standard shape, make the timers (for rounding/malforming) a bit </w:t>
+      </w:r>
+      <w:r>
+        <w:rPr>
+          <w:i/>
+          <w:iCs/>
+          <w:strike/>
+          <w:lang w:val="en-US"/>
+        </w:rPr>
+        <w:t>longer</w:t>
+      </w:r>
+      <w:r>
+        <w:rPr>
+          <w:strike/>
+          <w:lang w:val="en-US"/>
+        </w:rPr>
+        <w:t>, so you stay in that form for a while.</w:t>
+      </w:r>
+      <w:r>
+        <w:rPr>
+          <w:lang w:val="en-US"/>
+        </w:rPr>
+        <w:t xml:space="preserve"> =&gt; probably a bad idea, as it’s hard enough as it is, and it would just frustrate players with no way out</w:t>
+      </w:r>
+    </w:p>
+    <w:p>
+      <w:pPr>
+        <w:rPr>
+          <w:lang w:val="en-US"/>
+        </w:rPr>
+      </w:pPr>
+    </w:p>
+    <w:p>
+      <w:pPr>
+        <w:rPr>
+          <w:i/>
+          <w:iCs/>
+          <w:lang w:val="en-US"/>
+        </w:rPr>
+      </w:pPr>
+      <w:r>
+        <w:rPr>
+          <w:b/>
+          <w:bCs/>
+          <w:lang w:val="en-US"/>
+        </w:rPr>
+        <w:t>BUG/IMPROVEMENT:</w:t>
+      </w:r>
+      <w:r>
+        <w:rPr>
+          <w:lang w:val="en-US"/>
+        </w:rPr>
+        <w:t xml:space="preserve"> Sometimes there are still really tiny gaps to move through, otherwise you just can’t progress =&gt; </w:t>
+      </w:r>
+      <w:r>
+        <w:rPr>
+          <w:lang w:val="en-US"/>
+        </w:rPr>
+        <w:t>It’d be best to eliminate them</w:t>
+      </w:r>
+      <w:r>
+        <w:rPr>
+          <w:lang w:val="en-US"/>
+        </w:rPr>
+        <w:t xml:space="preserve"> </w:t>
+      </w:r>
+      <w:r>
+        <w:rPr>
+          <w:i/>
+          <w:iCs/>
+          <w:lang w:val="en-US"/>
+        </w:rPr>
+        <w:t>for sure</w:t>
+      </w:r>
+    </w:p>
+    <w:p>
+      <w:pPr>
+        <w:rPr>
+          <w:i/>
+          <w:iCs/>
+          <w:lang w:val="en-US"/>
+        </w:rPr>
+      </w:pPr>
+    </w:p>
+    <w:p>
+      <w:pPr>
+        <w:rPr>
+          <w:lang w:val="en-US"/>
+        </w:rPr>
+      </w:pPr>
+      <w:r>
+        <w:rPr>
+          <w:lang w:val="en-US"/>
+        </w:rPr>
+        <w:t xml:space="preserve">More items specifically useful in </w:t>
+      </w:r>
+      <w:r>
+        <w:rPr>
+          <w:i/>
+          <w:iCs/>
+          <w:lang w:val="en-US"/>
+        </w:rPr>
+        <w:t>solo mode</w:t>
+      </w:r>
+      <w:r>
+        <w:rPr>
+          <w:lang w:val="en-US"/>
+        </w:rPr>
+        <w:t>?</w:t>
+      </w:r>
+    </w:p>
+    <w:p>
+      <w:pPr>
+        <w:rPr>
+          <w:lang w:val="en-US"/>
+        </w:rPr>
+      </w:pPr>
+    </w:p>
+    <w:p>
+      <w:pPr>
+        <w:rPr>
+          <w:lang w:val="en-US"/>
+        </w:rPr>
+      </w:pPr>
+      <w:r>
+        <w:rPr>
+          <w:b/>
+          <w:bCs/>
+          <w:lang w:val="en-US"/>
+        </w:rPr>
         <w:t>BUG:</w:t>
       </w:r>
       <w:r>
         <w:rPr>
           <w:lang w:val="en-US"/>
         </w:rPr>
-        <w:t xml:space="preserve"> Still too many teleporters placed, at least in the tutorial course.</w:t>
+        <w:t xml:space="preserve"> That bug with the entities array containing a “previously freed instance”. Theories:</w:t>
       </w:r>
     </w:p>
     <w:p>
@@ -1834,831 +1960,7 @@
         <w:rPr>
           <w:lang w:val="en-US"/>
         </w:rPr>
-        <w:t>Also a crash (infinite loop?) when using teleporter, with multiple players, and multiple bodies being left out.</w:t>
-      </w:r>
-    </w:p>
-    <w:p>
-      <w:pPr>
-        <w:rPr>
-          <w:lang w:val="en-US"/>
-        </w:rPr>
-      </w:pPr>
-    </w:p>
-    <w:p>
-      <w:pPr>
-        <w:rPr>
-          <w:lang w:val="en-US"/>
-        </w:rPr>
-      </w:pPr>
-      <w:r>
-        <w:rPr>
-          <w:b/>
-          <w:bCs/>
-          <w:lang w:val="en-US"/>
-        </w:rPr>
-        <w:t>REMOVE:</w:t>
-      </w:r>
-      <w:r>
-        <w:rPr>
-          <w:lang w:val="en-US"/>
-        </w:rPr>
-        <w:t xml:space="preserve"> The spiderman item =&gt; really adds nothing useful.</w:t>
-      </w:r>
-    </w:p>
-    <w:p>
-      <w:pPr>
-        <w:rPr>
-          <w:lang w:val="en-US"/>
-        </w:rPr>
-      </w:pPr>
-      <w:r>
-        <w:rPr>
-          <w:b/>
-          <w:bCs/>
-          <w:lang w:val="en-US"/>
-        </w:rPr>
-        <w:t>REMOVE/MODIFY:</w:t>
-      </w:r>
-      <w:r>
-        <w:rPr>
-          <w:lang w:val="en-US"/>
-        </w:rPr>
-        <w:t xml:space="preserve"> The invincibility item? What does </w:t>
-      </w:r>
-      <w:r>
-        <w:rPr>
-          <w:i/>
-          <w:iCs/>
-          <w:lang w:val="en-US"/>
-        </w:rPr>
-        <w:t>that</w:t>
-      </w:r>
-      <w:r>
-        <w:rPr>
-          <w:lang w:val="en-US"/>
-        </w:rPr>
-        <w:t xml:space="preserve"> do?</w:t>
-      </w:r>
-    </w:p>
-    <w:p>
-      <w:pPr>
-        <w:ind w:left="708"/>
-        <w:rPr>
-          <w:lang w:val="en-US"/>
-        </w:rPr>
-      </w:pPr>
-      <w:r>
-        <w:rPr>
-          <w:lang w:val="en-US"/>
-        </w:rPr>
-        <w:lastRenderedPageBreak/>
-        <w:t xml:space="preserve">=&gt; Maybe these items should </w:t>
-      </w:r>
-      <w:r>
-        <w:rPr>
-          <w:i/>
-          <w:iCs/>
-          <w:lang w:val="en-US"/>
-        </w:rPr>
-        <w:t>all</w:t>
-      </w:r>
-      <w:r>
-        <w:rPr>
-          <w:lang w:val="en-US"/>
-        </w:rPr>
-        <w:t xml:space="preserve"> cast a beam, like the laser. (If not a beam, then at least exactly one </w:t>
-      </w:r>
-      <w:r>
-        <w:rPr>
-          <w:i/>
-          <w:iCs/>
-          <w:lang w:val="en-US"/>
-        </w:rPr>
-        <w:t>rectangle</w:t>
-      </w:r>
-      <w:r>
-        <w:rPr>
-          <w:lang w:val="en-US"/>
-        </w:rPr>
-        <w:t xml:space="preserve"> above it.)</w:t>
-      </w:r>
-    </w:p>
-    <w:p>
-      <w:pPr>
-        <w:ind w:left="708"/>
-        <w:rPr>
-          <w:lang w:val="en-US"/>
-        </w:rPr>
-      </w:pPr>
-      <w:r>
-        <w:rPr>
-          <w:lang w:val="en-US"/>
-        </w:rPr>
-        <w:t xml:space="preserve">=&gt; This can then be re-used in </w:t>
-      </w:r>
-      <w:r>
-        <w:rPr>
-          <w:i/>
-          <w:iCs/>
-          <w:lang w:val="en-US"/>
-        </w:rPr>
-        <w:t>many</w:t>
-      </w:r>
-      <w:r>
-        <w:rPr>
-          <w:lang w:val="en-US"/>
-        </w:rPr>
-        <w:t xml:space="preserve"> items, if I make it general</w:t>
-      </w:r>
-    </w:p>
-    <w:p>
-      <w:pPr>
-        <w:rPr>
-          <w:lang w:val="en-US"/>
-        </w:rPr>
-      </w:pPr>
-    </w:p>
-    <w:p>
-      <w:pPr>
-        <w:rPr>
-          <w:lang w:val="en-US"/>
-        </w:rPr>
-      </w:pPr>
-    </w:p>
-    <w:p>
-      <w:pPr>
-        <w:pStyle w:val="Heading2"/>
-      </w:pPr>
-      <w:r>
-        <w:t>Fix Outline/Gates</w:t>
-      </w:r>
-    </w:p>
-    <w:p>
-      <w:pPr>
-        <w:rPr>
-          <w:lang w:val="en-US"/>
-        </w:rPr>
-      </w:pPr>
-      <w:r>
-        <w:rPr>
-          <w:b/>
-          <w:bCs/>
-          <w:lang w:val="en-US"/>
-        </w:rPr>
-        <w:t>BUG:</w:t>
-      </w:r>
-      <w:r>
-        <w:rPr>
-          <w:lang w:val="en-US"/>
-        </w:rPr>
-        <w:t xml:space="preserve"> Still not great when calculating which sides must be </w:t>
-      </w:r>
-      <w:r>
-        <w:rPr>
-          <w:i/>
-          <w:iCs/>
-          <w:lang w:val="en-US"/>
-        </w:rPr>
-        <w:t>open</w:t>
-      </w:r>
-      <w:r>
-        <w:rPr>
-          <w:lang w:val="en-US"/>
-        </w:rPr>
-        <w:t xml:space="preserve"> (so players can come in), without accidentally opening </w:t>
-      </w:r>
-      <w:r>
-        <w:rPr>
-          <w:i/>
-          <w:iCs/>
-          <w:lang w:val="en-US"/>
-        </w:rPr>
-        <w:t>gates/other side</w:t>
-      </w:r>
-      <w:r>
-        <w:rPr>
-          <w:lang w:val="en-US"/>
-        </w:rPr>
-        <w:t xml:space="preserve"> as well.</w:t>
-      </w:r>
-    </w:p>
-    <w:p>
-      <w:pPr>
-        <w:rPr>
-          <w:b/>
-          <w:bCs/>
-          <w:lang w:val="en-US"/>
-        </w:rPr>
-      </w:pPr>
-    </w:p>
-    <w:p>
-      <w:pPr>
-        <w:rPr>
-          <w:lang w:val="en-US"/>
-        </w:rPr>
-      </w:pPr>
-      <w:r>
-        <w:rPr>
-          <w:b/>
-          <w:bCs/>
-          <w:lang w:val="en-US"/>
-        </w:rPr>
-        <w:t xml:space="preserve">IN FACT, </w:t>
-      </w:r>
-      <w:r>
-        <w:rPr>
-          <w:lang w:val="en-US"/>
-        </w:rPr>
-        <w:t>completely rewrite the code for outlines, as it’s just a mess now. (I think “open_connection_to_previous_room” does nothing.)</w:t>
-      </w:r>
-    </w:p>
-    <w:p>
-      <w:pPr>
-        <w:pStyle w:val="ListParagraph"/>
-        <w:numPr>
-          <w:ilvl w:val="0"/>
-          <w:numId w:val="42"/>
-        </w:numPr>
-        <w:rPr>
-          <w:lang w:val="en-US"/>
-        </w:rPr>
-      </w:pPr>
-      <w:r>
-        <w:rPr>
-          <w:lang w:val="en-US"/>
-        </w:rPr>
-        <w:t>Determine outline (the literal) edges at the start, like now</w:t>
-      </w:r>
-      <w:r>
-        <w:rPr>
-          <w:lang w:val="en-US"/>
-        </w:rPr>
-        <w:t>, but nothing else.</w:t>
-      </w:r>
-    </w:p>
-    <w:p>
-      <w:pPr>
-        <w:pStyle w:val="ListParagraph"/>
-        <w:numPr>
-          <w:ilvl w:val="0"/>
-          <w:numId w:val="42"/>
-        </w:numPr>
-        <w:rPr>
-          <w:lang w:val="en-US"/>
-        </w:rPr>
-      </w:pPr>
-      <w:r>
-        <w:rPr>
-          <w:lang w:val="en-US"/>
-        </w:rPr>
-        <w:t xml:space="preserve">Create_border_around_us should do just that: create all edges. </w:t>
-      </w:r>
-      <w:r>
-        <w:rPr>
-          <w:i/>
-          <w:iCs/>
-          <w:lang w:val="en-US"/>
-        </w:rPr>
-        <w:t>Later</w:t>
-      </w:r>
-      <w:r>
-        <w:rPr>
-          <w:lang w:val="en-US"/>
-        </w:rPr>
-        <w:t xml:space="preserve"> we can chip away.</w:t>
-      </w:r>
-    </w:p>
-    <w:p>
-      <w:pPr>
-        <w:pStyle w:val="ListParagraph"/>
-        <w:numPr>
-          <w:ilvl w:val="0"/>
-          <w:numId w:val="42"/>
-        </w:numPr>
-        <w:rPr>
-          <w:lang w:val="en-US"/>
-        </w:rPr>
-      </w:pPr>
-      <w:r>
-        <w:rPr>
-          <w:lang w:val="en-US"/>
-        </w:rPr>
-        <w:t>Only once placement is completely done, read the area to see what we want to chip away.</w:t>
-      </w:r>
-    </w:p>
-    <w:p>
-      <w:pPr>
-        <w:pStyle w:val="ListParagraph"/>
-        <w:numPr>
-          <w:ilvl w:val="1"/>
-          <w:numId w:val="42"/>
-        </w:numPr>
-        <w:rPr>
-          <w:lang w:val="en-US"/>
-        </w:rPr>
-      </w:pPr>
-      <w:r>
-        <w:rPr>
-          <w:lang w:val="en-US"/>
-        </w:rPr>
-        <w:t xml:space="preserve">Get position at other side. Is it inside the </w:t>
-      </w:r>
-      <w:r>
-        <w:rPr>
-          <w:i/>
-          <w:iCs/>
-          <w:lang w:val="en-US"/>
-        </w:rPr>
-        <w:t>previous room</w:t>
-      </w:r>
-      <w:r>
-        <w:rPr>
-          <w:lang w:val="en-US"/>
-        </w:rPr>
-        <w:t xml:space="preserve">? Open. Is it inside the </w:t>
-      </w:r>
-      <w:r>
-        <w:rPr>
-          <w:i/>
-          <w:iCs/>
-          <w:lang w:val="en-US"/>
-        </w:rPr>
-        <w:t>next room?</w:t>
-      </w:r>
-      <w:r>
-        <w:rPr>
-          <w:lang w:val="en-US"/>
-        </w:rPr>
-        <w:t xml:space="preserve"> Keep closed.</w:t>
-      </w:r>
-    </w:p>
-    <w:p>
-      <w:pPr>
-        <w:rPr>
-          <w:lang w:val="en-US"/>
-        </w:rPr>
-      </w:pPr>
-    </w:p>
-    <w:p>
-      <w:pPr>
-        <w:rPr>
-          <w:b/>
-          <w:bCs/>
-          <w:lang w:val="en-US"/>
-        </w:rPr>
-      </w:pPr>
-    </w:p>
-    <w:p>
-      <w:pPr>
-        <w:pStyle w:val="Heading2"/>
-      </w:pPr>
-      <w:r>
-        <w:t>Re-Test</w:t>
-      </w:r>
-    </w:p>
-    <w:p>
-      <w:pPr>
-        <w:pStyle w:val="ListParagraph"/>
-        <w:numPr>
-          <w:ilvl w:val="0"/>
-          <w:numId w:val="44"/>
-        </w:numPr>
-        <w:rPr>
-          <w:lang w:val="en-US"/>
-        </w:rPr>
-      </w:pPr>
-      <w:r>
-        <w:rPr>
-          <w:lang w:val="en-US"/>
-        </w:rPr>
-        <w:t>Glueing</w:t>
-      </w:r>
-    </w:p>
-    <w:p>
-      <w:pPr>
-        <w:pStyle w:val="ListParagraph"/>
-        <w:numPr>
-          <w:ilvl w:val="0"/>
-          <w:numId w:val="44"/>
-        </w:numPr>
-        <w:rPr>
-          <w:lang w:val="en-US"/>
-        </w:rPr>
-      </w:pPr>
-      <w:r>
-        <w:rPr>
-          <w:lang w:val="en-US"/>
-        </w:rPr>
-        <w:t>Reverse Controls</w:t>
-      </w:r>
-    </w:p>
-    <w:p>
-      <w:pPr>
-        <w:pStyle w:val="ListParagraph"/>
-        <w:numPr>
-          <w:ilvl w:val="0"/>
-          <w:numId w:val="44"/>
-        </w:numPr>
-        <w:rPr>
-          <w:lang w:val="en-US"/>
-        </w:rPr>
-      </w:pPr>
-      <w:r>
-        <w:rPr>
-          <w:lang w:val="en-US"/>
-        </w:rPr>
-        <w:t>No-Holes</w:t>
-      </w:r>
-    </w:p>
-    <w:p>
-      <w:pPr>
-        <w:rPr>
-          <w:lang w:val="en-US"/>
-        </w:rPr>
-      </w:pPr>
-    </w:p>
-    <w:p>
-      <w:pPr>
-        <w:pStyle w:val="Heading2"/>
-      </w:pPr>
-      <w:r>
-        <w:t>General Gameplay</w:t>
-      </w:r>
-    </w:p>
-    <w:p>
-      <w:pPr>
-        <w:pStyle w:val="ListParagraph"/>
-        <w:numPr>
-          <w:ilvl w:val="0"/>
-          <w:numId w:val="25"/>
-        </w:numPr>
-        <w:rPr>
-          <w:lang w:val="en-US"/>
-        </w:rPr>
-      </w:pPr>
-      <w:r>
-        <w:rPr>
-          <w:lang w:val="en-US"/>
-        </w:rPr>
-        <w:t xml:space="preserve">Don’t forget to turn on the </w:t>
-      </w:r>
-      <w:r>
-        <w:rPr>
-          <w:b/>
-          <w:bCs/>
-          <w:lang w:val="en-US"/>
-        </w:rPr>
-        <w:t>fog</w:t>
-      </w:r>
-      <w:r>
-        <w:rPr>
-          <w:lang w:val="en-US"/>
-        </w:rPr>
-        <w:t xml:space="preserve"> again + test if it’s even an addition anymore</w:t>
-      </w:r>
-    </w:p>
-    <w:p>
-      <w:pPr>
-        <w:spacing w:after="160" w:line="259" w:lineRule="auto"/>
-        <w:rPr>
-          <w:rFonts w:ascii="HAMMOCK Black" w:eastAsiaTheme="majorEastAsia" w:hAnsi="HAMMOCK Black" w:cstheme="majorBidi"/>
-          <w:sz w:val="96"/>
-          <w:szCs w:val="96"/>
-          <w:lang w:val="en-US"/>
-        </w:rPr>
-      </w:pPr>
-      <w:r>
-        <w:rPr>
-          <w:lang w:val="en-US"/>
-        </w:rPr>
-        <w:br w:type="page"/>
-      </w:r>
-    </w:p>
-    <w:p>
-      <w:pPr>
-        <w:pStyle w:val="Heading1"/>
-      </w:pPr>
-      <w:r>
-        <w:lastRenderedPageBreak/>
-        <w:t>Future To Do</w:t>
-      </w:r>
-    </w:p>
-    <w:p>
-      <w:pPr>
-        <w:rPr>
-          <w:lang w:val="en-US"/>
-        </w:rPr>
-      </w:pPr>
-    </w:p>
-    <w:p>
-      <w:pPr>
-        <w:rPr>
-          <w:lang w:val="en-US"/>
-        </w:rPr>
-      </w:pPr>
-      <w:r>
-        <w:rPr>
-          <w:b/>
-          <w:bCs/>
-          <w:lang w:val="en-US"/>
-        </w:rPr>
-        <w:t xml:space="preserve">Simple Generation mode (used in tutorial course): </w:t>
-      </w:r>
-      <w:r>
-        <w:rPr>
-          <w:lang w:val="en-US"/>
-        </w:rPr>
-        <w:t>Add more control over first few rooms</w:t>
-      </w:r>
-      <w:r>
-        <w:rPr>
-          <w:lang w:val="en-US"/>
-        </w:rPr>
-        <w:t>. (Keep flat, ensure a jump is needed, etcetera.)</w:t>
-      </w:r>
-    </w:p>
-    <w:p>
-      <w:pPr>
-        <w:rPr>
-          <w:lang w:val="en-US"/>
-        </w:rPr>
-      </w:pPr>
-    </w:p>
-    <w:p>
-      <w:pPr>
-        <w:rPr>
-          <w:lang w:val="en-US"/>
-        </w:rPr>
-      </w:pPr>
-      <w:r>
-        <w:rPr>
-          <w:b/>
-          <w:bCs/>
-          <w:lang w:val="en-US"/>
-        </w:rPr>
-        <w:t>Better labels</w:t>
-      </w:r>
-      <w:r>
-        <w:rPr>
-          <w:lang w:val="en-US"/>
-        </w:rPr>
-        <w:t xml:space="preserve"> =&gt; somehow, ensure they are placed </w:t>
-      </w:r>
-      <w:r>
-        <w:rPr>
-          <w:i/>
-          <w:iCs/>
-          <w:lang w:val="en-US"/>
-        </w:rPr>
-        <w:t>within the room</w:t>
-      </w:r>
-      <w:r>
-        <w:rPr>
-          <w:lang w:val="en-US"/>
-        </w:rPr>
-        <w:t xml:space="preserve"> and without </w:t>
-      </w:r>
-      <w:r>
-        <w:rPr>
-          <w:i/>
-          <w:iCs/>
-          <w:lang w:val="en-US"/>
-        </w:rPr>
-        <w:t>overlapping important stuff</w:t>
-      </w:r>
-      <w:r>
-        <w:rPr>
-          <w:lang w:val="en-US"/>
-        </w:rPr>
-        <w:t>.</w:t>
-      </w:r>
-    </w:p>
-    <w:p>
-      <w:pPr>
-        <w:rPr>
-          <w:lang w:val="en-US"/>
-        </w:rPr>
-      </w:pPr>
-    </w:p>
-    <w:p>
-      <w:pPr>
-        <w:rPr>
-          <w:lang w:val="en-US"/>
-        </w:rPr>
-      </w:pPr>
-      <w:r>
-        <w:rPr>
-          <w:b/>
-          <w:bCs/>
-          <w:lang w:val="en-US"/>
-        </w:rPr>
-        <w:t>Magnet</w:t>
-      </w:r>
-      <w:r>
-        <w:rPr>
-          <w:b/>
-          <w:bCs/>
-          <w:lang w:val="en-US"/>
-        </w:rPr>
-        <w:t xml:space="preserve"> particle/visual</w:t>
-      </w:r>
-      <w:r>
-        <w:rPr>
-          <w:b/>
-          <w:bCs/>
-          <w:lang w:val="en-US"/>
-        </w:rPr>
-        <w:t xml:space="preserve"> =&gt; </w:t>
-      </w:r>
-      <w:r>
-        <w:rPr>
-          <w:lang w:val="en-US"/>
-        </w:rPr>
-        <w:t>create white circle moving inward?</w:t>
-      </w:r>
-    </w:p>
-    <w:p>
-      <w:pPr>
-        <w:rPr>
-          <w:b/>
-          <w:bCs/>
-          <w:lang w:val="en-US"/>
-        </w:rPr>
-      </w:pPr>
-      <w:r>
-        <w:rPr>
-          <w:b/>
-          <w:bCs/>
-          <w:lang w:val="en-US"/>
-        </w:rPr>
-        <w:t xml:space="preserve">Shape </w:t>
-      </w:r>
-      <w:r>
-        <w:rPr>
-          <w:b/>
-          <w:bCs/>
-          <w:lang w:val="en-US"/>
-        </w:rPr>
-        <w:t>change particle/visual?</w:t>
-      </w:r>
-    </w:p>
-    <w:p>
-      <w:pPr>
-        <w:rPr>
-          <w:b/>
-          <w:bCs/>
-          <w:lang w:val="en-US"/>
-        </w:rPr>
-      </w:pPr>
-    </w:p>
-    <w:p>
-      <w:pPr>
-        <w:rPr>
-          <w:lang w:val="en-US"/>
-        </w:rPr>
-      </w:pPr>
-      <w:r>
-        <w:rPr>
-          <w:strike/>
-          <w:lang w:val="en-US"/>
-        </w:rPr>
-        <w:t xml:space="preserve">When you are a non-standard shape, make the timers (for rounding/malforming) a bit </w:t>
-      </w:r>
-      <w:r>
-        <w:rPr>
-          <w:i/>
-          <w:iCs/>
-          <w:strike/>
-          <w:lang w:val="en-US"/>
-        </w:rPr>
-        <w:t>longer</w:t>
-      </w:r>
-      <w:r>
-        <w:rPr>
-          <w:strike/>
-          <w:lang w:val="en-US"/>
-        </w:rPr>
-        <w:t>, so you stay in that form for a while.</w:t>
-      </w:r>
-      <w:r>
-        <w:rPr>
-          <w:lang w:val="en-US"/>
-        </w:rPr>
-        <w:t xml:space="preserve"> =&gt; probably a bad idea, as it’s hard enough as it is, and it would just frustrate players with no way out</w:t>
-      </w:r>
-    </w:p>
-    <w:p>
-      <w:pPr>
-        <w:rPr>
-          <w:lang w:val="en-US"/>
-        </w:rPr>
-      </w:pPr>
-    </w:p>
-    <w:p>
-      <w:pPr>
-        <w:rPr>
-          <w:i/>
-          <w:iCs/>
-          <w:lang w:val="en-US"/>
-        </w:rPr>
-      </w:pPr>
-      <w:r>
-        <w:rPr>
-          <w:b/>
-          <w:bCs/>
-          <w:lang w:val="en-US"/>
-        </w:rPr>
-        <w:t>BUG/IMPROVEMENT:</w:t>
-      </w:r>
-      <w:r>
-        <w:rPr>
-          <w:lang w:val="en-US"/>
-        </w:rPr>
-        <w:t xml:space="preserve"> Sometimes there are still really tiny gaps to move through, otherwise you just can’t progress =&gt; </w:t>
-      </w:r>
-      <w:r>
-        <w:rPr>
-          <w:lang w:val="en-US"/>
-        </w:rPr>
-        <w:t>It’d be best to eliminate them</w:t>
-      </w:r>
-      <w:r>
-        <w:rPr>
-          <w:lang w:val="en-US"/>
-        </w:rPr>
-        <w:t xml:space="preserve"> </w:t>
-      </w:r>
-      <w:r>
-        <w:rPr>
-          <w:i/>
-          <w:iCs/>
-          <w:lang w:val="en-US"/>
-        </w:rPr>
-        <w:t>for sure</w:t>
-      </w:r>
-    </w:p>
-    <w:p>
-      <w:pPr>
-        <w:rPr>
-          <w:i/>
-          <w:iCs/>
-          <w:lang w:val="en-US"/>
-        </w:rPr>
-      </w:pPr>
-    </w:p>
-    <w:p>
-      <w:pPr>
-        <w:rPr>
-          <w:lang w:val="en-US"/>
-        </w:rPr>
-      </w:pPr>
-      <w:r>
-        <w:rPr>
-          <w:lang w:val="en-US"/>
-        </w:rPr>
-        <w:t xml:space="preserve">More items specifically useful in </w:t>
-      </w:r>
-      <w:r>
-        <w:rPr>
-          <w:i/>
-          <w:iCs/>
-          <w:lang w:val="en-US"/>
-        </w:rPr>
-        <w:t>solo mode</w:t>
-      </w:r>
-      <w:r>
-        <w:rPr>
-          <w:lang w:val="en-US"/>
-        </w:rPr>
-        <w:t>?</w:t>
-      </w:r>
-    </w:p>
-    <w:p>
-      <w:pPr>
-        <w:rPr>
-          <w:lang w:val="en-US"/>
-        </w:rPr>
-      </w:pPr>
-    </w:p>
-    <w:p>
-      <w:pPr>
-        <w:rPr>
-          <w:lang w:val="en-US"/>
-        </w:rPr>
-      </w:pPr>
-      <w:r>
-        <w:rPr>
-          <w:b/>
-          <w:bCs/>
-          <w:lang w:val="en-US"/>
-        </w:rPr>
-        <w:t>BUG:</w:t>
-      </w:r>
-      <w:r>
-        <w:rPr>
-          <w:lang w:val="en-US"/>
-        </w:rPr>
-        <w:t xml:space="preserve"> That bug with the entities array containing a “previously freed instance”. Theories:</w:t>
+        <w:t>Happens after “stood still too long” teleport?</w:t>
       </w:r>
     </w:p>
     <w:p>
@@ -2676,24 +1978,6 @@
         <w:rPr>
           <w:lang w:val="en-US"/>
         </w:rPr>
-        <w:t>Happens after “stood still too long” teleport?</w:t>
-      </w:r>
-    </w:p>
-    <w:p>
-      <w:pPr>
-        <w:pStyle w:val="ListParagraph"/>
-        <w:numPr>
-          <w:ilvl w:val="0"/>
-          <w:numId w:val="37"/>
-        </w:numPr>
-        <w:rPr>
-          <w:lang w:val="en-US"/>
-        </w:rPr>
-      </w:pPr>
-      <w:r>
-        <w:rPr>
-          <w:lang w:val="en-US"/>
-        </w:rPr>
         <w:t>Happens when sliced at some odd moment?</w:t>
       </w:r>
     </w:p>
@@ -2858,13 +2142,7 @@
         <w:rPr>
           <w:lang w:val="en-US"/>
         </w:rPr>
-        <w:t xml:space="preserve"> them with something instead?</w:t>
-      </w:r>
-      <w:r>
-        <w:rPr>
-          <w:lang w:val="en-US"/>
-        </w:rPr>
-        <w:t xml:space="preserve"> (Now there’s a chance of breaking walls and ruining the generation.)</w:t>
+        <w:t xml:space="preserve"> them with something instead? (Now there’s a chance of breaking walls and ruining the generation.)</w:t>
       </w:r>
     </w:p>
     <w:p>
@@ -8416,6 +7694,119 @@
     </w:lvl>
   </w:abstractNum>
   <w:abstractNum w:abstractNumId="24" w15:restartNumberingAfterBreak="0">
+    <w:nsid w:val="45452401"/>
+    <w:multiLevelType w:val="hybridMultilevel"/>
+    <w:tmpl w:val="08F888AC"/>
+    <w:lvl w:ilvl="0" w:tplc="04090001">
+      <w:start w:val="1"/>
+      <w:numFmt w:val="bullet"/>
+      <w:lvlText w:val=""/>
+      <w:lvlJc w:val="left"/>
+      <w:pPr>
+        <w:ind w:left="720" w:hanging="360"/>
+      </w:pPr>
+      <w:rPr>
+        <w:rFonts w:ascii="Symbol" w:hAnsi="Symbol" w:hint="default"/>
+      </w:rPr>
+    </w:lvl>
+    <w:lvl w:ilvl="1" w:tplc="04090003">
+      <w:start w:val="1"/>
+      <w:numFmt w:val="bullet"/>
+      <w:lvlText w:val="o"/>
+      <w:lvlJc w:val="left"/>
+      <w:pPr>
+        <w:ind w:left="1440" w:hanging="360"/>
+      </w:pPr>
+      <w:rPr>
+        <w:rFonts w:ascii="Courier New" w:hAnsi="Courier New" w:cs="Courier New" w:hint="default"/>
+      </w:rPr>
+    </w:lvl>
+    <w:lvl w:ilvl="2" w:tplc="04090005" w:tentative="1">
+      <w:start w:val="1"/>
+      <w:numFmt w:val="bullet"/>
+      <w:lvlText w:val=""/>
+      <w:lvlJc w:val="left"/>
+      <w:pPr>
+        <w:ind w:left="2160" w:hanging="360"/>
+      </w:pPr>
+      <w:rPr>
+        <w:rFonts w:ascii="Wingdings" w:hAnsi="Wingdings" w:hint="default"/>
+      </w:rPr>
+    </w:lvl>
+    <w:lvl w:ilvl="3" w:tplc="04090001" w:tentative="1">
+      <w:start w:val="1"/>
+      <w:numFmt w:val="bullet"/>
+      <w:lvlText w:val=""/>
+      <w:lvlJc w:val="left"/>
+      <w:pPr>
+        <w:ind w:left="2880" w:hanging="360"/>
+      </w:pPr>
+      <w:rPr>
+        <w:rFonts w:ascii="Symbol" w:hAnsi="Symbol" w:hint="default"/>
+      </w:rPr>
+    </w:lvl>
+    <w:lvl w:ilvl="4" w:tplc="04090003" w:tentative="1">
+      <w:start w:val="1"/>
+      <w:numFmt w:val="bullet"/>
+      <w:lvlText w:val="o"/>
+      <w:lvlJc w:val="left"/>
+      <w:pPr>
+        <w:ind w:left="3600" w:hanging="360"/>
+      </w:pPr>
+      <w:rPr>
+        <w:rFonts w:ascii="Courier New" w:hAnsi="Courier New" w:cs="Courier New" w:hint="default"/>
+      </w:rPr>
+    </w:lvl>
+    <w:lvl w:ilvl="5" w:tplc="04090005" w:tentative="1">
+      <w:start w:val="1"/>
+      <w:numFmt w:val="bullet"/>
+      <w:lvlText w:val=""/>
+      <w:lvlJc w:val="left"/>
+      <w:pPr>
+        <w:ind w:left="4320" w:hanging="360"/>
+      </w:pPr>
+      <w:rPr>
+        <w:rFonts w:ascii="Wingdings" w:hAnsi="Wingdings" w:hint="default"/>
+      </w:rPr>
+    </w:lvl>
+    <w:lvl w:ilvl="6" w:tplc="04090001" w:tentative="1">
+      <w:start w:val="1"/>
+      <w:numFmt w:val="bullet"/>
+      <w:lvlText w:val=""/>
+      <w:lvlJc w:val="left"/>
+      <w:pPr>
+        <w:ind w:left="5040" w:hanging="360"/>
+      </w:pPr>
+      <w:rPr>
+        <w:rFonts w:ascii="Symbol" w:hAnsi="Symbol" w:hint="default"/>
+      </w:rPr>
+    </w:lvl>
+    <w:lvl w:ilvl="7" w:tplc="04090003" w:tentative="1">
+      <w:start w:val="1"/>
+      <w:numFmt w:val="bullet"/>
+      <w:lvlText w:val="o"/>
+      <w:lvlJc w:val="left"/>
+      <w:pPr>
+        <w:ind w:left="5760" w:hanging="360"/>
+      </w:pPr>
+      <w:rPr>
+        <w:rFonts w:ascii="Courier New" w:hAnsi="Courier New" w:cs="Courier New" w:hint="default"/>
+      </w:rPr>
+    </w:lvl>
+    <w:lvl w:ilvl="8" w:tplc="04090005" w:tentative="1">
+      <w:start w:val="1"/>
+      <w:numFmt w:val="bullet"/>
+      <w:lvlText w:val=""/>
+      <w:lvlJc w:val="left"/>
+      <w:pPr>
+        <w:ind w:left="6480" w:hanging="360"/>
+      </w:pPr>
+      <w:rPr>
+        <w:rFonts w:ascii="Wingdings" w:hAnsi="Wingdings" w:hint="default"/>
+      </w:rPr>
+    </w:lvl>
+  </w:abstractNum>
+  <w:abstractNum w:abstractNumId="25" w15:restartNumberingAfterBreak="0">
     <w:nsid w:val="45C568E9"/>
     <w:multiLevelType w:val="hybridMultilevel"/>
     <w:tmpl w:val="B99E74D8"/>
@@ -8528,7 +7919,7 @@
       </w:rPr>
     </w:lvl>
   </w:abstractNum>
-  <w:abstractNum w:abstractNumId="25" w15:restartNumberingAfterBreak="0">
+  <w:abstractNum w:abstractNumId="26" w15:restartNumberingAfterBreak="0">
     <w:nsid w:val="466B2EF4"/>
     <w:multiLevelType w:val="hybridMultilevel"/>
     <w:tmpl w:val="F95ABB96"/>
@@ -8641,7 +8032,7 @@
       </w:rPr>
     </w:lvl>
   </w:abstractNum>
-  <w:abstractNum w:abstractNumId="26" w15:restartNumberingAfterBreak="0">
+  <w:abstractNum w:abstractNumId="27" w15:restartNumberingAfterBreak="0">
     <w:nsid w:val="4A9B72E6"/>
     <w:multiLevelType w:val="hybridMultilevel"/>
     <w:tmpl w:val="E1029D50"/>
@@ -8754,7 +8145,7 @@
       </w:rPr>
     </w:lvl>
   </w:abstractNum>
-  <w:abstractNum w:abstractNumId="27" w15:restartNumberingAfterBreak="0">
+  <w:abstractNum w:abstractNumId="28" w15:restartNumberingAfterBreak="0">
     <w:nsid w:val="4E1E0DF5"/>
     <w:multiLevelType w:val="hybridMultilevel"/>
     <w:tmpl w:val="3B76A1DA"/>
@@ -8867,7 +8258,7 @@
       </w:rPr>
     </w:lvl>
   </w:abstractNum>
-  <w:abstractNum w:abstractNumId="28" w15:restartNumberingAfterBreak="0">
+  <w:abstractNum w:abstractNumId="29" w15:restartNumberingAfterBreak="0">
     <w:nsid w:val="4E991240"/>
     <w:multiLevelType w:val="hybridMultilevel"/>
     <w:tmpl w:val="FC2CB18C"/>
@@ -8980,7 +8371,7 @@
       </w:rPr>
     </w:lvl>
   </w:abstractNum>
-  <w:abstractNum w:abstractNumId="29" w15:restartNumberingAfterBreak="0">
+  <w:abstractNum w:abstractNumId="30" w15:restartNumberingAfterBreak="0">
     <w:nsid w:val="4F734199"/>
     <w:multiLevelType w:val="hybridMultilevel"/>
     <w:tmpl w:val="97B0D940"/>
@@ -9093,7 +8484,7 @@
       </w:rPr>
     </w:lvl>
   </w:abstractNum>
-  <w:abstractNum w:abstractNumId="30" w15:restartNumberingAfterBreak="0">
+  <w:abstractNum w:abstractNumId="31" w15:restartNumberingAfterBreak="0">
     <w:nsid w:val="4FBC299A"/>
     <w:multiLevelType w:val="hybridMultilevel"/>
     <w:tmpl w:val="57E44C18"/>
@@ -9206,7 +8597,7 @@
       </w:rPr>
     </w:lvl>
   </w:abstractNum>
-  <w:abstractNum w:abstractNumId="31" w15:restartNumberingAfterBreak="0">
+  <w:abstractNum w:abstractNumId="32" w15:restartNumberingAfterBreak="0">
     <w:nsid w:val="55770E14"/>
     <w:multiLevelType w:val="hybridMultilevel"/>
     <w:tmpl w:val="98DA7F7C"/>
@@ -9319,7 +8710,7 @@
       </w:rPr>
     </w:lvl>
   </w:abstractNum>
-  <w:abstractNum w:abstractNumId="32" w15:restartNumberingAfterBreak="0">
+  <w:abstractNum w:abstractNumId="33" w15:restartNumberingAfterBreak="0">
     <w:nsid w:val="5588102C"/>
     <w:multiLevelType w:val="hybridMultilevel"/>
     <w:tmpl w:val="4C523D4A"/>
@@ -9432,7 +8823,7 @@
       </w:rPr>
     </w:lvl>
   </w:abstractNum>
-  <w:abstractNum w:abstractNumId="33" w15:restartNumberingAfterBreak="0">
+  <w:abstractNum w:abstractNumId="34" w15:restartNumberingAfterBreak="0">
     <w:nsid w:val="56E37B23"/>
     <w:multiLevelType w:val="hybridMultilevel"/>
     <w:tmpl w:val="675CB422"/>
@@ -9545,7 +8936,7 @@
       </w:rPr>
     </w:lvl>
   </w:abstractNum>
-  <w:abstractNum w:abstractNumId="34" w15:restartNumberingAfterBreak="0">
+  <w:abstractNum w:abstractNumId="35" w15:restartNumberingAfterBreak="0">
     <w:nsid w:val="598509F7"/>
     <w:multiLevelType w:val="hybridMultilevel"/>
     <w:tmpl w:val="108C31DA"/>
@@ -9658,7 +9049,7 @@
       </w:rPr>
     </w:lvl>
   </w:abstractNum>
-  <w:abstractNum w:abstractNumId="35" w15:restartNumberingAfterBreak="0">
+  <w:abstractNum w:abstractNumId="36" w15:restartNumberingAfterBreak="0">
     <w:nsid w:val="5ADB59E2"/>
     <w:multiLevelType w:val="hybridMultilevel"/>
     <w:tmpl w:val="F1003C48"/>
@@ -9771,7 +9162,7 @@
       </w:rPr>
     </w:lvl>
   </w:abstractNum>
-  <w:abstractNum w:abstractNumId="36" w15:restartNumberingAfterBreak="0">
+  <w:abstractNum w:abstractNumId="37" w15:restartNumberingAfterBreak="0">
     <w:nsid w:val="5D4739F3"/>
     <w:multiLevelType w:val="hybridMultilevel"/>
     <w:tmpl w:val="C3E0FD82"/>
@@ -9884,7 +9275,7 @@
       </w:rPr>
     </w:lvl>
   </w:abstractNum>
-  <w:abstractNum w:abstractNumId="37" w15:restartNumberingAfterBreak="0">
+  <w:abstractNum w:abstractNumId="38" w15:restartNumberingAfterBreak="0">
     <w:nsid w:val="666C1441"/>
     <w:multiLevelType w:val="hybridMultilevel"/>
     <w:tmpl w:val="1F320732"/>
@@ -9997,7 +9388,7 @@
       </w:rPr>
     </w:lvl>
   </w:abstractNum>
-  <w:abstractNum w:abstractNumId="38" w15:restartNumberingAfterBreak="0">
+  <w:abstractNum w:abstractNumId="39" w15:restartNumberingAfterBreak="0">
     <w:nsid w:val="67974ECF"/>
     <w:multiLevelType w:val="hybridMultilevel"/>
     <w:tmpl w:val="52D6300A"/>
@@ -10110,7 +9501,7 @@
       </w:rPr>
     </w:lvl>
   </w:abstractNum>
-  <w:abstractNum w:abstractNumId="39" w15:restartNumberingAfterBreak="0">
+  <w:abstractNum w:abstractNumId="40" w15:restartNumberingAfterBreak="0">
     <w:nsid w:val="69F113A3"/>
     <w:multiLevelType w:val="hybridMultilevel"/>
     <w:tmpl w:val="2DE4EA98"/>
@@ -10223,7 +9614,7 @@
       </w:rPr>
     </w:lvl>
   </w:abstractNum>
-  <w:abstractNum w:abstractNumId="40" w15:restartNumberingAfterBreak="0">
+  <w:abstractNum w:abstractNumId="41" w15:restartNumberingAfterBreak="0">
     <w:nsid w:val="6AF345D4"/>
     <w:multiLevelType w:val="hybridMultilevel"/>
     <w:tmpl w:val="1C56925E"/>
@@ -10336,7 +9727,7 @@
       </w:rPr>
     </w:lvl>
   </w:abstractNum>
-  <w:abstractNum w:abstractNumId="41" w15:restartNumberingAfterBreak="0">
+  <w:abstractNum w:abstractNumId="42" w15:restartNumberingAfterBreak="0">
     <w:nsid w:val="6AF34A6B"/>
     <w:multiLevelType w:val="hybridMultilevel"/>
     <w:tmpl w:val="5D08970E"/>
@@ -10449,7 +9840,7 @@
       </w:rPr>
     </w:lvl>
   </w:abstractNum>
-  <w:abstractNum w:abstractNumId="42" w15:restartNumberingAfterBreak="0">
+  <w:abstractNum w:abstractNumId="43" w15:restartNumberingAfterBreak="0">
     <w:nsid w:val="74B33CBE"/>
     <w:multiLevelType w:val="hybridMultilevel"/>
     <w:tmpl w:val="15001144"/>
@@ -10562,7 +9953,7 @@
       </w:rPr>
     </w:lvl>
   </w:abstractNum>
-  <w:abstractNum w:abstractNumId="43" w15:restartNumberingAfterBreak="0">
+  <w:abstractNum w:abstractNumId="44" w15:restartNumberingAfterBreak="0">
     <w:nsid w:val="7A684972"/>
     <w:multiLevelType w:val="hybridMultilevel"/>
     <w:tmpl w:val="98C8C7BE"/>
@@ -10675,7 +10066,7 @@
       </w:rPr>
     </w:lvl>
   </w:abstractNum>
-  <w:abstractNum w:abstractNumId="44" w15:restartNumberingAfterBreak="0">
+  <w:abstractNum w:abstractNumId="45" w15:restartNumberingAfterBreak="0">
     <w:nsid w:val="7F3C7504"/>
     <w:multiLevelType w:val="hybridMultilevel"/>
     <w:tmpl w:val="B18CEDEC"/>
@@ -10792,10 +10183,10 @@
     <w:abstractNumId w:val="17"/>
   </w:num>
   <w:num w:numId="2">
-    <w:abstractNumId w:val="32"/>
+    <w:abstractNumId w:val="33"/>
   </w:num>
   <w:num w:numId="3">
-    <w:abstractNumId w:val="26"/>
+    <w:abstractNumId w:val="27"/>
   </w:num>
   <w:num w:numId="4">
     <w:abstractNumId w:val="8"/>
@@ -10804,13 +10195,13 @@
     <w:abstractNumId w:val="13"/>
   </w:num>
   <w:num w:numId="6">
-    <w:abstractNumId w:val="24"/>
+    <w:abstractNumId w:val="25"/>
   </w:num>
   <w:num w:numId="7">
     <w:abstractNumId w:val="16"/>
   </w:num>
   <w:num w:numId="8">
-    <w:abstractNumId w:val="38"/>
+    <w:abstractNumId w:val="39"/>
   </w:num>
   <w:num w:numId="9">
     <w:abstractNumId w:val="5"/>
@@ -10819,10 +10210,10 @@
     <w:abstractNumId w:val="3"/>
   </w:num>
   <w:num w:numId="11">
-    <w:abstractNumId w:val="33"/>
+    <w:abstractNumId w:val="34"/>
   </w:num>
   <w:num w:numId="12">
-    <w:abstractNumId w:val="43"/>
+    <w:abstractNumId w:val="44"/>
   </w:num>
   <w:num w:numId="13">
     <w:abstractNumId w:val="20"/>
@@ -10843,16 +10234,16 @@
     <w:abstractNumId w:val="9"/>
   </w:num>
   <w:num w:numId="19">
-    <w:abstractNumId w:val="36"/>
+    <w:abstractNumId w:val="37"/>
   </w:num>
   <w:num w:numId="20">
-    <w:abstractNumId w:val="25"/>
+    <w:abstractNumId w:val="26"/>
   </w:num>
   <w:num w:numId="21">
-    <w:abstractNumId w:val="37"/>
+    <w:abstractNumId w:val="38"/>
   </w:num>
   <w:num w:numId="22">
-    <w:abstractNumId w:val="35"/>
+    <w:abstractNumId w:val="36"/>
   </w:num>
   <w:num w:numId="23">
     <w:abstractNumId w:val="14"/>
@@ -10861,13 +10252,13 @@
     <w:abstractNumId w:val="22"/>
   </w:num>
   <w:num w:numId="25">
-    <w:abstractNumId w:val="28"/>
+    <w:abstractNumId w:val="29"/>
   </w:num>
   <w:num w:numId="26">
     <w:abstractNumId w:val="19"/>
   </w:num>
   <w:num w:numId="27">
-    <w:abstractNumId w:val="30"/>
+    <w:abstractNumId w:val="31"/>
   </w:num>
   <w:num w:numId="28">
     <w:abstractNumId w:val="0"/>
@@ -10876,16 +10267,16 @@
     <w:abstractNumId w:val="1"/>
   </w:num>
   <w:num w:numId="30">
-    <w:abstractNumId w:val="44"/>
+    <w:abstractNumId w:val="45"/>
   </w:num>
   <w:num w:numId="31">
-    <w:abstractNumId w:val="34"/>
+    <w:abstractNumId w:val="35"/>
   </w:num>
   <w:num w:numId="32">
     <w:abstractNumId w:val="12"/>
   </w:num>
   <w:num w:numId="33">
-    <w:abstractNumId w:val="27"/>
+    <w:abstractNumId w:val="28"/>
   </w:num>
   <w:num w:numId="34">
     <w:abstractNumId w:val="7"/>
@@ -10900,28 +10291,31 @@
     <w:abstractNumId w:val="15"/>
   </w:num>
   <w:num w:numId="38">
-    <w:abstractNumId w:val="31"/>
+    <w:abstractNumId w:val="32"/>
   </w:num>
   <w:num w:numId="39">
     <w:abstractNumId w:val="11"/>
   </w:num>
   <w:num w:numId="40">
-    <w:abstractNumId w:val="40"/>
+    <w:abstractNumId w:val="41"/>
   </w:num>
   <w:num w:numId="41">
-    <w:abstractNumId w:val="42"/>
+    <w:abstractNumId w:val="43"/>
   </w:num>
   <w:num w:numId="42">
     <w:abstractNumId w:val="21"/>
   </w:num>
   <w:num w:numId="43">
-    <w:abstractNumId w:val="39"/>
+    <w:abstractNumId w:val="40"/>
   </w:num>
   <w:num w:numId="44">
-    <w:abstractNumId w:val="41"/>
+    <w:abstractNumId w:val="42"/>
   </w:num>
   <w:num w:numId="45">
-    <w:abstractNumId w:val="29"/>
+    <w:abstractNumId w:val="30"/>
+  </w:num>
+  <w:num w:numId="46">
+    <w:abstractNumId w:val="24"/>
   </w:num>
   <w:numIdMacAtCleanup w:val="23"/>
 </w:numbering>
@@ -11397,6 +10791,7 @@
   <w:style w:type="character" w:default="1" w:styleId="DefaultParagraphFont">
     <w:name w:val="Default Paragraph Font"/>
     <w:uiPriority w:val="1"/>
+    <w:semiHidden/>
     <w:unhideWhenUsed/>
   </w:style>
   <w:style w:type="table" w:default="1" w:styleId="TableNormal">

</xml_diff>

<commit_message>
More time spent trying to fix stupid stuff
</commit_message>
<xml_diff>
--- a/non_game/[To Do] Rolling in the Sheepe.docx
+++ b/non_game/[To Do] Rolling in the Sheepe.docx
@@ -66,6 +66,156 @@
           <w:bCs/>
           <w:lang w:val="en-US"/>
         </w:rPr>
+        <w:t>General laser beam code</w:t>
+      </w:r>
+      <w:r>
+        <w:rPr>
+          <w:b/>
+          <w:bCs/>
+          <w:lang w:val="en-US"/>
+        </w:rPr>
+        <w:t xml:space="preserve">. </w:t>
+      </w:r>
+      <w:r>
+        <w:rPr>
+          <w:lang w:val="en-US"/>
+        </w:rPr>
+        <w:t xml:space="preserve">(With option to make its max length exactly </w:t>
+      </w:r>
+      <w:r>
+        <w:rPr>
+          <w:b/>
+          <w:bCs/>
+          <w:lang w:val="en-US"/>
+        </w:rPr>
+        <w:t>1 square</w:t>
+      </w:r>
+      <w:r>
+        <w:rPr>
+          <w:lang w:val="en-US"/>
+        </w:rPr>
+        <w:t>.)</w:t>
+      </w:r>
+    </w:p>
+    <w:p>
+      <w:pPr>
+        <w:pStyle w:val="ListParagraph"/>
+        <w:numPr>
+          <w:ilvl w:val="0"/>
+          <w:numId w:val="34"/>
+        </w:numPr>
+        <w:rPr>
+          <w:b/>
+          <w:bCs/>
+          <w:lang w:val="en-US"/>
+        </w:rPr>
+      </w:pPr>
+      <w:r>
+        <w:rPr>
+          <w:b/>
+          <w:bCs/>
+          <w:lang w:val="en-US"/>
+        </w:rPr>
+        <w:t>Create sprites for new items</w:t>
+      </w:r>
+    </w:p>
+    <w:p>
+      <w:pPr>
+        <w:pStyle w:val="ListParagraph"/>
+        <w:numPr>
+          <w:ilvl w:val="0"/>
+          <w:numId w:val="34"/>
+        </w:numPr>
+        <w:rPr>
+          <w:b/>
+          <w:bCs/>
+          <w:lang w:val="en-US"/>
+        </w:rPr>
+      </w:pPr>
+      <w:r>
+        <w:rPr>
+          <w:b/>
+          <w:bCs/>
+          <w:lang w:val="en-US"/>
+        </w:rPr>
+        <w:t>First sketch marketing items</w:t>
+      </w:r>
+      <w:r>
+        <w:rPr>
+          <w:b/>
+          <w:bCs/>
+          <w:lang w:val="en-US"/>
+        </w:rPr>
+        <w:t xml:space="preserve"> and pages</w:t>
+      </w:r>
+    </w:p>
+    <w:p>
+      <w:pPr>
+        <w:rPr>
+          <w:b/>
+          <w:bCs/>
+          <w:lang w:val="en-US"/>
+        </w:rPr>
+      </w:pPr>
+    </w:p>
+    <w:p>
+      <w:pPr>
+        <w:rPr>
+          <w:b/>
+          <w:bCs/>
+          <w:lang w:val="en-US"/>
+        </w:rPr>
+      </w:pPr>
+      <w:r>
+        <w:rPr>
+          <w:b/>
+          <w:bCs/>
+          <w:lang w:val="en-US"/>
+        </w:rPr>
+        <w:t xml:space="preserve">09 January = </w:t>
+      </w:r>
+    </w:p>
+    <w:p>
+      <w:pPr>
+        <w:pStyle w:val="ListParagraph"/>
+        <w:numPr>
+          <w:ilvl w:val="0"/>
+          <w:numId w:val="34"/>
+        </w:numPr>
+        <w:rPr>
+          <w:b/>
+          <w:bCs/>
+          <w:lang w:val="en-US"/>
+        </w:rPr>
+      </w:pPr>
+      <w:r>
+        <w:rPr>
+          <w:b/>
+          <w:bCs/>
+          <w:lang w:val="en-US"/>
+        </w:rPr>
+        <w:t>TEST WITH ZHENGA</w:t>
+      </w:r>
+    </w:p>
+    <w:p>
+      <w:pPr>
+        <w:pStyle w:val="ListParagraph"/>
+        <w:numPr>
+          <w:ilvl w:val="0"/>
+          <w:numId w:val="34"/>
+        </w:numPr>
+        <w:rPr>
+          <w:b/>
+          <w:bCs/>
+          <w:lang w:val="en-US"/>
+        </w:rPr>
+      </w:pPr>
+      <w:r>
+        <w:rPr>
+          <w:b/>
+          <w:bCs/>
+          <w:lang w:val="en-US"/>
+        </w:rPr>
         <w:t>Items =&gt;</w:t>
       </w:r>
     </w:p>
@@ -84,41 +234,23 @@
       </w:pPr>
       <w:r>
         <w:rPr>
-          <w:lang w:val="en-US"/>
-        </w:rPr>
-        <w:t>General code for shooting a laser beam</w:t>
-      </w:r>
-      <w:r>
-        <w:rPr>
-          <w:lang w:val="en-US"/>
-        </w:rPr>
-        <w:t>. (With option to make its max length</w:t>
-      </w:r>
-      <w:r>
-        <w:rPr>
-          <w:lang w:val="en-US"/>
-        </w:rPr>
-        <w:t xml:space="preserve"> exactly</w:t>
-      </w:r>
-      <w:r>
-        <w:rPr>
-          <w:lang w:val="en-US"/>
-        </w:rPr>
-        <w:t xml:space="preserve"> </w:t>
-      </w:r>
-      <w:r>
-        <w:rPr>
-          <w:b/>
-          <w:bCs/>
-          <w:lang w:val="en-US"/>
-        </w:rPr>
-        <w:t>1 square</w:t>
-      </w:r>
-      <w:r>
-        <w:rPr>
-          <w:lang w:val="en-US"/>
-        </w:rPr>
-        <w:t>.)</w:t>
+          <w:b/>
+          <w:bCs/>
+          <w:lang w:val="en-US"/>
+        </w:rPr>
+        <w:t xml:space="preserve">Add new items I invented </w:t>
+      </w:r>
+      <w:r>
+        <w:rPr>
+          <w:lang w:val="en-US"/>
+        </w:rPr>
+        <w:t>(</w:t>
+      </w:r>
+      <w:r>
+        <w:rPr>
+          <w:lang w:val="en-US"/>
+        </w:rPr>
+        <w:t>functionality + tutorial)</w:t>
       </w:r>
     </w:p>
     <w:p>
@@ -129,34 +261,6 @@
           <w:numId w:val="34"/>
         </w:numPr>
         <w:rPr>
-          <w:b/>
-          <w:bCs/>
-          <w:lang w:val="en-US"/>
-        </w:rPr>
-      </w:pPr>
-      <w:r>
-        <w:rPr>
-          <w:b/>
-          <w:bCs/>
-          <w:lang w:val="en-US"/>
-        </w:rPr>
-        <w:t xml:space="preserve">Add new items I invented </w:t>
-      </w:r>
-      <w:r>
-        <w:rPr>
-          <w:lang w:val="en-US"/>
-        </w:rPr>
-        <w:t>(+tutorial, +test of course)</w:t>
-      </w:r>
-    </w:p>
-    <w:p>
-      <w:pPr>
-        <w:pStyle w:val="ListParagraph"/>
-        <w:numPr>
-          <w:ilvl w:val="1"/>
-          <w:numId w:val="34"/>
-        </w:numPr>
-        <w:rPr>
           <w:lang w:val="en-US"/>
         </w:rPr>
       </w:pPr>
@@ -181,124 +285,16 @@
           <w:numId w:val="34"/>
         </w:numPr>
         <w:rPr>
-          <w:b/>
-          <w:bCs/>
-          <w:lang w:val="en-US"/>
-        </w:rPr>
-      </w:pPr>
-      <w:r>
-        <w:rPr>
-          <w:b/>
-          <w:bCs/>
-          <w:lang w:val="en-US"/>
-        </w:rPr>
-        <w:t xml:space="preserve">General </w:t>
-      </w:r>
-      <w:r>
-        <w:rPr>
-          <w:b/>
-          <w:bCs/>
-          <w:lang w:val="en-US"/>
-        </w:rPr>
-        <w:t>stuff</w:t>
-      </w:r>
-    </w:p>
-    <w:p>
-      <w:pPr>
-        <w:pStyle w:val="ListParagraph"/>
-        <w:numPr>
-          <w:ilvl w:val="1"/>
-          <w:numId w:val="34"/>
-        </w:numPr>
-        <w:rPr>
-          <w:b/>
-          <w:bCs/>
-          <w:lang w:val="en-US"/>
-        </w:rPr>
-      </w:pPr>
-      <w:r>
-        <w:rPr>
-          <w:lang w:val="en-US"/>
-        </w:rPr>
-        <w:t xml:space="preserve">Teleporters </w:t>
-      </w:r>
-    </w:p>
-    <w:p>
-      <w:pPr>
-        <w:pStyle w:val="ListParagraph"/>
-        <w:numPr>
-          <w:ilvl w:val="2"/>
-          <w:numId w:val="34"/>
-        </w:numPr>
-        <w:rPr>
-          <w:b/>
-          <w:bCs/>
-          <w:lang w:val="en-US"/>
-        </w:rPr>
-      </w:pPr>
-      <w:r>
-        <w:rPr>
-          <w:lang w:val="en-US"/>
-        </w:rPr>
-        <w:t xml:space="preserve">Update label to use the general scene (outline, </w:t>
-      </w:r>
-      <w:r>
-        <w:rPr>
-          <w:lang w:val="en-US"/>
-        </w:rPr>
-        <w:t xml:space="preserve">bigger, </w:t>
-      </w:r>
-      <w:r>
-        <w:rPr>
-          <w:lang w:val="en-US"/>
-        </w:rPr>
-        <w:t>tweens on update, etc.)</w:t>
-      </w:r>
-    </w:p>
-    <w:p>
-      <w:pPr>
-        <w:pStyle w:val="ListParagraph"/>
-        <w:numPr>
-          <w:ilvl w:val="2"/>
-          <w:numId w:val="34"/>
-        </w:numPr>
-        <w:rPr>
-          <w:b/>
-          <w:bCs/>
-          <w:lang w:val="en-US"/>
-        </w:rPr>
-      </w:pPr>
-      <w:r>
-        <w:rPr>
-          <w:lang w:val="en-US"/>
-        </w:rPr>
-        <w:t>The “old_room” isn’t properly reset to null after teleporting, sometimes?</w:t>
-      </w:r>
-    </w:p>
-    <w:p>
-      <w:pPr>
-        <w:rPr>
-          <w:b/>
-          <w:bCs/>
-          <w:lang w:val="en-US"/>
-        </w:rPr>
-      </w:pPr>
-    </w:p>
-    <w:p>
-      <w:pPr>
-        <w:rPr>
-          <w:b/>
-          <w:bCs/>
-          <w:lang w:val="en-US"/>
-        </w:rPr>
-      </w:pPr>
-      <w:r>
-        <w:rPr>
-          <w:b/>
-          <w:bCs/>
-          <w:lang w:val="en-US"/>
-        </w:rPr>
-        <w:t>ESSENTIAL BUGS</w:t>
+          <w:lang w:val="en-US"/>
+        </w:rPr>
+      </w:pPr>
+      <w:r>
+        <w:rPr>
+          <w:b/>
+          <w:bCs/>
+          <w:lang w:val="en-US"/>
+        </w:rPr>
+        <w:t>Soundtrack</w:t>
       </w:r>
     </w:p>
     <w:p>
@@ -306,7 +302,7 @@
         <w:pStyle w:val="ListParagraph"/>
         <w:numPr>
           <w:ilvl w:val="0"/>
-          <w:numId w:val="46"/>
+          <w:numId w:val="34"/>
         </w:numPr>
         <w:rPr>
           <w:lang w:val="en-US"/>
@@ -314,9 +310,145 @@
       </w:pPr>
       <w:r>
         <w:rPr>
-          <w:lang w:val="en-US"/>
-        </w:rPr>
-        <w:t xml:space="preserve">REMOVING AT BACK: Whenever we </w:t>
+          <w:b/>
+          <w:bCs/>
+          <w:lang w:val="en-US"/>
+        </w:rPr>
+        <w:t>Finalize marketing items</w:t>
+      </w:r>
+    </w:p>
+    <w:p>
+      <w:pPr>
+        <w:pStyle w:val="ListParagraph"/>
+        <w:numPr>
+          <w:ilvl w:val="0"/>
+          <w:numId w:val="34"/>
+        </w:numPr>
+        <w:rPr>
+          <w:lang w:val="en-US"/>
+        </w:rPr>
+      </w:pPr>
+      <w:r>
+        <w:rPr>
+          <w:b/>
+          <w:bCs/>
+          <w:lang w:val="en-US"/>
+        </w:rPr>
+        <w:t>See if we can make things more robust</w:t>
+      </w:r>
+      <w:r>
+        <w:rPr>
+          <w:lang w:val="en-US"/>
+        </w:rPr>
+        <w:t xml:space="preserve"> (go through TO DO/DEBUGGING)</w:t>
+      </w:r>
+    </w:p>
+    <w:p>
+      <w:pPr>
+        <w:rPr>
+          <w:lang w:val="en-US"/>
+        </w:rPr>
+      </w:pPr>
+    </w:p>
+    <w:p>
+      <w:pPr>
+        <w:rPr>
+          <w:lang w:val="en-US"/>
+        </w:rPr>
+      </w:pPr>
+      <w:r>
+        <w:rPr>
+          <w:b/>
+          <w:bCs/>
+          <w:lang w:val="en-US"/>
+        </w:rPr>
+        <w:t xml:space="preserve">10 January = </w:t>
+      </w:r>
+    </w:p>
+    <w:p>
+      <w:pPr>
+        <w:pStyle w:val="ListParagraph"/>
+        <w:numPr>
+          <w:ilvl w:val="0"/>
+          <w:numId w:val="48"/>
+        </w:numPr>
+        <w:rPr>
+          <w:lang w:val="en-US"/>
+        </w:rPr>
+      </w:pPr>
+      <w:r>
+        <w:rPr>
+          <w:lang w:val="en-US"/>
+        </w:rPr>
+        <w:t>Record BG music trailer (while we also finish the other album)</w:t>
+      </w:r>
+    </w:p>
+    <w:p>
+      <w:pPr>
+        <w:rPr>
+          <w:b/>
+          <w:bCs/>
+          <w:lang w:val="en-US"/>
+        </w:rPr>
+      </w:pPr>
+    </w:p>
+    <w:p>
+      <w:pPr>
+        <w:rPr>
+          <w:lang w:val="en-US"/>
+        </w:rPr>
+      </w:pPr>
+      <w:r>
+        <w:rPr>
+          <w:lang w:val="en-US"/>
+        </w:rPr>
+        <w:t>Odd bugs:</w:t>
+      </w:r>
+    </w:p>
+    <w:p>
+      <w:pPr>
+        <w:pStyle w:val="ListParagraph"/>
+        <w:numPr>
+          <w:ilvl w:val="0"/>
+          <w:numId w:val="47"/>
+        </w:numPr>
+        <w:rPr>
+          <w:b/>
+          <w:bCs/>
+          <w:lang w:val="en-US"/>
+        </w:rPr>
+      </w:pPr>
+      <w:r>
+        <w:rPr>
+          <w:lang w:val="en-US"/>
+        </w:rPr>
+        <w:t>Teleporting =&gt; t</w:t>
+      </w:r>
+      <w:r>
+        <w:rPr>
+          <w:lang w:val="en-US"/>
+        </w:rPr>
+        <w:t>he “old_room” isn’t properly reset to null after teleporting, sometimes?</w:t>
+      </w:r>
+    </w:p>
+    <w:p>
+      <w:pPr>
+        <w:pStyle w:val="ListParagraph"/>
+        <w:numPr>
+          <w:ilvl w:val="0"/>
+          <w:numId w:val="47"/>
+        </w:numPr>
+        <w:rPr>
+          <w:b/>
+          <w:bCs/>
+          <w:lang w:val="en-US"/>
+        </w:rPr>
+      </w:pPr>
+      <w:r>
+        <w:rPr>
+          <w:lang w:val="en-US"/>
+        </w:rPr>
+        <w:t xml:space="preserve">Terrain erasing/overpainting isn’t </w:t>
       </w:r>
       <w:r>
         <w:rPr>
@@ -324,89 +456,25 @@
           <w:iCs/>
           <w:lang w:val="en-US"/>
         </w:rPr>
-        <w:t>backtracked</w:t>
-      </w:r>
-      <w:r>
-        <w:rPr>
-          <w:lang w:val="en-US"/>
-        </w:rPr>
-        <w:t xml:space="preserve">, stop removing old rooms until all players are </w:t>
-      </w:r>
-      <w:r>
-        <w:rPr>
-          <w:i/>
-          <w:iCs/>
-          <w:lang w:val="en-US"/>
-        </w:rPr>
-        <w:t>past</w:t>
-      </w:r>
-      <w:r>
-        <w:rPr>
-          <w:lang w:val="en-US"/>
-        </w:rPr>
-        <w:t xml:space="preserve"> the backtrack point. How to code this well?</w:t>
-      </w:r>
-      <w:r>
-        <w:rPr>
-          <w:lang w:val="en-US"/>
-        </w:rPr>
-        <w:t>??</w:t>
-      </w:r>
-    </w:p>
-    <w:p>
-      <w:pPr>
-        <w:pStyle w:val="ListParagraph"/>
-        <w:numPr>
-          <w:ilvl w:val="1"/>
-          <w:numId w:val="46"/>
-        </w:numPr>
-        <w:rPr>
-          <w:lang w:val="en-US"/>
-        </w:rPr>
-      </w:pPr>
-      <w:r>
-        <w:rPr>
-          <w:lang w:val="en-US"/>
-        </w:rPr>
-        <w:t xml:space="preserve">Whenever we backtrack, save </w:t>
-      </w:r>
-      <w:r>
-        <w:rPr>
-          <w:lang w:val="en-US"/>
-        </w:rPr>
-        <w:t>it on the prev_room (“part_of_backtrack”)</w:t>
-      </w:r>
-    </w:p>
-    <w:p>
-      <w:pPr>
-        <w:pStyle w:val="ListParagraph"/>
-        <w:numPr>
-          <w:ilvl w:val="1"/>
-          <w:numId w:val="46"/>
-        </w:numPr>
-        <w:rPr>
-          <w:lang w:val="en-US"/>
-        </w:rPr>
-      </w:pPr>
-      <w:r>
-        <w:rPr>
-          <w:lang w:val="en-US"/>
-        </w:rPr>
-        <w:t xml:space="preserve">When we find the room of the trailing player, </w:t>
-      </w:r>
-      <w:r>
-        <w:rPr>
-          <w:i/>
-          <w:iCs/>
-          <w:lang w:val="en-US"/>
-        </w:rPr>
-        <w:t>walk back along the path to see if there’s a backtrack point somewhere</w:t>
-      </w:r>
-      <w:r>
-        <w:rPr>
-          <w:lang w:val="en-US"/>
-        </w:rPr>
-        <w:t>. If so, set “trailing index” to that value. (Ensuring those older rooms aren’t removed yet.)</w:t>
+        <w:t>flawless</w:t>
+      </w:r>
+      <w:r>
+        <w:rPr>
+          <w:lang w:val="en-US"/>
+        </w:rPr>
+        <w:t>, probably because that system changed</w:t>
+      </w:r>
+      <w:r>
+        <w:rPr>
+          <w:lang w:val="en-US"/>
+        </w:rPr>
+        <w:t xml:space="preserve"> (for saving/determining which room a cell has)</w:t>
+      </w:r>
+      <w:r>
+        <w:rPr>
+          <w:lang w:val="en-US"/>
+        </w:rPr>
+        <w:t>. Is it a problem?</w:t>
       </w:r>
     </w:p>
     <w:p>
@@ -1551,66 +1619,14 @@
         <w:rPr>
           <w:lang w:val="en-US"/>
         </w:rPr>
-        <w:t>No-Holes</w:t>
-      </w:r>
-    </w:p>
-    <w:p>
-      <w:pPr>
-        <w:rPr>
-          <w:lang w:val="en-US"/>
-        </w:rPr>
-      </w:pPr>
-    </w:p>
-    <w:p>
-      <w:pPr>
-        <w:pStyle w:val="Heading2"/>
-      </w:pPr>
-      <w:r>
-        <w:t>General Gameplay</w:t>
-      </w:r>
-    </w:p>
-    <w:p>
-      <w:pPr>
-        <w:pStyle w:val="ListParagraph"/>
-        <w:numPr>
-          <w:ilvl w:val="0"/>
-          <w:numId w:val="25"/>
-        </w:numPr>
-        <w:rPr>
-          <w:lang w:val="en-US"/>
-        </w:rPr>
-      </w:pPr>
-      <w:r>
-        <w:rPr>
-          <w:lang w:val="en-US"/>
-        </w:rPr>
-        <w:t xml:space="preserve">Don’t forget to turn on the </w:t>
-      </w:r>
-      <w:r>
-        <w:rPr>
-          <w:b/>
-          <w:bCs/>
-          <w:lang w:val="en-US"/>
-        </w:rPr>
-        <w:t>fog</w:t>
-      </w:r>
-      <w:r>
-        <w:rPr>
-          <w:lang w:val="en-US"/>
-        </w:rPr>
-        <w:t xml:space="preserve"> again + test if it’s even an addition anymore</w:t>
-      </w:r>
-    </w:p>
-    <w:p>
-      <w:pPr>
-        <w:spacing w:after="160" w:line="259" w:lineRule="auto"/>
-        <w:rPr>
-          <w:rFonts w:ascii="HAMMOCK Black" w:eastAsiaTheme="majorEastAsia" w:hAnsi="HAMMOCK Black" w:cstheme="majorBidi"/>
-          <w:sz w:val="96"/>
-          <w:szCs w:val="96"/>
-          <w:lang w:val="en-US"/>
-        </w:rPr>
-      </w:pPr>
+        <w:t>Probability-based drawin</w:t>
+      </w:r>
+      <w:r>
+        <w:rPr>
+          <w:lang w:val="en-US"/>
+        </w:rPr>
+        <w:t>g</w:t>
+      </w:r>
       <w:r>
         <w:rPr>
           <w:lang w:val="en-US"/>
@@ -5773,6 +5789,119 @@
     </w:lvl>
   </w:abstractNum>
   <w:abstractNum w:abstractNumId="7" w15:restartNumberingAfterBreak="0">
+    <w:nsid w:val="166E3829"/>
+    <w:multiLevelType w:val="hybridMultilevel"/>
+    <w:tmpl w:val="631A5BCE"/>
+    <w:lvl w:ilvl="0" w:tplc="04090001">
+      <w:start w:val="1"/>
+      <w:numFmt w:val="bullet"/>
+      <w:lvlText w:val=""/>
+      <w:lvlJc w:val="left"/>
+      <w:pPr>
+        <w:ind w:left="720" w:hanging="360"/>
+      </w:pPr>
+      <w:rPr>
+        <w:rFonts w:ascii="Symbol" w:hAnsi="Symbol" w:hint="default"/>
+      </w:rPr>
+    </w:lvl>
+    <w:lvl w:ilvl="1" w:tplc="04090003" w:tentative="1">
+      <w:start w:val="1"/>
+      <w:numFmt w:val="bullet"/>
+      <w:lvlText w:val="o"/>
+      <w:lvlJc w:val="left"/>
+      <w:pPr>
+        <w:ind w:left="1440" w:hanging="360"/>
+      </w:pPr>
+      <w:rPr>
+        <w:rFonts w:ascii="Courier New" w:hAnsi="Courier New" w:cs="Courier New" w:hint="default"/>
+      </w:rPr>
+    </w:lvl>
+    <w:lvl w:ilvl="2" w:tplc="04090005" w:tentative="1">
+      <w:start w:val="1"/>
+      <w:numFmt w:val="bullet"/>
+      <w:lvlText w:val=""/>
+      <w:lvlJc w:val="left"/>
+      <w:pPr>
+        <w:ind w:left="2160" w:hanging="360"/>
+      </w:pPr>
+      <w:rPr>
+        <w:rFonts w:ascii="Wingdings" w:hAnsi="Wingdings" w:hint="default"/>
+      </w:rPr>
+    </w:lvl>
+    <w:lvl w:ilvl="3" w:tplc="04090001" w:tentative="1">
+      <w:start w:val="1"/>
+      <w:numFmt w:val="bullet"/>
+      <w:lvlText w:val=""/>
+      <w:lvlJc w:val="left"/>
+      <w:pPr>
+        <w:ind w:left="2880" w:hanging="360"/>
+      </w:pPr>
+      <w:rPr>
+        <w:rFonts w:ascii="Symbol" w:hAnsi="Symbol" w:hint="default"/>
+      </w:rPr>
+    </w:lvl>
+    <w:lvl w:ilvl="4" w:tplc="04090003" w:tentative="1">
+      <w:start w:val="1"/>
+      <w:numFmt w:val="bullet"/>
+      <w:lvlText w:val="o"/>
+      <w:lvlJc w:val="left"/>
+      <w:pPr>
+        <w:ind w:left="3600" w:hanging="360"/>
+      </w:pPr>
+      <w:rPr>
+        <w:rFonts w:ascii="Courier New" w:hAnsi="Courier New" w:cs="Courier New" w:hint="default"/>
+      </w:rPr>
+    </w:lvl>
+    <w:lvl w:ilvl="5" w:tplc="04090005" w:tentative="1">
+      <w:start w:val="1"/>
+      <w:numFmt w:val="bullet"/>
+      <w:lvlText w:val=""/>
+      <w:lvlJc w:val="left"/>
+      <w:pPr>
+        <w:ind w:left="4320" w:hanging="360"/>
+      </w:pPr>
+      <w:rPr>
+        <w:rFonts w:ascii="Wingdings" w:hAnsi="Wingdings" w:hint="default"/>
+      </w:rPr>
+    </w:lvl>
+    <w:lvl w:ilvl="6" w:tplc="04090001" w:tentative="1">
+      <w:start w:val="1"/>
+      <w:numFmt w:val="bullet"/>
+      <w:lvlText w:val=""/>
+      <w:lvlJc w:val="left"/>
+      <w:pPr>
+        <w:ind w:left="5040" w:hanging="360"/>
+      </w:pPr>
+      <w:rPr>
+        <w:rFonts w:ascii="Symbol" w:hAnsi="Symbol" w:hint="default"/>
+      </w:rPr>
+    </w:lvl>
+    <w:lvl w:ilvl="7" w:tplc="04090003" w:tentative="1">
+      <w:start w:val="1"/>
+      <w:numFmt w:val="bullet"/>
+      <w:lvlText w:val="o"/>
+      <w:lvlJc w:val="left"/>
+      <w:pPr>
+        <w:ind w:left="5760" w:hanging="360"/>
+      </w:pPr>
+      <w:rPr>
+        <w:rFonts w:ascii="Courier New" w:hAnsi="Courier New" w:cs="Courier New" w:hint="default"/>
+      </w:rPr>
+    </w:lvl>
+    <w:lvl w:ilvl="8" w:tplc="04090005" w:tentative="1">
+      <w:start w:val="1"/>
+      <w:numFmt w:val="bullet"/>
+      <w:lvlText w:val=""/>
+      <w:lvlJc w:val="left"/>
+      <w:pPr>
+        <w:ind w:left="6480" w:hanging="360"/>
+      </w:pPr>
+      <w:rPr>
+        <w:rFonts w:ascii="Wingdings" w:hAnsi="Wingdings" w:hint="default"/>
+      </w:rPr>
+    </w:lvl>
+  </w:abstractNum>
+  <w:abstractNum w:abstractNumId="8" w15:restartNumberingAfterBreak="0">
     <w:nsid w:val="183137C4"/>
     <w:multiLevelType w:val="hybridMultilevel"/>
     <w:tmpl w:val="429A6018"/>
@@ -5885,7 +6014,7 @@
       </w:rPr>
     </w:lvl>
   </w:abstractNum>
-  <w:abstractNum w:abstractNumId="8" w15:restartNumberingAfterBreak="0">
+  <w:abstractNum w:abstractNumId="9" w15:restartNumberingAfterBreak="0">
     <w:nsid w:val="1D34086B"/>
     <w:multiLevelType w:val="hybridMultilevel"/>
     <w:tmpl w:val="1F426704"/>
@@ -5998,7 +6127,7 @@
       </w:rPr>
     </w:lvl>
   </w:abstractNum>
-  <w:abstractNum w:abstractNumId="9" w15:restartNumberingAfterBreak="0">
+  <w:abstractNum w:abstractNumId="10" w15:restartNumberingAfterBreak="0">
     <w:nsid w:val="258E76A1"/>
     <w:multiLevelType w:val="hybridMultilevel"/>
     <w:tmpl w:val="BE24EF4E"/>
@@ -6111,7 +6240,7 @@
       </w:rPr>
     </w:lvl>
   </w:abstractNum>
-  <w:abstractNum w:abstractNumId="10" w15:restartNumberingAfterBreak="0">
+  <w:abstractNum w:abstractNumId="11" w15:restartNumberingAfterBreak="0">
     <w:nsid w:val="27B05786"/>
     <w:multiLevelType w:val="hybridMultilevel"/>
     <w:tmpl w:val="025841F8"/>
@@ -6224,7 +6353,7 @@
       </w:rPr>
     </w:lvl>
   </w:abstractNum>
-  <w:abstractNum w:abstractNumId="11" w15:restartNumberingAfterBreak="0">
+  <w:abstractNum w:abstractNumId="12" w15:restartNumberingAfterBreak="0">
     <w:nsid w:val="2B81243A"/>
     <w:multiLevelType w:val="hybridMultilevel"/>
     <w:tmpl w:val="1B5A977E"/>
@@ -6337,7 +6466,7 @@
       </w:rPr>
     </w:lvl>
   </w:abstractNum>
-  <w:abstractNum w:abstractNumId="12" w15:restartNumberingAfterBreak="0">
+  <w:abstractNum w:abstractNumId="13" w15:restartNumberingAfterBreak="0">
     <w:nsid w:val="34F00D48"/>
     <w:multiLevelType w:val="hybridMultilevel"/>
     <w:tmpl w:val="6EFC38D2"/>
@@ -6450,7 +6579,7 @@
       </w:rPr>
     </w:lvl>
   </w:abstractNum>
-  <w:abstractNum w:abstractNumId="13" w15:restartNumberingAfterBreak="0">
+  <w:abstractNum w:abstractNumId="14" w15:restartNumberingAfterBreak="0">
     <w:nsid w:val="35CA41FB"/>
     <w:multiLevelType w:val="hybridMultilevel"/>
     <w:tmpl w:val="E7FA26B4"/>
@@ -6563,7 +6692,7 @@
       </w:rPr>
     </w:lvl>
   </w:abstractNum>
-  <w:abstractNum w:abstractNumId="14" w15:restartNumberingAfterBreak="0">
+  <w:abstractNum w:abstractNumId="15" w15:restartNumberingAfterBreak="0">
     <w:nsid w:val="366D2355"/>
     <w:multiLevelType w:val="hybridMultilevel"/>
     <w:tmpl w:val="5420DBCA"/>
@@ -6676,7 +6805,7 @@
       </w:rPr>
     </w:lvl>
   </w:abstractNum>
-  <w:abstractNum w:abstractNumId="15" w15:restartNumberingAfterBreak="0">
+  <w:abstractNum w:abstractNumId="16" w15:restartNumberingAfterBreak="0">
     <w:nsid w:val="36D305A8"/>
     <w:multiLevelType w:val="hybridMultilevel"/>
     <w:tmpl w:val="E9947574"/>
@@ -6789,7 +6918,7 @@
       </w:rPr>
     </w:lvl>
   </w:abstractNum>
-  <w:abstractNum w:abstractNumId="16" w15:restartNumberingAfterBreak="0">
+  <w:abstractNum w:abstractNumId="17" w15:restartNumberingAfterBreak="0">
     <w:nsid w:val="373C3E7A"/>
     <w:multiLevelType w:val="hybridMultilevel"/>
     <w:tmpl w:val="182800EC"/>
@@ -6902,7 +7031,7 @@
       </w:rPr>
     </w:lvl>
   </w:abstractNum>
-  <w:abstractNum w:abstractNumId="17" w15:restartNumberingAfterBreak="0">
+  <w:abstractNum w:abstractNumId="18" w15:restartNumberingAfterBreak="0">
     <w:nsid w:val="3B3A543F"/>
     <w:multiLevelType w:val="hybridMultilevel"/>
     <w:tmpl w:val="70EC7898"/>
@@ -7015,7 +7144,7 @@
       </w:rPr>
     </w:lvl>
   </w:abstractNum>
-  <w:abstractNum w:abstractNumId="18" w15:restartNumberingAfterBreak="0">
+  <w:abstractNum w:abstractNumId="19" w15:restartNumberingAfterBreak="0">
     <w:nsid w:val="3BC6525F"/>
     <w:multiLevelType w:val="hybridMultilevel"/>
     <w:tmpl w:val="7C9CFBB0"/>
@@ -7128,7 +7257,7 @@
       </w:rPr>
     </w:lvl>
   </w:abstractNum>
-  <w:abstractNum w:abstractNumId="19" w15:restartNumberingAfterBreak="0">
+  <w:abstractNum w:abstractNumId="20" w15:restartNumberingAfterBreak="0">
     <w:nsid w:val="3E3126BB"/>
     <w:multiLevelType w:val="hybridMultilevel"/>
     <w:tmpl w:val="122A57F8"/>
@@ -7241,7 +7370,7 @@
       </w:rPr>
     </w:lvl>
   </w:abstractNum>
-  <w:abstractNum w:abstractNumId="20" w15:restartNumberingAfterBreak="0">
+  <w:abstractNum w:abstractNumId="21" w15:restartNumberingAfterBreak="0">
     <w:nsid w:val="3E9D5AC6"/>
     <w:multiLevelType w:val="hybridMultilevel"/>
     <w:tmpl w:val="EE5865E4"/>
@@ -7354,7 +7483,7 @@
       </w:rPr>
     </w:lvl>
   </w:abstractNum>
-  <w:abstractNum w:abstractNumId="21" w15:restartNumberingAfterBreak="0">
+  <w:abstractNum w:abstractNumId="22" w15:restartNumberingAfterBreak="0">
     <w:nsid w:val="3FDE787F"/>
     <w:multiLevelType w:val="hybridMultilevel"/>
     <w:tmpl w:val="E0BC3A48"/>
@@ -7467,7 +7596,120 @@
       </w:rPr>
     </w:lvl>
   </w:abstractNum>
-  <w:abstractNum w:abstractNumId="22" w15:restartNumberingAfterBreak="0">
+  <w:abstractNum w:abstractNumId="23" w15:restartNumberingAfterBreak="0">
+    <w:nsid w:val="40181CB8"/>
+    <w:multiLevelType w:val="hybridMultilevel"/>
+    <w:tmpl w:val="CFE076EA"/>
+    <w:lvl w:ilvl="0" w:tplc="04090001">
+      <w:start w:val="1"/>
+      <w:numFmt w:val="bullet"/>
+      <w:lvlText w:val=""/>
+      <w:lvlJc w:val="left"/>
+      <w:pPr>
+        <w:ind w:left="720" w:hanging="360"/>
+      </w:pPr>
+      <w:rPr>
+        <w:rFonts w:ascii="Symbol" w:hAnsi="Symbol" w:hint="default"/>
+      </w:rPr>
+    </w:lvl>
+    <w:lvl w:ilvl="1" w:tplc="04090003">
+      <w:start w:val="1"/>
+      <w:numFmt w:val="bullet"/>
+      <w:lvlText w:val="o"/>
+      <w:lvlJc w:val="left"/>
+      <w:pPr>
+        <w:ind w:left="1440" w:hanging="360"/>
+      </w:pPr>
+      <w:rPr>
+        <w:rFonts w:ascii="Courier New" w:hAnsi="Courier New" w:cs="Courier New" w:hint="default"/>
+      </w:rPr>
+    </w:lvl>
+    <w:lvl w:ilvl="2" w:tplc="04090005">
+      <w:start w:val="1"/>
+      <w:numFmt w:val="bullet"/>
+      <w:lvlText w:val=""/>
+      <w:lvlJc w:val="left"/>
+      <w:pPr>
+        <w:ind w:left="2160" w:hanging="360"/>
+      </w:pPr>
+      <w:rPr>
+        <w:rFonts w:ascii="Wingdings" w:hAnsi="Wingdings" w:hint="default"/>
+      </w:rPr>
+    </w:lvl>
+    <w:lvl w:ilvl="3" w:tplc="04090001" w:tentative="1">
+      <w:start w:val="1"/>
+      <w:numFmt w:val="bullet"/>
+      <w:lvlText w:val=""/>
+      <w:lvlJc w:val="left"/>
+      <w:pPr>
+        <w:ind w:left="2880" w:hanging="360"/>
+      </w:pPr>
+      <w:rPr>
+        <w:rFonts w:ascii="Symbol" w:hAnsi="Symbol" w:hint="default"/>
+      </w:rPr>
+    </w:lvl>
+    <w:lvl w:ilvl="4" w:tplc="04090003" w:tentative="1">
+      <w:start w:val="1"/>
+      <w:numFmt w:val="bullet"/>
+      <w:lvlText w:val="o"/>
+      <w:lvlJc w:val="left"/>
+      <w:pPr>
+        <w:ind w:left="3600" w:hanging="360"/>
+      </w:pPr>
+      <w:rPr>
+        <w:rFonts w:ascii="Courier New" w:hAnsi="Courier New" w:cs="Courier New" w:hint="default"/>
+      </w:rPr>
+    </w:lvl>
+    <w:lvl w:ilvl="5" w:tplc="04090005" w:tentative="1">
+      <w:start w:val="1"/>
+      <w:numFmt w:val="bullet"/>
+      <w:lvlText w:val=""/>
+      <w:lvlJc w:val="left"/>
+      <w:pPr>
+        <w:ind w:left="4320" w:hanging="360"/>
+      </w:pPr>
+      <w:rPr>
+        <w:rFonts w:ascii="Wingdings" w:hAnsi="Wingdings" w:hint="default"/>
+      </w:rPr>
+    </w:lvl>
+    <w:lvl w:ilvl="6" w:tplc="04090001" w:tentative="1">
+      <w:start w:val="1"/>
+      <w:numFmt w:val="bullet"/>
+      <w:lvlText w:val=""/>
+      <w:lvlJc w:val="left"/>
+      <w:pPr>
+        <w:ind w:left="5040" w:hanging="360"/>
+      </w:pPr>
+      <w:rPr>
+        <w:rFonts w:ascii="Symbol" w:hAnsi="Symbol" w:hint="default"/>
+      </w:rPr>
+    </w:lvl>
+    <w:lvl w:ilvl="7" w:tplc="04090003" w:tentative="1">
+      <w:start w:val="1"/>
+      <w:numFmt w:val="bullet"/>
+      <w:lvlText w:val="o"/>
+      <w:lvlJc w:val="left"/>
+      <w:pPr>
+        <w:ind w:left="5760" w:hanging="360"/>
+      </w:pPr>
+      <w:rPr>
+        <w:rFonts w:ascii="Courier New" w:hAnsi="Courier New" w:cs="Courier New" w:hint="default"/>
+      </w:rPr>
+    </w:lvl>
+    <w:lvl w:ilvl="8" w:tplc="04090005" w:tentative="1">
+      <w:start w:val="1"/>
+      <w:numFmt w:val="bullet"/>
+      <w:lvlText w:val=""/>
+      <w:lvlJc w:val="left"/>
+      <w:pPr>
+        <w:ind w:left="6480" w:hanging="360"/>
+      </w:pPr>
+      <w:rPr>
+        <w:rFonts w:ascii="Wingdings" w:hAnsi="Wingdings" w:hint="default"/>
+      </w:rPr>
+    </w:lvl>
+  </w:abstractNum>
+  <w:abstractNum w:abstractNumId="24" w15:restartNumberingAfterBreak="0">
     <w:nsid w:val="40414868"/>
     <w:multiLevelType w:val="hybridMultilevel"/>
     <w:tmpl w:val="E2C07AA0"/>
@@ -7580,7 +7822,7 @@
       </w:rPr>
     </w:lvl>
   </w:abstractNum>
-  <w:abstractNum w:abstractNumId="23" w15:restartNumberingAfterBreak="0">
+  <w:abstractNum w:abstractNumId="25" w15:restartNumberingAfterBreak="0">
     <w:nsid w:val="40C9102F"/>
     <w:multiLevelType w:val="hybridMultilevel"/>
     <w:tmpl w:val="06E26136"/>
@@ -7693,7 +7935,7 @@
       </w:rPr>
     </w:lvl>
   </w:abstractNum>
-  <w:abstractNum w:abstractNumId="24" w15:restartNumberingAfterBreak="0">
+  <w:abstractNum w:abstractNumId="26" w15:restartNumberingAfterBreak="0">
     <w:nsid w:val="45452401"/>
     <w:multiLevelType w:val="hybridMultilevel"/>
     <w:tmpl w:val="08F888AC"/>
@@ -7806,7 +8048,7 @@
       </w:rPr>
     </w:lvl>
   </w:abstractNum>
-  <w:abstractNum w:abstractNumId="25" w15:restartNumberingAfterBreak="0">
+  <w:abstractNum w:abstractNumId="27" w15:restartNumberingAfterBreak="0">
     <w:nsid w:val="45C568E9"/>
     <w:multiLevelType w:val="hybridMultilevel"/>
     <w:tmpl w:val="B99E74D8"/>
@@ -7919,7 +8161,7 @@
       </w:rPr>
     </w:lvl>
   </w:abstractNum>
-  <w:abstractNum w:abstractNumId="26" w15:restartNumberingAfterBreak="0">
+  <w:abstractNum w:abstractNumId="28" w15:restartNumberingAfterBreak="0">
     <w:nsid w:val="466B2EF4"/>
     <w:multiLevelType w:val="hybridMultilevel"/>
     <w:tmpl w:val="F95ABB96"/>
@@ -8032,7 +8274,7 @@
       </w:rPr>
     </w:lvl>
   </w:abstractNum>
-  <w:abstractNum w:abstractNumId="27" w15:restartNumberingAfterBreak="0">
+  <w:abstractNum w:abstractNumId="29" w15:restartNumberingAfterBreak="0">
     <w:nsid w:val="4A9B72E6"/>
     <w:multiLevelType w:val="hybridMultilevel"/>
     <w:tmpl w:val="E1029D50"/>
@@ -8145,7 +8387,7 @@
       </w:rPr>
     </w:lvl>
   </w:abstractNum>
-  <w:abstractNum w:abstractNumId="28" w15:restartNumberingAfterBreak="0">
+  <w:abstractNum w:abstractNumId="30" w15:restartNumberingAfterBreak="0">
     <w:nsid w:val="4E1E0DF5"/>
     <w:multiLevelType w:val="hybridMultilevel"/>
     <w:tmpl w:val="3B76A1DA"/>
@@ -8258,7 +8500,7 @@
       </w:rPr>
     </w:lvl>
   </w:abstractNum>
-  <w:abstractNum w:abstractNumId="29" w15:restartNumberingAfterBreak="0">
+  <w:abstractNum w:abstractNumId="31" w15:restartNumberingAfterBreak="0">
     <w:nsid w:val="4E991240"/>
     <w:multiLevelType w:val="hybridMultilevel"/>
     <w:tmpl w:val="FC2CB18C"/>
@@ -8371,7 +8613,7 @@
       </w:rPr>
     </w:lvl>
   </w:abstractNum>
-  <w:abstractNum w:abstractNumId="30" w15:restartNumberingAfterBreak="0">
+  <w:abstractNum w:abstractNumId="32" w15:restartNumberingAfterBreak="0">
     <w:nsid w:val="4F734199"/>
     <w:multiLevelType w:val="hybridMultilevel"/>
     <w:tmpl w:val="97B0D940"/>
@@ -8484,7 +8726,7 @@
       </w:rPr>
     </w:lvl>
   </w:abstractNum>
-  <w:abstractNum w:abstractNumId="31" w15:restartNumberingAfterBreak="0">
+  <w:abstractNum w:abstractNumId="33" w15:restartNumberingAfterBreak="0">
     <w:nsid w:val="4FBC299A"/>
     <w:multiLevelType w:val="hybridMultilevel"/>
     <w:tmpl w:val="57E44C18"/>
@@ -8597,7 +8839,7 @@
       </w:rPr>
     </w:lvl>
   </w:abstractNum>
-  <w:abstractNum w:abstractNumId="32" w15:restartNumberingAfterBreak="0">
+  <w:abstractNum w:abstractNumId="34" w15:restartNumberingAfterBreak="0">
     <w:nsid w:val="55770E14"/>
     <w:multiLevelType w:val="hybridMultilevel"/>
     <w:tmpl w:val="98DA7F7C"/>
@@ -8710,7 +8952,7 @@
       </w:rPr>
     </w:lvl>
   </w:abstractNum>
-  <w:abstractNum w:abstractNumId="33" w15:restartNumberingAfterBreak="0">
+  <w:abstractNum w:abstractNumId="35" w15:restartNumberingAfterBreak="0">
     <w:nsid w:val="5588102C"/>
     <w:multiLevelType w:val="hybridMultilevel"/>
     <w:tmpl w:val="4C523D4A"/>
@@ -8823,7 +9065,7 @@
       </w:rPr>
     </w:lvl>
   </w:abstractNum>
-  <w:abstractNum w:abstractNumId="34" w15:restartNumberingAfterBreak="0">
+  <w:abstractNum w:abstractNumId="36" w15:restartNumberingAfterBreak="0">
     <w:nsid w:val="56E37B23"/>
     <w:multiLevelType w:val="hybridMultilevel"/>
     <w:tmpl w:val="675CB422"/>
@@ -8936,7 +9178,7 @@
       </w:rPr>
     </w:lvl>
   </w:abstractNum>
-  <w:abstractNum w:abstractNumId="35" w15:restartNumberingAfterBreak="0">
+  <w:abstractNum w:abstractNumId="37" w15:restartNumberingAfterBreak="0">
     <w:nsid w:val="598509F7"/>
     <w:multiLevelType w:val="hybridMultilevel"/>
     <w:tmpl w:val="108C31DA"/>
@@ -9049,7 +9291,7 @@
       </w:rPr>
     </w:lvl>
   </w:abstractNum>
-  <w:abstractNum w:abstractNumId="36" w15:restartNumberingAfterBreak="0">
+  <w:abstractNum w:abstractNumId="38" w15:restartNumberingAfterBreak="0">
     <w:nsid w:val="5ADB59E2"/>
     <w:multiLevelType w:val="hybridMultilevel"/>
     <w:tmpl w:val="F1003C48"/>
@@ -9162,7 +9404,7 @@
       </w:rPr>
     </w:lvl>
   </w:abstractNum>
-  <w:abstractNum w:abstractNumId="37" w15:restartNumberingAfterBreak="0">
+  <w:abstractNum w:abstractNumId="39" w15:restartNumberingAfterBreak="0">
     <w:nsid w:val="5D4739F3"/>
     <w:multiLevelType w:val="hybridMultilevel"/>
     <w:tmpl w:val="C3E0FD82"/>
@@ -9275,7 +9517,7 @@
       </w:rPr>
     </w:lvl>
   </w:abstractNum>
-  <w:abstractNum w:abstractNumId="38" w15:restartNumberingAfterBreak="0">
+  <w:abstractNum w:abstractNumId="40" w15:restartNumberingAfterBreak="0">
     <w:nsid w:val="666C1441"/>
     <w:multiLevelType w:val="hybridMultilevel"/>
     <w:tmpl w:val="1F320732"/>
@@ -9388,7 +9630,7 @@
       </w:rPr>
     </w:lvl>
   </w:abstractNum>
-  <w:abstractNum w:abstractNumId="39" w15:restartNumberingAfterBreak="0">
+  <w:abstractNum w:abstractNumId="41" w15:restartNumberingAfterBreak="0">
     <w:nsid w:val="67974ECF"/>
     <w:multiLevelType w:val="hybridMultilevel"/>
     <w:tmpl w:val="52D6300A"/>
@@ -9501,7 +9743,7 @@
       </w:rPr>
     </w:lvl>
   </w:abstractNum>
-  <w:abstractNum w:abstractNumId="40" w15:restartNumberingAfterBreak="0">
+  <w:abstractNum w:abstractNumId="42" w15:restartNumberingAfterBreak="0">
     <w:nsid w:val="69F113A3"/>
     <w:multiLevelType w:val="hybridMultilevel"/>
     <w:tmpl w:val="2DE4EA98"/>
@@ -9614,7 +9856,7 @@
       </w:rPr>
     </w:lvl>
   </w:abstractNum>
-  <w:abstractNum w:abstractNumId="41" w15:restartNumberingAfterBreak="0">
+  <w:abstractNum w:abstractNumId="43" w15:restartNumberingAfterBreak="0">
     <w:nsid w:val="6AF345D4"/>
     <w:multiLevelType w:val="hybridMultilevel"/>
     <w:tmpl w:val="1C56925E"/>
@@ -9727,7 +9969,7 @@
       </w:rPr>
     </w:lvl>
   </w:abstractNum>
-  <w:abstractNum w:abstractNumId="42" w15:restartNumberingAfterBreak="0">
+  <w:abstractNum w:abstractNumId="44" w15:restartNumberingAfterBreak="0">
     <w:nsid w:val="6AF34A6B"/>
     <w:multiLevelType w:val="hybridMultilevel"/>
     <w:tmpl w:val="5D08970E"/>
@@ -9840,7 +10082,7 @@
       </w:rPr>
     </w:lvl>
   </w:abstractNum>
-  <w:abstractNum w:abstractNumId="43" w15:restartNumberingAfterBreak="0">
+  <w:abstractNum w:abstractNumId="45" w15:restartNumberingAfterBreak="0">
     <w:nsid w:val="74B33CBE"/>
     <w:multiLevelType w:val="hybridMultilevel"/>
     <w:tmpl w:val="15001144"/>
@@ -9953,7 +10195,7 @@
       </w:rPr>
     </w:lvl>
   </w:abstractNum>
-  <w:abstractNum w:abstractNumId="44" w15:restartNumberingAfterBreak="0">
+  <w:abstractNum w:abstractNumId="46" w15:restartNumberingAfterBreak="0">
     <w:nsid w:val="7A684972"/>
     <w:multiLevelType w:val="hybridMultilevel"/>
     <w:tmpl w:val="98C8C7BE"/>
@@ -10066,7 +10308,7 @@
       </w:rPr>
     </w:lvl>
   </w:abstractNum>
-  <w:abstractNum w:abstractNumId="45" w15:restartNumberingAfterBreak="0">
+  <w:abstractNum w:abstractNumId="47" w15:restartNumberingAfterBreak="0">
     <w:nsid w:val="7F3C7504"/>
     <w:multiLevelType w:val="hybridMultilevel"/>
     <w:tmpl w:val="B18CEDEC"/>
@@ -10180,28 +10422,28 @@
     </w:lvl>
   </w:abstractNum>
   <w:num w:numId="1">
+    <w:abstractNumId w:val="18"/>
+  </w:num>
+  <w:num w:numId="2">
+    <w:abstractNumId w:val="35"/>
+  </w:num>
+  <w:num w:numId="3">
+    <w:abstractNumId w:val="29"/>
+  </w:num>
+  <w:num w:numId="4">
+    <w:abstractNumId w:val="9"/>
+  </w:num>
+  <w:num w:numId="5">
+    <w:abstractNumId w:val="14"/>
+  </w:num>
+  <w:num w:numId="6">
+    <w:abstractNumId w:val="27"/>
+  </w:num>
+  <w:num w:numId="7">
     <w:abstractNumId w:val="17"/>
   </w:num>
-  <w:num w:numId="2">
-    <w:abstractNumId w:val="33"/>
-  </w:num>
-  <w:num w:numId="3">
-    <w:abstractNumId w:val="27"/>
-  </w:num>
-  <w:num w:numId="4">
-    <w:abstractNumId w:val="8"/>
-  </w:num>
-  <w:num w:numId="5">
-    <w:abstractNumId w:val="13"/>
-  </w:num>
-  <w:num w:numId="6">
-    <w:abstractNumId w:val="25"/>
-  </w:num>
-  <w:num w:numId="7">
-    <w:abstractNumId w:val="16"/>
-  </w:num>
   <w:num w:numId="8">
-    <w:abstractNumId w:val="39"/>
+    <w:abstractNumId w:val="41"/>
   </w:num>
   <w:num w:numId="9">
     <w:abstractNumId w:val="5"/>
@@ -10210,55 +10452,55 @@
     <w:abstractNumId w:val="3"/>
   </w:num>
   <w:num w:numId="11">
-    <w:abstractNumId w:val="34"/>
+    <w:abstractNumId w:val="36"/>
   </w:num>
   <w:num w:numId="12">
-    <w:abstractNumId w:val="44"/>
+    <w:abstractNumId w:val="46"/>
   </w:num>
   <w:num w:numId="13">
-    <w:abstractNumId w:val="20"/>
+    <w:abstractNumId w:val="21"/>
   </w:num>
   <w:num w:numId="14">
     <w:abstractNumId w:val="2"/>
   </w:num>
   <w:num w:numId="15">
-    <w:abstractNumId w:val="10"/>
+    <w:abstractNumId w:val="11"/>
   </w:num>
   <w:num w:numId="16">
     <w:abstractNumId w:val="4"/>
   </w:num>
   <w:num w:numId="17">
-    <w:abstractNumId w:val="23"/>
+    <w:abstractNumId w:val="25"/>
   </w:num>
   <w:num w:numId="18">
-    <w:abstractNumId w:val="9"/>
+    <w:abstractNumId w:val="10"/>
   </w:num>
   <w:num w:numId="19">
-    <w:abstractNumId w:val="37"/>
+    <w:abstractNumId w:val="39"/>
   </w:num>
   <w:num w:numId="20">
-    <w:abstractNumId w:val="26"/>
+    <w:abstractNumId w:val="28"/>
   </w:num>
   <w:num w:numId="21">
+    <w:abstractNumId w:val="40"/>
+  </w:num>
+  <w:num w:numId="22">
     <w:abstractNumId w:val="38"/>
   </w:num>
-  <w:num w:numId="22">
-    <w:abstractNumId w:val="36"/>
-  </w:num>
   <w:num w:numId="23">
-    <w:abstractNumId w:val="14"/>
+    <w:abstractNumId w:val="15"/>
   </w:num>
   <w:num w:numId="24">
-    <w:abstractNumId w:val="22"/>
+    <w:abstractNumId w:val="24"/>
   </w:num>
   <w:num w:numId="25">
-    <w:abstractNumId w:val="29"/>
+    <w:abstractNumId w:val="31"/>
   </w:num>
   <w:num w:numId="26">
-    <w:abstractNumId w:val="19"/>
+    <w:abstractNumId w:val="20"/>
   </w:num>
   <w:num w:numId="27">
-    <w:abstractNumId w:val="31"/>
+    <w:abstractNumId w:val="33"/>
   </w:num>
   <w:num w:numId="28">
     <w:abstractNumId w:val="0"/>
@@ -10267,55 +10509,61 @@
     <w:abstractNumId w:val="1"/>
   </w:num>
   <w:num w:numId="30">
-    <w:abstractNumId w:val="45"/>
+    <w:abstractNumId w:val="47"/>
   </w:num>
   <w:num w:numId="31">
-    <w:abstractNumId w:val="35"/>
+    <w:abstractNumId w:val="37"/>
   </w:num>
   <w:num w:numId="32">
-    <w:abstractNumId w:val="12"/>
+    <w:abstractNumId w:val="13"/>
   </w:num>
   <w:num w:numId="33">
-    <w:abstractNumId w:val="28"/>
+    <w:abstractNumId w:val="30"/>
   </w:num>
   <w:num w:numId="34">
-    <w:abstractNumId w:val="7"/>
+    <w:abstractNumId w:val="8"/>
   </w:num>
   <w:num w:numId="35">
     <w:abstractNumId w:val="6"/>
   </w:num>
   <w:num w:numId="36">
-    <w:abstractNumId w:val="18"/>
+    <w:abstractNumId w:val="19"/>
   </w:num>
   <w:num w:numId="37">
-    <w:abstractNumId w:val="15"/>
+    <w:abstractNumId w:val="16"/>
   </w:num>
   <w:num w:numId="38">
+    <w:abstractNumId w:val="34"/>
+  </w:num>
+  <w:num w:numId="39">
+    <w:abstractNumId w:val="12"/>
+  </w:num>
+  <w:num w:numId="40">
+    <w:abstractNumId w:val="43"/>
+  </w:num>
+  <w:num w:numId="41">
+    <w:abstractNumId w:val="45"/>
+  </w:num>
+  <w:num w:numId="42">
+    <w:abstractNumId w:val="22"/>
+  </w:num>
+  <w:num w:numId="43">
+    <w:abstractNumId w:val="42"/>
+  </w:num>
+  <w:num w:numId="44">
+    <w:abstractNumId w:val="44"/>
+  </w:num>
+  <w:num w:numId="45">
     <w:abstractNumId w:val="32"/>
   </w:num>
-  <w:num w:numId="39">
-    <w:abstractNumId w:val="11"/>
+  <w:num w:numId="46">
+    <w:abstractNumId w:val="26"/>
   </w:num>
-  <w:num w:numId="40">
-    <w:abstractNumId w:val="41"/>
+  <w:num w:numId="47">
+    <w:abstractNumId w:val="23"/>
   </w:num>
-  <w:num w:numId="41">
-    <w:abstractNumId w:val="43"/>
-  </w:num>
-  <w:num w:numId="42">
-    <w:abstractNumId w:val="21"/>
-  </w:num>
-  <w:num w:numId="43">
-    <w:abstractNumId w:val="40"/>
-  </w:num>
-  <w:num w:numId="44">
-    <w:abstractNumId w:val="42"/>
-  </w:num>
-  <w:num w:numId="45">
-    <w:abstractNumId w:val="30"/>
-  </w:num>
-  <w:num w:numId="46">
-    <w:abstractNumId w:val="24"/>
+  <w:num w:numId="48">
+    <w:abstractNumId w:val="7"/>
   </w:num>
   <w:numIdMacAtCleanup w:val="23"/>
 </w:numbering>

</xml_diff>

<commit_message>
Still trying to fix all those issues and crashes with the game
</commit_message>
<xml_diff>
--- a/non_game/[To Do] Rolling in the Sheepe.docx
+++ b/non_game/[To Do] Rolling in the Sheepe.docx
@@ -13,38 +13,18 @@
     <w:p>
       <w:pPr>
         <w:rPr>
-          <w:lang w:val="en-US"/>
-        </w:rPr>
-      </w:pPr>
-      <w:r>
-        <w:rPr>
           <w:b/>
           <w:bCs/>
           <w:lang w:val="en-US"/>
         </w:rPr>
-        <w:t>0</w:t>
-      </w:r>
+      </w:pPr>
       <w:r>
         <w:rPr>
           <w:b/>
           <w:bCs/>
           <w:lang w:val="en-US"/>
         </w:rPr>
-        <w:t>8</w:t>
-      </w:r>
-      <w:r>
-        <w:rPr>
-          <w:b/>
-          <w:bCs/>
-          <w:lang w:val="en-US"/>
-        </w:rPr>
-        <w:t xml:space="preserve"> January </w:t>
-      </w:r>
-      <w:r>
-        <w:rPr>
-          <w:lang w:val="en-US"/>
-        </w:rPr>
-        <w:t xml:space="preserve">= </w:t>
+        <w:t xml:space="preserve">09 January = </w:t>
       </w:r>
     </w:p>
     <w:p>
@@ -66,35 +46,7 @@
           <w:bCs/>
           <w:lang w:val="en-US"/>
         </w:rPr>
-        <w:t>General laser beam code</w:t>
-      </w:r>
-      <w:r>
-        <w:rPr>
-          <w:b/>
-          <w:bCs/>
-          <w:lang w:val="en-US"/>
-        </w:rPr>
-        <w:t xml:space="preserve">. </w:t>
-      </w:r>
-      <w:r>
-        <w:rPr>
-          <w:lang w:val="en-US"/>
-        </w:rPr>
-        <w:t xml:space="preserve">(With option to make its max length exactly </w:t>
-      </w:r>
-      <w:r>
-        <w:rPr>
-          <w:b/>
-          <w:bCs/>
-          <w:lang w:val="en-US"/>
-        </w:rPr>
-        <w:t>1 square</w:t>
-      </w:r>
-      <w:r>
-        <w:rPr>
-          <w:lang w:val="en-US"/>
-        </w:rPr>
-        <w:t>.)</w:t>
+        <w:t>TEST WITH ZHENGA</w:t>
       </w:r>
     </w:p>
     <w:p>
@@ -116,7 +68,77 @@
           <w:bCs/>
           <w:lang w:val="en-US"/>
         </w:rPr>
-        <w:t>Create sprites for new items</w:t>
+        <w:t>Items =&gt;</w:t>
+      </w:r>
+    </w:p>
+    <w:p>
+      <w:pPr>
+        <w:pStyle w:val="ListParagraph"/>
+        <w:numPr>
+          <w:ilvl w:val="1"/>
+          <w:numId w:val="34"/>
+        </w:numPr>
+        <w:rPr>
+          <w:b/>
+          <w:bCs/>
+          <w:lang w:val="en-US"/>
+        </w:rPr>
+      </w:pPr>
+      <w:r>
+        <w:rPr>
+          <w:b/>
+          <w:bCs/>
+          <w:lang w:val="en-US"/>
+        </w:rPr>
+        <w:t xml:space="preserve">Add new items I invented </w:t>
+      </w:r>
+      <w:r>
+        <w:rPr>
+          <w:lang w:val="en-US"/>
+        </w:rPr>
+        <w:t>(</w:t>
+      </w:r>
+      <w:r>
+        <w:rPr>
+          <w:lang w:val="en-US"/>
+        </w:rPr>
+        <w:t xml:space="preserve">sprite + </w:t>
+      </w:r>
+      <w:r>
+        <w:rPr>
+          <w:lang w:val="en-US"/>
+        </w:rPr>
+        <w:t>functionality + tutorial)</w:t>
+      </w:r>
+    </w:p>
+    <w:p>
+      <w:pPr>
+        <w:pStyle w:val="ListParagraph"/>
+        <w:numPr>
+          <w:ilvl w:val="1"/>
+          <w:numId w:val="34"/>
+        </w:numPr>
+        <w:rPr>
+          <w:lang w:val="en-US"/>
+        </w:rPr>
+      </w:pPr>
+      <w:r>
+        <w:rPr>
+          <w:lang w:val="en-US"/>
+        </w:rPr>
+        <w:t xml:space="preserve">Add </w:t>
+      </w:r>
+      <w:r>
+        <w:rPr>
+          <w:lang w:val="en-US"/>
+        </w:rPr>
+        <w:t>the “beam” option to other items that might need it?</w:t>
+      </w:r>
+      <w:r>
+        <w:rPr>
+          <w:lang w:val="en-US"/>
+        </w:rPr>
+        <w:t xml:space="preserve"> (And “unit beam” or “max”.)</w:t>
       </w:r>
     </w:p>
     <w:p>
@@ -127,52 +149,16 @@
           <w:numId w:val="34"/>
         </w:numPr>
         <w:rPr>
+          <w:lang w:val="en-US"/>
+        </w:rPr>
+      </w:pPr>
+      <w:r>
+        <w:rPr>
           <w:b/>
           <w:bCs/>
           <w:lang w:val="en-US"/>
         </w:rPr>
-      </w:pPr>
-      <w:r>
-        <w:rPr>
-          <w:b/>
-          <w:bCs/>
-          <w:lang w:val="en-US"/>
-        </w:rPr>
-        <w:t>First sketch marketing items</w:t>
-      </w:r>
-      <w:r>
-        <w:rPr>
-          <w:b/>
-          <w:bCs/>
-          <w:lang w:val="en-US"/>
-        </w:rPr>
-        <w:t xml:space="preserve"> and pages</w:t>
-      </w:r>
-    </w:p>
-    <w:p>
-      <w:pPr>
-        <w:rPr>
-          <w:b/>
-          <w:bCs/>
-          <w:lang w:val="en-US"/>
-        </w:rPr>
-      </w:pPr>
-    </w:p>
-    <w:p>
-      <w:pPr>
-        <w:rPr>
-          <w:b/>
-          <w:bCs/>
-          <w:lang w:val="en-US"/>
-        </w:rPr>
-      </w:pPr>
-      <w:r>
-        <w:rPr>
-          <w:b/>
-          <w:bCs/>
-          <w:lang w:val="en-US"/>
-        </w:rPr>
-        <w:t xml:space="preserve">09 January = </w:t>
+        <w:t>Soundtrack</w:t>
       </w:r>
     </w:p>
     <w:p>
@@ -183,18 +169,24 @@
           <w:numId w:val="34"/>
         </w:numPr>
         <w:rPr>
+          <w:lang w:val="en-US"/>
+        </w:rPr>
+      </w:pPr>
+      <w:r>
+        <w:rPr>
           <w:b/>
           <w:bCs/>
           <w:lang w:val="en-US"/>
         </w:rPr>
-      </w:pPr>
+        <w:t>Finalize marketing items</w:t>
+      </w:r>
       <w:r>
         <w:rPr>
           <w:b/>
           <w:bCs/>
           <w:lang w:val="en-US"/>
         </w:rPr>
-        <w:t>TEST WITH ZHENGA</w:t>
+        <w:t xml:space="preserve"> + put on Itch.io (and other pages)</w:t>
       </w:r>
     </w:p>
     <w:p>
@@ -205,126 +197,6 @@
           <w:numId w:val="34"/>
         </w:numPr>
         <w:rPr>
-          <w:b/>
-          <w:bCs/>
-          <w:lang w:val="en-US"/>
-        </w:rPr>
-      </w:pPr>
-      <w:r>
-        <w:rPr>
-          <w:b/>
-          <w:bCs/>
-          <w:lang w:val="en-US"/>
-        </w:rPr>
-        <w:t>Items =&gt;</w:t>
-      </w:r>
-    </w:p>
-    <w:p>
-      <w:pPr>
-        <w:pStyle w:val="ListParagraph"/>
-        <w:numPr>
-          <w:ilvl w:val="1"/>
-          <w:numId w:val="34"/>
-        </w:numPr>
-        <w:rPr>
-          <w:b/>
-          <w:bCs/>
-          <w:lang w:val="en-US"/>
-        </w:rPr>
-      </w:pPr>
-      <w:r>
-        <w:rPr>
-          <w:b/>
-          <w:bCs/>
-          <w:lang w:val="en-US"/>
-        </w:rPr>
-        <w:t xml:space="preserve">Add new items I invented </w:t>
-      </w:r>
-      <w:r>
-        <w:rPr>
-          <w:lang w:val="en-US"/>
-        </w:rPr>
-        <w:t>(</w:t>
-      </w:r>
-      <w:r>
-        <w:rPr>
-          <w:lang w:val="en-US"/>
-        </w:rPr>
-        <w:t>functionality + tutorial)</w:t>
-      </w:r>
-    </w:p>
-    <w:p>
-      <w:pPr>
-        <w:pStyle w:val="ListParagraph"/>
-        <w:numPr>
-          <w:ilvl w:val="1"/>
-          <w:numId w:val="34"/>
-        </w:numPr>
-        <w:rPr>
-          <w:lang w:val="en-US"/>
-        </w:rPr>
-      </w:pPr>
-      <w:r>
-        <w:rPr>
-          <w:lang w:val="en-US"/>
-        </w:rPr>
-        <w:t xml:space="preserve">Add </w:t>
-      </w:r>
-      <w:r>
-        <w:rPr>
-          <w:lang w:val="en-US"/>
-        </w:rPr>
-        <w:t>the “beam” option to other items that might need it?</w:t>
-      </w:r>
-    </w:p>
-    <w:p>
-      <w:pPr>
-        <w:pStyle w:val="ListParagraph"/>
-        <w:numPr>
-          <w:ilvl w:val="0"/>
-          <w:numId w:val="34"/>
-        </w:numPr>
-        <w:rPr>
-          <w:lang w:val="en-US"/>
-        </w:rPr>
-      </w:pPr>
-      <w:r>
-        <w:rPr>
-          <w:b/>
-          <w:bCs/>
-          <w:lang w:val="en-US"/>
-        </w:rPr>
-        <w:t>Soundtrack</w:t>
-      </w:r>
-    </w:p>
-    <w:p>
-      <w:pPr>
-        <w:pStyle w:val="ListParagraph"/>
-        <w:numPr>
-          <w:ilvl w:val="0"/>
-          <w:numId w:val="34"/>
-        </w:numPr>
-        <w:rPr>
-          <w:lang w:val="en-US"/>
-        </w:rPr>
-      </w:pPr>
-      <w:r>
-        <w:rPr>
-          <w:b/>
-          <w:bCs/>
-          <w:lang w:val="en-US"/>
-        </w:rPr>
-        <w:t>Finalize marketing items</w:t>
-      </w:r>
-    </w:p>
-    <w:p>
-      <w:pPr>
-        <w:pStyle w:val="ListParagraph"/>
-        <w:numPr>
-          <w:ilvl w:val="0"/>
-          <w:numId w:val="34"/>
-        </w:numPr>
-        <w:rPr>
           <w:lang w:val="en-US"/>
         </w:rPr>
       </w:pPr>
@@ -385,6 +257,24 @@
     </w:p>
     <w:p>
       <w:pPr>
+        <w:pStyle w:val="ListParagraph"/>
+        <w:numPr>
+          <w:ilvl w:val="0"/>
+          <w:numId w:val="48"/>
+        </w:numPr>
+        <w:rPr>
+          <w:lang w:val="en-US"/>
+        </w:rPr>
+      </w:pPr>
+      <w:r>
+        <w:rPr>
+          <w:lang w:val="en-US"/>
+        </w:rPr>
+        <w:t>Write down all future to-dos and anything else I might need later.</w:t>
+      </w:r>
+    </w:p>
+    <w:p>
+      <w:pPr>
         <w:rPr>
           <w:b/>
           <w:bCs/>
@@ -422,13 +312,7 @@
         <w:rPr>
           <w:lang w:val="en-US"/>
         </w:rPr>
-        <w:t>Teleporting =&gt; t</w:t>
-      </w:r>
-      <w:r>
-        <w:rPr>
-          <w:lang w:val="en-US"/>
-        </w:rPr>
-        <w:t>he “old_room” isn’t properly reset to null after teleporting, sometimes?</w:t>
+        <w:t>Teleporting =&gt; the “old_room” isn’t properly reset to null after teleporting, sometimes?</w:t>
       </w:r>
     </w:p>
     <w:p>
@@ -462,175 +346,7 @@
         <w:rPr>
           <w:lang w:val="en-US"/>
         </w:rPr>
-        <w:t>, probably because that system changed</w:t>
-      </w:r>
-      <w:r>
-        <w:rPr>
-          <w:lang w:val="en-US"/>
-        </w:rPr>
-        <w:t xml:space="preserve"> (for saving/determining which room a cell has)</w:t>
-      </w:r>
-      <w:r>
-        <w:rPr>
-          <w:lang w:val="en-US"/>
-        </w:rPr>
-        <w:t>. Is it a problem?</w:t>
-      </w:r>
-    </w:p>
-    <w:p>
-      <w:pPr>
-        <w:rPr>
-          <w:b/>
-          <w:bCs/>
-          <w:lang w:val="en-US"/>
-        </w:rPr>
-      </w:pPr>
-    </w:p>
-    <w:p>
-      <w:pPr>
-        <w:rPr>
-          <w:lang w:val="en-US"/>
-        </w:rPr>
-      </w:pPr>
-      <w:r>
-        <w:rPr>
-          <w:b/>
-          <w:bCs/>
-          <w:lang w:val="en-US"/>
-        </w:rPr>
-        <w:t>0</w:t>
-      </w:r>
-      <w:r>
-        <w:rPr>
-          <w:b/>
-          <w:bCs/>
-          <w:lang w:val="en-US"/>
-        </w:rPr>
-        <w:t>9</w:t>
-      </w:r>
-      <w:r>
-        <w:rPr>
-          <w:b/>
-          <w:bCs/>
-          <w:lang w:val="en-US"/>
-        </w:rPr>
-        <w:t xml:space="preserve"> January</w:t>
-      </w:r>
-      <w:r>
-        <w:rPr>
-          <w:lang w:val="en-US"/>
-        </w:rPr>
-        <w:t xml:space="preserve"> = </w:t>
-      </w:r>
-    </w:p>
-    <w:p>
-      <w:pPr>
-        <w:pStyle w:val="ListParagraph"/>
-        <w:numPr>
-          <w:ilvl w:val="0"/>
-          <w:numId w:val="26"/>
-        </w:numPr>
-        <w:rPr>
-          <w:b/>
-          <w:bCs/>
-          <w:lang w:val="en-US"/>
-        </w:rPr>
-      </w:pPr>
-      <w:r>
-        <w:rPr>
-          <w:b/>
-          <w:bCs/>
-          <w:lang w:val="en-US"/>
-        </w:rPr>
-        <w:t>Soundtrack</w:t>
-      </w:r>
-    </w:p>
-    <w:p>
-      <w:pPr>
-        <w:pStyle w:val="ListParagraph"/>
-        <w:numPr>
-          <w:ilvl w:val="0"/>
-          <w:numId w:val="26"/>
-        </w:numPr>
-        <w:rPr>
-          <w:b/>
-          <w:bCs/>
-          <w:lang w:val="en-US"/>
-        </w:rPr>
-      </w:pPr>
-      <w:r>
-        <w:rPr>
-          <w:b/>
-          <w:bCs/>
-          <w:lang w:val="en-US"/>
-        </w:rPr>
-        <w:t>BG music trailer</w:t>
-      </w:r>
-    </w:p>
-    <w:p>
-      <w:pPr>
-        <w:pStyle w:val="ListParagraph"/>
-        <w:numPr>
-          <w:ilvl w:val="0"/>
-          <w:numId w:val="26"/>
-        </w:numPr>
-        <w:rPr>
-          <w:b/>
-          <w:bCs/>
-          <w:lang w:val="en-US"/>
-        </w:rPr>
-      </w:pPr>
-      <w:r>
-        <w:rPr>
-          <w:b/>
-          <w:bCs/>
-          <w:lang w:val="en-US"/>
-        </w:rPr>
-        <w:t>Marketing</w:t>
-      </w:r>
-      <w:r>
-        <w:rPr>
-          <w:b/>
-          <w:bCs/>
-          <w:lang w:val="en-US"/>
-        </w:rPr>
-        <w:t xml:space="preserve"> items (favicon, header, etc.)</w:t>
-      </w:r>
-    </w:p>
-    <w:p>
-      <w:pPr>
-        <w:pStyle w:val="ListParagraph"/>
-        <w:numPr>
-          <w:ilvl w:val="0"/>
-          <w:numId w:val="26"/>
-        </w:numPr>
-        <w:rPr>
-          <w:lang w:val="en-US"/>
-        </w:rPr>
-      </w:pPr>
-      <w:r>
-        <w:rPr>
-          <w:lang w:val="en-US"/>
-        </w:rPr>
-        <w:t>Go through all TO DO/DEBUGGING and fix them, create proper release build for project.</w:t>
-      </w:r>
-    </w:p>
-    <w:p>
-      <w:pPr>
-        <w:pStyle w:val="ListParagraph"/>
-        <w:numPr>
-          <w:ilvl w:val="0"/>
-          <w:numId w:val="26"/>
-        </w:numPr>
-        <w:rPr>
-          <w:lang w:val="en-US"/>
-        </w:rPr>
-      </w:pPr>
-      <w:r>
-        <w:rPr>
-          <w:lang w:val="en-US"/>
-        </w:rPr>
-        <w:t>Write all other ideas/bugs/whatever as a future to do</w:t>
+        <w:t>, probably because that system changed (for saving/determining which room a cell has). Is it a problem?</w:t>
       </w:r>
     </w:p>
     <w:p>
@@ -11135,6 +10851,73 @@
       <w:szCs w:val="40"/>
     </w:rPr>
   </w:style>
+  <w:style w:type="character" w:styleId="CommentReference">
+    <w:name w:val="annotation reference"/>
+    <w:basedOn w:val="DefaultParagraphFont"/>
+    <w:uiPriority w:val="99"/>
+    <w:semiHidden/>
+    <w:unhideWhenUsed/>
+    <w:rsid w:val="00061955"/>
+    <w:rPr>
+      <w:sz w:val="16"/>
+      <w:szCs w:val="16"/>
+    </w:rPr>
+  </w:style>
+  <w:style w:type="paragraph" w:styleId="CommentText">
+    <w:name w:val="annotation text"/>
+    <w:basedOn w:val="Normal"/>
+    <w:link w:val="CommentTextChar"/>
+    <w:uiPriority w:val="99"/>
+    <w:semiHidden/>
+    <w:unhideWhenUsed/>
+    <w:rsid w:val="00061955"/>
+    <w:rPr>
+      <w:sz w:val="20"/>
+      <w:szCs w:val="20"/>
+    </w:rPr>
+  </w:style>
+  <w:style w:type="character" w:customStyle="1" w:styleId="CommentTextChar">
+    <w:name w:val="Comment Text Char"/>
+    <w:basedOn w:val="DefaultParagraphFont"/>
+    <w:link w:val="CommentText"/>
+    <w:uiPriority w:val="99"/>
+    <w:semiHidden/>
+    <w:rsid w:val="00061955"/>
+    <w:rPr>
+      <w:rFonts w:ascii="Arvo" w:hAnsi="Arvo"/>
+      <w:sz w:val="20"/>
+      <w:szCs w:val="20"/>
+    </w:rPr>
+  </w:style>
+  <w:style w:type="paragraph" w:styleId="CommentSubject">
+    <w:name w:val="annotation subject"/>
+    <w:basedOn w:val="CommentText"/>
+    <w:next w:val="CommentText"/>
+    <w:link w:val="CommentSubjectChar"/>
+    <w:uiPriority w:val="99"/>
+    <w:semiHidden/>
+    <w:unhideWhenUsed/>
+    <w:rsid w:val="00061955"/>
+    <w:rPr>
+      <w:b/>
+      <w:bCs/>
+    </w:rPr>
+  </w:style>
+  <w:style w:type="character" w:customStyle="1" w:styleId="CommentSubjectChar">
+    <w:name w:val="Comment Subject Char"/>
+    <w:basedOn w:val="CommentTextChar"/>
+    <w:link w:val="CommentSubject"/>
+    <w:uiPriority w:val="99"/>
+    <w:semiHidden/>
+    <w:rsid w:val="00061955"/>
+    <w:rPr>
+      <w:rFonts w:ascii="Arvo" w:hAnsi="Arvo"/>
+      <w:b/>
+      <w:bCs/>
+      <w:sz w:val="20"/>
+      <w:szCs w:val="20"/>
+    </w:rPr>
+  </w:style>
 </w:styles>
 </file>
 

</xml_diff>

<commit_message>
Everything implemented and drawn, not it's just TESTING and fitting in the SOUNDTRACK
</commit_message>
<xml_diff>
--- a/non_game/[To Do] Rolling in the Sheepe.docx
+++ b/non_game/[To Do] Rolling in the Sheepe.docx
@@ -24,7 +24,15 @@
           <w:bCs/>
           <w:lang w:val="en-US"/>
         </w:rPr>
-        <w:t xml:space="preserve">09 January = </w:t>
+        <w:t>10</w:t>
+      </w:r>
+      <w:r>
+        <w:rPr>
+          <w:b/>
+          <w:bCs/>
+          <w:lang w:val="en-US"/>
+        </w:rPr>
+        <w:t xml:space="preserve"> January = </w:t>
       </w:r>
     </w:p>
     <w:p>
@@ -35,18 +43,16 @@
           <w:numId w:val="34"/>
         </w:numPr>
         <w:rPr>
+          <w:lang w:val="en-US"/>
+        </w:rPr>
+      </w:pPr>
+      <w:r>
+        <w:rPr>
           <w:b/>
           <w:bCs/>
           <w:lang w:val="en-US"/>
         </w:rPr>
-      </w:pPr>
-      <w:r>
-        <w:rPr>
-          <w:b/>
-          <w:bCs/>
-          <w:lang w:val="en-US"/>
-        </w:rPr>
-        <w:t>TEST WITH ZHENGA</w:t>
+        <w:t>Soundtrack</w:t>
       </w:r>
     </w:p>
     <w:p>
@@ -57,162 +63,24 @@
           <w:numId w:val="34"/>
         </w:numPr>
         <w:rPr>
+          <w:lang w:val="en-US"/>
+        </w:rPr>
+      </w:pPr>
+      <w:r>
+        <w:rPr>
           <w:b/>
           <w:bCs/>
           <w:lang w:val="en-US"/>
         </w:rPr>
-      </w:pPr>
+        <w:t>Finalize marketing items</w:t>
+      </w:r>
       <w:r>
         <w:rPr>
           <w:b/>
           <w:bCs/>
           <w:lang w:val="en-US"/>
         </w:rPr>
-        <w:t>Items =&gt;</w:t>
-      </w:r>
-    </w:p>
-    <w:p>
-      <w:pPr>
-        <w:pStyle w:val="ListParagraph"/>
-        <w:numPr>
-          <w:ilvl w:val="1"/>
-          <w:numId w:val="34"/>
-        </w:numPr>
-        <w:rPr>
-          <w:b/>
-          <w:bCs/>
-          <w:lang w:val="en-US"/>
-        </w:rPr>
-      </w:pPr>
-      <w:r>
-        <w:rPr>
-          <w:b/>
-          <w:bCs/>
-          <w:lang w:val="en-US"/>
-        </w:rPr>
-        <w:t xml:space="preserve">Add new items I invented </w:t>
-      </w:r>
-      <w:r>
-        <w:rPr>
-          <w:lang w:val="en-US"/>
-        </w:rPr>
-        <w:t>(</w:t>
-      </w:r>
-      <w:r>
-        <w:rPr>
-          <w:lang w:val="en-US"/>
-        </w:rPr>
-        <w:t xml:space="preserve">sprite + </w:t>
-      </w:r>
-      <w:r>
-        <w:rPr>
-          <w:lang w:val="en-US"/>
-        </w:rPr>
-        <w:t>functionality + tutorial)</w:t>
-      </w:r>
-    </w:p>
-    <w:p>
-      <w:pPr>
-        <w:pStyle w:val="ListParagraph"/>
-        <w:numPr>
-          <w:ilvl w:val="1"/>
-          <w:numId w:val="34"/>
-        </w:numPr>
-        <w:rPr>
-          <w:lang w:val="en-US"/>
-        </w:rPr>
-      </w:pPr>
-      <w:r>
-        <w:rPr>
-          <w:lang w:val="en-US"/>
-        </w:rPr>
-        <w:t xml:space="preserve">Add </w:t>
-      </w:r>
-      <w:r>
-        <w:rPr>
-          <w:lang w:val="en-US"/>
-        </w:rPr>
-        <w:t>the “beam” option to other items that might need it?</w:t>
-      </w:r>
-      <w:r>
-        <w:rPr>
-          <w:lang w:val="en-US"/>
-        </w:rPr>
-        <w:t xml:space="preserve"> (And “unit beam” or “max”.)</w:t>
-      </w:r>
-    </w:p>
-    <w:p>
-      <w:pPr>
-        <w:pStyle w:val="ListParagraph"/>
-        <w:numPr>
-          <w:ilvl w:val="0"/>
-          <w:numId w:val="34"/>
-        </w:numPr>
-        <w:rPr>
-          <w:lang w:val="en-US"/>
-        </w:rPr>
-      </w:pPr>
-      <w:r>
-        <w:rPr>
-          <w:b/>
-          <w:bCs/>
-          <w:lang w:val="en-US"/>
-        </w:rPr>
-        <w:t>Soundtrack</w:t>
-      </w:r>
-    </w:p>
-    <w:p>
-      <w:pPr>
-        <w:pStyle w:val="ListParagraph"/>
-        <w:numPr>
-          <w:ilvl w:val="0"/>
-          <w:numId w:val="34"/>
-        </w:numPr>
-        <w:rPr>
-          <w:lang w:val="en-US"/>
-        </w:rPr>
-      </w:pPr>
-      <w:r>
-        <w:rPr>
-          <w:b/>
-          <w:bCs/>
-          <w:lang w:val="en-US"/>
-        </w:rPr>
-        <w:t>Finalize marketing items</w:t>
-      </w:r>
-      <w:r>
-        <w:rPr>
-          <w:b/>
-          <w:bCs/>
-          <w:lang w:val="en-US"/>
-        </w:rPr>
         <w:t xml:space="preserve"> + put on Itch.io (and other pages)</w:t>
-      </w:r>
-    </w:p>
-    <w:p>
-      <w:pPr>
-        <w:pStyle w:val="ListParagraph"/>
-        <w:numPr>
-          <w:ilvl w:val="0"/>
-          <w:numId w:val="34"/>
-        </w:numPr>
-        <w:rPr>
-          <w:lang w:val="en-US"/>
-        </w:rPr>
-      </w:pPr>
-      <w:r>
-        <w:rPr>
-          <w:b/>
-          <w:bCs/>
-          <w:lang w:val="en-US"/>
-        </w:rPr>
-        <w:t>See if we can make things more robust</w:t>
-      </w:r>
-      <w:r>
-        <w:rPr>
-          <w:lang w:val="en-US"/>
-        </w:rPr>
-        <w:t xml:space="preserve"> (go through TO DO/DEBUGGING)</w:t>
       </w:r>
     </w:p>
     <w:p>
@@ -285,6 +153,219 @@
     <w:p>
       <w:pPr>
         <w:rPr>
+          <w:b/>
+          <w:bCs/>
+          <w:lang w:val="en-US"/>
+        </w:rPr>
+      </w:pPr>
+      <w:r>
+        <w:rPr>
+          <w:b/>
+          <w:bCs/>
+          <w:lang w:val="en-US"/>
+        </w:rPr>
+        <w:t>?? =&gt;</w:t>
+      </w:r>
+      <w:r>
+        <w:rPr>
+          <w:lang w:val="en-US"/>
+        </w:rPr>
+        <w:t xml:space="preserve"> playtest, cut to trailer/GIFs/screenshots, completely finish</w:t>
+      </w:r>
+      <w:r>
+        <w:rPr>
+          <w:b/>
+          <w:bCs/>
+          <w:lang w:val="en-US"/>
+        </w:rPr>
+        <w:t xml:space="preserve"> </w:t>
+      </w:r>
+    </w:p>
+    <w:p>
+      <w:pPr>
+        <w:rPr>
+          <w:b/>
+          <w:bCs/>
+          <w:lang w:val="en-US"/>
+        </w:rPr>
+      </w:pPr>
+    </w:p>
+    <w:p>
+      <w:pPr>
+        <w:rPr>
+          <w:lang w:val="en-US"/>
+        </w:rPr>
+      </w:pPr>
+    </w:p>
+    <w:p>
+      <w:pPr>
+        <w:rPr>
+          <w:lang w:val="en-US"/>
+        </w:rPr>
+      </w:pPr>
+    </w:p>
+    <w:p>
+      <w:pPr>
+        <w:rPr>
+          <w:lang w:val="en-US"/>
+        </w:rPr>
+      </w:pPr>
+      <w:r>
+        <w:rPr>
+          <w:lang w:val="en-US"/>
+        </w:rPr>
+        <w:br w:type="page"/>
+      </w:r>
+    </w:p>
+    <w:p>
+      <w:pPr>
+        <w:pStyle w:val="Heading1"/>
+      </w:pPr>
+      <w:r>
+        <w:lastRenderedPageBreak/>
+        <w:t>T</w:t>
+      </w:r>
+      <w:r>
+        <w:t>o</w:t>
+      </w:r>
+      <w:r>
+        <w:t xml:space="preserve"> Do</w:t>
+      </w:r>
+    </w:p>
+    <w:p>
+      <w:pPr>
+        <w:rPr>
+          <w:lang w:val="en-US"/>
+        </w:rPr>
+      </w:pPr>
+    </w:p>
+    <w:p>
+      <w:pPr>
+        <w:pStyle w:val="Heading2"/>
+      </w:pPr>
+      <w:r>
+        <w:t>Re-Test</w:t>
+      </w:r>
+    </w:p>
+    <w:p>
+      <w:pPr>
+        <w:pStyle w:val="ListParagraph"/>
+        <w:numPr>
+          <w:ilvl w:val="0"/>
+          <w:numId w:val="44"/>
+        </w:numPr>
+        <w:rPr>
+          <w:lang w:val="en-US"/>
+        </w:rPr>
+      </w:pPr>
+      <w:r>
+        <w:rPr>
+          <w:lang w:val="en-US"/>
+        </w:rPr>
+        <w:t>All the new special tiles</w:t>
+      </w:r>
+    </w:p>
+    <w:p>
+      <w:pPr>
+        <w:pStyle w:val="ListParagraph"/>
+        <w:numPr>
+          <w:ilvl w:val="0"/>
+          <w:numId w:val="44"/>
+        </w:numPr>
+        <w:rPr>
+          <w:lang w:val="en-US"/>
+        </w:rPr>
+      </w:pPr>
+      <w:r>
+        <w:rPr>
+          <w:lang w:val="en-US"/>
+        </w:rPr>
+        <w:t xml:space="preserve">(+ Changed tiles, such as shield and spiderman that got a </w:t>
+      </w:r>
+      <w:r>
+        <w:rPr>
+          <w:i/>
+          <w:iCs/>
+          <w:lang w:val="en-US"/>
+        </w:rPr>
+        <w:t>radius</w:t>
+      </w:r>
+      <w:r>
+        <w:rPr>
+          <w:lang w:val="en-US"/>
+        </w:rPr>
+        <w:t>.)</w:t>
+      </w:r>
+    </w:p>
+    <w:p>
+      <w:pPr>
+        <w:pStyle w:val="ListParagraph"/>
+        <w:numPr>
+          <w:ilvl w:val="0"/>
+          <w:numId w:val="44"/>
+        </w:numPr>
+        <w:rPr>
+          <w:lang w:val="en-US"/>
+        </w:rPr>
+      </w:pPr>
+      <w:r>
+        <w:rPr>
+          <w:lang w:val="en-US"/>
+        </w:rPr>
+        <w:t>Glueing</w:t>
+      </w:r>
+    </w:p>
+    <w:p>
+      <w:pPr>
+        <w:pStyle w:val="ListParagraph"/>
+        <w:numPr>
+          <w:ilvl w:val="0"/>
+          <w:numId w:val="44"/>
+        </w:numPr>
+        <w:rPr>
+          <w:lang w:val="en-US"/>
+        </w:rPr>
+      </w:pPr>
+      <w:r>
+        <w:rPr>
+          <w:lang w:val="en-US"/>
+        </w:rPr>
+        <w:t>Probability-based drawin</w:t>
+      </w:r>
+      <w:r>
+        <w:rPr>
+          <w:lang w:val="en-US"/>
+        </w:rPr>
+        <w:t>g</w:t>
+      </w:r>
+      <w:r>
+        <w:rPr>
+          <w:lang w:val="en-US"/>
+        </w:rPr>
+        <w:br w:type="page"/>
+      </w:r>
+    </w:p>
+    <w:p>
+      <w:pPr>
+        <w:pStyle w:val="Heading1"/>
+      </w:pPr>
+      <w:r>
+        <w:lastRenderedPageBreak/>
+        <w:t>Future To Do</w:t>
+      </w:r>
+    </w:p>
+    <w:p>
+      <w:pPr>
+        <w:rPr>
+          <w:b/>
+          <w:bCs/>
+          <w:lang w:val="en-US"/>
+        </w:rPr>
+      </w:pPr>
+    </w:p>
+    <w:p>
+      <w:pPr>
+        <w:rPr>
           <w:lang w:val="en-US"/>
         </w:rPr>
       </w:pPr>
@@ -361,633 +442,36 @@
     <w:p>
       <w:pPr>
         <w:rPr>
+          <w:lang w:val="en-US"/>
+        </w:rPr>
+      </w:pPr>
+      <w:r>
+        <w:rPr>
           <w:b/>
           <w:bCs/>
           <w:lang w:val="en-US"/>
         </w:rPr>
-      </w:pPr>
-      <w:r>
-        <w:rPr>
-          <w:b/>
-          <w:bCs/>
-          <w:lang w:val="en-US"/>
-        </w:rPr>
-        <w:t>?? =&gt;</w:t>
-      </w:r>
-      <w:r>
-        <w:rPr>
-          <w:lang w:val="en-US"/>
-        </w:rPr>
-        <w:t xml:space="preserve"> playtest, cut to trailer/GIFs/screenshots, completely finish</w:t>
-      </w:r>
-      <w:r>
-        <w:rPr>
-          <w:b/>
-          <w:bCs/>
-          <w:lang w:val="en-US"/>
-        </w:rPr>
-        <w:t xml:space="preserve"> </w:t>
-      </w:r>
-    </w:p>
-    <w:p>
-      <w:pPr>
-        <w:rPr>
-          <w:b/>
-          <w:bCs/>
-          <w:lang w:val="en-US"/>
-        </w:rPr>
-      </w:pPr>
-    </w:p>
-    <w:p>
-      <w:pPr>
-        <w:rPr>
-          <w:lang w:val="en-US"/>
-        </w:rPr>
-      </w:pPr>
-    </w:p>
-    <w:p>
-      <w:pPr>
-        <w:rPr>
-          <w:lang w:val="en-US"/>
-        </w:rPr>
-      </w:pPr>
-    </w:p>
-    <w:p>
-      <w:pPr>
-        <w:rPr>
-          <w:lang w:val="en-US"/>
-        </w:rPr>
-      </w:pPr>
-      <w:r>
-        <w:rPr>
-          <w:lang w:val="en-US"/>
-        </w:rPr>
-        <w:br w:type="page"/>
-      </w:r>
-    </w:p>
-    <w:p>
-      <w:pPr>
-        <w:pStyle w:val="Heading1"/>
-      </w:pPr>
-      <w:r>
-        <w:lastRenderedPageBreak/>
-        <w:t>T</w:t>
-      </w:r>
-      <w:r>
-        <w:t>o</w:t>
-      </w:r>
-      <w:r>
-        <w:t xml:space="preserve"> Do</w:t>
-      </w:r>
-    </w:p>
-    <w:p>
-      <w:pPr>
-        <w:rPr>
-          <w:lang w:val="en-US"/>
-        </w:rPr>
-      </w:pPr>
-    </w:p>
-    <w:p>
-      <w:pPr>
-        <w:pStyle w:val="Heading2"/>
-      </w:pPr>
-      <w:r>
-        <w:t>Special Tiles</w:t>
-      </w:r>
-    </w:p>
-    <w:p>
-      <w:pPr>
-        <w:rPr>
-          <w:lang w:val="en-US"/>
-        </w:rPr>
-      </w:pPr>
-      <w:r>
-        <w:rPr>
-          <w:b/>
-          <w:bCs/>
-          <w:lang w:val="en-US"/>
-        </w:rPr>
-        <w:t>TO DO:</w:t>
-      </w:r>
-      <w:r>
-        <w:rPr>
-          <w:lang w:val="en-US"/>
-        </w:rPr>
-        <w:t xml:space="preserve"> Write code in player manager to </w:t>
-      </w:r>
-      <w:r>
-        <w:rPr>
-          <w:i/>
-          <w:iCs/>
-          <w:lang w:val="en-US"/>
-        </w:rPr>
-        <w:t>always know the order of a player’s bodies</w:t>
-      </w:r>
-      <w:r>
-        <w:rPr>
-          <w:lang w:val="en-US"/>
-        </w:rPr>
-        <w:t xml:space="preserve">. </w:t>
-      </w:r>
-    </w:p>
-    <w:p>
-      <w:pPr>
-        <w:rPr>
-          <w:lang w:val="en-US"/>
-        </w:rPr>
-      </w:pPr>
-      <w:r>
-        <w:rPr>
-          <w:b/>
-          <w:bCs/>
-          <w:lang w:val="en-US"/>
-        </w:rPr>
-        <w:t>TO DO:</w:t>
-      </w:r>
-      <w:r>
-        <w:rPr>
-          <w:lang w:val="en-US"/>
-        </w:rPr>
-        <w:t xml:space="preserve"> Find a good, nice implementation for the freeze beam idea</w:t>
-      </w:r>
-    </w:p>
-    <w:p>
-      <w:pPr>
-        <w:rPr>
-          <w:lang w:val="en-US"/>
-        </w:rPr>
-      </w:pPr>
-    </w:p>
-    <w:p>
-      <w:pPr>
-        <w:rPr>
-          <w:lang w:val="en-US"/>
-        </w:rPr>
-      </w:pPr>
-    </w:p>
-    <w:p>
-      <w:pPr>
-        <w:rPr>
-          <w:lang w:val="en-US"/>
-        </w:rPr>
-      </w:pPr>
-      <w:r>
-        <w:rPr>
-          <w:lang w:val="en-US"/>
-        </w:rPr>
-        <w:t xml:space="preserve">A tile that freezes bodies nearby </w:t>
-      </w:r>
-      <w:r>
-        <w:rPr>
-          <w:i/>
-          <w:iCs/>
-          <w:lang w:val="en-US"/>
-        </w:rPr>
-        <w:t>if they aren’t your worst body</w:t>
-      </w:r>
-      <w:r>
-        <w:rPr>
-          <w:lang w:val="en-US"/>
-        </w:rPr>
-        <w:t>.</w:t>
-      </w:r>
-    </w:p>
-    <w:p>
-      <w:pPr>
-        <w:pStyle w:val="ListParagraph"/>
-        <w:numPr>
-          <w:ilvl w:val="1"/>
-          <w:numId w:val="38"/>
-        </w:numPr>
-        <w:ind w:left="360"/>
-        <w:rPr>
-          <w:lang w:val="en-US"/>
-        </w:rPr>
-      </w:pPr>
-      <w:r>
-        <w:rPr>
-          <w:lang w:val="en-US"/>
-        </w:rPr>
-        <w:t>This might seem an obstacle, but it’s actually a helpful thing.</w:t>
-      </w:r>
-    </w:p>
-    <w:p>
-      <w:pPr>
-        <w:pStyle w:val="ListParagraph"/>
-        <w:numPr>
-          <w:ilvl w:val="1"/>
-          <w:numId w:val="38"/>
-        </w:numPr>
-        <w:ind w:left="360"/>
-        <w:rPr>
-          <w:lang w:val="en-US"/>
-        </w:rPr>
-      </w:pPr>
-      <w:r>
-        <w:rPr>
-          <w:lang w:val="en-US"/>
-        </w:rPr>
-        <w:t>It locks a body, so you can safely move your others without worrying about it.</w:t>
-      </w:r>
-    </w:p>
-    <w:p>
-      <w:pPr>
-        <w:rPr>
-          <w:lang w:val="en-US"/>
-        </w:rPr>
-      </w:pPr>
-    </w:p>
-    <w:p>
-      <w:pPr>
-        <w:rPr>
-          <w:lang w:val="en-US"/>
-        </w:rPr>
-      </w:pPr>
-    </w:p>
-    <w:p>
-      <w:pPr>
-        <w:rPr>
-          <w:lang w:val="en-US"/>
-        </w:rPr>
-      </w:pPr>
-      <w:r>
-        <w:rPr>
-          <w:lang w:val="en-US"/>
-        </w:rPr>
-        <w:t>?? Freeze Beam: everything inside just slows down a lot (area physics override</w:t>
-      </w:r>
-      <w:r>
-        <w:rPr>
-          <w:lang w:val="en-US"/>
-        </w:rPr>
-        <w:t xml:space="preserve"> gravity and damping</w:t>
-      </w:r>
-      <w:r>
-        <w:rPr>
-          <w:lang w:val="en-US"/>
-        </w:rPr>
-        <w:t>?)</w:t>
-      </w:r>
-    </w:p>
-    <w:p>
-      <w:pPr>
-        <w:ind w:left="708"/>
-        <w:rPr>
-          <w:lang w:val="en-US"/>
-        </w:rPr>
-      </w:pPr>
-      <w:r>
-        <w:rPr>
-          <w:b/>
-          <w:bCs/>
-          <w:lang w:val="en-US"/>
-        </w:rPr>
-        <w:t>OR JUST COMBINE THIS WITH THE “freeze everything but your worst?”</w:t>
-      </w:r>
-    </w:p>
-    <w:p>
-      <w:pPr>
-        <w:ind w:left="708"/>
-        <w:rPr>
-          <w:lang w:val="en-US"/>
-        </w:rPr>
-      </w:pPr>
-      <w:r>
-        <w:rPr>
-          <w:lang w:val="en-US"/>
-        </w:rPr>
-        <w:t>If it slows you down considerably, you have time to bring your other bodies forward</w:t>
-      </w:r>
-    </w:p>
-    <w:p>
-      <w:pPr>
-        <w:rPr>
-          <w:lang w:val="en-US"/>
-        </w:rPr>
-      </w:pPr>
-    </w:p>
-    <w:p>
-      <w:pPr>
-        <w:rPr>
-          <w:lang w:val="en-US"/>
-        </w:rPr>
-      </w:pPr>
-      <w:r>
-        <w:rPr>
-          <w:b/>
-          <w:bCs/>
-          <w:lang w:val="en-US"/>
-        </w:rPr>
-        <w:t>IDEA:</w:t>
-      </w:r>
-      <w:r>
-        <w:rPr>
-          <w:lang w:val="en-US"/>
-        </w:rPr>
-        <w:t xml:space="preserve"> A special tile that has a </w:t>
-      </w:r>
-      <w:r>
-        <w:rPr>
-          <w:i/>
-          <w:iCs/>
-          <w:lang w:val="en-US"/>
-        </w:rPr>
-        <w:t>spinning</w:t>
-      </w:r>
-      <w:r>
-        <w:rPr>
-          <w:lang w:val="en-US"/>
-        </w:rPr>
-        <w:t xml:space="preserve"> component (which basically acts as a racket to slam players away.)</w:t>
-      </w:r>
-    </w:p>
-    <w:p>
-      <w:pPr>
-        <w:rPr>
-          <w:lang w:val="en-US"/>
-        </w:rPr>
-      </w:pPr>
-    </w:p>
-    <w:p>
-      <w:pPr>
-        <w:pStyle w:val="Heading3"/>
-        <w:rPr>
-          <w:lang w:val="en-US"/>
-        </w:rPr>
-      </w:pPr>
-      <w:r>
-        <w:rPr>
-          <w:lang w:val="en-US"/>
-        </w:rPr>
-        <w:t>Misc</w:t>
-      </w:r>
-    </w:p>
-    <w:p>
-      <w:pPr>
-        <w:pStyle w:val="ListParagraph"/>
-        <w:numPr>
-          <w:ilvl w:val="0"/>
-          <w:numId w:val="49"/>
-        </w:numPr>
-        <w:rPr>
-          <w:lang w:val="en-US"/>
-        </w:rPr>
-      </w:pPr>
-      <w:r>
-        <w:rPr>
-          <w:lang w:val="en-US"/>
-        </w:rPr>
-        <w:t>Create tutorials for all n</w:t>
-      </w:r>
-      <w:r>
-        <w:rPr>
-          <w:lang w:val="en-US"/>
-        </w:rPr>
-        <w:t>ew special tiles</w:t>
-      </w:r>
-    </w:p>
-    <w:p>
-      <w:pPr>
-        <w:pStyle w:val="ListParagraph"/>
-        <w:numPr>
-          <w:ilvl w:val="0"/>
-          <w:numId w:val="49"/>
-        </w:numPr>
-        <w:rPr>
-          <w:lang w:val="en-US"/>
-        </w:rPr>
-      </w:pPr>
-      <w:r>
-        <w:rPr>
-          <w:lang w:val="en-US"/>
-        </w:rPr>
-        <w:t>Actually divide coins among bodies when they are spiked</w:t>
-      </w:r>
-      <w:r>
-        <w:rPr>
-          <w:lang w:val="en-US"/>
-        </w:rPr>
-        <w:t xml:space="preserve"> (or do I already do that?)</w:t>
-      </w:r>
-    </w:p>
-    <w:p>
-      <w:pPr>
-        <w:pStyle w:val="ListParagraph"/>
-        <w:numPr>
-          <w:ilvl w:val="0"/>
-          <w:numId w:val="49"/>
-        </w:numPr>
-        <w:rPr>
-          <w:lang w:val="en-US"/>
-        </w:rPr>
-      </w:pPr>
-      <w:r>
-        <w:rPr>
-          <w:lang w:val="en-US"/>
-        </w:rPr>
-        <w:t>Things that show a beam: color (and alpha/modulate) the beam accordingly!</w:t>
-      </w:r>
-    </w:p>
-    <w:p>
-      <w:pPr>
-        <w:pStyle w:val="ListParagraph"/>
-        <w:numPr>
-          <w:ilvl w:val="0"/>
-          <w:numId w:val="49"/>
-        </w:numPr>
-        <w:rPr>
-          <w:lang w:val="en-US"/>
-        </w:rPr>
-      </w:pPr>
-      <w:r>
-        <w:rPr>
-          <w:lang w:val="en-US"/>
-        </w:rPr>
-        <w:t>Other types of platforms?</w:t>
-      </w:r>
-      <w:r>
-        <w:rPr>
-          <w:lang w:val="en-US"/>
-        </w:rPr>
-        <w:t xml:space="preserve"> (One thinner, one smaller, one with a hole.)</w:t>
-      </w:r>
-      <w:r>
-        <w:rPr>
-          <w:lang w:val="en-US"/>
-        </w:rPr>
-        <w:t xml:space="preserve"> (For variation </w:t>
-      </w:r>
-      <w:r>
-        <w:rPr>
-          <w:i/>
-          <w:iCs/>
-          <w:lang w:val="en-US"/>
-        </w:rPr>
-        <w:t>and</w:t>
-      </w:r>
-      <w:r>
-        <w:rPr>
-          <w:lang w:val="en-US"/>
-        </w:rPr>
-        <w:t xml:space="preserve"> because the current size isn’t great</w:t>
-      </w:r>
-      <w:r>
-        <w:rPr>
-          <w:lang w:val="en-US"/>
-        </w:rPr>
-        <w:t xml:space="preserve"> in all situations</w:t>
-      </w:r>
-      <w:r>
-        <w:rPr>
-          <w:lang w:val="en-US"/>
-        </w:rPr>
-        <w:t>.)</w:t>
-      </w:r>
-    </w:p>
-    <w:p>
-      <w:pPr>
-        <w:rPr>
-          <w:lang w:val="en-US"/>
-        </w:rPr>
-      </w:pPr>
-    </w:p>
-    <w:p>
-      <w:pPr>
-        <w:pStyle w:val="Heading2"/>
-      </w:pPr>
-      <w:r>
-        <w:t>Re-Test</w:t>
-      </w:r>
-    </w:p>
-    <w:p>
-      <w:pPr>
-        <w:pStyle w:val="ListParagraph"/>
-        <w:numPr>
-          <w:ilvl w:val="0"/>
-          <w:numId w:val="44"/>
-        </w:numPr>
-        <w:rPr>
-          <w:lang w:val="en-US"/>
-        </w:rPr>
-      </w:pPr>
-      <w:r>
-        <w:rPr>
-          <w:lang w:val="en-US"/>
-        </w:rPr>
-        <w:t>All the new special tiles</w:t>
-      </w:r>
-    </w:p>
-    <w:p>
-      <w:pPr>
-        <w:pStyle w:val="ListParagraph"/>
-        <w:numPr>
-          <w:ilvl w:val="0"/>
-          <w:numId w:val="44"/>
-        </w:numPr>
-        <w:rPr>
-          <w:lang w:val="en-US"/>
-        </w:rPr>
-      </w:pPr>
-      <w:r>
-        <w:rPr>
-          <w:lang w:val="en-US"/>
-        </w:rPr>
-        <w:t xml:space="preserve">(+ Changed tiles, such as shield and spiderman that got a </w:t>
-      </w:r>
-      <w:r>
-        <w:rPr>
-          <w:i/>
-          <w:iCs/>
-          <w:lang w:val="en-US"/>
-        </w:rPr>
-        <w:t>radius</w:t>
-      </w:r>
-      <w:r>
-        <w:rPr>
-          <w:lang w:val="en-US"/>
-        </w:rPr>
-        <w:t>.)</w:t>
-      </w:r>
-    </w:p>
-    <w:p>
-      <w:pPr>
-        <w:pStyle w:val="ListParagraph"/>
-        <w:numPr>
-          <w:ilvl w:val="0"/>
-          <w:numId w:val="44"/>
-        </w:numPr>
-        <w:rPr>
-          <w:lang w:val="en-US"/>
-        </w:rPr>
-      </w:pPr>
-      <w:r>
-        <w:rPr>
-          <w:lang w:val="en-US"/>
-        </w:rPr>
-        <w:t>Glueing</w:t>
-      </w:r>
-    </w:p>
-    <w:p>
-      <w:pPr>
-        <w:pStyle w:val="ListParagraph"/>
-        <w:numPr>
-          <w:ilvl w:val="0"/>
-          <w:numId w:val="44"/>
-        </w:numPr>
-        <w:rPr>
-          <w:lang w:val="en-US"/>
-        </w:rPr>
-      </w:pPr>
-      <w:r>
-        <w:rPr>
-          <w:lang w:val="en-US"/>
-        </w:rPr>
-        <w:t>Probability-based drawin</w:t>
-      </w:r>
-      <w:r>
-        <w:rPr>
-          <w:lang w:val="en-US"/>
-        </w:rPr>
-        <w:t>g</w:t>
-      </w:r>
-      <w:r>
-        <w:rPr>
-          <w:lang w:val="en-US"/>
-        </w:rPr>
-        <w:br w:type="page"/>
-      </w:r>
-    </w:p>
-    <w:p>
-      <w:pPr>
-        <w:pStyle w:val="Heading1"/>
-      </w:pPr>
-      <w:r>
-        <w:lastRenderedPageBreak/>
-        <w:t>Future To Do</w:t>
-      </w:r>
-    </w:p>
-    <w:p>
-      <w:pPr>
-        <w:rPr>
-          <w:b/>
-          <w:bCs/>
-          <w:lang w:val="en-US"/>
-        </w:rPr>
-      </w:pPr>
-    </w:p>
-    <w:p>
-      <w:pPr>
-        <w:rPr>
-          <w:lang w:val="en-US"/>
-        </w:rPr>
-      </w:pPr>
-      <w:r>
-        <w:rPr>
-          <w:b/>
-          <w:bCs/>
-          <w:lang w:val="en-US"/>
-        </w:rPr>
         <w:t>Also teach the other controls on gamepad (LT/LB and RT/RB)?</w:t>
+      </w:r>
+    </w:p>
+    <w:p>
+      <w:pPr>
+        <w:rPr>
+          <w:lang w:val="en-US"/>
+        </w:rPr>
+      </w:pPr>
+    </w:p>
+    <w:p>
+      <w:pPr>
+        <w:rPr>
+          <w:lang w:val="en-US"/>
+        </w:rPr>
+      </w:pPr>
+      <w:r>
+        <w:rPr>
+          <w:lang w:val="en-US"/>
+        </w:rPr>
+        <w:t>Some “flickering” of the beam areas?</w:t>
       </w:r>
     </w:p>
     <w:p>
@@ -1515,6 +999,7 @@
           <w:bCs/>
           <w:lang w:val="en-US"/>
         </w:rPr>
+        <w:lastRenderedPageBreak/>
         <w:t>Problem?</w:t>
       </w:r>
       <w:r>
@@ -1848,7 +1333,21 @@
         <w:rPr>
           <w:lang w:val="en-US"/>
         </w:rPr>
-        <w:t xml:space="preserve"> A fan that blows ( = repels) </w:t>
+        <w:t xml:space="preserve"> A fan that blows </w:t>
+      </w:r>
+      <w:proofErr w:type="gramStart"/>
+      <w:r>
+        <w:rPr>
+          <w:lang w:val="en-US"/>
+        </w:rPr>
+        <w:t>( =</w:t>
+      </w:r>
+      <w:proofErr w:type="gramEnd"/>
+      <w:r>
+        <w:rPr>
+          <w:lang w:val="en-US"/>
+        </w:rPr>
+        <w:t xml:space="preserve"> repels) </w:t>
       </w:r>
       <w:r>
         <w:rPr>
@@ -2098,7 +1597,21 @@
         <w:rPr>
           <w:lang w:val="en-US"/>
         </w:rPr>
-        <w:t>“Preferred” displacement would be something that does NOT create a bump in the line. So either it stays flat at the ceiling, or it stays flat/falls down on the ground.</w:t>
+        <w:t xml:space="preserve">“Preferred” displacement would be something that does NOT create a bump in the line. </w:t>
+      </w:r>
+      <w:proofErr w:type="gramStart"/>
+      <w:r>
+        <w:rPr>
+          <w:lang w:val="en-US"/>
+        </w:rPr>
+        <w:t>So</w:t>
+      </w:r>
+      <w:proofErr w:type="gramEnd"/>
+      <w:r>
+        <w:rPr>
+          <w:lang w:val="en-US"/>
+        </w:rPr>
+        <w:t xml:space="preserve"> either it stays flat at the ceiling, or it stays flat/falls down on the ground.</w:t>
       </w:r>
     </w:p>
     <w:p>
@@ -2504,8 +2017,18 @@
           <w:bCs/>
           <w:lang w:val="en-US"/>
         </w:rPr>
-        <w:t>Tell, Show, Repeat</w:t>
-      </w:r>
+        <w:t xml:space="preserve">Tell, Show, </w:t>
+      </w:r>
+      <w:proofErr w:type="gramStart"/>
+      <w:r>
+        <w:rPr>
+          <w:b/>
+          <w:bCs/>
+          <w:lang w:val="en-US"/>
+        </w:rPr>
+        <w:t>Repeat</w:t>
+      </w:r>
+      <w:proofErr w:type="gramEnd"/>
       <w:r>
         <w:rPr>
           <w:b/>
@@ -2686,7 +2209,21 @@
         <w:rPr>
           <w:lang w:val="en-US"/>
         </w:rPr>
-        <w:t xml:space="preserve"> So keep that sequence to entice the player.</w:t>
+        <w:t xml:space="preserve"> </w:t>
+      </w:r>
+      <w:proofErr w:type="gramStart"/>
+      <w:r>
+        <w:rPr>
+          <w:lang w:val="en-US"/>
+        </w:rPr>
+        <w:t>So</w:t>
+      </w:r>
+      <w:proofErr w:type="gramEnd"/>
+      <w:r>
+        <w:rPr>
+          <w:lang w:val="en-US"/>
+        </w:rPr>
+        <w:t xml:space="preserve"> keep that sequence to entice the player.</w:t>
       </w:r>
     </w:p>
     <w:p>
@@ -2708,7 +2245,25 @@
           <w:bCs/>
           <w:lang w:val="en-US"/>
         </w:rPr>
-        <w:t>Just Explain The Game</w:t>
+        <w:t xml:space="preserve">Just Explain </w:t>
+      </w:r>
+      <w:proofErr w:type="gramStart"/>
+      <w:r>
+        <w:rPr>
+          <w:b/>
+          <w:bCs/>
+          <w:lang w:val="en-US"/>
+        </w:rPr>
+        <w:t>The</w:t>
+      </w:r>
+      <w:proofErr w:type="gramEnd"/>
+      <w:r>
+        <w:rPr>
+          <w:b/>
+          <w:bCs/>
+          <w:lang w:val="en-US"/>
+        </w:rPr>
+        <w:t xml:space="preserve"> Game</w:t>
       </w:r>
       <w:r>
         <w:rPr>
@@ -3576,7 +3131,21 @@
         <w:rPr>
           <w:lang w:val="en-US"/>
         </w:rPr>
-        <w:t>. (So when you hold both, your Y-velocity becomes 0. But your X-velocity continues.)</w:t>
+        <w:t>. (</w:t>
+      </w:r>
+      <w:proofErr w:type="gramStart"/>
+      <w:r>
+        <w:rPr>
+          <w:lang w:val="en-US"/>
+        </w:rPr>
+        <w:t>So</w:t>
+      </w:r>
+      <w:proofErr w:type="gramEnd"/>
+      <w:r>
+        <w:rPr>
+          <w:lang w:val="en-US"/>
+        </w:rPr>
+        <w:t xml:space="preserve"> when you hold both, your Y-velocity becomes 0. But your X-velocity continues.)</w:t>
       </w:r>
     </w:p>
     <w:p>
@@ -5131,7 +4700,7 @@
         <w:rFonts w:ascii="Symbol" w:hAnsi="Symbol" w:hint="default"/>
       </w:rPr>
     </w:lvl>
-    <w:lvl w:ilvl="1" w:tplc="04090003" w:tentative="1">
+    <w:lvl w:ilvl="1" w:tplc="04090003">
       <w:start w:val="1"/>
       <w:numFmt w:val="bullet"/>
       <w:lvlText w:val="o"/>

</xml_diff>